<commit_message>
Initiral Check in PAAS Infrastructure Solution
Initiral Check in PAAS Infrastructure Solution
</commit_message>
<xml_diff>
--- a/documents/DeploymentGuide.docx
+++ b/documents/DeploymentGuide.docx
@@ -219,7 +219,7 @@
                                 <a:avLst/>
                               </a:prstGeom>
                               <a:blipFill>
-                                <a:blip r:embed="rId6"/>
+                                <a:blip r:embed="rId7"/>
                                 <a:stretch>
                                   <a:fillRect r="-7574"/>
                                 </a:stretch>
@@ -271,7 +271,7 @@
                       <v:path arrowok="t" o:connecttype="custom" o:connectlocs="0,0;7315200,0;7315200,1130373;3620757,733885;0,1092249;0,0" o:connectangles="0,0,0,0,0,0"/>
                     </v:shape>
                     <v:rect id="Rectangle 151" o:spid="_x0000_s1028" style="position:absolute;left:-12;top:152;width:73151;height:12162;visibility:visible;mso-wrap-style:square;v-text-anchor:middle" o:gfxdata="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" stroked="f" strokeweight="1pt">
-                      <v:fill r:id="rId7" o:title="" recolor="t" rotate="t" type="frame"/>
+                      <v:fill r:id="rId8" o:title="" recolor="t" rotate="t" type="frame"/>
                     </v:rect>
                     <w10:wrap anchorx="page" anchory="page"/>
                   </v:group>
@@ -371,11 +371,9 @@
                                   <w:alias w:val="Abstract"/>
                                   <w:tag w:val=""/>
                                   <w:id w:val="1375273687"/>
-                                  <w:showingPlcHdr/>
                                   <w:dataBinding w:prefixMappings="xmlns:ns0='http://schemas.microsoft.com/office/2006/coverPageProps' " w:xpath="/ns0:CoverPageProperties[1]/ns0:Abstract[1]" w:storeItemID="{55AF091B-3C7A-41E3-B477-F2FDAA23CFDA}"/>
                                   <w:text w:multiLine="1"/>
                                 </w:sdtPr>
-                                <w:sdtEndPr/>
                                 <w:sdtContent>
                                   <w:p>
                                     <w:pPr>
@@ -393,16 +391,25 @@
                                         <w:sz w:val="20"/>
                                         <w:szCs w:val="20"/>
                                       </w:rPr>
-                                      <w:t xml:space="preserve">[Draw your reader in with an engaging abstract. It is typically a short summary of the document. </w:t>
+                                      <w:t xml:space="preserve">If you are an enterprise who builds an application that processes credit card data, you need to conform to PCI DSS (Payment Card Industry Data Security Standard). Adherence to the standard means that you need to meet control objectives for your network, protect cardholder data, implement strong access controls, manage operations and more. To help customers to quickly standup infrastructure that conform to PCI DSS, we are releasing an Azure </w:t>
                                     </w:r>
+                                    <w:proofErr w:type="spellStart"/>
                                     <w:r>
                                       <w:rPr>
                                         <w:color w:val="595959" w:themeColor="text1" w:themeTint="A6"/>
                                         <w:sz w:val="20"/>
                                         <w:szCs w:val="20"/>
                                       </w:rPr>
-                                      <w:br/>
-                                      <w:t>When you’re ready to add your content, just click here and start typing.]</w:t>
+                                      <w:t>Quickstart</w:t>
+                                    </w:r>
+                                    <w:proofErr w:type="spellEnd"/>
+                                    <w:r>
+                                      <w:rPr>
+                                        <w:color w:val="595959" w:themeColor="text1" w:themeTint="A6"/>
+                                        <w:sz w:val="20"/>
+                                        <w:szCs w:val="20"/>
+                                      </w:rPr>
+                                      <w:t xml:space="preserve"> sample. The template describes a stack that deploys a multi-tiered azure PaaS web application stack. It makes use of many nested templates, and can be customized as desired.</w:t>
                                     </w:r>
                                   </w:p>
                                 </w:sdtContent>
@@ -465,11 +472,9 @@
                             <w:alias w:val="Abstract"/>
                             <w:tag w:val=""/>
                             <w:id w:val="1375273687"/>
-                            <w:showingPlcHdr/>
                             <w:dataBinding w:prefixMappings="xmlns:ns0='http://schemas.microsoft.com/office/2006/coverPageProps' " w:xpath="/ns0:CoverPageProperties[1]/ns0:Abstract[1]" w:storeItemID="{55AF091B-3C7A-41E3-B477-F2FDAA23CFDA}"/>
                             <w:text w:multiLine="1"/>
                           </w:sdtPr>
-                          <w:sdtEndPr/>
                           <w:sdtContent>
                             <w:p>
                               <w:pPr>
@@ -487,16 +492,25 @@
                                   <w:sz w:val="20"/>
                                   <w:szCs w:val="20"/>
                                 </w:rPr>
-                                <w:t xml:space="preserve">[Draw your reader in with an engaging abstract. It is typically a short summary of the document. </w:t>
+                                <w:t xml:space="preserve">If you are an enterprise who builds an application that processes credit card data, you need to conform to PCI DSS (Payment Card Industry Data Security Standard). Adherence to the standard means that you need to meet control objectives for your network, protect cardholder data, implement strong access controls, manage operations and more. To help customers to quickly standup infrastructure that conform to PCI DSS, we are releasing an Azure </w:t>
                               </w:r>
+                              <w:proofErr w:type="spellStart"/>
                               <w:r>
                                 <w:rPr>
                                   <w:color w:val="595959" w:themeColor="text1" w:themeTint="A6"/>
                                   <w:sz w:val="20"/>
                                   <w:szCs w:val="20"/>
                                 </w:rPr>
-                                <w:br/>
-                                <w:t>When you’re ready to add your content, just click here and start typing.]</w:t>
+                                <w:t>Quickstart</w:t>
+                              </w:r>
+                              <w:proofErr w:type="spellEnd"/>
+                              <w:r>
+                                <w:rPr>
+                                  <w:color w:val="595959" w:themeColor="text1" w:themeTint="A6"/>
+                                  <w:sz w:val="20"/>
+                                  <w:szCs w:val="20"/>
+                                </w:rPr>
+                                <w:t xml:space="preserve"> sample. The template describes a stack that deploys a multi-tiered azure PaaS web application stack. It makes use of many nested templates, and can be customized as desired.</w:t>
                               </w:r>
                             </w:p>
                           </w:sdtContent>
@@ -623,7 +637,6 @@
                                   <w:alias w:val="Subtitle"/>
                                   <w:tag w:val=""/>
                                   <w:id w:val="1759551507"/>
-                                  <w:showingPlcHdr/>
                                   <w:dataBinding w:prefixMappings="xmlns:ns0='http://purl.org/dc/elements/1.1/' xmlns:ns1='http://schemas.openxmlformats.org/package/2006/metadata/core-properties' " w:xpath="/ns1:coreProperties[1]/ns0:subject[1]" w:storeItemID="{6C3C8BC8-F283-45AE-878A-BAB7291924A1}"/>
                                   <w:text/>
                                 </w:sdtPr>
@@ -645,7 +658,7 @@
                                         <w:sz w:val="36"/>
                                         <w:szCs w:val="36"/>
                                       </w:rPr>
-                                      <w:t>[Document subtitle]</w:t>
+                                      <w:t>A Reference Architecture</w:t>
                                     </w:r>
                                   </w:p>
                                 </w:sdtContent>
@@ -726,7 +739,6 @@
                             <w:alias w:val="Subtitle"/>
                             <w:tag w:val=""/>
                             <w:id w:val="1759551507"/>
-                            <w:showingPlcHdr/>
                             <w:dataBinding w:prefixMappings="xmlns:ns0='http://purl.org/dc/elements/1.1/' xmlns:ns1='http://schemas.openxmlformats.org/package/2006/metadata/core-properties' " w:xpath="/ns1:coreProperties[1]/ns0:subject[1]" w:storeItemID="{6C3C8BC8-F283-45AE-878A-BAB7291924A1}"/>
                             <w:text/>
                           </w:sdtPr>
@@ -748,7 +760,7 @@
                                   <w:sz w:val="36"/>
                                   <w:szCs w:val="36"/>
                                 </w:rPr>
-                                <w:t>[Document subtitle]</w:t>
+                                <w:t>A Reference Architecture</w:t>
                               </w:r>
                             </w:p>
                           </w:sdtContent>
@@ -804,7 +816,7 @@
             <wp:cNvGraphicFramePr/>
             <a:graphic xmlns:a="http://schemas.openxmlformats.org/drawingml/2006/main">
               <a:graphicData uri="http://schemas.openxmlformats.org/drawingml/2006/diagram">
-                <dgm:relIds xmlns:dgm="http://schemas.openxmlformats.org/drawingml/2006/diagram" xmlns:r="http://schemas.openxmlformats.org/officeDocument/2006/relationships" r:dm="rId8" r:lo="rId9" r:qs="rId10" r:cs="rId11"/>
+                <dgm:relIds xmlns:dgm="http://schemas.openxmlformats.org/drawingml/2006/diagram" xmlns:r="http://schemas.openxmlformats.org/officeDocument/2006/relationships" r:dm="rId9" r:lo="rId10" r:qs="rId11" r:cs="rId12"/>
               </a:graphicData>
             </a:graphic>
           </wp:inline>
@@ -826,6 +838,328 @@
       </w:r>
     </w:p>
     <w:p/>
+    <w:p>
+      <w:pPr>
+        <w:pStyle w:val="Heading2"/>
+        <w:rPr>
+          <w:color w:val="385623" w:themeColor="accent6" w:themeShade="80"/>
+        </w:rPr>
+      </w:pPr>
+      <w:r>
+        <w:rPr>
+          <w:color w:val="385623" w:themeColor="accent6" w:themeShade="80"/>
+        </w:rPr>
+        <w:t xml:space="preserve">Manual creation of Azure </w:t>
+      </w:r>
+      <w:proofErr w:type="spellStart"/>
+      <w:r>
+        <w:rPr>
+          <w:color w:val="385623" w:themeColor="accent6" w:themeShade="80"/>
+        </w:rPr>
+        <w:t>Automation</w:t>
+      </w:r>
+      <w:r>
+        <w:rPr>
+          <w:color w:val="385623" w:themeColor="accent6" w:themeShade="80"/>
+        </w:rPr>
+        <w:t>Account</w:t>
+      </w:r>
+      <w:proofErr w:type="spellEnd"/>
+    </w:p>
+    <w:p/>
+    <w:p>
+      <w:pPr>
+        <w:autoSpaceDE w:val="0"/>
+        <w:autoSpaceDN w:val="0"/>
+        <w:adjustRightInd w:val="0"/>
+        <w:spacing w:after="0" w:line="240" w:lineRule="auto"/>
+        <w:rPr>
+          <w:rFonts w:cstheme="minorHAnsi"/>
+          <w:color w:val="333333"/>
+          <w:sz w:val="24"/>
+          <w:szCs w:val="24"/>
+        </w:rPr>
+      </w:pPr>
+      <w:r>
+        <w:rPr>
+          <w:rFonts w:cstheme="minorHAnsi"/>
+          <w:color w:val="333333"/>
+          <w:sz w:val="24"/>
+          <w:szCs w:val="24"/>
+        </w:rPr>
+        <w:t xml:space="preserve">Create an Automation account with </w:t>
+      </w:r>
+      <w:proofErr w:type="spellStart"/>
+      <w:r>
+        <w:rPr>
+          <w:rFonts w:cstheme="minorHAnsi"/>
+          <w:b/>
+          <w:color w:val="333333"/>
+          <w:sz w:val="24"/>
+          <w:szCs w:val="24"/>
+        </w:rPr>
+        <w:t>RunAs</w:t>
+      </w:r>
+      <w:proofErr w:type="spellEnd"/>
+      <w:r>
+        <w:rPr>
+          <w:rFonts w:cstheme="minorHAnsi"/>
+          <w:b/>
+          <w:color w:val="333333"/>
+          <w:sz w:val="24"/>
+          <w:szCs w:val="24"/>
+        </w:rPr>
+        <w:t xml:space="preserve"> Service principal</w:t>
+      </w:r>
+      <w:r>
+        <w:rPr>
+          <w:rFonts w:cstheme="minorHAnsi"/>
+          <w:color w:val="333333"/>
+          <w:sz w:val="24"/>
+          <w:szCs w:val="24"/>
+        </w:rPr>
+        <w:t xml:space="preserve">. </w:t>
+      </w:r>
+      <w:r>
+        <w:rPr>
+          <w:rFonts w:cstheme="minorHAnsi"/>
+          <w:color w:val="333333"/>
+          <w:sz w:val="24"/>
+          <w:szCs w:val="24"/>
+        </w:rPr>
+        <w:t>Unfortunately,</w:t>
+      </w:r>
+      <w:r>
+        <w:rPr>
+          <w:rFonts w:cstheme="minorHAnsi"/>
+          <w:color w:val="333333"/>
+          <w:sz w:val="24"/>
+          <w:szCs w:val="24"/>
+        </w:rPr>
+        <w:t xml:space="preserve"> ARM templates don't allow for</w:t>
+      </w:r>
+      <w:r>
+        <w:rPr>
+          <w:rFonts w:cstheme="minorHAnsi"/>
+          <w:color w:val="333333"/>
+          <w:sz w:val="24"/>
+          <w:szCs w:val="24"/>
+        </w:rPr>
+        <w:t xml:space="preserve"> </w:t>
+      </w:r>
+      <w:r>
+        <w:rPr>
+          <w:rFonts w:cstheme="minorHAnsi"/>
+          <w:color w:val="333333"/>
+          <w:sz w:val="24"/>
+          <w:szCs w:val="24"/>
+        </w:rPr>
+        <w:t>creating AD service</w:t>
+      </w:r>
+      <w:r>
+        <w:rPr>
+          <w:rFonts w:cstheme="minorHAnsi"/>
+          <w:color w:val="333333"/>
+          <w:sz w:val="24"/>
+          <w:szCs w:val="24"/>
+        </w:rPr>
+        <w:t xml:space="preserve"> </w:t>
+      </w:r>
+      <w:r>
+        <w:rPr>
+          <w:rFonts w:cstheme="minorHAnsi"/>
+          <w:color w:val="333333"/>
+          <w:sz w:val="24"/>
+          <w:szCs w:val="24"/>
+        </w:rPr>
+        <w:t xml:space="preserve">principals </w:t>
+      </w:r>
+      <w:r>
+        <w:rPr>
+          <w:rFonts w:cstheme="minorHAnsi"/>
+          <w:color w:val="333333"/>
+          <w:sz w:val="24"/>
+          <w:szCs w:val="24"/>
+        </w:rPr>
+        <w:t>yet</w:t>
+      </w:r>
+      <w:r>
+        <w:rPr>
+          <w:rFonts w:cstheme="minorHAnsi"/>
+          <w:color w:val="333333"/>
+          <w:sz w:val="24"/>
+          <w:szCs w:val="24"/>
+        </w:rPr>
+        <w:t>, so this step is currently a manual</w:t>
+      </w:r>
+      <w:r>
+        <w:rPr>
+          <w:rFonts w:cstheme="minorHAnsi"/>
+          <w:color w:val="333333"/>
+          <w:sz w:val="24"/>
+          <w:szCs w:val="24"/>
+        </w:rPr>
+        <w:t xml:space="preserve"> one</w:t>
+      </w:r>
+      <w:bookmarkStart w:id="0" w:name="_GoBack"/>
+      <w:bookmarkEnd w:id="0"/>
+      <w:r>
+        <w:rPr>
+          <w:rFonts w:cstheme="minorHAnsi"/>
+          <w:color w:val="333333"/>
+          <w:sz w:val="24"/>
+          <w:szCs w:val="24"/>
+        </w:rPr>
+        <w:t>.</w:t>
+      </w:r>
+    </w:p>
+    <w:p>
+      <w:pPr>
+        <w:pStyle w:val="ListParagraph"/>
+        <w:numPr>
+          <w:ilvl w:val="0"/>
+          <w:numId w:val="4"/>
+        </w:numPr>
+        <w:autoSpaceDE w:val="0"/>
+        <w:autoSpaceDN w:val="0"/>
+        <w:adjustRightInd w:val="0"/>
+        <w:spacing w:after="0" w:line="240" w:lineRule="auto"/>
+        <w:rPr>
+          <w:rFonts w:cstheme="minorHAnsi"/>
+          <w:color w:val="333333"/>
+          <w:sz w:val="24"/>
+          <w:szCs w:val="24"/>
+        </w:rPr>
+      </w:pPr>
+      <w:r>
+        <w:rPr>
+          <w:rFonts w:cstheme="minorHAnsi"/>
+          <w:color w:val="333333"/>
+          <w:sz w:val="24"/>
+          <w:szCs w:val="24"/>
+        </w:rPr>
+        <w:t xml:space="preserve">Refer the blog </w:t>
+      </w:r>
+      <w:r>
+        <w:rPr>
+          <w:rFonts w:cstheme="minorHAnsi"/>
+          <w:color w:val="4079C1"/>
+          <w:sz w:val="24"/>
+          <w:szCs w:val="24"/>
+        </w:rPr>
+        <w:t xml:space="preserve">https://azure.microsoft.com/en-us/documentation/articles/automationsecconfigure-azure-runas-account/ </w:t>
+      </w:r>
+      <w:r>
+        <w:rPr>
+          <w:rFonts w:cstheme="minorHAnsi"/>
+          <w:color w:val="333333"/>
+          <w:sz w:val="24"/>
+          <w:szCs w:val="24"/>
+        </w:rPr>
+        <w:t>for the steps.</w:t>
+      </w:r>
+    </w:p>
+    <w:p>
+      <w:pPr>
+        <w:pStyle w:val="ListParagraph"/>
+        <w:numPr>
+          <w:ilvl w:val="0"/>
+          <w:numId w:val="4"/>
+        </w:numPr>
+        <w:autoSpaceDE w:val="0"/>
+        <w:autoSpaceDN w:val="0"/>
+        <w:adjustRightInd w:val="0"/>
+        <w:spacing w:after="0" w:line="240" w:lineRule="auto"/>
+        <w:rPr>
+          <w:rFonts w:cstheme="minorHAnsi"/>
+          <w:sz w:val="24"/>
+          <w:szCs w:val="24"/>
+        </w:rPr>
+      </w:pPr>
+      <w:r>
+        <w:rPr>
+          <w:rFonts w:cstheme="minorHAnsi"/>
+          <w:color w:val="333333"/>
+          <w:sz w:val="24"/>
+          <w:szCs w:val="24"/>
+        </w:rPr>
+        <w:t xml:space="preserve">Creation of </w:t>
+      </w:r>
+      <w:proofErr w:type="spellStart"/>
+      <w:r>
+        <w:rPr>
+          <w:rFonts w:cstheme="minorHAnsi"/>
+          <w:color w:val="333333"/>
+          <w:sz w:val="24"/>
+          <w:szCs w:val="24"/>
+        </w:rPr>
+        <w:t>ServicePrincipal</w:t>
+      </w:r>
+      <w:proofErr w:type="spellEnd"/>
+      <w:r>
+        <w:rPr>
+          <w:rFonts w:cstheme="minorHAnsi"/>
+          <w:color w:val="333333"/>
+          <w:sz w:val="24"/>
+          <w:szCs w:val="24"/>
+        </w:rPr>
+        <w:t xml:space="preserve"> has a propensity to fail randomly. A basic verification whether it was</w:t>
+      </w:r>
+      <w:r>
+        <w:rPr>
+          <w:rFonts w:cstheme="minorHAnsi"/>
+          <w:color w:val="333333"/>
+          <w:sz w:val="24"/>
+          <w:szCs w:val="24"/>
+        </w:rPr>
+        <w:t xml:space="preserve"> </w:t>
+      </w:r>
+      <w:r>
+        <w:rPr>
+          <w:rFonts w:cstheme="minorHAnsi"/>
+          <w:color w:val="333333"/>
+          <w:sz w:val="24"/>
+          <w:szCs w:val="24"/>
+        </w:rPr>
+        <w:t xml:space="preserve">successfully created </w:t>
+      </w:r>
+      <w:r>
+        <w:rPr>
+          <w:rFonts w:cstheme="minorHAnsi"/>
+          <w:color w:val="333333"/>
+          <w:sz w:val="24"/>
+          <w:szCs w:val="24"/>
+        </w:rPr>
+        <w:t xml:space="preserve">is </w:t>
+      </w:r>
+      <w:r>
+        <w:rPr>
+          <w:rFonts w:cstheme="minorHAnsi"/>
+          <w:b/>
+          <w:color w:val="333333"/>
+          <w:sz w:val="24"/>
+          <w:szCs w:val="24"/>
+        </w:rPr>
+        <w:t>mandatory</w:t>
+      </w:r>
+    </w:p>
+    <w:p>
+      <w:pPr>
+        <w:rPr>
+          <w:rFonts w:cstheme="minorHAnsi"/>
+          <w:sz w:val="24"/>
+          <w:szCs w:val="24"/>
+        </w:rPr>
+      </w:pPr>
+      <w:r>
+        <w:rPr>
+          <w:rFonts w:cstheme="minorHAnsi"/>
+          <w:sz w:val="24"/>
+          <w:szCs w:val="24"/>
+        </w:rPr>
+        <w:t>Note the name of the automation account. You will be using that as a parameter to the ARM template</w:t>
+      </w:r>
+    </w:p>
     <w:p/>
     <w:p/>
     <w:p>
@@ -850,6 +1184,7 @@
         <w:rPr>
           <w:noProof/>
         </w:rPr>
+        <w:lastRenderedPageBreak/>
         <w:drawing>
           <wp:inline distT="0" distB="0" distL="0" distR="0">
             <wp:extent cx="6858000" cy="1752600"/>
@@ -868,7 +1203,7 @@
                     </pic:cNvPicPr>
                   </pic:nvPicPr>
                   <pic:blipFill>
-                    <a:blip r:embed="rId13">
+                    <a:blip r:embed="rId14">
                       <a:extLst>
                         <a:ext uri="{28A0092B-C50C-407E-A947-70E740481C1C}">
                           <a14:useLocalDpi xmlns:a14="http://schemas.microsoft.com/office/drawing/2010/main" val="0"/>
@@ -899,8 +1234,6 @@
           </wp:inline>
         </w:drawing>
       </w:r>
-      <w:bookmarkStart w:id="0" w:name="_GoBack"/>
-      <w:bookmarkEnd w:id="0"/>
     </w:p>
     <w:p/>
     <w:p>
@@ -918,8 +1251,14 @@
     <w:p>
       <w:pPr>
         <w:pStyle w:val="Heading2"/>
+        <w:rPr>
+          <w:color w:val="385623" w:themeColor="accent6" w:themeShade="80"/>
+        </w:rPr>
       </w:pPr>
       <w:r>
+        <w:rPr>
+          <w:color w:val="385623" w:themeColor="accent6" w:themeShade="80"/>
+        </w:rPr>
         <w:t>Update 1&amp;1 DNS setting with Application Gateway IP</w:t>
       </w:r>
     </w:p>
@@ -951,7 +1290,7 @@
                     <pic:cNvPicPr/>
                   </pic:nvPicPr>
                   <pic:blipFill>
-                    <a:blip r:embed="rId14"/>
+                    <a:blip r:embed="rId15"/>
                     <a:stretch>
                       <a:fillRect/>
                     </a:stretch>
@@ -988,6 +1327,7 @@
         <w:rPr>
           <w:noProof/>
         </w:rPr>
+        <w:lastRenderedPageBreak/>
         <w:drawing>
           <wp:inline distT="0" distB="0" distL="0" distR="0" wp14:anchorId="33640B95" wp14:editId="23772228">
             <wp:extent cx="6858000" cy="1771650"/>
@@ -1004,7 +1344,7 @@
                     <pic:cNvPicPr/>
                   </pic:nvPicPr>
                   <pic:blipFill>
-                    <a:blip r:embed="rId15"/>
+                    <a:blip r:embed="rId16"/>
                     <a:stretch>
                       <a:fillRect/>
                     </a:stretch>
@@ -1074,7 +1414,7 @@
                     <pic:cNvPicPr/>
                   </pic:nvPicPr>
                   <pic:blipFill>
-                    <a:blip r:embed="rId16"/>
+                    <a:blip r:embed="rId17"/>
                     <a:stretch>
                       <a:fillRect/>
                     </a:stretch>
@@ -1133,7 +1473,7 @@
                     <pic:cNvPicPr/>
                   </pic:nvPicPr>
                   <pic:blipFill>
-                    <a:blip r:embed="rId17"/>
+                    <a:blip r:embed="rId18"/>
                     <a:stretch>
                       <a:fillRect/>
                     </a:stretch>
@@ -1169,6 +1509,7 @@
     <w:p/>
     <w:p>
       <w:r>
+        <w:lastRenderedPageBreak/>
         <w:t>Verification</w:t>
       </w:r>
     </w:p>
@@ -1176,7 +1517,7 @@
       <w:r>
         <w:t xml:space="preserve">Site is working with </w:t>
       </w:r>
-      <w:hyperlink r:id="rId18" w:history="1">
+      <w:hyperlink r:id="rId19" w:history="1">
         <w:r>
           <w:rPr>
             <w:rStyle w:val="Hyperlink"/>
@@ -1209,7 +1550,7 @@
                     <pic:cNvPicPr/>
                   </pic:nvPicPr>
                   <pic:blipFill>
-                    <a:blip r:embed="rId19"/>
+                    <a:blip r:embed="rId20"/>
                     <a:stretch>
                       <a:fillRect/>
                     </a:stretch>
@@ -1257,9 +1598,122 @@
 <file path=word/numbering.xml><?xml version="1.0" encoding="utf-8"?>
 <w:numbering xmlns:wpc="http://schemas.microsoft.com/office/word/2010/wordprocessingCanvas" xmlns:cx="http://schemas.microsoft.com/office/drawing/2014/chartex" xmlns:cx1="http://schemas.microsoft.com/office/drawing/2015/9/8/chartex" xmlns:cx2="http://schemas.microsoft.com/office/drawing/2015/10/21/chartex" xmlns:cx3="http://schemas.microsoft.com/office/drawing/2016/5/9/chartex" xmlns:cx4="http://schemas.microsoft.com/office/drawing/2016/5/10/chartex" xmlns:cx5="http://schemas.microsoft.com/office/drawing/2016/5/11/chartex" xmlns:mc="http://schemas.openxmlformats.org/markup-compatibility/2006" xmlns:o="urn:schemas-microsoft-com:office:office" xmlns:r="http://schemas.openxmlformats.org/officeDocument/2006/relationships" xmlns:m="http://schemas.openxmlformats.org/officeDocument/2006/math" xmlns:v="urn:schemas-microsoft-com:vml" xmlns:wp14="http://schemas.microsoft.com/office/word/2010/wordprocessingDrawing" xmlns:wp="http://schemas.openxmlformats.org/drawingml/2006/wordprocessingDrawing" xmlns:w10="urn:schemas-microsoft-com:office:word" xmlns:w="http://schemas.openxmlformats.org/wordprocessingml/2006/main" xmlns:w14="http://schemas.microsoft.com/office/word/2010/wordml" xmlns:w15="http://schemas.microsoft.com/office/word/2012/wordml" xmlns:w16se="http://schemas.microsoft.com/office/word/2015/wordml/symex" xmlns:wpg="http://schemas.microsoft.com/office/word/2010/wordprocessingGroup" xmlns:wpi="http://schemas.microsoft.com/office/word/2010/wordprocessingInk" xmlns:wne="http://schemas.microsoft.com/office/word/2006/wordml" xmlns:wps="http://schemas.microsoft.com/office/word/2010/wordprocessingShape" mc:Ignorable="w14 w15 w16se wp14">
   <w:abstractNum w:abstractNumId="0" w15:restartNumberingAfterBreak="0">
+    <w:nsid w:val="077E1C3A"/>
+    <w:multiLevelType w:val="hybridMultilevel"/>
+    <w:tmpl w:val="23D88188"/>
+    <w:lvl w:ilvl="0" w:tplc="04090001">
+      <w:start w:val="1"/>
+      <w:numFmt w:val="bullet"/>
+      <w:lvlText w:val=""/>
+      <w:lvlJc w:val="left"/>
+      <w:pPr>
+        <w:ind w:left="720" w:hanging="360"/>
+      </w:pPr>
+      <w:rPr>
+        <w:rFonts w:ascii="Symbol" w:hAnsi="Symbol" w:hint="default"/>
+      </w:rPr>
+    </w:lvl>
+    <w:lvl w:ilvl="1" w:tplc="04090003" w:tentative="1">
+      <w:start w:val="1"/>
+      <w:numFmt w:val="bullet"/>
+      <w:lvlText w:val="o"/>
+      <w:lvlJc w:val="left"/>
+      <w:pPr>
+        <w:ind w:left="1440" w:hanging="360"/>
+      </w:pPr>
+      <w:rPr>
+        <w:rFonts w:ascii="Courier New" w:hAnsi="Courier New" w:cs="Courier New" w:hint="default"/>
+      </w:rPr>
+    </w:lvl>
+    <w:lvl w:ilvl="2" w:tplc="04090005" w:tentative="1">
+      <w:start w:val="1"/>
+      <w:numFmt w:val="bullet"/>
+      <w:lvlText w:val=""/>
+      <w:lvlJc w:val="left"/>
+      <w:pPr>
+        <w:ind w:left="2160" w:hanging="360"/>
+      </w:pPr>
+      <w:rPr>
+        <w:rFonts w:ascii="Wingdings" w:hAnsi="Wingdings" w:hint="default"/>
+      </w:rPr>
+    </w:lvl>
+    <w:lvl w:ilvl="3" w:tplc="04090001" w:tentative="1">
+      <w:start w:val="1"/>
+      <w:numFmt w:val="bullet"/>
+      <w:lvlText w:val=""/>
+      <w:lvlJc w:val="left"/>
+      <w:pPr>
+        <w:ind w:left="2880" w:hanging="360"/>
+      </w:pPr>
+      <w:rPr>
+        <w:rFonts w:ascii="Symbol" w:hAnsi="Symbol" w:hint="default"/>
+      </w:rPr>
+    </w:lvl>
+    <w:lvl w:ilvl="4" w:tplc="04090003" w:tentative="1">
+      <w:start w:val="1"/>
+      <w:numFmt w:val="bullet"/>
+      <w:lvlText w:val="o"/>
+      <w:lvlJc w:val="left"/>
+      <w:pPr>
+        <w:ind w:left="3600" w:hanging="360"/>
+      </w:pPr>
+      <w:rPr>
+        <w:rFonts w:ascii="Courier New" w:hAnsi="Courier New" w:cs="Courier New" w:hint="default"/>
+      </w:rPr>
+    </w:lvl>
+    <w:lvl w:ilvl="5" w:tplc="04090005" w:tentative="1">
+      <w:start w:val="1"/>
+      <w:numFmt w:val="bullet"/>
+      <w:lvlText w:val=""/>
+      <w:lvlJc w:val="left"/>
+      <w:pPr>
+        <w:ind w:left="4320" w:hanging="360"/>
+      </w:pPr>
+      <w:rPr>
+        <w:rFonts w:ascii="Wingdings" w:hAnsi="Wingdings" w:hint="default"/>
+      </w:rPr>
+    </w:lvl>
+    <w:lvl w:ilvl="6" w:tplc="04090001" w:tentative="1">
+      <w:start w:val="1"/>
+      <w:numFmt w:val="bullet"/>
+      <w:lvlText w:val=""/>
+      <w:lvlJc w:val="left"/>
+      <w:pPr>
+        <w:ind w:left="5040" w:hanging="360"/>
+      </w:pPr>
+      <w:rPr>
+        <w:rFonts w:ascii="Symbol" w:hAnsi="Symbol" w:hint="default"/>
+      </w:rPr>
+    </w:lvl>
+    <w:lvl w:ilvl="7" w:tplc="04090003" w:tentative="1">
+      <w:start w:val="1"/>
+      <w:numFmt w:val="bullet"/>
+      <w:lvlText w:val="o"/>
+      <w:lvlJc w:val="left"/>
+      <w:pPr>
+        <w:ind w:left="5760" w:hanging="360"/>
+      </w:pPr>
+      <w:rPr>
+        <w:rFonts w:ascii="Courier New" w:hAnsi="Courier New" w:cs="Courier New" w:hint="default"/>
+      </w:rPr>
+    </w:lvl>
+    <w:lvl w:ilvl="8" w:tplc="04090005" w:tentative="1">
+      <w:start w:val="1"/>
+      <w:numFmt w:val="bullet"/>
+      <w:lvlText w:val=""/>
+      <w:lvlJc w:val="left"/>
+      <w:pPr>
+        <w:ind w:left="6480" w:hanging="360"/>
+      </w:pPr>
+      <w:rPr>
+        <w:rFonts w:ascii="Wingdings" w:hAnsi="Wingdings" w:hint="default"/>
+      </w:rPr>
+    </w:lvl>
+  </w:abstractNum>
+  <w:abstractNum w:abstractNumId="1" w15:restartNumberingAfterBreak="0">
     <w:nsid w:val="268C046D"/>
     <w:multiLevelType w:val="multilevel"/>
-    <w:tmpl w:val="04090025"/>
+    <w:tmpl w:val="EEA03682"/>
     <w:lvl w:ilvl="0">
       <w:start w:val="1"/>
       <w:numFmt w:val="decimal"/>
@@ -1351,7 +1805,7 @@
       </w:pPr>
     </w:lvl>
   </w:abstractNum>
-  <w:abstractNum w:abstractNumId="1" w15:restartNumberingAfterBreak="0">
+  <w:abstractNum w:abstractNumId="2" w15:restartNumberingAfterBreak="0">
     <w:nsid w:val="71686442"/>
     <w:multiLevelType w:val="hybridMultilevel"/>
     <w:tmpl w:val="EA14C2A0"/>
@@ -1437,11 +1891,129 @@
       </w:pPr>
     </w:lvl>
   </w:abstractNum>
+  <w:abstractNum w:abstractNumId="3" w15:restartNumberingAfterBreak="0">
+    <w:nsid w:val="71DD0143"/>
+    <w:multiLevelType w:val="hybridMultilevel"/>
+    <w:tmpl w:val="F83471B8"/>
+    <w:lvl w:ilvl="0" w:tplc="A97C630A">
+      <w:numFmt w:val="bullet"/>
+      <w:lvlText w:val=""/>
+      <w:lvlJc w:val="left"/>
+      <w:pPr>
+        <w:ind w:left="720" w:hanging="360"/>
+      </w:pPr>
+      <w:rPr>
+        <w:rFonts w:ascii="Symbol" w:eastAsiaTheme="minorHAnsi" w:hAnsi="Symbol" w:cs="CourierNewPSMT" w:hint="default"/>
+      </w:rPr>
+    </w:lvl>
+    <w:lvl w:ilvl="1" w:tplc="04090003" w:tentative="1">
+      <w:start w:val="1"/>
+      <w:numFmt w:val="bullet"/>
+      <w:lvlText w:val="o"/>
+      <w:lvlJc w:val="left"/>
+      <w:pPr>
+        <w:ind w:left="1440" w:hanging="360"/>
+      </w:pPr>
+      <w:rPr>
+        <w:rFonts w:ascii="Courier New" w:hAnsi="Courier New" w:cs="Courier New" w:hint="default"/>
+      </w:rPr>
+    </w:lvl>
+    <w:lvl w:ilvl="2" w:tplc="04090005" w:tentative="1">
+      <w:start w:val="1"/>
+      <w:numFmt w:val="bullet"/>
+      <w:lvlText w:val=""/>
+      <w:lvlJc w:val="left"/>
+      <w:pPr>
+        <w:ind w:left="2160" w:hanging="360"/>
+      </w:pPr>
+      <w:rPr>
+        <w:rFonts w:ascii="Wingdings" w:hAnsi="Wingdings" w:hint="default"/>
+      </w:rPr>
+    </w:lvl>
+    <w:lvl w:ilvl="3" w:tplc="04090001" w:tentative="1">
+      <w:start w:val="1"/>
+      <w:numFmt w:val="bullet"/>
+      <w:lvlText w:val=""/>
+      <w:lvlJc w:val="left"/>
+      <w:pPr>
+        <w:ind w:left="2880" w:hanging="360"/>
+      </w:pPr>
+      <w:rPr>
+        <w:rFonts w:ascii="Symbol" w:hAnsi="Symbol" w:hint="default"/>
+      </w:rPr>
+    </w:lvl>
+    <w:lvl w:ilvl="4" w:tplc="04090003" w:tentative="1">
+      <w:start w:val="1"/>
+      <w:numFmt w:val="bullet"/>
+      <w:lvlText w:val="o"/>
+      <w:lvlJc w:val="left"/>
+      <w:pPr>
+        <w:ind w:left="3600" w:hanging="360"/>
+      </w:pPr>
+      <w:rPr>
+        <w:rFonts w:ascii="Courier New" w:hAnsi="Courier New" w:cs="Courier New" w:hint="default"/>
+      </w:rPr>
+    </w:lvl>
+    <w:lvl w:ilvl="5" w:tplc="04090005" w:tentative="1">
+      <w:start w:val="1"/>
+      <w:numFmt w:val="bullet"/>
+      <w:lvlText w:val=""/>
+      <w:lvlJc w:val="left"/>
+      <w:pPr>
+        <w:ind w:left="4320" w:hanging="360"/>
+      </w:pPr>
+      <w:rPr>
+        <w:rFonts w:ascii="Wingdings" w:hAnsi="Wingdings" w:hint="default"/>
+      </w:rPr>
+    </w:lvl>
+    <w:lvl w:ilvl="6" w:tplc="04090001" w:tentative="1">
+      <w:start w:val="1"/>
+      <w:numFmt w:val="bullet"/>
+      <w:lvlText w:val=""/>
+      <w:lvlJc w:val="left"/>
+      <w:pPr>
+        <w:ind w:left="5040" w:hanging="360"/>
+      </w:pPr>
+      <w:rPr>
+        <w:rFonts w:ascii="Symbol" w:hAnsi="Symbol" w:hint="default"/>
+      </w:rPr>
+    </w:lvl>
+    <w:lvl w:ilvl="7" w:tplc="04090003" w:tentative="1">
+      <w:start w:val="1"/>
+      <w:numFmt w:val="bullet"/>
+      <w:lvlText w:val="o"/>
+      <w:lvlJc w:val="left"/>
+      <w:pPr>
+        <w:ind w:left="5760" w:hanging="360"/>
+      </w:pPr>
+      <w:rPr>
+        <w:rFonts w:ascii="Courier New" w:hAnsi="Courier New" w:cs="Courier New" w:hint="default"/>
+      </w:rPr>
+    </w:lvl>
+    <w:lvl w:ilvl="8" w:tplc="04090005" w:tentative="1">
+      <w:start w:val="1"/>
+      <w:numFmt w:val="bullet"/>
+      <w:lvlText w:val=""/>
+      <w:lvlJc w:val="left"/>
+      <w:pPr>
+        <w:ind w:left="6480" w:hanging="360"/>
+      </w:pPr>
+      <w:rPr>
+        <w:rFonts w:ascii="Wingdings" w:hAnsi="Wingdings" w:hint="default"/>
+      </w:rPr>
+    </w:lvl>
+  </w:abstractNum>
   <w:num w:numId="1">
+    <w:abstractNumId w:val="2"/>
+  </w:num>
+  <w:num w:numId="2">
     <w:abstractNumId w:val="1"/>
   </w:num>
-  <w:num w:numId="2">
+  <w:num w:numId="3">
     <w:abstractNumId w:val="0"/>
+  </w:num>
+  <w:num w:numId="4">
+    <w:abstractNumId w:val="3"/>
   </w:num>
 </w:numbering>
 </file>
@@ -1876,7 +2448,7 @@
     <w:uiPriority w:val="9"/>
     <w:unhideWhenUsed/>
     <w:qFormat/>
-    <w:rsid w:val="00AA5071"/>
+    <w:rsid w:val="00D81186"/>
     <w:pPr>
       <w:keepNext/>
       <w:keepLines/>
@@ -1889,7 +2461,8 @@
     </w:pPr>
     <w:rPr>
       <w:rFonts w:asciiTheme="majorHAnsi" w:eastAsiaTheme="majorEastAsia" w:hAnsiTheme="majorHAnsi" w:cstheme="majorBidi"/>
-      <w:color w:val="2F5496" w:themeColor="accent1" w:themeShade="BF"/>
+      <w:b/>
+      <w:color w:val="385623" w:themeColor="accent6" w:themeShade="80"/>
       <w:sz w:val="26"/>
       <w:szCs w:val="26"/>
     </w:rPr>
@@ -2172,10 +2745,11 @@
     <w:basedOn w:val="DefaultParagraphFont"/>
     <w:link w:val="Heading2"/>
     <w:uiPriority w:val="9"/>
-    <w:rsid w:val="00AA5071"/>
+    <w:rsid w:val="00D81186"/>
     <w:rPr>
       <w:rFonts w:asciiTheme="majorHAnsi" w:eastAsiaTheme="majorEastAsia" w:hAnsiTheme="majorHAnsi" w:cstheme="majorBidi"/>
-      <w:color w:val="2F5496" w:themeColor="accent1" w:themeShade="BF"/>
+      <w:b/>
+      <w:color w:val="385623" w:themeColor="accent6" w:themeShade="80"/>
       <w:sz w:val="26"/>
       <w:szCs w:val="26"/>
     </w:rPr>
@@ -2299,6 +2873,17 @@
       <w:rFonts w:eastAsiaTheme="minorEastAsia"/>
     </w:rPr>
   </w:style>
+  <w:style w:type="paragraph" w:styleId="ListParagraph">
+    <w:name w:val="List Paragraph"/>
+    <w:basedOn w:val="Normal"/>
+    <w:uiPriority w:val="34"/>
+    <w:qFormat/>
+    <w:rsid w:val="004B1A5E"/>
+    <w:pPr>
+      <w:ind w:left="720"/>
+      <w:contextualSpacing/>
+    </w:pPr>
+  </w:style>
 </w:styles>
 </file>
 
@@ -3124,15 +3709,19 @@
       </dgm:t>
     </dgm:pt>
     <dgm:pt modelId="{45499152-7E36-493D-9664-BF5B7F533A0D}">
-      <dgm:prSet phldrT="[Text]"/>
+      <dgm:prSet phldrT="[Text]" custT="1"/>
       <dgm:spPr/>
       <dgm:t>
         <a:bodyPr/>
         <a:lstStyle/>
         <a:p>
           <a:r>
-            <a:rPr lang="en-US" u="sng"/>
-            <a:t>Pre Deployment</a:t>
+            <a:rPr lang="en-US" sz="1600" u="sng">
+              <a:solidFill>
+                <a:schemeClr val="accent2"/>
+              </a:solidFill>
+            </a:rPr>
+            <a:t>PRE DEPLOYMENT</a:t>
           </a:r>
         </a:p>
       </dgm:t>
@@ -3167,8 +3756,8 @@
         <a:lstStyle/>
         <a:p>
           <a:r>
-            <a:rPr lang="en-US"/>
-            <a:t>Ensure build artifacts are available in the store</a:t>
+            <a:rPr lang="en-US" sz="1300"/>
+            <a:t>Ensure build artifacts are available in the storage</a:t>
           </a:r>
         </a:p>
       </dgm:t>
@@ -3196,16 +3785,25 @@
       </dgm:t>
     </dgm:pt>
     <dgm:pt modelId="{76708518-552A-4054-9C72-23BD0DCA8E4D}">
-      <dgm:prSet phldrT="[Text]"/>
+      <dgm:prSet phldrT="[Text]" custT="1"/>
       <dgm:spPr/>
       <dgm:t>
         <a:bodyPr/>
         <a:lstStyle/>
         <a:p>
           <a:r>
-            <a:rPr lang="en-US" u="sng"/>
-            <a:t>Deployment</a:t>
+            <a:rPr lang="en-US" sz="1800" u="sng">
+              <a:solidFill>
+                <a:schemeClr val="accent2"/>
+              </a:solidFill>
+            </a:rPr>
+            <a:t>DEPLOYMENT</a:t>
           </a:r>
+          <a:endParaRPr lang="en-US" sz="1900" u="sng">
+            <a:solidFill>
+              <a:schemeClr val="accent2"/>
+            </a:solidFill>
+          </a:endParaRPr>
         </a:p>
       </dgm:t>
     </dgm:pt>
@@ -3239,7 +3837,7 @@
         <a:lstStyle/>
         <a:p>
           <a:r>
-            <a:rPr lang="en-US"/>
+            <a:rPr lang="en-US" sz="1500"/>
             <a:t>Deploy ARM template</a:t>
           </a:r>
         </a:p>
@@ -3268,15 +3866,19 @@
       </dgm:t>
     </dgm:pt>
     <dgm:pt modelId="{948E20D8-366C-44E1-9326-3D5912B8EDD7}">
-      <dgm:prSet phldrT="[Text]"/>
+      <dgm:prSet phldrT="[Text]" custT="1"/>
       <dgm:spPr/>
       <dgm:t>
         <a:bodyPr/>
         <a:lstStyle/>
         <a:p>
           <a:r>
-            <a:rPr lang="en-US" u="sng"/>
-            <a:t>Post Deployment</a:t>
+            <a:rPr lang="en-US" sz="1600" u="sng">
+              <a:solidFill>
+                <a:schemeClr val="accent2"/>
+              </a:solidFill>
+            </a:rPr>
+            <a:t>POST DEPLOYMENT</a:t>
           </a:r>
         </a:p>
       </dgm:t>
@@ -3311,7 +3913,7 @@
         <a:lstStyle/>
         <a:p>
           <a:r>
-            <a:rPr lang="en-US"/>
+            <a:rPr lang="en-US" sz="1600"/>
             <a:t>Update DNS A record with the gateway IP</a:t>
           </a:r>
         </a:p>
@@ -3346,7 +3948,7 @@
         <a:bodyPr/>
         <a:lstStyle/>
         <a:p>
-          <a:endParaRPr lang="en-US"/>
+          <a:endParaRPr lang="en-US" sz="1600"/>
         </a:p>
       </dgm:t>
     </dgm:pt>
@@ -3380,7 +3982,7 @@
         <a:lstStyle/>
         <a:p>
           <a:r>
-            <a:rPr lang="en-US"/>
+            <a:rPr lang="en-US" sz="1300"/>
             <a:t>Run the pre-deployment script . Get the list of parameters for the subscription</a:t>
           </a:r>
         </a:p>
@@ -3416,7 +4018,7 @@
         <a:lstStyle/>
         <a:p>
           <a:r>
-            <a:rPr lang="en-US"/>
+            <a:rPr lang="en-US" sz="1500"/>
             <a:t>Ensure solutions deploys w/o any errors</a:t>
           </a:r>
         </a:p>
@@ -3452,7 +4054,7 @@
         <a:lstStyle/>
         <a:p>
           <a:r>
-            <a:rPr lang="en-US"/>
+            <a:rPr lang="en-US" sz="1500"/>
             <a:t>Ensure gateway backend health is healthy</a:t>
           </a:r>
         </a:p>
@@ -3479,6 +4081,28 @@
           <a:endParaRPr lang="en-US"/>
         </a:p>
       </dgm:t>
+    </dgm:pt>
+    <dgm:pt modelId="{0C5E23F2-91FC-4F71-BAD1-874F712EFFE0}">
+      <dgm:prSet phldrT="[Text]"/>
+      <dgm:spPr/>
+      <dgm:t>
+        <a:bodyPr/>
+        <a:lstStyle/>
+        <a:p>
+          <a:r>
+            <a:rPr lang="en-US" sz="1300"/>
+            <a:t>Create automation account</a:t>
+          </a:r>
+        </a:p>
+      </dgm:t>
+    </dgm:pt>
+    <dgm:pt modelId="{BCC85A44-9593-4DA2-A34A-BA25719C7CE6}" type="parTrans" cxnId="{50E29699-2203-43AA-90E3-1DDDA308F952}">
+      <dgm:prSet/>
+      <dgm:spPr/>
+    </dgm:pt>
+    <dgm:pt modelId="{CF9FB1F0-C55A-4990-8E44-32F7AE06B337}" type="sibTrans" cxnId="{50E29699-2203-43AA-90E3-1DDDA308F952}">
+      <dgm:prSet/>
+      <dgm:spPr/>
     </dgm:pt>
     <dgm:pt modelId="{27DF90F4-76E4-494D-826A-F73F0032D71B}" type="pres">
       <dgm:prSet presAssocID="{317B94BC-E1DA-4525-A9D8-782C45723115}" presName="Name0" presStyleCnt="0">
@@ -3541,14 +4165,16 @@
     <dgm:cxn modelId="{FF2B65A6-C900-43FB-B915-953133412872}" type="presOf" srcId="{1CB57C0F-25E8-43A7-B58C-94F5120C79BF}" destId="{6244B73C-29FB-4ECC-9AF0-65481A3573FC}" srcOrd="0" destOrd="1" presId="urn:microsoft.com/office/officeart/2005/8/layout/process1"/>
     <dgm:cxn modelId="{51CB6471-C4B6-42A8-880A-EF7233D8934B}" type="presOf" srcId="{A8223884-52D1-44EE-B51E-97CAB9442F3B}" destId="{FF43FB6C-5A12-4615-9C47-D5A7E110F902}" srcOrd="0" destOrd="1" presId="urn:microsoft.com/office/officeart/2005/8/layout/process1"/>
     <dgm:cxn modelId="{B8EFA006-2F9F-4C07-9268-EFA9DE87F0F5}" type="presOf" srcId="{0B13006F-8C11-45A8-BDE9-7B13B07EB4BE}" destId="{6B960709-9FF5-4F17-B09A-7289C6535380}" srcOrd="0" destOrd="0" presId="urn:microsoft.com/office/officeart/2005/8/layout/process1"/>
-    <dgm:cxn modelId="{7EA6EBF8-75D4-40C5-B1E7-8FC41BCB5BD9}" srcId="{45499152-7E36-493D-9664-BF5B7F533A0D}" destId="{6D9B89F1-E49F-491C-8464-AF57F82F9F76}" srcOrd="1" destOrd="0" parTransId="{E4BC4580-4441-49CC-AB76-EBB99119253F}" sibTransId="{88078153-27D3-4346-844F-FD644C4023B0}"/>
+    <dgm:cxn modelId="{7EA6EBF8-75D4-40C5-B1E7-8FC41BCB5BD9}" srcId="{45499152-7E36-493D-9664-BF5B7F533A0D}" destId="{6D9B89F1-E49F-491C-8464-AF57F82F9F76}" srcOrd="2" destOrd="0" parTransId="{E4BC4580-4441-49CC-AB76-EBB99119253F}" sibTransId="{88078153-27D3-4346-844F-FD644C4023B0}"/>
     <dgm:cxn modelId="{2D6A301C-868E-44C4-BD55-D80BB173F655}" type="presOf" srcId="{9C697CAE-EFD8-4AB6-9428-2333F4A8B1C3}" destId="{FF43FB6C-5A12-4615-9C47-D5A7E110F902}" srcOrd="0" destOrd="3" presId="urn:microsoft.com/office/officeart/2005/8/layout/process1"/>
+    <dgm:cxn modelId="{50E29699-2203-43AA-90E3-1DDDA308F952}" srcId="{45499152-7E36-493D-9664-BF5B7F533A0D}" destId="{0C5E23F2-91FC-4F71-BAD1-874F712EFFE0}" srcOrd="1" destOrd="0" parTransId="{BCC85A44-9593-4DA2-A34A-BA25719C7CE6}" sibTransId="{CF9FB1F0-C55A-4990-8E44-32F7AE06B337}"/>
     <dgm:cxn modelId="{1176964D-2DE9-4124-9B04-F642F471A2CD}" srcId="{948E20D8-366C-44E1-9326-3D5912B8EDD7}" destId="{1CB57C0F-25E8-43A7-B58C-94F5120C79BF}" srcOrd="0" destOrd="0" parTransId="{F1568EE9-7EFB-478D-ABA8-9D720AE80F15}" sibTransId="{57A73335-6882-4C2B-9056-CCFCEC63808A}"/>
+    <dgm:cxn modelId="{F5E8C683-6664-447C-83A5-833E48276563}" type="presOf" srcId="{0C5E23F2-91FC-4F71-BAD1-874F712EFFE0}" destId="{FEBECEC2-261F-411D-AC75-11B30D757196}" srcOrd="0" destOrd="2" presId="urn:microsoft.com/office/officeart/2005/8/layout/process1"/>
     <dgm:cxn modelId="{9E359AD1-EDC5-48FD-ACF0-AED52629F84F}" type="presOf" srcId="{76708518-552A-4054-9C72-23BD0DCA8E4D}" destId="{FF43FB6C-5A12-4615-9C47-D5A7E110F902}" srcOrd="0" destOrd="0" presId="urn:microsoft.com/office/officeart/2005/8/layout/process1"/>
     <dgm:cxn modelId="{A2257C7F-A4FC-4F41-8F71-FA6669A93E2E}" srcId="{317B94BC-E1DA-4525-A9D8-782C45723115}" destId="{76708518-552A-4054-9C72-23BD0DCA8E4D}" srcOrd="1" destOrd="0" parTransId="{1B980B3D-AFE8-4765-ACFE-399DA55B5F4D}" sibTransId="{0B13006F-8C11-45A8-BDE9-7B13B07EB4BE}"/>
     <dgm:cxn modelId="{B98FA137-E500-4480-8BE6-08EAB806EF39}" type="presOf" srcId="{317B94BC-E1DA-4525-A9D8-782C45723115}" destId="{27DF90F4-76E4-494D-826A-F73F0032D71B}" srcOrd="0" destOrd="0" presId="urn:microsoft.com/office/officeart/2005/8/layout/process1"/>
     <dgm:cxn modelId="{26B4CA87-850E-44FF-8E5C-3D3DAC7E4FDC}" type="presOf" srcId="{45499152-7E36-493D-9664-BF5B7F533A0D}" destId="{FEBECEC2-261F-411D-AC75-11B30D757196}" srcOrd="0" destOrd="0" presId="urn:microsoft.com/office/officeart/2005/8/layout/process1"/>
-    <dgm:cxn modelId="{F1C92FEB-E591-4A78-856D-8CE71F95F755}" type="presOf" srcId="{6D9B89F1-E49F-491C-8464-AF57F82F9F76}" destId="{FEBECEC2-261F-411D-AC75-11B30D757196}" srcOrd="0" destOrd="2" presId="urn:microsoft.com/office/officeart/2005/8/layout/process1"/>
+    <dgm:cxn modelId="{F1C92FEB-E591-4A78-856D-8CE71F95F755}" type="presOf" srcId="{6D9B89F1-E49F-491C-8464-AF57F82F9F76}" destId="{FEBECEC2-261F-411D-AC75-11B30D757196}" srcOrd="0" destOrd="3" presId="urn:microsoft.com/office/officeart/2005/8/layout/process1"/>
     <dgm:cxn modelId="{6D33C198-FA19-4069-A1E6-3026F41A5A1C}" type="presOf" srcId="{948E20D8-366C-44E1-9326-3D5912B8EDD7}" destId="{6244B73C-29FB-4ECC-9AF0-65481A3573FC}" srcOrd="0" destOrd="0" presId="urn:microsoft.com/office/officeart/2005/8/layout/process1"/>
     <dgm:cxn modelId="{AF839E4F-ACFD-42C1-8CFC-6A35D61FDA2B}" type="presOf" srcId="{01C8EECF-61E0-48A5-B9C3-9F0887411F5A}" destId="{FEBECEC2-261F-411D-AC75-11B30D757196}" srcOrd="0" destOrd="1" presId="urn:microsoft.com/office/officeart/2005/8/layout/process1"/>
     <dgm:cxn modelId="{8AA74A7B-58F9-4EA8-8FBF-3B977E9C0C5D}" type="presOf" srcId="{CF1BCE61-0639-4341-95AD-88C75C284425}" destId="{6244B73C-29FB-4ECC-9AF0-65481A3573FC}" srcOrd="0" destOrd="2" presId="urn:microsoft.com/office/officeart/2005/8/layout/process1"/>
@@ -3568,7 +4194,7 @@
   <dgm:whole/>
   <dgm:extLst>
     <a:ext uri="http://schemas.microsoft.com/office/drawing/2008/diagram">
-      <dsp:dataModelExt xmlns:dsp="http://schemas.microsoft.com/office/drawing/2008/diagram" relId="rId12" minVer="http://schemas.openxmlformats.org/drawingml/2006/diagram"/>
+      <dsp:dataModelExt xmlns:dsp="http://schemas.microsoft.com/office/drawing/2008/diagram" relId="rId13" minVer="http://schemas.openxmlformats.org/drawingml/2006/diagram"/>
     </a:ext>
   </dgm:extLst>
 </dgm:dataModel>
@@ -3635,12 +4261,12 @@
         </a:fontRef>
       </dsp:style>
       <dsp:txBody>
-        <a:bodyPr spcFirstLastPara="0" vert="horz" wrap="square" lIns="68580" tIns="68580" rIns="68580" bIns="68580" numCol="1" spcCol="1270" anchor="t" anchorCtr="0">
+        <a:bodyPr spcFirstLastPara="0" vert="horz" wrap="square" lIns="60960" tIns="60960" rIns="60960" bIns="60960" numCol="1" spcCol="1270" anchor="t" anchorCtr="0">
           <a:noAutofit/>
         </a:bodyPr>
         <a:lstStyle/>
         <a:p>
-          <a:pPr marL="0" lvl="0" indent="0" algn="l" defTabSz="800100">
+          <a:pPr marL="0" lvl="0" indent="0" algn="l" defTabSz="711200">
             <a:lnSpc>
               <a:spcPct val="90000"/>
             </a:lnSpc>
@@ -3653,12 +4279,16 @@
             <a:buNone/>
           </a:pPr>
           <a:r>
-            <a:rPr lang="en-US" sz="1800" u="sng" kern="1200"/>
-            <a:t>Pre Deployment</a:t>
+            <a:rPr lang="en-US" sz="1600" u="sng" kern="1200">
+              <a:solidFill>
+                <a:schemeClr val="accent2"/>
+              </a:solidFill>
+            </a:rPr>
+            <a:t>PRE DEPLOYMENT</a:t>
           </a:r>
         </a:p>
         <a:p>
-          <a:pPr marL="114300" lvl="1" indent="-114300" algn="l" defTabSz="622300">
+          <a:pPr marL="114300" lvl="1" indent="-114300" algn="l" defTabSz="577850">
             <a:lnSpc>
               <a:spcPct val="90000"/>
             </a:lnSpc>
@@ -3671,12 +4301,12 @@
             <a:buChar char="•"/>
           </a:pPr>
           <a:r>
-            <a:rPr lang="en-US" sz="1400" kern="1200"/>
-            <a:t>Ensure build artifacts are available in the store</a:t>
+            <a:rPr lang="en-US" sz="1300" kern="1200"/>
+            <a:t>Ensure build artifacts are available in the storage</a:t>
           </a:r>
         </a:p>
         <a:p>
-          <a:pPr marL="114300" lvl="1" indent="-114300" algn="l" defTabSz="622300">
+          <a:pPr marL="114300" lvl="1" indent="-114300" algn="l" defTabSz="577850">
             <a:lnSpc>
               <a:spcPct val="90000"/>
             </a:lnSpc>
@@ -3689,7 +4319,25 @@
             <a:buChar char="•"/>
           </a:pPr>
           <a:r>
-            <a:rPr lang="en-US" sz="1400" kern="1200"/>
+            <a:rPr lang="en-US" sz="1300" kern="1200"/>
+            <a:t>Create automation account</a:t>
+          </a:r>
+        </a:p>
+        <a:p>
+          <a:pPr marL="114300" lvl="1" indent="-114300" algn="l" defTabSz="577850">
+            <a:lnSpc>
+              <a:spcPct val="90000"/>
+            </a:lnSpc>
+            <a:spcBef>
+              <a:spcPct val="0"/>
+            </a:spcBef>
+            <a:spcAft>
+              <a:spcPct val="15000"/>
+            </a:spcAft>
+            <a:buChar char="•"/>
+          </a:pPr>
+          <a:r>
+            <a:rPr lang="en-US" sz="1300" kern="1200"/>
             <a:t>Run the pre-deployment script . Get the list of parameters for the subscription</a:t>
           </a:r>
         </a:p>
@@ -3749,7 +4397,7 @@
         </a:bodyPr>
         <a:lstStyle/>
         <a:p>
-          <a:pPr marL="0" lvl="0" indent="0" algn="ctr" defTabSz="622300">
+          <a:pPr marL="0" lvl="0" indent="0" algn="ctr" defTabSz="844550">
             <a:lnSpc>
               <a:spcPct val="90000"/>
             </a:lnSpc>
@@ -3761,7 +4409,7 @@
             </a:spcAft>
             <a:buNone/>
           </a:pPr>
-          <a:endParaRPr lang="en-US" sz="1400" kern="1200"/>
+          <a:endParaRPr lang="en-US" sz="1900" kern="1200"/>
         </a:p>
       </dsp:txBody>
       <dsp:txXfrm>
@@ -3840,12 +4488,21 @@
             <a:buNone/>
           </a:pPr>
           <a:r>
-            <a:rPr lang="en-US" sz="1800" u="sng" kern="1200"/>
-            <a:t>Deployment</a:t>
+            <a:rPr lang="en-US" sz="1800" u="sng" kern="1200">
+              <a:solidFill>
+                <a:schemeClr val="accent2"/>
+              </a:solidFill>
+            </a:rPr>
+            <a:t>DEPLOYMENT</a:t>
           </a:r>
+          <a:endParaRPr lang="en-US" sz="1900" u="sng" kern="1200">
+            <a:solidFill>
+              <a:schemeClr val="accent2"/>
+            </a:solidFill>
+          </a:endParaRPr>
         </a:p>
         <a:p>
-          <a:pPr marL="114300" lvl="1" indent="-114300" algn="l" defTabSz="622300">
+          <a:pPr marL="114300" lvl="1" indent="-114300" algn="l" defTabSz="666750">
             <a:lnSpc>
               <a:spcPct val="90000"/>
             </a:lnSpc>
@@ -3858,12 +4515,12 @@
             <a:buChar char="•"/>
           </a:pPr>
           <a:r>
-            <a:rPr lang="en-US" sz="1400" kern="1200"/>
+            <a:rPr lang="en-US" sz="1500" kern="1200"/>
             <a:t>Deploy ARM template</a:t>
           </a:r>
         </a:p>
         <a:p>
-          <a:pPr marL="114300" lvl="1" indent="-114300" algn="l" defTabSz="622300">
+          <a:pPr marL="114300" lvl="1" indent="-114300" algn="l" defTabSz="666750">
             <a:lnSpc>
               <a:spcPct val="90000"/>
             </a:lnSpc>
@@ -3876,12 +4533,12 @@
             <a:buChar char="•"/>
           </a:pPr>
           <a:r>
-            <a:rPr lang="en-US" sz="1400" kern="1200"/>
+            <a:rPr lang="en-US" sz="1500" kern="1200"/>
             <a:t>Ensure solutions deploys w/o any errors</a:t>
           </a:r>
         </a:p>
         <a:p>
-          <a:pPr marL="114300" lvl="1" indent="-114300" algn="l" defTabSz="622300">
+          <a:pPr marL="114300" lvl="1" indent="-114300" algn="l" defTabSz="666750">
             <a:lnSpc>
               <a:spcPct val="90000"/>
             </a:lnSpc>
@@ -3894,7 +4551,7 @@
             <a:buChar char="•"/>
           </a:pPr>
           <a:r>
-            <a:rPr lang="en-US" sz="1400" kern="1200"/>
+            <a:rPr lang="en-US" sz="1500" kern="1200"/>
             <a:t>Ensure gateway backend health is healthy</a:t>
           </a:r>
         </a:p>
@@ -3954,7 +4611,7 @@
         </a:bodyPr>
         <a:lstStyle/>
         <a:p>
-          <a:pPr marL="0" lvl="0" indent="0" algn="ctr" defTabSz="622300">
+          <a:pPr marL="0" lvl="0" indent="0" algn="ctr" defTabSz="844550">
             <a:lnSpc>
               <a:spcPct val="90000"/>
             </a:lnSpc>
@@ -3966,7 +4623,7 @@
             </a:spcAft>
             <a:buNone/>
           </a:pPr>
-          <a:endParaRPr lang="en-US" sz="1400" kern="1200"/>
+          <a:endParaRPr lang="en-US" sz="1900" kern="1200"/>
         </a:p>
       </dsp:txBody>
       <dsp:txXfrm>
@@ -4027,12 +4684,12 @@
         </a:fontRef>
       </dsp:style>
       <dsp:txBody>
-        <a:bodyPr spcFirstLastPara="0" vert="horz" wrap="square" lIns="68580" tIns="68580" rIns="68580" bIns="68580" numCol="1" spcCol="1270" anchor="t" anchorCtr="0">
+        <a:bodyPr spcFirstLastPara="0" vert="horz" wrap="square" lIns="60960" tIns="60960" rIns="60960" bIns="60960" numCol="1" spcCol="1270" anchor="t" anchorCtr="0">
           <a:noAutofit/>
         </a:bodyPr>
         <a:lstStyle/>
         <a:p>
-          <a:pPr marL="0" lvl="0" indent="0" algn="l" defTabSz="800100">
+          <a:pPr marL="0" lvl="0" indent="0" algn="l" defTabSz="711200">
             <a:lnSpc>
               <a:spcPct val="90000"/>
             </a:lnSpc>
@@ -4045,12 +4702,16 @@
             <a:buNone/>
           </a:pPr>
           <a:r>
-            <a:rPr lang="en-US" sz="1800" u="sng" kern="1200"/>
-            <a:t>Post Deployment</a:t>
+            <a:rPr lang="en-US" sz="1600" u="sng" kern="1200">
+              <a:solidFill>
+                <a:schemeClr val="accent2"/>
+              </a:solidFill>
+            </a:rPr>
+            <a:t>POST DEPLOYMENT</a:t>
           </a:r>
         </a:p>
         <a:p>
-          <a:pPr marL="114300" lvl="1" indent="-114300" algn="l" defTabSz="622300">
+          <a:pPr marL="171450" lvl="1" indent="-171450" algn="l" defTabSz="711200">
             <a:lnSpc>
               <a:spcPct val="90000"/>
             </a:lnSpc>
@@ -4063,12 +4724,12 @@
             <a:buChar char="•"/>
           </a:pPr>
           <a:r>
-            <a:rPr lang="en-US" sz="1400" kern="1200"/>
+            <a:rPr lang="en-US" sz="1600" kern="1200"/>
             <a:t>Update DNS A record with the gateway IP</a:t>
           </a:r>
         </a:p>
         <a:p>
-          <a:pPr marL="114300" lvl="1" indent="-114300" algn="l" defTabSz="622300">
+          <a:pPr marL="171450" lvl="1" indent="-171450" algn="l" defTabSz="711200">
             <a:lnSpc>
               <a:spcPct val="90000"/>
             </a:lnSpc>
@@ -4080,7 +4741,7 @@
             </a:spcAft>
             <a:buChar char="•"/>
           </a:pPr>
-          <a:endParaRPr lang="en-US" sz="1400" kern="1200"/>
+          <a:endParaRPr lang="en-US" sz="1600" kern="1200"/>
         </a:p>
       </dsp:txBody>
       <dsp:txXfrm>
@@ -5568,11 +6229,30 @@
 </file>
 
 <file path=customXml/item1.xml><?xml version="1.0" encoding="utf-8"?>
+<CoverPageProperties xmlns="http://schemas.microsoft.com/office/2006/coverPageProps">
+  <PublishDate/>
+  <Abstract>If you are an enterprise who builds an application that processes credit card data, you need to conform to PCI DSS (Payment Card Industry Data Security Standard). Adherence to the standard means that you need to meet control objectives for your network, protect cardholder data, implement strong access controls, manage operations and more. To help customers to quickly standup infrastructure that conform to PCI DSS, we are releasing an Azure Quickstart sample. The template describes a stack that deploys a multi-tiered azure PaaS web application stack. It makes use of many nested templates, and can be customized as desired.</Abstract>
+  <CompanyAddress/>
+  <CompanyPhone/>
+  <CompanyFax/>
+  <CompanyEmail/>
+</CoverPageProperties>
+</file>
+
+<file path=customXml/item2.xml><?xml version="1.0" encoding="utf-8"?>
 <b:Sources xmlns:b="http://schemas.openxmlformats.org/officeDocument/2006/bibliography" xmlns="http://schemas.openxmlformats.org/officeDocument/2006/bibliography" SelectedStyle="\APASixthEditionOfficeOnline.xsl" StyleName="APA" Version="6"/>
 </file>
 
 <file path=customXml/itemProps1.xml><?xml version="1.0" encoding="utf-8"?>
-<ds:datastoreItem xmlns:ds="http://schemas.openxmlformats.org/officeDocument/2006/customXml" ds:itemID="{BD38A920-2272-42BF-92C8-98E843721A9B}">
+<ds:datastoreItem xmlns:ds="http://schemas.openxmlformats.org/officeDocument/2006/customXml" ds:itemID="{55AF091B-3C7A-41E3-B477-F2FDAA23CFDA}">
+  <ds:schemaRefs>
+    <ds:schemaRef ds:uri="http://schemas.microsoft.com/office/2006/coverPageProps"/>
+  </ds:schemaRefs>
+</ds:datastoreItem>
+</file>
+
+<file path=customXml/itemProps2.xml><?xml version="1.0" encoding="utf-8"?>
+<ds:datastoreItem xmlns:ds="http://schemas.openxmlformats.org/officeDocument/2006/customXml" ds:itemID="{1ABA1A1E-FF2F-4391-852E-34F4A941FEFD}">
   <ds:schemaRefs>
     <ds:schemaRef ds:uri="http://schemas.openxmlformats.org/officeDocument/2006/bibliography"/>
   </ds:schemaRefs>

</xml_diff>

<commit_message>
Updating Github with latest bits
</commit_message>
<xml_diff>
--- a/documents/DeploymentGuide.docx
+++ b/documents/DeploymentGuide.docx
@@ -409,7 +409,16 @@
                                         <w:sz w:val="20"/>
                                         <w:szCs w:val="20"/>
                                       </w:rPr>
-                                      <w:t>we are releasing an Azure QuickS</w:t>
+                                      <w:t xml:space="preserve">we are releasing an Azure </w:t>
+                                    </w:r>
+                                    <w:proofErr w:type="spellStart"/>
+                                    <w:r>
+                                      <w:rPr>
+                                        <w:color w:val="595959" w:themeColor="text1" w:themeTint="A6"/>
+                                        <w:sz w:val="20"/>
+                                        <w:szCs w:val="20"/>
+                                      </w:rPr>
+                                      <w:t>QuickS</w:t>
                                     </w:r>
                                     <w:r>
                                       <w:rPr>
@@ -417,7 +426,16 @@
                                         <w:sz w:val="20"/>
                                         <w:szCs w:val="20"/>
                                       </w:rPr>
-                                      <w:t>tart sample. The template describes a stack that deploys a multi-tiered azure PaaS web application stack. It makes use of many nested templates, and can be customized as desired.</w:t>
+                                      <w:t>tart</w:t>
+                                    </w:r>
+                                    <w:proofErr w:type="spellEnd"/>
+                                    <w:r>
+                                      <w:rPr>
+                                        <w:color w:val="595959" w:themeColor="text1" w:themeTint="A6"/>
+                                        <w:sz w:val="20"/>
+                                        <w:szCs w:val="20"/>
+                                      </w:rPr>
+                                      <w:t xml:space="preserve"> sample. The template describes a stack that deploys a multi-tiered azure PaaS web application stack. It makes use of many nested templates, and can be customized as desired.</w:t>
                                     </w:r>
                                   </w:p>
                                 </w:sdtContent>
@@ -507,7 +525,16 @@
                                   <w:sz w:val="20"/>
                                   <w:szCs w:val="20"/>
                                 </w:rPr>
-                                <w:t>we are releasing an Azure QuickS</w:t>
+                                <w:t xml:space="preserve">we are releasing an Azure </w:t>
+                              </w:r>
+                              <w:proofErr w:type="spellStart"/>
+                              <w:r>
+                                <w:rPr>
+                                  <w:color w:val="595959" w:themeColor="text1" w:themeTint="A6"/>
+                                  <w:sz w:val="20"/>
+                                  <w:szCs w:val="20"/>
+                                </w:rPr>
+                                <w:t>QuickS</w:t>
                               </w:r>
                               <w:r>
                                 <w:rPr>
@@ -515,7 +542,16 @@
                                   <w:sz w:val="20"/>
                                   <w:szCs w:val="20"/>
                                 </w:rPr>
-                                <w:t>tart sample. The template describes a stack that deploys a multi-tiered azure PaaS web application stack. It makes use of many nested templates, and can be customized as desired.</w:t>
+                                <w:t>tart</w:t>
+                              </w:r>
+                              <w:proofErr w:type="spellEnd"/>
+                              <w:r>
+                                <w:rPr>
+                                  <w:color w:val="595959" w:themeColor="text1" w:themeTint="A6"/>
+                                  <w:sz w:val="20"/>
+                                  <w:szCs w:val="20"/>
+                                </w:rPr>
+                                <w:t xml:space="preserve"> sample. The template describes a stack that deploys a multi-tiered azure PaaS web application stack. It makes use of many nested templates, and can be customized as desired.</w:t>
                               </w:r>
                             </w:p>
                           </w:sdtContent>
@@ -1888,7 +1924,6 @@
       <w:bookmarkEnd w:id="0"/>
     </w:p>
     <w:p>
-      <w:bookmarkStart w:id="1" w:name="_GoBack"/>
       <w:r>
         <w:rPr>
           <w:noProof/>
@@ -1907,13 +1942,12 @@
           </wp:inline>
         </w:drawing>
       </w:r>
-      <w:bookmarkEnd w:id="1"/>
     </w:p>
     <w:p>
       <w:pPr>
         <w:pStyle w:val="Heading1"/>
       </w:pPr>
-      <w:bookmarkStart w:id="2" w:name="_Toc473797709"/>
+      <w:bookmarkStart w:id="1" w:name="_Toc473797709"/>
       <w:r>
         <w:t>Permissions required to deploy</w:t>
       </w:r>
@@ -2172,21 +2206,24 @@
       <w:r>
         <w:t>deployment Steps</w:t>
       </w:r>
-      <w:bookmarkEnd w:id="2"/>
+      <w:bookmarkEnd w:id="1"/>
     </w:p>
     <w:p/>
     <w:p>
       <w:pPr>
         <w:pStyle w:val="Heading2"/>
       </w:pPr>
-      <w:bookmarkStart w:id="3" w:name="_Toc473797710"/>
+      <w:bookmarkStart w:id="2" w:name="_Toc473797710"/>
       <w:r>
         <w:t>Manual creation of Azure Automation</w:t>
       </w:r>
       <w:r>
+        <w:t xml:space="preserve"> </w:t>
+      </w:r>
+      <w:r>
         <w:t>Account</w:t>
       </w:r>
-      <w:bookmarkEnd w:id="3"/>
+      <w:bookmarkEnd w:id="2"/>
     </w:p>
     <w:p/>
     <w:p>
@@ -2211,6 +2248,7 @@
         </w:rPr>
         <w:t xml:space="preserve">Create an Automation account with </w:t>
       </w:r>
+      <w:proofErr w:type="spellStart"/>
       <w:r>
         <w:rPr>
           <w:rFonts w:cstheme="minorHAnsi"/>
@@ -2219,7 +2257,18 @@
           <w:sz w:val="24"/>
           <w:szCs w:val="24"/>
         </w:rPr>
-        <w:t>RunAs Service principal</w:t>
+        <w:t>RunAs</w:t>
+      </w:r>
+      <w:proofErr w:type="spellEnd"/>
+      <w:r>
+        <w:rPr>
+          <w:rFonts w:cstheme="minorHAnsi"/>
+          <w:b/>
+          <w:color w:val="333333"/>
+          <w:sz w:val="24"/>
+          <w:szCs w:val="24"/>
+        </w:rPr>
+        <w:t xml:space="preserve"> Service principal</w:t>
       </w:r>
       <w:r>
         <w:rPr>
@@ -2338,7 +2387,27 @@
           <w:szCs w:val="24"/>
         </w:rPr>
         <w:lastRenderedPageBreak/>
-        <w:t xml:space="preserve">Creation of ServicePrincipal has a propensity to fail randomly. A basic verification whether it was successfully created is </w:t>
+        <w:t xml:space="preserve">Creation of </w:t>
+      </w:r>
+      <w:proofErr w:type="spellStart"/>
+      <w:r>
+        <w:rPr>
+          <w:rFonts w:cstheme="minorHAnsi"/>
+          <w:color w:val="333333"/>
+          <w:sz w:val="24"/>
+          <w:szCs w:val="24"/>
+        </w:rPr>
+        <w:t>ServicePrincipal</w:t>
+      </w:r>
+      <w:proofErr w:type="spellEnd"/>
+      <w:r>
+        <w:rPr>
+          <w:rFonts w:cstheme="minorHAnsi"/>
+          <w:color w:val="333333"/>
+          <w:sz w:val="24"/>
+          <w:szCs w:val="24"/>
+        </w:rPr>
+        <w:t xml:space="preserve"> has a propensity to fail randomly. A basic verification whether it was successfully created is </w:t>
       </w:r>
       <w:r>
         <w:rPr>
@@ -2368,20 +2437,2146 @@
         <w:t>Note the name of the automation account. You will be using that as a parameter to the ARM template</w:t>
       </w:r>
     </w:p>
-    <w:p/>
+    <w:p>
+      <w:pPr>
+        <w:pStyle w:val="Heading2"/>
+      </w:pPr>
+      <w:r>
+        <w:t>Run Pre Deployment PowerShell Script</w:t>
+      </w:r>
+    </w:p>
+    <w:p>
+      <w:pPr>
+        <w:numPr>
+          <w:ilvl w:val="2"/>
+          <w:numId w:val="8"/>
+        </w:numPr>
+        <w:spacing w:before="100" w:after="8" w:line="249" w:lineRule="auto"/>
+        <w:ind w:right="940" w:hanging="360"/>
+      </w:pPr>
+      <w:r>
+        <w:rPr>
+          <w:rFonts w:ascii="Calibri" w:eastAsia="Calibri" w:hAnsi="Calibri" w:cs="Calibri"/>
+          <w:color w:val="333333"/>
+        </w:rPr>
+        <w:t>Open PowerShell file(</w:t>
+      </w:r>
+      <w:r>
+        <w:rPr>
+          <w:rFonts w:ascii="Calibri" w:eastAsia="Calibri" w:hAnsi="Calibri" w:cs="Calibri"/>
+          <w:color w:val="333333"/>
+        </w:rPr>
+        <w:t>PreDeploy-ARMInputValues</w:t>
+      </w:r>
+      <w:r>
+        <w:rPr>
+          <w:rFonts w:ascii="Calibri" w:eastAsia="Calibri" w:hAnsi="Calibri" w:cs="Calibri"/>
+          <w:color w:val="333333"/>
+        </w:rPr>
+        <w:t>.ps1</w:t>
+      </w:r>
+      <w:r>
+        <w:rPr>
+          <w:rFonts w:ascii="Calibri" w:eastAsia="Calibri" w:hAnsi="Calibri" w:cs="Calibri"/>
+          <w:color w:val="333333"/>
+        </w:rPr>
+        <w:t>)</w:t>
+      </w:r>
+      <w:r>
+        <w:rPr>
+          <w:rFonts w:ascii="Calibri" w:eastAsia="Calibri" w:hAnsi="Calibri" w:cs="Calibri"/>
+          <w:color w:val="333333"/>
+        </w:rPr>
+        <w:t xml:space="preserve"> and run as administrator in PowerShell</w:t>
+      </w:r>
+    </w:p>
+    <w:p>
+      <w:pPr>
+        <w:numPr>
+          <w:ilvl w:val="2"/>
+          <w:numId w:val="8"/>
+        </w:numPr>
+        <w:spacing w:before="100" w:after="8" w:line="249" w:lineRule="auto"/>
+        <w:ind w:right="940" w:hanging="360"/>
+      </w:pPr>
+      <w:r>
+        <w:rPr>
+          <w:rFonts w:ascii="Calibri" w:eastAsia="Calibri" w:hAnsi="Calibri" w:cs="Calibri"/>
+          <w:color w:val="333333"/>
+        </w:rPr>
+        <w:t>Change below</w:t>
+      </w:r>
+      <w:r>
+        <w:rPr>
+          <w:rFonts w:ascii="Calibri" w:eastAsia="Calibri" w:hAnsi="Calibri" w:cs="Calibri"/>
+          <w:color w:val="333333"/>
+        </w:rPr>
+        <w:t xml:space="preserve"> mandatory values </w:t>
+      </w:r>
+      <w:r>
+        <w:rPr>
+          <w:rFonts w:ascii="Calibri" w:eastAsia="Calibri" w:hAnsi="Calibri" w:cs="Calibri"/>
+          <w:color w:val="333333"/>
+        </w:rPr>
+        <w:t>before</w:t>
+      </w:r>
+      <w:r>
+        <w:rPr>
+          <w:rFonts w:ascii="Calibri" w:eastAsia="Calibri" w:hAnsi="Calibri" w:cs="Calibri"/>
+          <w:color w:val="333333"/>
+        </w:rPr>
+        <w:t xml:space="preserve"> run script</w:t>
+      </w:r>
+    </w:p>
+    <w:p>
+      <w:pPr>
+        <w:spacing w:before="100" w:after="8" w:line="249" w:lineRule="auto"/>
+        <w:ind w:left="705" w:right="940"/>
+      </w:pPr>
+    </w:p>
+    <w:tbl>
+      <w:tblPr>
+        <w:tblStyle w:val="TableGrid0"/>
+        <w:tblW w:w="10980" w:type="dxa"/>
+        <w:tblInd w:w="-5" w:type="dxa"/>
+        <w:tblLook w:val="04A0" w:firstRow="1" w:lastRow="0" w:firstColumn="1" w:lastColumn="0" w:noHBand="0" w:noVBand="1"/>
+      </w:tblPr>
+      <w:tblGrid>
+        <w:gridCol w:w="10980"/>
+      </w:tblGrid>
+      <w:tr>
+        <w:tc>
+          <w:tcPr>
+            <w:tcW w:w="10980" w:type="dxa"/>
+          </w:tcPr>
+          <w:p>
+            <w:pPr>
+              <w:autoSpaceDE w:val="0"/>
+              <w:autoSpaceDN w:val="0"/>
+              <w:adjustRightInd w:val="0"/>
+              <w:rPr>
+                <w:rFonts w:ascii="Consolas" w:hAnsi="Consolas" w:cs="Consolas"/>
+                <w:color w:val="006400"/>
+                <w:sz w:val="19"/>
+                <w:szCs w:val="19"/>
+              </w:rPr>
+            </w:pPr>
+            <w:r>
+              <w:rPr>
+                <w:rFonts w:ascii="Consolas" w:hAnsi="Consolas" w:cs="Consolas"/>
+                <w:color w:val="FF4500"/>
+                <w:sz w:val="19"/>
+                <w:szCs w:val="19"/>
+              </w:rPr>
+              <w:t>$</w:t>
+            </w:r>
+            <w:proofErr w:type="spellStart"/>
+            <w:r>
+              <w:rPr>
+                <w:rFonts w:ascii="Consolas" w:hAnsi="Consolas" w:cs="Consolas"/>
+                <w:color w:val="FF4500"/>
+                <w:sz w:val="19"/>
+                <w:szCs w:val="19"/>
+              </w:rPr>
+              <w:t>DoaminName</w:t>
+            </w:r>
+            <w:proofErr w:type="spellEnd"/>
+            <w:r>
+              <w:rPr>
+                <w:rFonts w:ascii="Consolas" w:hAnsi="Consolas" w:cs="Consolas"/>
+                <w:color w:val="000000"/>
+                <w:sz w:val="19"/>
+                <w:szCs w:val="19"/>
+              </w:rPr>
+              <w:t xml:space="preserve"> </w:t>
+            </w:r>
+            <w:r>
+              <w:rPr>
+                <w:rFonts w:ascii="Consolas" w:hAnsi="Consolas" w:cs="Consolas"/>
+                <w:color w:val="A9A9A9"/>
+                <w:sz w:val="19"/>
+                <w:szCs w:val="19"/>
+              </w:rPr>
+              <w:t>=</w:t>
+            </w:r>
+            <w:r>
+              <w:rPr>
+                <w:rFonts w:ascii="Consolas" w:hAnsi="Consolas" w:cs="Consolas"/>
+                <w:color w:val="000000"/>
+                <w:sz w:val="19"/>
+                <w:szCs w:val="19"/>
+              </w:rPr>
+              <w:t xml:space="preserve"> </w:t>
+            </w:r>
+            <w:r>
+              <w:rPr>
+                <w:rFonts w:ascii="Consolas" w:hAnsi="Consolas" w:cs="Consolas"/>
+                <w:color w:val="8B0000"/>
+                <w:sz w:val="19"/>
+                <w:szCs w:val="19"/>
+              </w:rPr>
+              <w:t>"@avyanconsulting.onmicrosoft.com"</w:t>
+            </w:r>
+            <w:r>
+              <w:rPr>
+                <w:rFonts w:ascii="Consolas" w:hAnsi="Consolas" w:cs="Consolas"/>
+                <w:color w:val="000000"/>
+                <w:sz w:val="19"/>
+                <w:szCs w:val="19"/>
+              </w:rPr>
+              <w:t xml:space="preserve"> </w:t>
+            </w:r>
+            <w:r>
+              <w:rPr>
+                <w:rFonts w:ascii="Consolas" w:hAnsi="Consolas" w:cs="Consolas"/>
+                <w:color w:val="006400"/>
+                <w:sz w:val="19"/>
+                <w:szCs w:val="19"/>
+              </w:rPr>
+              <w:t xml:space="preserve"># Provide </w:t>
+            </w:r>
+            <w:r>
+              <w:rPr>
+                <w:rFonts w:ascii="Consolas" w:hAnsi="Consolas" w:cs="Consolas"/>
+                <w:color w:val="006400"/>
+                <w:sz w:val="19"/>
+                <w:szCs w:val="19"/>
+              </w:rPr>
+              <w:t xml:space="preserve">Your </w:t>
+            </w:r>
+            <w:r>
+              <w:rPr>
+                <w:rFonts w:ascii="Consolas" w:hAnsi="Consolas" w:cs="Consolas"/>
+                <w:color w:val="006400"/>
+                <w:sz w:val="19"/>
+                <w:szCs w:val="19"/>
+              </w:rPr>
+              <w:t>Domain Name</w:t>
+            </w:r>
+          </w:p>
+          <w:p>
+            <w:pPr>
+              <w:autoSpaceDE w:val="0"/>
+              <w:autoSpaceDN w:val="0"/>
+              <w:adjustRightInd w:val="0"/>
+              <w:rPr>
+                <w:rFonts w:ascii="Consolas" w:hAnsi="Consolas" w:cs="Consolas"/>
+                <w:color w:val="006400"/>
+                <w:sz w:val="19"/>
+                <w:szCs w:val="19"/>
+              </w:rPr>
+            </w:pPr>
+            <w:r>
+              <w:rPr>
+                <w:rFonts w:ascii="Consolas" w:hAnsi="Consolas" w:cs="Consolas"/>
+                <w:color w:val="FF4500"/>
+                <w:sz w:val="19"/>
+                <w:szCs w:val="19"/>
+              </w:rPr>
+              <w:t>$</w:t>
+            </w:r>
+            <w:proofErr w:type="spellStart"/>
+            <w:r>
+              <w:rPr>
+                <w:rFonts w:ascii="Consolas" w:hAnsi="Consolas" w:cs="Consolas"/>
+                <w:color w:val="FF4500"/>
+                <w:sz w:val="19"/>
+                <w:szCs w:val="19"/>
+              </w:rPr>
+              <w:t>subscriptionName</w:t>
+            </w:r>
+            <w:proofErr w:type="spellEnd"/>
+            <w:r>
+              <w:rPr>
+                <w:rFonts w:ascii="Consolas" w:hAnsi="Consolas" w:cs="Consolas"/>
+                <w:color w:val="000000"/>
+                <w:sz w:val="19"/>
+                <w:szCs w:val="19"/>
+              </w:rPr>
+              <w:t xml:space="preserve"> </w:t>
+            </w:r>
+            <w:r>
+              <w:rPr>
+                <w:rFonts w:ascii="Consolas" w:hAnsi="Consolas" w:cs="Consolas"/>
+                <w:color w:val="A9A9A9"/>
+                <w:sz w:val="19"/>
+                <w:szCs w:val="19"/>
+              </w:rPr>
+              <w:t>=</w:t>
+            </w:r>
+            <w:r>
+              <w:rPr>
+                <w:rFonts w:ascii="Consolas" w:hAnsi="Consolas" w:cs="Consolas"/>
+                <w:color w:val="000000"/>
+                <w:sz w:val="19"/>
+                <w:szCs w:val="19"/>
+              </w:rPr>
+              <w:t xml:space="preserve"> </w:t>
+            </w:r>
+            <w:r>
+              <w:rPr>
+                <w:rFonts w:ascii="Consolas" w:hAnsi="Consolas" w:cs="Consolas"/>
+                <w:color w:val="8B0000"/>
+                <w:sz w:val="19"/>
+                <w:szCs w:val="19"/>
+              </w:rPr>
+              <w:t>'</w:t>
+            </w:r>
+            <w:proofErr w:type="spellStart"/>
+            <w:r>
+              <w:rPr>
+                <w:rFonts w:ascii="Consolas" w:hAnsi="Consolas" w:cs="Consolas"/>
+                <w:color w:val="8B0000"/>
+                <w:sz w:val="19"/>
+                <w:szCs w:val="19"/>
+              </w:rPr>
+              <w:t>Cloudly</w:t>
+            </w:r>
+            <w:proofErr w:type="spellEnd"/>
+            <w:r>
+              <w:rPr>
+                <w:rFonts w:ascii="Consolas" w:hAnsi="Consolas" w:cs="Consolas"/>
+                <w:color w:val="8B0000"/>
+                <w:sz w:val="19"/>
+                <w:szCs w:val="19"/>
+              </w:rPr>
+              <w:t xml:space="preserve"> Dev Visual Studio'</w:t>
+            </w:r>
+            <w:r>
+              <w:rPr>
+                <w:rFonts w:ascii="Consolas" w:hAnsi="Consolas" w:cs="Consolas"/>
+                <w:color w:val="006400"/>
+                <w:sz w:val="19"/>
+                <w:szCs w:val="19"/>
+              </w:rPr>
+              <w:t xml:space="preserve"># name of </w:t>
+            </w:r>
+            <w:r>
+              <w:rPr>
+                <w:rFonts w:ascii="Consolas" w:hAnsi="Consolas" w:cs="Consolas"/>
+                <w:color w:val="006400"/>
+                <w:sz w:val="19"/>
+                <w:szCs w:val="19"/>
+              </w:rPr>
+              <w:t>your</w:t>
+            </w:r>
+            <w:r>
+              <w:rPr>
+                <w:rFonts w:ascii="Consolas" w:hAnsi="Consolas" w:cs="Consolas"/>
+                <w:color w:val="006400"/>
+                <w:sz w:val="19"/>
+                <w:szCs w:val="19"/>
+              </w:rPr>
+              <w:t xml:space="preserve"> Azure subscription</w:t>
+            </w:r>
+          </w:p>
+          <w:p>
+            <w:pPr>
+              <w:autoSpaceDE w:val="0"/>
+              <w:autoSpaceDN w:val="0"/>
+              <w:adjustRightInd w:val="0"/>
+              <w:rPr>
+                <w:rFonts w:ascii="Consolas" w:hAnsi="Consolas" w:cs="Consolas"/>
+                <w:color w:val="000000"/>
+                <w:sz w:val="19"/>
+                <w:szCs w:val="19"/>
+              </w:rPr>
+            </w:pPr>
+            <w:r>
+              <w:rPr>
+                <w:rFonts w:ascii="Consolas" w:hAnsi="Consolas" w:cs="Consolas"/>
+                <w:color w:val="FF4500"/>
+                <w:sz w:val="19"/>
+                <w:szCs w:val="19"/>
+              </w:rPr>
+              <w:t>$</w:t>
+            </w:r>
+            <w:proofErr w:type="spellStart"/>
+            <w:r>
+              <w:rPr>
+                <w:rFonts w:ascii="Consolas" w:hAnsi="Consolas" w:cs="Consolas"/>
+                <w:color w:val="FF4500"/>
+                <w:sz w:val="19"/>
+                <w:szCs w:val="19"/>
+              </w:rPr>
+              <w:t>cloudwiseAppServiceURL</w:t>
+            </w:r>
+            <w:proofErr w:type="spellEnd"/>
+            <w:r>
+              <w:rPr>
+                <w:rFonts w:ascii="Consolas" w:hAnsi="Consolas" w:cs="Consolas"/>
+                <w:color w:val="000000"/>
+                <w:sz w:val="19"/>
+                <w:szCs w:val="19"/>
+              </w:rPr>
+              <w:t xml:space="preserve"> </w:t>
+            </w:r>
+            <w:r>
+              <w:rPr>
+                <w:rFonts w:ascii="Consolas" w:hAnsi="Consolas" w:cs="Consolas"/>
+                <w:color w:val="A9A9A9"/>
+                <w:sz w:val="19"/>
+                <w:szCs w:val="19"/>
+              </w:rPr>
+              <w:t>=</w:t>
+            </w:r>
+            <w:r>
+              <w:rPr>
+                <w:rFonts w:ascii="Consolas" w:hAnsi="Consolas" w:cs="Consolas"/>
+                <w:color w:val="000000"/>
+                <w:sz w:val="19"/>
+                <w:szCs w:val="19"/>
+              </w:rPr>
+              <w:t xml:space="preserve"> </w:t>
+            </w:r>
+            <w:r>
+              <w:rPr>
+                <w:rFonts w:ascii="Consolas" w:hAnsi="Consolas" w:cs="Consolas"/>
+                <w:color w:val="8B0000"/>
+                <w:sz w:val="19"/>
+                <w:szCs w:val="19"/>
+              </w:rPr>
+              <w:t>"http://localcloudniti.sunilklive.onmicrosoft.com"</w:t>
+            </w:r>
+            <w:r>
+              <w:rPr>
+                <w:rFonts w:ascii="Consolas" w:hAnsi="Consolas" w:cs="Consolas"/>
+                <w:color w:val="000000"/>
+                <w:sz w:val="19"/>
+                <w:szCs w:val="19"/>
+              </w:rPr>
+              <w:t xml:space="preserve"> </w:t>
+            </w:r>
+            <w:r>
+              <w:rPr>
+                <w:rFonts w:ascii="Consolas" w:hAnsi="Consolas" w:cs="Consolas"/>
+                <w:color w:val="006400"/>
+                <w:sz w:val="19"/>
+                <w:szCs w:val="19"/>
+              </w:rPr>
+              <w:t xml:space="preserve"># this is the Unique URL of the </w:t>
+            </w:r>
+            <w:proofErr w:type="spellStart"/>
+            <w:r>
+              <w:rPr>
+                <w:rFonts w:ascii="Consolas" w:hAnsi="Consolas" w:cs="Consolas"/>
+                <w:color w:val="006400"/>
+                <w:sz w:val="19"/>
+                <w:szCs w:val="19"/>
+              </w:rPr>
+              <w:t>Cloudwise</w:t>
+            </w:r>
+            <w:proofErr w:type="spellEnd"/>
+            <w:r>
+              <w:rPr>
+                <w:rFonts w:ascii="Consolas" w:hAnsi="Consolas" w:cs="Consolas"/>
+                <w:color w:val="006400"/>
+                <w:sz w:val="19"/>
+                <w:szCs w:val="19"/>
+              </w:rPr>
+              <w:t xml:space="preserve"> App Service deployed by the ARM script. e.g. "http://localcloudniti.sunilklive.onmicrosoft.com"</w:t>
+            </w:r>
+          </w:p>
+          <w:p>
+            <w:pPr>
+              <w:autoSpaceDE w:val="0"/>
+              <w:autoSpaceDN w:val="0"/>
+              <w:adjustRightInd w:val="0"/>
+              <w:rPr>
+                <w:rFonts w:ascii="Consolas" w:hAnsi="Consolas" w:cs="Consolas"/>
+                <w:color w:val="006400"/>
+                <w:sz w:val="19"/>
+                <w:szCs w:val="19"/>
+              </w:rPr>
+            </w:pPr>
+            <w:r>
+              <w:rPr>
+                <w:rFonts w:ascii="Consolas" w:hAnsi="Consolas" w:cs="Consolas"/>
+                <w:color w:val="FF4500"/>
+                <w:sz w:val="19"/>
+                <w:szCs w:val="19"/>
+              </w:rPr>
+              <w:t>$suffix</w:t>
+            </w:r>
+            <w:r>
+              <w:rPr>
+                <w:rFonts w:ascii="Consolas" w:hAnsi="Consolas" w:cs="Consolas"/>
+                <w:color w:val="000000"/>
+                <w:sz w:val="19"/>
+                <w:szCs w:val="19"/>
+              </w:rPr>
+              <w:t xml:space="preserve"> </w:t>
+            </w:r>
+            <w:r>
+              <w:rPr>
+                <w:rFonts w:ascii="Consolas" w:hAnsi="Consolas" w:cs="Consolas"/>
+                <w:color w:val="A9A9A9"/>
+                <w:sz w:val="19"/>
+                <w:szCs w:val="19"/>
+              </w:rPr>
+              <w:t>=</w:t>
+            </w:r>
+            <w:r>
+              <w:rPr>
+                <w:rFonts w:ascii="Consolas" w:hAnsi="Consolas" w:cs="Consolas"/>
+                <w:color w:val="A9A9A9"/>
+                <w:sz w:val="19"/>
+                <w:szCs w:val="19"/>
+              </w:rPr>
+              <w:t xml:space="preserve"> </w:t>
+            </w:r>
+            <w:r>
+              <w:rPr>
+                <w:rFonts w:ascii="Consolas" w:hAnsi="Consolas" w:cs="Consolas"/>
+                <w:color w:val="8B0000"/>
+                <w:sz w:val="19"/>
+                <w:szCs w:val="19"/>
+              </w:rPr>
+              <w:t>"MSFT-Laxmi"</w:t>
+            </w:r>
+            <w:r>
+              <w:rPr>
+                <w:rFonts w:ascii="Consolas" w:hAnsi="Consolas" w:cs="Consolas"/>
+                <w:color w:val="000000"/>
+                <w:sz w:val="19"/>
+                <w:szCs w:val="19"/>
+              </w:rPr>
+              <w:t xml:space="preserve"> </w:t>
+            </w:r>
+            <w:r>
+              <w:rPr>
+                <w:rFonts w:ascii="Consolas" w:hAnsi="Consolas" w:cs="Consolas"/>
+                <w:color w:val="006400"/>
+                <w:sz w:val="19"/>
+                <w:szCs w:val="19"/>
+              </w:rPr>
+              <w:t>#-- Name of the company/deployment. This is used to create a unique website name in your organization. e.g. "MSFT - "</w:t>
+            </w:r>
+          </w:p>
+          <w:p>
+            <w:pPr>
+              <w:autoSpaceDE w:val="0"/>
+              <w:autoSpaceDN w:val="0"/>
+              <w:adjustRightInd w:val="0"/>
+              <w:rPr>
+                <w:rFonts w:ascii="Consolas" w:hAnsi="Consolas" w:cs="Consolas"/>
+                <w:color w:val="006400"/>
+                <w:sz w:val="18"/>
+                <w:szCs w:val="18"/>
+              </w:rPr>
+            </w:pPr>
+          </w:p>
+        </w:tc>
+      </w:tr>
+    </w:tbl>
     <w:p/>
     <w:p>
       <w:pPr>
+        <w:numPr>
+          <w:ilvl w:val="2"/>
+          <w:numId w:val="8"/>
+        </w:numPr>
+        <w:spacing w:before="100" w:after="8" w:line="249" w:lineRule="auto"/>
+        <w:ind w:right="940" w:hanging="360"/>
+      </w:pPr>
+      <w:r>
+        <w:rPr>
+          <w:rFonts w:ascii="Calibri" w:eastAsia="Calibri" w:hAnsi="Calibri" w:cs="Calibri"/>
+          <w:color w:val="333333"/>
+        </w:rPr>
+        <w:t xml:space="preserve">After Deployment Please copy below values, we have to pass </w:t>
+      </w:r>
+      <w:r>
+        <w:rPr>
+          <w:rFonts w:ascii="Calibri" w:eastAsia="Calibri" w:hAnsi="Calibri" w:cs="Calibri"/>
+          <w:color w:val="333333"/>
+        </w:rPr>
+        <w:t>these values in</w:t>
+      </w:r>
+      <w:r>
+        <w:rPr>
+          <w:rFonts w:ascii="Calibri" w:eastAsia="Calibri" w:hAnsi="Calibri" w:cs="Calibri"/>
+          <w:color w:val="333333"/>
+        </w:rPr>
+        <w:t xml:space="preserve"> ARM Deployment</w:t>
+      </w:r>
+    </w:p>
+    <w:p>
+      <w:pPr>
+        <w:spacing w:before="100" w:after="8" w:line="249" w:lineRule="auto"/>
+        <w:ind w:left="705" w:right="940"/>
+      </w:pPr>
+    </w:p>
+    <w:tbl>
+      <w:tblPr>
+        <w:tblStyle w:val="TableGrid0"/>
+        <w:tblW w:w="10980" w:type="dxa"/>
+        <w:tblInd w:w="-5" w:type="dxa"/>
+        <w:tblLook w:val="04A0" w:firstRow="1" w:lastRow="0" w:firstColumn="1" w:lastColumn="0" w:noHBand="0" w:noVBand="1"/>
+      </w:tblPr>
+      <w:tblGrid>
+        <w:gridCol w:w="10980"/>
+      </w:tblGrid>
+      <w:tr>
+        <w:tc>
+          <w:tcPr>
+            <w:tcW w:w="10980" w:type="dxa"/>
+          </w:tcPr>
+          <w:p>
+            <w:pPr>
+              <w:autoSpaceDE w:val="0"/>
+              <w:autoSpaceDN w:val="0"/>
+              <w:adjustRightInd w:val="0"/>
+              <w:rPr>
+                <w:rFonts w:ascii="Consolas" w:hAnsi="Consolas" w:cs="Consolas"/>
+                <w:color w:val="000000"/>
+                <w:sz w:val="19"/>
+                <w:szCs w:val="19"/>
+              </w:rPr>
+            </w:pPr>
+            <w:r>
+              <w:rPr>
+                <w:rFonts w:ascii="Consolas" w:hAnsi="Consolas" w:cs="Consolas"/>
+                <w:color w:val="FF4500"/>
+                <w:sz w:val="19"/>
+                <w:szCs w:val="19"/>
+              </w:rPr>
+              <w:t>$</w:t>
+            </w:r>
+            <w:proofErr w:type="spellStart"/>
+            <w:r>
+              <w:rPr>
+                <w:rFonts w:ascii="Consolas" w:hAnsi="Consolas" w:cs="Consolas"/>
+                <w:color w:val="FF4500"/>
+                <w:sz w:val="19"/>
+                <w:szCs w:val="19"/>
+              </w:rPr>
+              <w:t>ADAdminObjectId</w:t>
+            </w:r>
+            <w:proofErr w:type="spellEnd"/>
+            <w:r>
+              <w:rPr>
+                <w:rFonts w:ascii="Consolas" w:hAnsi="Consolas" w:cs="Consolas"/>
+                <w:color w:val="000000"/>
+                <w:sz w:val="19"/>
+                <w:szCs w:val="19"/>
+              </w:rPr>
+              <w:t xml:space="preserve"> </w:t>
+            </w:r>
+            <w:r>
+              <w:rPr>
+                <w:rFonts w:ascii="Consolas" w:hAnsi="Consolas" w:cs="Consolas"/>
+                <w:color w:val="A9A9A9"/>
+                <w:sz w:val="19"/>
+                <w:szCs w:val="19"/>
+              </w:rPr>
+              <w:t>=</w:t>
+            </w:r>
+            <w:r>
+              <w:rPr>
+                <w:rFonts w:ascii="Consolas" w:hAnsi="Consolas" w:cs="Consolas"/>
+                <w:color w:val="000000"/>
+                <w:sz w:val="19"/>
+                <w:szCs w:val="19"/>
+              </w:rPr>
+              <w:t xml:space="preserve"> (</w:t>
+            </w:r>
+            <w:r>
+              <w:rPr>
+                <w:rFonts w:ascii="Consolas" w:hAnsi="Consolas" w:cs="Consolas"/>
+                <w:color w:val="0000FF"/>
+                <w:sz w:val="19"/>
+                <w:szCs w:val="19"/>
+              </w:rPr>
+              <w:t>Get-</w:t>
+            </w:r>
+            <w:proofErr w:type="spellStart"/>
+            <w:r>
+              <w:rPr>
+                <w:rFonts w:ascii="Consolas" w:hAnsi="Consolas" w:cs="Consolas"/>
+                <w:color w:val="0000FF"/>
+                <w:sz w:val="19"/>
+                <w:szCs w:val="19"/>
+              </w:rPr>
+              <w:t>AzureRmADUser</w:t>
+            </w:r>
+            <w:proofErr w:type="spellEnd"/>
+            <w:r>
+              <w:rPr>
+                <w:rFonts w:ascii="Consolas" w:hAnsi="Consolas" w:cs="Consolas"/>
+                <w:color w:val="000000"/>
+                <w:sz w:val="19"/>
+                <w:szCs w:val="19"/>
+              </w:rPr>
+              <w:t xml:space="preserve"> </w:t>
+            </w:r>
+            <w:r>
+              <w:rPr>
+                <w:rFonts w:ascii="Consolas" w:hAnsi="Consolas" w:cs="Consolas"/>
+                <w:color w:val="000080"/>
+                <w:sz w:val="19"/>
+                <w:szCs w:val="19"/>
+              </w:rPr>
+              <w:t>-</w:t>
+            </w:r>
+            <w:proofErr w:type="spellStart"/>
+            <w:r>
+              <w:rPr>
+                <w:rFonts w:ascii="Consolas" w:hAnsi="Consolas" w:cs="Consolas"/>
+                <w:color w:val="000080"/>
+                <w:sz w:val="19"/>
+                <w:szCs w:val="19"/>
+              </w:rPr>
+              <w:t>UserPrincipalName</w:t>
+            </w:r>
+            <w:proofErr w:type="spellEnd"/>
+            <w:r>
+              <w:rPr>
+                <w:rFonts w:ascii="Consolas" w:hAnsi="Consolas" w:cs="Consolas"/>
+                <w:color w:val="000000"/>
+                <w:sz w:val="19"/>
+                <w:szCs w:val="19"/>
+              </w:rPr>
+              <w:t xml:space="preserve"> </w:t>
+            </w:r>
+            <w:r>
+              <w:rPr>
+                <w:rFonts w:ascii="Consolas" w:hAnsi="Consolas" w:cs="Consolas"/>
+                <w:color w:val="8B0000"/>
+                <w:sz w:val="19"/>
+                <w:szCs w:val="19"/>
+              </w:rPr>
+              <w:t>"</w:t>
+            </w:r>
+            <w:proofErr w:type="spellStart"/>
+            <w:r>
+              <w:rPr>
+                <w:rFonts w:ascii="Consolas" w:hAnsi="Consolas" w:cs="Consolas"/>
+                <w:color w:val="8B0000"/>
+                <w:sz w:val="19"/>
+                <w:szCs w:val="19"/>
+              </w:rPr>
+              <w:t>adadmin</w:t>
+            </w:r>
+            <w:r>
+              <w:rPr>
+                <w:rFonts w:ascii="Consolas" w:hAnsi="Consolas" w:cs="Consolas"/>
+                <w:color w:val="FF4500"/>
+                <w:sz w:val="19"/>
+                <w:szCs w:val="19"/>
+              </w:rPr>
+              <w:t>$DoaminName</w:t>
+            </w:r>
+            <w:proofErr w:type="spellEnd"/>
+            <w:r>
+              <w:rPr>
+                <w:rFonts w:ascii="Consolas" w:hAnsi="Consolas" w:cs="Consolas"/>
+                <w:color w:val="8B0000"/>
+                <w:sz w:val="19"/>
+                <w:szCs w:val="19"/>
+              </w:rPr>
+              <w:t>"</w:t>
+            </w:r>
+            <w:r>
+              <w:rPr>
+                <w:rFonts w:ascii="Consolas" w:hAnsi="Consolas" w:cs="Consolas"/>
+                <w:color w:val="000000"/>
+                <w:sz w:val="19"/>
+                <w:szCs w:val="19"/>
+              </w:rPr>
+              <w:t>)</w:t>
+            </w:r>
+            <w:r>
+              <w:rPr>
+                <w:rFonts w:ascii="Consolas" w:hAnsi="Consolas" w:cs="Consolas"/>
+                <w:color w:val="A9A9A9"/>
+                <w:sz w:val="19"/>
+                <w:szCs w:val="19"/>
+              </w:rPr>
+              <w:t>.</w:t>
+            </w:r>
+            <w:r>
+              <w:rPr>
+                <w:rFonts w:ascii="Consolas" w:hAnsi="Consolas" w:cs="Consolas"/>
+                <w:color w:val="000000"/>
+                <w:sz w:val="19"/>
+                <w:szCs w:val="19"/>
+              </w:rPr>
+              <w:t>id</w:t>
+            </w:r>
+          </w:p>
+          <w:p>
+            <w:pPr>
+              <w:autoSpaceDE w:val="0"/>
+              <w:autoSpaceDN w:val="0"/>
+              <w:adjustRightInd w:val="0"/>
+              <w:rPr>
+                <w:rFonts w:ascii="Consolas" w:hAnsi="Consolas" w:cs="Consolas"/>
+                <w:color w:val="000000"/>
+                <w:sz w:val="19"/>
+                <w:szCs w:val="19"/>
+              </w:rPr>
+            </w:pPr>
+            <w:r>
+              <w:rPr>
+                <w:rFonts w:ascii="Consolas" w:hAnsi="Consolas" w:cs="Consolas"/>
+                <w:color w:val="FF4500"/>
+                <w:sz w:val="19"/>
+                <w:szCs w:val="19"/>
+              </w:rPr>
+              <w:t>$</w:t>
+            </w:r>
+            <w:proofErr w:type="spellStart"/>
+            <w:r>
+              <w:rPr>
+                <w:rFonts w:ascii="Consolas" w:hAnsi="Consolas" w:cs="Consolas"/>
+                <w:color w:val="FF4500"/>
+                <w:sz w:val="19"/>
+                <w:szCs w:val="19"/>
+              </w:rPr>
+              <w:t>SQLAdminObjectId</w:t>
+            </w:r>
+            <w:proofErr w:type="spellEnd"/>
+            <w:r>
+              <w:rPr>
+                <w:rFonts w:ascii="Consolas" w:hAnsi="Consolas" w:cs="Consolas"/>
+                <w:color w:val="000000"/>
+                <w:sz w:val="19"/>
+                <w:szCs w:val="19"/>
+              </w:rPr>
+              <w:t xml:space="preserve"> </w:t>
+            </w:r>
+            <w:r>
+              <w:rPr>
+                <w:rFonts w:ascii="Consolas" w:hAnsi="Consolas" w:cs="Consolas"/>
+                <w:color w:val="A9A9A9"/>
+                <w:sz w:val="19"/>
+                <w:szCs w:val="19"/>
+              </w:rPr>
+              <w:t>=</w:t>
+            </w:r>
+            <w:r>
+              <w:rPr>
+                <w:rFonts w:ascii="Consolas" w:hAnsi="Consolas" w:cs="Consolas"/>
+                <w:color w:val="000000"/>
+                <w:sz w:val="19"/>
+                <w:szCs w:val="19"/>
+              </w:rPr>
+              <w:t xml:space="preserve"> (</w:t>
+            </w:r>
+            <w:r>
+              <w:rPr>
+                <w:rFonts w:ascii="Consolas" w:hAnsi="Consolas" w:cs="Consolas"/>
+                <w:color w:val="0000FF"/>
+                <w:sz w:val="19"/>
+                <w:szCs w:val="19"/>
+              </w:rPr>
+              <w:t>Get-</w:t>
+            </w:r>
+            <w:proofErr w:type="spellStart"/>
+            <w:r>
+              <w:rPr>
+                <w:rFonts w:ascii="Consolas" w:hAnsi="Consolas" w:cs="Consolas"/>
+                <w:color w:val="0000FF"/>
+                <w:sz w:val="19"/>
+                <w:szCs w:val="19"/>
+              </w:rPr>
+              <w:t>AzureRmADUser</w:t>
+            </w:r>
+            <w:proofErr w:type="spellEnd"/>
+            <w:r>
+              <w:rPr>
+                <w:rFonts w:ascii="Consolas" w:hAnsi="Consolas" w:cs="Consolas"/>
+                <w:color w:val="000000"/>
+                <w:sz w:val="19"/>
+                <w:szCs w:val="19"/>
+              </w:rPr>
+              <w:t xml:space="preserve"> </w:t>
+            </w:r>
+            <w:r>
+              <w:rPr>
+                <w:rFonts w:ascii="Consolas" w:hAnsi="Consolas" w:cs="Consolas"/>
+                <w:color w:val="000080"/>
+                <w:sz w:val="19"/>
+                <w:szCs w:val="19"/>
+              </w:rPr>
+              <w:t>-</w:t>
+            </w:r>
+            <w:proofErr w:type="spellStart"/>
+            <w:r>
+              <w:rPr>
+                <w:rFonts w:ascii="Consolas" w:hAnsi="Consolas" w:cs="Consolas"/>
+                <w:color w:val="000080"/>
+                <w:sz w:val="19"/>
+                <w:szCs w:val="19"/>
+              </w:rPr>
+              <w:t>UserPrincipalName</w:t>
+            </w:r>
+            <w:proofErr w:type="spellEnd"/>
+            <w:r>
+              <w:rPr>
+                <w:rFonts w:ascii="Consolas" w:hAnsi="Consolas" w:cs="Consolas"/>
+                <w:color w:val="000000"/>
+                <w:sz w:val="19"/>
+                <w:szCs w:val="19"/>
+              </w:rPr>
+              <w:t xml:space="preserve"> </w:t>
+            </w:r>
+            <w:r>
+              <w:rPr>
+                <w:rFonts w:ascii="Consolas" w:hAnsi="Consolas" w:cs="Consolas"/>
+                <w:color w:val="8B0000"/>
+                <w:sz w:val="19"/>
+                <w:szCs w:val="19"/>
+              </w:rPr>
+              <w:t>"</w:t>
+            </w:r>
+            <w:proofErr w:type="spellStart"/>
+            <w:r>
+              <w:rPr>
+                <w:rFonts w:ascii="Consolas" w:hAnsi="Consolas" w:cs="Consolas"/>
+                <w:color w:val="8B0000"/>
+                <w:sz w:val="19"/>
+                <w:szCs w:val="19"/>
+              </w:rPr>
+              <w:t>sqladmin</w:t>
+            </w:r>
+            <w:r>
+              <w:rPr>
+                <w:rFonts w:ascii="Consolas" w:hAnsi="Consolas" w:cs="Consolas"/>
+                <w:color w:val="FF4500"/>
+                <w:sz w:val="19"/>
+                <w:szCs w:val="19"/>
+              </w:rPr>
+              <w:t>$DoaminName</w:t>
+            </w:r>
+            <w:proofErr w:type="spellEnd"/>
+            <w:r>
+              <w:rPr>
+                <w:rFonts w:ascii="Consolas" w:hAnsi="Consolas" w:cs="Consolas"/>
+                <w:color w:val="8B0000"/>
+                <w:sz w:val="19"/>
+                <w:szCs w:val="19"/>
+              </w:rPr>
+              <w:t>"</w:t>
+            </w:r>
+            <w:r>
+              <w:rPr>
+                <w:rFonts w:ascii="Consolas" w:hAnsi="Consolas" w:cs="Consolas"/>
+                <w:color w:val="000000"/>
+                <w:sz w:val="19"/>
+                <w:szCs w:val="19"/>
+              </w:rPr>
+              <w:t>)</w:t>
+            </w:r>
+            <w:r>
+              <w:rPr>
+                <w:rFonts w:ascii="Consolas" w:hAnsi="Consolas" w:cs="Consolas"/>
+                <w:color w:val="A9A9A9"/>
+                <w:sz w:val="19"/>
+                <w:szCs w:val="19"/>
+              </w:rPr>
+              <w:t>.</w:t>
+            </w:r>
+            <w:r>
+              <w:rPr>
+                <w:rFonts w:ascii="Consolas" w:hAnsi="Consolas" w:cs="Consolas"/>
+                <w:color w:val="000000"/>
+                <w:sz w:val="19"/>
+                <w:szCs w:val="19"/>
+              </w:rPr>
+              <w:t>id</w:t>
+            </w:r>
+          </w:p>
+          <w:p>
+            <w:pPr>
+              <w:autoSpaceDE w:val="0"/>
+              <w:autoSpaceDN w:val="0"/>
+              <w:adjustRightInd w:val="0"/>
+              <w:rPr>
+                <w:rFonts w:ascii="Consolas" w:hAnsi="Consolas" w:cs="Consolas"/>
+                <w:color w:val="000000"/>
+                <w:sz w:val="19"/>
+                <w:szCs w:val="19"/>
+              </w:rPr>
+            </w:pPr>
+            <w:r>
+              <w:rPr>
+                <w:rFonts w:ascii="Consolas" w:hAnsi="Consolas" w:cs="Consolas"/>
+                <w:color w:val="FF4500"/>
+                <w:sz w:val="19"/>
+                <w:szCs w:val="19"/>
+              </w:rPr>
+              <w:t>$</w:t>
+            </w:r>
+            <w:proofErr w:type="spellStart"/>
+            <w:r>
+              <w:rPr>
+                <w:rFonts w:ascii="Consolas" w:hAnsi="Consolas" w:cs="Consolas"/>
+                <w:color w:val="FF4500"/>
+                <w:sz w:val="19"/>
+                <w:szCs w:val="19"/>
+              </w:rPr>
+              <w:t>UserObjectId</w:t>
+            </w:r>
+            <w:proofErr w:type="spellEnd"/>
+            <w:r>
+              <w:rPr>
+                <w:rFonts w:ascii="Consolas" w:hAnsi="Consolas" w:cs="Consolas"/>
+                <w:color w:val="000000"/>
+                <w:sz w:val="19"/>
+                <w:szCs w:val="19"/>
+              </w:rPr>
+              <w:t xml:space="preserve"> </w:t>
+            </w:r>
+            <w:r>
+              <w:rPr>
+                <w:rFonts w:ascii="Consolas" w:hAnsi="Consolas" w:cs="Consolas"/>
+                <w:color w:val="A9A9A9"/>
+                <w:sz w:val="19"/>
+                <w:szCs w:val="19"/>
+              </w:rPr>
+              <w:t>=</w:t>
+            </w:r>
+            <w:r>
+              <w:rPr>
+                <w:rFonts w:ascii="Consolas" w:hAnsi="Consolas" w:cs="Consolas"/>
+                <w:color w:val="000000"/>
+                <w:sz w:val="19"/>
+                <w:szCs w:val="19"/>
+              </w:rPr>
+              <w:t xml:space="preserve"> (</w:t>
+            </w:r>
+            <w:r>
+              <w:rPr>
+                <w:rFonts w:ascii="Consolas" w:hAnsi="Consolas" w:cs="Consolas"/>
+                <w:color w:val="0000FF"/>
+                <w:sz w:val="19"/>
+                <w:szCs w:val="19"/>
+              </w:rPr>
+              <w:t>Get-</w:t>
+            </w:r>
+            <w:proofErr w:type="spellStart"/>
+            <w:r>
+              <w:rPr>
+                <w:rFonts w:ascii="Consolas" w:hAnsi="Consolas" w:cs="Consolas"/>
+                <w:color w:val="0000FF"/>
+                <w:sz w:val="19"/>
+                <w:szCs w:val="19"/>
+              </w:rPr>
+              <w:t>AzureRmADUser</w:t>
+            </w:r>
+            <w:proofErr w:type="spellEnd"/>
+            <w:r>
+              <w:rPr>
+                <w:rFonts w:ascii="Consolas" w:hAnsi="Consolas" w:cs="Consolas"/>
+                <w:color w:val="000000"/>
+                <w:sz w:val="19"/>
+                <w:szCs w:val="19"/>
+              </w:rPr>
+              <w:t xml:space="preserve"> </w:t>
+            </w:r>
+            <w:r>
+              <w:rPr>
+                <w:rFonts w:ascii="Consolas" w:hAnsi="Consolas" w:cs="Consolas"/>
+                <w:color w:val="000080"/>
+                <w:sz w:val="19"/>
+                <w:szCs w:val="19"/>
+              </w:rPr>
+              <w:t>-</w:t>
+            </w:r>
+            <w:proofErr w:type="spellStart"/>
+            <w:r>
+              <w:rPr>
+                <w:rFonts w:ascii="Consolas" w:hAnsi="Consolas" w:cs="Consolas"/>
+                <w:color w:val="000080"/>
+                <w:sz w:val="19"/>
+                <w:szCs w:val="19"/>
+              </w:rPr>
+              <w:t>UserPrincipalName</w:t>
+            </w:r>
+            <w:proofErr w:type="spellEnd"/>
+            <w:r>
+              <w:rPr>
+                <w:rFonts w:ascii="Consolas" w:hAnsi="Consolas" w:cs="Consolas"/>
+                <w:color w:val="000000"/>
+                <w:sz w:val="19"/>
+                <w:szCs w:val="19"/>
+              </w:rPr>
+              <w:t xml:space="preserve"> </w:t>
+            </w:r>
+            <w:r>
+              <w:rPr>
+                <w:rFonts w:ascii="Consolas" w:hAnsi="Consolas" w:cs="Consolas"/>
+                <w:color w:val="8B0000"/>
+                <w:sz w:val="19"/>
+                <w:szCs w:val="19"/>
+              </w:rPr>
+              <w:t>"user1</w:t>
+            </w:r>
+            <w:r>
+              <w:rPr>
+                <w:rFonts w:ascii="Consolas" w:hAnsi="Consolas" w:cs="Consolas"/>
+                <w:color w:val="FF4500"/>
+                <w:sz w:val="19"/>
+                <w:szCs w:val="19"/>
+              </w:rPr>
+              <w:t>$DoaminName</w:t>
+            </w:r>
+            <w:r>
+              <w:rPr>
+                <w:rFonts w:ascii="Consolas" w:hAnsi="Consolas" w:cs="Consolas"/>
+                <w:color w:val="8B0000"/>
+                <w:sz w:val="19"/>
+                <w:szCs w:val="19"/>
+              </w:rPr>
+              <w:t>"</w:t>
+            </w:r>
+            <w:r>
+              <w:rPr>
+                <w:rFonts w:ascii="Consolas" w:hAnsi="Consolas" w:cs="Consolas"/>
+                <w:color w:val="000000"/>
+                <w:sz w:val="19"/>
+                <w:szCs w:val="19"/>
+              </w:rPr>
+              <w:t>)</w:t>
+            </w:r>
+            <w:r>
+              <w:rPr>
+                <w:rFonts w:ascii="Consolas" w:hAnsi="Consolas" w:cs="Consolas"/>
+                <w:color w:val="A9A9A9"/>
+                <w:sz w:val="19"/>
+                <w:szCs w:val="19"/>
+              </w:rPr>
+              <w:t>.</w:t>
+            </w:r>
+            <w:r>
+              <w:rPr>
+                <w:rFonts w:ascii="Consolas" w:hAnsi="Consolas" w:cs="Consolas"/>
+                <w:color w:val="000000"/>
+                <w:sz w:val="19"/>
+                <w:szCs w:val="19"/>
+              </w:rPr>
+              <w:t>id</w:t>
+            </w:r>
+          </w:p>
+          <w:p>
+            <w:pPr>
+              <w:autoSpaceDE w:val="0"/>
+              <w:autoSpaceDN w:val="0"/>
+              <w:adjustRightInd w:val="0"/>
+              <w:rPr>
+                <w:rFonts w:ascii="Consolas" w:hAnsi="Consolas" w:cs="Consolas"/>
+                <w:color w:val="000000"/>
+                <w:sz w:val="19"/>
+                <w:szCs w:val="19"/>
+              </w:rPr>
+            </w:pPr>
+            <w:r>
+              <w:rPr>
+                <w:rFonts w:ascii="Consolas" w:hAnsi="Consolas" w:cs="Consolas"/>
+                <w:color w:val="FF4500"/>
+                <w:sz w:val="19"/>
+                <w:szCs w:val="19"/>
+              </w:rPr>
+              <w:t>$</w:t>
+            </w:r>
+            <w:proofErr w:type="spellStart"/>
+            <w:r>
+              <w:rPr>
+                <w:rFonts w:ascii="Consolas" w:hAnsi="Consolas" w:cs="Consolas"/>
+                <w:color w:val="FF4500"/>
+                <w:sz w:val="19"/>
+                <w:szCs w:val="19"/>
+              </w:rPr>
+              <w:t>ApplicationObjectId</w:t>
+            </w:r>
+            <w:proofErr w:type="spellEnd"/>
+            <w:r>
+              <w:rPr>
+                <w:rFonts w:ascii="Consolas" w:hAnsi="Consolas" w:cs="Consolas"/>
+                <w:color w:val="000000"/>
+                <w:sz w:val="19"/>
+                <w:szCs w:val="19"/>
+              </w:rPr>
+              <w:t xml:space="preserve"> </w:t>
+            </w:r>
+            <w:r>
+              <w:rPr>
+                <w:rFonts w:ascii="Consolas" w:hAnsi="Consolas" w:cs="Consolas"/>
+                <w:color w:val="A9A9A9"/>
+                <w:sz w:val="19"/>
+                <w:szCs w:val="19"/>
+              </w:rPr>
+              <w:t>=</w:t>
+            </w:r>
+            <w:r>
+              <w:rPr>
+                <w:rFonts w:ascii="Consolas" w:hAnsi="Consolas" w:cs="Consolas"/>
+                <w:color w:val="000000"/>
+                <w:sz w:val="19"/>
+                <w:szCs w:val="19"/>
+              </w:rPr>
+              <w:t xml:space="preserve"> (</w:t>
+            </w:r>
+            <w:r>
+              <w:rPr>
+                <w:rFonts w:ascii="Consolas" w:hAnsi="Consolas" w:cs="Consolas"/>
+                <w:color w:val="0000FF"/>
+                <w:sz w:val="19"/>
+                <w:szCs w:val="19"/>
+              </w:rPr>
+              <w:t>Get-</w:t>
+            </w:r>
+            <w:proofErr w:type="spellStart"/>
+            <w:r>
+              <w:rPr>
+                <w:rFonts w:ascii="Consolas" w:hAnsi="Consolas" w:cs="Consolas"/>
+                <w:color w:val="0000FF"/>
+                <w:sz w:val="19"/>
+                <w:szCs w:val="19"/>
+              </w:rPr>
+              <w:t>AzureRmADServicePrincipal</w:t>
+            </w:r>
+            <w:proofErr w:type="spellEnd"/>
+            <w:r>
+              <w:rPr>
+                <w:rFonts w:ascii="Consolas" w:hAnsi="Consolas" w:cs="Consolas"/>
+                <w:color w:val="000000"/>
+                <w:sz w:val="19"/>
+                <w:szCs w:val="19"/>
+              </w:rPr>
+              <w:t xml:space="preserve"> </w:t>
+            </w:r>
+            <w:r>
+              <w:rPr>
+                <w:rFonts w:ascii="Consolas" w:hAnsi="Consolas" w:cs="Consolas"/>
+                <w:color w:val="000080"/>
+                <w:sz w:val="19"/>
+                <w:szCs w:val="19"/>
+              </w:rPr>
+              <w:t>-</w:t>
+            </w:r>
+            <w:proofErr w:type="spellStart"/>
+            <w:r>
+              <w:rPr>
+                <w:rFonts w:ascii="Consolas" w:hAnsi="Consolas" w:cs="Consolas"/>
+                <w:color w:val="000080"/>
+                <w:sz w:val="19"/>
+                <w:szCs w:val="19"/>
+              </w:rPr>
+              <w:t>ServicePrincipalName</w:t>
+            </w:r>
+            <w:proofErr w:type="spellEnd"/>
+            <w:r>
+              <w:rPr>
+                <w:rFonts w:ascii="Consolas" w:hAnsi="Consolas" w:cs="Consolas"/>
+                <w:color w:val="000000"/>
+                <w:sz w:val="19"/>
+                <w:szCs w:val="19"/>
+              </w:rPr>
+              <w:t xml:space="preserve"> </w:t>
+            </w:r>
+            <w:r>
+              <w:rPr>
+                <w:rFonts w:ascii="Consolas" w:hAnsi="Consolas" w:cs="Consolas"/>
+                <w:color w:val="FF4500"/>
+                <w:sz w:val="19"/>
+                <w:szCs w:val="19"/>
+              </w:rPr>
+              <w:t>$azureAdApplication1</w:t>
+            </w:r>
+            <w:r>
+              <w:rPr>
+                <w:rFonts w:ascii="Consolas" w:hAnsi="Consolas" w:cs="Consolas"/>
+                <w:color w:val="A9A9A9"/>
+                <w:sz w:val="19"/>
+                <w:szCs w:val="19"/>
+              </w:rPr>
+              <w:t>.</w:t>
+            </w:r>
+            <w:r>
+              <w:rPr>
+                <w:rFonts w:ascii="Consolas" w:hAnsi="Consolas" w:cs="Consolas"/>
+                <w:color w:val="000000"/>
+                <w:sz w:val="19"/>
+                <w:szCs w:val="19"/>
+              </w:rPr>
+              <w:t xml:space="preserve">ApplicationId) </w:t>
+            </w:r>
+          </w:p>
+          <w:p>
+            <w:pPr>
+              <w:autoSpaceDE w:val="0"/>
+              <w:autoSpaceDN w:val="0"/>
+              <w:adjustRightInd w:val="0"/>
+              <w:rPr>
+                <w:rFonts w:ascii="Consolas" w:hAnsi="Consolas" w:cs="Consolas"/>
+                <w:color w:val="000000"/>
+                <w:sz w:val="19"/>
+                <w:szCs w:val="19"/>
+              </w:rPr>
+            </w:pPr>
+            <w:r>
+              <w:rPr>
+                <w:rFonts w:ascii="Consolas" w:hAnsi="Consolas" w:cs="Consolas"/>
+                <w:color w:val="0000FF"/>
+                <w:sz w:val="19"/>
+                <w:szCs w:val="19"/>
+              </w:rPr>
+              <w:t>Write-Host</w:t>
+            </w:r>
+            <w:r>
+              <w:rPr>
+                <w:rFonts w:ascii="Consolas" w:hAnsi="Consolas" w:cs="Consolas"/>
+                <w:color w:val="000000"/>
+                <w:sz w:val="19"/>
+                <w:szCs w:val="19"/>
+              </w:rPr>
+              <w:t xml:space="preserve"> </w:t>
+            </w:r>
+            <w:r>
+              <w:rPr>
+                <w:rFonts w:ascii="Consolas" w:hAnsi="Consolas" w:cs="Consolas"/>
+                <w:color w:val="8B0000"/>
+                <w:sz w:val="19"/>
+                <w:szCs w:val="19"/>
+              </w:rPr>
+              <w:t>'AD Admin Object Id = '</w:t>
+            </w:r>
+            <w:r>
+              <w:rPr>
+                <w:rFonts w:ascii="Consolas" w:hAnsi="Consolas" w:cs="Consolas"/>
+                <w:color w:val="FF4500"/>
+                <w:sz w:val="19"/>
+                <w:szCs w:val="19"/>
+              </w:rPr>
+              <w:t>$</w:t>
+            </w:r>
+            <w:proofErr w:type="spellStart"/>
+            <w:r>
+              <w:rPr>
+                <w:rFonts w:ascii="Consolas" w:hAnsi="Consolas" w:cs="Consolas"/>
+                <w:color w:val="FF4500"/>
+                <w:sz w:val="19"/>
+                <w:szCs w:val="19"/>
+              </w:rPr>
+              <w:t>ADAdminObjectId</w:t>
+            </w:r>
+            <w:proofErr w:type="spellEnd"/>
+            <w:r>
+              <w:rPr>
+                <w:rFonts w:ascii="Consolas" w:hAnsi="Consolas" w:cs="Consolas"/>
+                <w:color w:val="000000"/>
+                <w:sz w:val="19"/>
+                <w:szCs w:val="19"/>
+              </w:rPr>
+              <w:t xml:space="preserve"> </w:t>
+            </w:r>
+            <w:r>
+              <w:rPr>
+                <w:rFonts w:ascii="Consolas" w:hAnsi="Consolas" w:cs="Consolas"/>
+                <w:color w:val="000080"/>
+                <w:sz w:val="19"/>
+                <w:szCs w:val="19"/>
+              </w:rPr>
+              <w:t>-foreground</w:t>
+            </w:r>
+            <w:r>
+              <w:rPr>
+                <w:rFonts w:ascii="Consolas" w:hAnsi="Consolas" w:cs="Consolas"/>
+                <w:color w:val="000000"/>
+                <w:sz w:val="19"/>
+                <w:szCs w:val="19"/>
+              </w:rPr>
+              <w:t xml:space="preserve"> </w:t>
+            </w:r>
+            <w:r>
+              <w:rPr>
+                <w:rFonts w:ascii="Consolas" w:hAnsi="Consolas" w:cs="Consolas"/>
+                <w:color w:val="8A2BE2"/>
+                <w:sz w:val="19"/>
+                <w:szCs w:val="19"/>
+              </w:rPr>
+              <w:t>Red</w:t>
+            </w:r>
+            <w:r>
+              <w:rPr>
+                <w:rFonts w:ascii="Consolas" w:hAnsi="Consolas" w:cs="Consolas"/>
+                <w:color w:val="000000"/>
+                <w:sz w:val="19"/>
+                <w:szCs w:val="19"/>
+              </w:rPr>
+              <w:t xml:space="preserve"> </w:t>
+            </w:r>
+          </w:p>
+          <w:p>
+            <w:pPr>
+              <w:autoSpaceDE w:val="0"/>
+              <w:autoSpaceDN w:val="0"/>
+              <w:adjustRightInd w:val="0"/>
+              <w:rPr>
+                <w:rFonts w:ascii="Consolas" w:hAnsi="Consolas" w:cs="Consolas"/>
+                <w:color w:val="000000"/>
+                <w:sz w:val="19"/>
+                <w:szCs w:val="19"/>
+              </w:rPr>
+            </w:pPr>
+            <w:r>
+              <w:rPr>
+                <w:rFonts w:ascii="Consolas" w:hAnsi="Consolas" w:cs="Consolas"/>
+                <w:color w:val="0000FF"/>
+                <w:sz w:val="19"/>
+                <w:szCs w:val="19"/>
+              </w:rPr>
+              <w:t>Write-Host</w:t>
+            </w:r>
+            <w:r>
+              <w:rPr>
+                <w:rFonts w:ascii="Consolas" w:hAnsi="Consolas" w:cs="Consolas"/>
+                <w:color w:val="000000"/>
+                <w:sz w:val="19"/>
+                <w:szCs w:val="19"/>
+              </w:rPr>
+              <w:t xml:space="preserve"> </w:t>
+            </w:r>
+            <w:r>
+              <w:rPr>
+                <w:rFonts w:ascii="Consolas" w:hAnsi="Consolas" w:cs="Consolas"/>
+                <w:color w:val="8B0000"/>
+                <w:sz w:val="19"/>
+                <w:szCs w:val="19"/>
+              </w:rPr>
+              <w:t>'SQL Admin Object Id = '</w:t>
+            </w:r>
+            <w:r>
+              <w:rPr>
+                <w:rFonts w:ascii="Consolas" w:hAnsi="Consolas" w:cs="Consolas"/>
+                <w:color w:val="FF4500"/>
+                <w:sz w:val="19"/>
+                <w:szCs w:val="19"/>
+              </w:rPr>
+              <w:t>$</w:t>
+            </w:r>
+            <w:proofErr w:type="spellStart"/>
+            <w:r>
+              <w:rPr>
+                <w:rFonts w:ascii="Consolas" w:hAnsi="Consolas" w:cs="Consolas"/>
+                <w:color w:val="FF4500"/>
+                <w:sz w:val="19"/>
+                <w:szCs w:val="19"/>
+              </w:rPr>
+              <w:t>SQLAdminObjectId</w:t>
+            </w:r>
+            <w:proofErr w:type="spellEnd"/>
+            <w:r>
+              <w:rPr>
+                <w:rFonts w:ascii="Consolas" w:hAnsi="Consolas" w:cs="Consolas"/>
+                <w:color w:val="000000"/>
+                <w:sz w:val="19"/>
+                <w:szCs w:val="19"/>
+              </w:rPr>
+              <w:t xml:space="preserve"> </w:t>
+            </w:r>
+            <w:r>
+              <w:rPr>
+                <w:rFonts w:ascii="Consolas" w:hAnsi="Consolas" w:cs="Consolas"/>
+                <w:color w:val="000080"/>
+                <w:sz w:val="19"/>
+                <w:szCs w:val="19"/>
+              </w:rPr>
+              <w:t>-foreground</w:t>
+            </w:r>
+            <w:r>
+              <w:rPr>
+                <w:rFonts w:ascii="Consolas" w:hAnsi="Consolas" w:cs="Consolas"/>
+                <w:color w:val="000000"/>
+                <w:sz w:val="19"/>
+                <w:szCs w:val="19"/>
+              </w:rPr>
+              <w:t xml:space="preserve"> </w:t>
+            </w:r>
+            <w:r>
+              <w:rPr>
+                <w:rFonts w:ascii="Consolas" w:hAnsi="Consolas" w:cs="Consolas"/>
+                <w:color w:val="8A2BE2"/>
+                <w:sz w:val="19"/>
+                <w:szCs w:val="19"/>
+              </w:rPr>
+              <w:t>Red</w:t>
+            </w:r>
+            <w:r>
+              <w:rPr>
+                <w:rFonts w:ascii="Consolas" w:hAnsi="Consolas" w:cs="Consolas"/>
+                <w:color w:val="000000"/>
+                <w:sz w:val="19"/>
+                <w:szCs w:val="19"/>
+              </w:rPr>
+              <w:t xml:space="preserve"> </w:t>
+            </w:r>
+          </w:p>
+          <w:p>
+            <w:pPr>
+              <w:autoSpaceDE w:val="0"/>
+              <w:autoSpaceDN w:val="0"/>
+              <w:adjustRightInd w:val="0"/>
+              <w:rPr>
+                <w:rFonts w:ascii="Consolas" w:hAnsi="Consolas" w:cs="Consolas"/>
+                <w:color w:val="000000"/>
+                <w:sz w:val="19"/>
+                <w:szCs w:val="19"/>
+              </w:rPr>
+            </w:pPr>
+            <w:r>
+              <w:rPr>
+                <w:rFonts w:ascii="Consolas" w:hAnsi="Consolas" w:cs="Consolas"/>
+                <w:color w:val="0000FF"/>
+                <w:sz w:val="19"/>
+                <w:szCs w:val="19"/>
+              </w:rPr>
+              <w:t>Write-Host</w:t>
+            </w:r>
+            <w:r>
+              <w:rPr>
+                <w:rFonts w:ascii="Consolas" w:hAnsi="Consolas" w:cs="Consolas"/>
+                <w:color w:val="000000"/>
+                <w:sz w:val="19"/>
+                <w:szCs w:val="19"/>
+              </w:rPr>
+              <w:t xml:space="preserve"> </w:t>
+            </w:r>
+            <w:r>
+              <w:rPr>
+                <w:rFonts w:ascii="Consolas" w:hAnsi="Consolas" w:cs="Consolas"/>
+                <w:color w:val="8B0000"/>
+                <w:sz w:val="19"/>
+                <w:szCs w:val="19"/>
+              </w:rPr>
+              <w:t>'User Object ID = '</w:t>
+            </w:r>
+            <w:r>
+              <w:rPr>
+                <w:rFonts w:ascii="Consolas" w:hAnsi="Consolas" w:cs="Consolas"/>
+                <w:color w:val="FF4500"/>
+                <w:sz w:val="19"/>
+                <w:szCs w:val="19"/>
+              </w:rPr>
+              <w:t>$</w:t>
+            </w:r>
+            <w:proofErr w:type="spellStart"/>
+            <w:r>
+              <w:rPr>
+                <w:rFonts w:ascii="Consolas" w:hAnsi="Consolas" w:cs="Consolas"/>
+                <w:color w:val="FF4500"/>
+                <w:sz w:val="19"/>
+                <w:szCs w:val="19"/>
+              </w:rPr>
+              <w:t>UserObjectId</w:t>
+            </w:r>
+            <w:proofErr w:type="spellEnd"/>
+            <w:r>
+              <w:rPr>
+                <w:rFonts w:ascii="Consolas" w:hAnsi="Consolas" w:cs="Consolas"/>
+                <w:color w:val="000000"/>
+                <w:sz w:val="19"/>
+                <w:szCs w:val="19"/>
+              </w:rPr>
+              <w:t xml:space="preserve"> </w:t>
+            </w:r>
+            <w:r>
+              <w:rPr>
+                <w:rFonts w:ascii="Consolas" w:hAnsi="Consolas" w:cs="Consolas"/>
+                <w:color w:val="000080"/>
+                <w:sz w:val="19"/>
+                <w:szCs w:val="19"/>
+              </w:rPr>
+              <w:t>-foreground</w:t>
+            </w:r>
+            <w:r>
+              <w:rPr>
+                <w:rFonts w:ascii="Consolas" w:hAnsi="Consolas" w:cs="Consolas"/>
+                <w:color w:val="000000"/>
+                <w:sz w:val="19"/>
+                <w:szCs w:val="19"/>
+              </w:rPr>
+              <w:t xml:space="preserve"> </w:t>
+            </w:r>
+            <w:r>
+              <w:rPr>
+                <w:rFonts w:ascii="Consolas" w:hAnsi="Consolas" w:cs="Consolas"/>
+                <w:color w:val="8A2BE2"/>
+                <w:sz w:val="19"/>
+                <w:szCs w:val="19"/>
+              </w:rPr>
+              <w:t>Red</w:t>
+            </w:r>
+            <w:r>
+              <w:rPr>
+                <w:rFonts w:ascii="Consolas" w:hAnsi="Consolas" w:cs="Consolas"/>
+                <w:color w:val="000000"/>
+                <w:sz w:val="19"/>
+                <w:szCs w:val="19"/>
+              </w:rPr>
+              <w:t xml:space="preserve"> </w:t>
+            </w:r>
+          </w:p>
+          <w:p>
+            <w:pPr>
+              <w:autoSpaceDE w:val="0"/>
+              <w:autoSpaceDN w:val="0"/>
+              <w:adjustRightInd w:val="0"/>
+              <w:rPr>
+                <w:rFonts w:ascii="Consolas" w:hAnsi="Consolas" w:cs="Consolas"/>
+                <w:color w:val="000000"/>
+                <w:sz w:val="19"/>
+                <w:szCs w:val="19"/>
+              </w:rPr>
+            </w:pPr>
+            <w:r>
+              <w:rPr>
+                <w:rFonts w:ascii="Consolas" w:hAnsi="Consolas" w:cs="Consolas"/>
+                <w:color w:val="0000FF"/>
+                <w:sz w:val="19"/>
+                <w:szCs w:val="19"/>
+              </w:rPr>
+              <w:t>Write-Host</w:t>
+            </w:r>
+            <w:r>
+              <w:rPr>
+                <w:rFonts w:ascii="Consolas" w:hAnsi="Consolas" w:cs="Consolas"/>
+                <w:color w:val="000000"/>
+                <w:sz w:val="19"/>
+                <w:szCs w:val="19"/>
+              </w:rPr>
+              <w:t xml:space="preserve"> </w:t>
+            </w:r>
+            <w:r>
+              <w:rPr>
+                <w:rFonts w:ascii="Consolas" w:hAnsi="Consolas" w:cs="Consolas"/>
+                <w:color w:val="8B0000"/>
+                <w:sz w:val="19"/>
+                <w:szCs w:val="19"/>
+              </w:rPr>
+              <w:t>'Application Object ID = '</w:t>
+            </w:r>
+            <w:r>
+              <w:rPr>
+                <w:rFonts w:ascii="Consolas" w:hAnsi="Consolas" w:cs="Consolas"/>
+                <w:color w:val="FF4500"/>
+                <w:sz w:val="19"/>
+                <w:szCs w:val="19"/>
+              </w:rPr>
+              <w:t>$</w:t>
+            </w:r>
+            <w:proofErr w:type="spellStart"/>
+            <w:r>
+              <w:rPr>
+                <w:rFonts w:ascii="Consolas" w:hAnsi="Consolas" w:cs="Consolas"/>
+                <w:color w:val="FF4500"/>
+                <w:sz w:val="19"/>
+                <w:szCs w:val="19"/>
+              </w:rPr>
+              <w:t>ApplicationObjectId</w:t>
+            </w:r>
+            <w:r>
+              <w:rPr>
+                <w:rFonts w:ascii="Consolas" w:hAnsi="Consolas" w:cs="Consolas"/>
+                <w:color w:val="A9A9A9"/>
+                <w:sz w:val="19"/>
+                <w:szCs w:val="19"/>
+              </w:rPr>
+              <w:t>.</w:t>
+            </w:r>
+            <w:r>
+              <w:rPr>
+                <w:rFonts w:ascii="Consolas" w:hAnsi="Consolas" w:cs="Consolas"/>
+                <w:color w:val="000000"/>
+                <w:sz w:val="19"/>
+                <w:szCs w:val="19"/>
+              </w:rPr>
+              <w:t>Id</w:t>
+            </w:r>
+            <w:proofErr w:type="spellEnd"/>
+            <w:r>
+              <w:rPr>
+                <w:rFonts w:ascii="Consolas" w:hAnsi="Consolas" w:cs="Consolas"/>
+                <w:color w:val="000000"/>
+                <w:sz w:val="19"/>
+                <w:szCs w:val="19"/>
+              </w:rPr>
+              <w:t xml:space="preserve"> </w:t>
+            </w:r>
+            <w:r>
+              <w:rPr>
+                <w:rFonts w:ascii="Consolas" w:hAnsi="Consolas" w:cs="Consolas"/>
+                <w:color w:val="000080"/>
+                <w:sz w:val="19"/>
+                <w:szCs w:val="19"/>
+              </w:rPr>
+              <w:t>-foreground</w:t>
+            </w:r>
+            <w:r>
+              <w:rPr>
+                <w:rFonts w:ascii="Consolas" w:hAnsi="Consolas" w:cs="Consolas"/>
+                <w:color w:val="000000"/>
+                <w:sz w:val="19"/>
+                <w:szCs w:val="19"/>
+              </w:rPr>
+              <w:t xml:space="preserve"> </w:t>
+            </w:r>
+            <w:r>
+              <w:rPr>
+                <w:rFonts w:ascii="Consolas" w:hAnsi="Consolas" w:cs="Consolas"/>
+                <w:color w:val="8A2BE2"/>
+                <w:sz w:val="19"/>
+                <w:szCs w:val="19"/>
+              </w:rPr>
+              <w:t>Red</w:t>
+            </w:r>
+            <w:r>
+              <w:rPr>
+                <w:rFonts w:ascii="Consolas" w:hAnsi="Consolas" w:cs="Consolas"/>
+                <w:color w:val="000000"/>
+                <w:sz w:val="19"/>
+                <w:szCs w:val="19"/>
+              </w:rPr>
+              <w:t xml:space="preserve"> </w:t>
+            </w:r>
+          </w:p>
+          <w:p>
+            <w:pPr>
+              <w:autoSpaceDE w:val="0"/>
+              <w:autoSpaceDN w:val="0"/>
+              <w:adjustRightInd w:val="0"/>
+              <w:rPr>
+                <w:rFonts w:ascii="Consolas" w:hAnsi="Consolas" w:cs="Consolas"/>
+                <w:color w:val="000000"/>
+                <w:sz w:val="19"/>
+                <w:szCs w:val="19"/>
+              </w:rPr>
+            </w:pPr>
+            <w:r>
+              <w:rPr>
+                <w:rFonts w:ascii="Consolas" w:hAnsi="Consolas" w:cs="Consolas"/>
+                <w:color w:val="0000FF"/>
+                <w:sz w:val="19"/>
+                <w:szCs w:val="19"/>
+              </w:rPr>
+              <w:t>Write-Host</w:t>
+            </w:r>
+            <w:r>
+              <w:rPr>
+                <w:rFonts w:ascii="Consolas" w:hAnsi="Consolas" w:cs="Consolas"/>
+                <w:color w:val="000000"/>
+                <w:sz w:val="19"/>
+                <w:szCs w:val="19"/>
+              </w:rPr>
+              <w:t xml:space="preserve"> </w:t>
+            </w:r>
+            <w:r>
+              <w:rPr>
+                <w:rFonts w:ascii="Consolas" w:hAnsi="Consolas" w:cs="Consolas"/>
+                <w:color w:val="8B0000"/>
+                <w:sz w:val="19"/>
+                <w:szCs w:val="19"/>
+              </w:rPr>
+              <w:t>'Application Client ID = '</w:t>
+            </w:r>
+            <w:r>
+              <w:rPr>
+                <w:rFonts w:ascii="Consolas" w:hAnsi="Consolas" w:cs="Consolas"/>
+                <w:color w:val="FF4500"/>
+                <w:sz w:val="19"/>
+                <w:szCs w:val="19"/>
+              </w:rPr>
+              <w:t>$azureAdApplication1</w:t>
+            </w:r>
+            <w:r>
+              <w:rPr>
+                <w:rFonts w:ascii="Consolas" w:hAnsi="Consolas" w:cs="Consolas"/>
+                <w:color w:val="A9A9A9"/>
+                <w:sz w:val="19"/>
+                <w:szCs w:val="19"/>
+              </w:rPr>
+              <w:t>.</w:t>
+            </w:r>
+            <w:r>
+              <w:rPr>
+                <w:rFonts w:ascii="Consolas" w:hAnsi="Consolas" w:cs="Consolas"/>
+                <w:color w:val="000000"/>
+                <w:sz w:val="19"/>
+                <w:szCs w:val="19"/>
+              </w:rPr>
+              <w:t xml:space="preserve">ApplicationId </w:t>
+            </w:r>
+            <w:r>
+              <w:rPr>
+                <w:rFonts w:ascii="Consolas" w:hAnsi="Consolas" w:cs="Consolas"/>
+                <w:color w:val="000080"/>
+                <w:sz w:val="19"/>
+                <w:szCs w:val="19"/>
+              </w:rPr>
+              <w:t>-foreground</w:t>
+            </w:r>
+            <w:r>
+              <w:rPr>
+                <w:rFonts w:ascii="Consolas" w:hAnsi="Consolas" w:cs="Consolas"/>
+                <w:color w:val="000000"/>
+                <w:sz w:val="19"/>
+                <w:szCs w:val="19"/>
+              </w:rPr>
+              <w:t xml:space="preserve"> </w:t>
+            </w:r>
+            <w:r>
+              <w:rPr>
+                <w:rFonts w:ascii="Consolas" w:hAnsi="Consolas" w:cs="Consolas"/>
+                <w:color w:val="8A2BE2"/>
+                <w:sz w:val="19"/>
+                <w:szCs w:val="19"/>
+              </w:rPr>
+              <w:t>Red</w:t>
+            </w:r>
+            <w:r>
+              <w:rPr>
+                <w:rFonts w:ascii="Consolas" w:hAnsi="Consolas" w:cs="Consolas"/>
+                <w:color w:val="000000"/>
+                <w:sz w:val="19"/>
+                <w:szCs w:val="19"/>
+              </w:rPr>
+              <w:t xml:space="preserve"> </w:t>
+            </w:r>
+          </w:p>
+          <w:p>
+            <w:pPr>
+              <w:autoSpaceDE w:val="0"/>
+              <w:autoSpaceDN w:val="0"/>
+              <w:adjustRightInd w:val="0"/>
+              <w:rPr>
+                <w:rFonts w:ascii="Consolas" w:hAnsi="Consolas" w:cs="Consolas"/>
+                <w:color w:val="000000"/>
+                <w:sz w:val="19"/>
+                <w:szCs w:val="19"/>
+              </w:rPr>
+            </w:pPr>
+            <w:r>
+              <w:rPr>
+                <w:rFonts w:ascii="Consolas" w:hAnsi="Consolas" w:cs="Consolas"/>
+                <w:color w:val="0000FF"/>
+                <w:sz w:val="19"/>
+                <w:szCs w:val="19"/>
+              </w:rPr>
+              <w:t>Write-Host</w:t>
+            </w:r>
+            <w:r>
+              <w:rPr>
+                <w:rFonts w:ascii="Consolas" w:hAnsi="Consolas" w:cs="Consolas"/>
+                <w:color w:val="000000"/>
+                <w:sz w:val="19"/>
+                <w:szCs w:val="19"/>
+              </w:rPr>
+              <w:t xml:space="preserve"> </w:t>
+            </w:r>
+            <w:r>
+              <w:rPr>
+                <w:rFonts w:ascii="Consolas" w:hAnsi="Consolas" w:cs="Consolas"/>
+                <w:color w:val="8B0000"/>
+                <w:sz w:val="19"/>
+                <w:szCs w:val="19"/>
+              </w:rPr>
+              <w:t>'Application Client Secret = '</w:t>
+            </w:r>
+            <w:r>
+              <w:rPr>
+                <w:rFonts w:ascii="Consolas" w:hAnsi="Consolas" w:cs="Consolas"/>
+                <w:color w:val="FF4500"/>
+                <w:sz w:val="19"/>
+                <w:szCs w:val="19"/>
+              </w:rPr>
+              <w:t>$</w:t>
+            </w:r>
+            <w:proofErr w:type="spellStart"/>
+            <w:r>
+              <w:rPr>
+                <w:rFonts w:ascii="Consolas" w:hAnsi="Consolas" w:cs="Consolas"/>
+                <w:color w:val="FF4500"/>
+                <w:sz w:val="19"/>
+                <w:szCs w:val="19"/>
+              </w:rPr>
+              <w:t>passwordADApp</w:t>
+            </w:r>
+            <w:proofErr w:type="spellEnd"/>
+            <w:r>
+              <w:rPr>
+                <w:rFonts w:ascii="Consolas" w:hAnsi="Consolas" w:cs="Consolas"/>
+                <w:color w:val="000000"/>
+                <w:sz w:val="19"/>
+                <w:szCs w:val="19"/>
+              </w:rPr>
+              <w:t xml:space="preserve"> </w:t>
+            </w:r>
+            <w:r>
+              <w:rPr>
+                <w:rFonts w:ascii="Consolas" w:hAnsi="Consolas" w:cs="Consolas"/>
+                <w:color w:val="000080"/>
+                <w:sz w:val="19"/>
+                <w:szCs w:val="19"/>
+              </w:rPr>
+              <w:t>-foreground</w:t>
+            </w:r>
+            <w:r>
+              <w:rPr>
+                <w:rFonts w:ascii="Consolas" w:hAnsi="Consolas" w:cs="Consolas"/>
+                <w:color w:val="000000"/>
+                <w:sz w:val="19"/>
+                <w:szCs w:val="19"/>
+              </w:rPr>
+              <w:t xml:space="preserve"> </w:t>
+            </w:r>
+            <w:r>
+              <w:rPr>
+                <w:rFonts w:ascii="Consolas" w:hAnsi="Consolas" w:cs="Consolas"/>
+                <w:color w:val="8A2BE2"/>
+                <w:sz w:val="19"/>
+                <w:szCs w:val="19"/>
+              </w:rPr>
+              <w:t>Red</w:t>
+            </w:r>
+            <w:r>
+              <w:rPr>
+                <w:rFonts w:ascii="Consolas" w:hAnsi="Consolas" w:cs="Consolas"/>
+                <w:color w:val="000000"/>
+                <w:sz w:val="19"/>
+                <w:szCs w:val="19"/>
+              </w:rPr>
+              <w:t xml:space="preserve"> </w:t>
+            </w:r>
+          </w:p>
+          <w:p>
+            <w:pPr>
+              <w:autoSpaceDE w:val="0"/>
+              <w:autoSpaceDN w:val="0"/>
+              <w:adjustRightInd w:val="0"/>
+              <w:rPr>
+                <w:rFonts w:ascii="Consolas" w:hAnsi="Consolas" w:cs="Consolas"/>
+                <w:color w:val="000000"/>
+                <w:sz w:val="19"/>
+                <w:szCs w:val="19"/>
+              </w:rPr>
+            </w:pPr>
+            <w:r>
+              <w:rPr>
+                <w:rFonts w:ascii="Consolas" w:hAnsi="Consolas" w:cs="Consolas"/>
+                <w:color w:val="0000FF"/>
+                <w:sz w:val="19"/>
+                <w:szCs w:val="19"/>
+              </w:rPr>
+              <w:t>Write-Host</w:t>
+            </w:r>
+            <w:r>
+              <w:rPr>
+                <w:rFonts w:ascii="Consolas" w:hAnsi="Consolas" w:cs="Consolas"/>
+                <w:color w:val="000000"/>
+                <w:sz w:val="19"/>
+                <w:szCs w:val="19"/>
+              </w:rPr>
+              <w:t xml:space="preserve"> </w:t>
+            </w:r>
+            <w:r>
+              <w:rPr>
+                <w:rFonts w:ascii="Consolas" w:hAnsi="Consolas" w:cs="Consolas"/>
+                <w:color w:val="8B0000"/>
+                <w:sz w:val="19"/>
+                <w:szCs w:val="19"/>
+              </w:rPr>
+              <w:t>'AD Admin User = '</w:t>
+            </w:r>
+            <w:proofErr w:type="spellStart"/>
+            <w:r>
+              <w:rPr>
+                <w:rFonts w:ascii="Consolas" w:hAnsi="Consolas" w:cs="Consolas"/>
+                <w:color w:val="8A2BE2"/>
+                <w:sz w:val="19"/>
+                <w:szCs w:val="19"/>
+              </w:rPr>
+              <w:t>adadmin</w:t>
+            </w:r>
+            <w:r>
+              <w:rPr>
+                <w:rFonts w:ascii="Consolas" w:hAnsi="Consolas" w:cs="Consolas"/>
+                <w:color w:val="FF4500"/>
+                <w:sz w:val="19"/>
+                <w:szCs w:val="19"/>
+              </w:rPr>
+              <w:t>$DoaminName</w:t>
+            </w:r>
+            <w:proofErr w:type="spellEnd"/>
+            <w:r>
+              <w:rPr>
+                <w:rFonts w:ascii="Consolas" w:hAnsi="Consolas" w:cs="Consolas"/>
+                <w:color w:val="000000"/>
+                <w:sz w:val="19"/>
+                <w:szCs w:val="19"/>
+              </w:rPr>
+              <w:t xml:space="preserve"> </w:t>
+            </w:r>
+            <w:r>
+              <w:rPr>
+                <w:rFonts w:ascii="Consolas" w:hAnsi="Consolas" w:cs="Consolas"/>
+                <w:color w:val="000080"/>
+                <w:sz w:val="19"/>
+                <w:szCs w:val="19"/>
+              </w:rPr>
+              <w:t>-foreground</w:t>
+            </w:r>
+            <w:r>
+              <w:rPr>
+                <w:rFonts w:ascii="Consolas" w:hAnsi="Consolas" w:cs="Consolas"/>
+                <w:color w:val="000000"/>
+                <w:sz w:val="19"/>
+                <w:szCs w:val="19"/>
+              </w:rPr>
+              <w:t xml:space="preserve"> </w:t>
+            </w:r>
+            <w:r>
+              <w:rPr>
+                <w:rFonts w:ascii="Consolas" w:hAnsi="Consolas" w:cs="Consolas"/>
+                <w:color w:val="8A2BE2"/>
+                <w:sz w:val="19"/>
+                <w:szCs w:val="19"/>
+              </w:rPr>
+              <w:t>Red</w:t>
+            </w:r>
+          </w:p>
+          <w:p>
+            <w:pPr>
+              <w:autoSpaceDE w:val="0"/>
+              <w:autoSpaceDN w:val="0"/>
+              <w:adjustRightInd w:val="0"/>
+              <w:rPr>
+                <w:rFonts w:ascii="Consolas" w:hAnsi="Consolas" w:cs="Consolas"/>
+                <w:color w:val="006400"/>
+                <w:sz w:val="18"/>
+                <w:szCs w:val="18"/>
+              </w:rPr>
+            </w:pPr>
+            <w:r>
+              <w:rPr>
+                <w:rFonts w:ascii="Consolas" w:hAnsi="Consolas" w:cs="Consolas"/>
+                <w:color w:val="0000FF"/>
+                <w:sz w:val="19"/>
+                <w:szCs w:val="19"/>
+              </w:rPr>
+              <w:t>Write-Host</w:t>
+            </w:r>
+            <w:r>
+              <w:rPr>
+                <w:rFonts w:ascii="Consolas" w:hAnsi="Consolas" w:cs="Consolas"/>
+                <w:color w:val="000000"/>
+                <w:sz w:val="19"/>
+                <w:szCs w:val="19"/>
+              </w:rPr>
+              <w:t xml:space="preserve"> </w:t>
+            </w:r>
+            <w:r>
+              <w:rPr>
+                <w:rFonts w:ascii="Consolas" w:hAnsi="Consolas" w:cs="Consolas"/>
+                <w:color w:val="8B0000"/>
+                <w:sz w:val="19"/>
+                <w:szCs w:val="19"/>
+              </w:rPr>
+              <w:t>'AD Admin Password = '</w:t>
+            </w:r>
+            <w:r>
+              <w:rPr>
+                <w:rFonts w:ascii="Consolas" w:hAnsi="Consolas" w:cs="Consolas"/>
+                <w:color w:val="FF4500"/>
+                <w:sz w:val="19"/>
+                <w:szCs w:val="19"/>
+              </w:rPr>
+              <w:t>$</w:t>
+            </w:r>
+            <w:proofErr w:type="spellStart"/>
+            <w:r>
+              <w:rPr>
+                <w:rFonts w:ascii="Consolas" w:hAnsi="Consolas" w:cs="Consolas"/>
+                <w:color w:val="FF4500"/>
+                <w:sz w:val="19"/>
+                <w:szCs w:val="19"/>
+              </w:rPr>
+              <w:t>AdUserdetails</w:t>
+            </w:r>
+            <w:r>
+              <w:rPr>
+                <w:rFonts w:ascii="Consolas" w:hAnsi="Consolas" w:cs="Consolas"/>
+                <w:color w:val="A9A9A9"/>
+                <w:sz w:val="19"/>
+                <w:szCs w:val="19"/>
+              </w:rPr>
+              <w:t>.</w:t>
+            </w:r>
+            <w:r>
+              <w:rPr>
+                <w:rFonts w:ascii="Consolas" w:hAnsi="Consolas" w:cs="Consolas"/>
+                <w:color w:val="000000"/>
+                <w:sz w:val="19"/>
+                <w:szCs w:val="19"/>
+              </w:rPr>
+              <w:t>password</w:t>
+            </w:r>
+            <w:proofErr w:type="spellEnd"/>
+            <w:r>
+              <w:rPr>
+                <w:rFonts w:ascii="Consolas" w:hAnsi="Consolas" w:cs="Consolas"/>
+                <w:color w:val="000000"/>
+                <w:sz w:val="19"/>
+                <w:szCs w:val="19"/>
+              </w:rPr>
+              <w:t xml:space="preserve"> </w:t>
+            </w:r>
+            <w:r>
+              <w:rPr>
+                <w:rFonts w:ascii="Consolas" w:hAnsi="Consolas" w:cs="Consolas"/>
+                <w:color w:val="000080"/>
+                <w:sz w:val="19"/>
+                <w:szCs w:val="19"/>
+              </w:rPr>
+              <w:t>-foreground</w:t>
+            </w:r>
+            <w:r>
+              <w:rPr>
+                <w:rFonts w:ascii="Consolas" w:hAnsi="Consolas" w:cs="Consolas"/>
+                <w:color w:val="000000"/>
+                <w:sz w:val="19"/>
+                <w:szCs w:val="19"/>
+              </w:rPr>
+              <w:t xml:space="preserve"> </w:t>
+            </w:r>
+            <w:r>
+              <w:rPr>
+                <w:rFonts w:ascii="Consolas" w:hAnsi="Consolas" w:cs="Consolas"/>
+                <w:color w:val="8A2BE2"/>
+                <w:sz w:val="19"/>
+                <w:szCs w:val="19"/>
+              </w:rPr>
+              <w:t>Red</w:t>
+            </w:r>
+          </w:p>
+        </w:tc>
+      </w:tr>
+    </w:tbl>
+    <w:p/>
+    <w:p>
+      <w:pPr>
         <w:pStyle w:val="Heading1"/>
       </w:pPr>
-      <w:bookmarkStart w:id="4" w:name="_Toc473797711"/>
+      <w:bookmarkStart w:id="3" w:name="_Toc473797711"/>
       <w:r>
         <w:t>Deployment</w:t>
       </w:r>
       <w:r>
         <w:t xml:space="preserve"> steps</w:t>
       </w:r>
-      <w:bookmarkEnd w:id="4"/>
+      <w:bookmarkEnd w:id="3"/>
     </w:p>
     <w:p/>
     <w:p>
@@ -2449,39 +4644,39 @@
       <w:pPr>
         <w:pStyle w:val="Heading1"/>
       </w:pPr>
-      <w:bookmarkStart w:id="5" w:name="_Toc473797712"/>
-      <w:r>
+      <w:bookmarkStart w:id="4" w:name="_Toc473797712"/>
+      <w:r>
+        <w:lastRenderedPageBreak/>
         <w:t>Post Deployment</w:t>
       </w:r>
       <w:r>
         <w:t xml:space="preserve"> Steps</w:t>
+      </w:r>
+      <w:bookmarkEnd w:id="4"/>
+    </w:p>
+    <w:p/>
+    <w:p>
+      <w:pPr>
+        <w:pStyle w:val="Heading2"/>
+      </w:pPr>
+      <w:bookmarkStart w:id="5" w:name="_Toc473797713"/>
+      <w:r>
+        <w:t>Update 1&amp;1 DNS setting with Application Gateway IP</w:t>
       </w:r>
       <w:bookmarkEnd w:id="5"/>
     </w:p>
     <w:p/>
     <w:p>
-      <w:pPr>
-        <w:pStyle w:val="Heading2"/>
-      </w:pPr>
-      <w:bookmarkStart w:id="6" w:name="_Toc473797713"/>
-      <w:r>
-        <w:t>Update 1&amp;1 DNS setting with Application Gateway IP</w:t>
-      </w:r>
-      <w:bookmarkEnd w:id="6"/>
+      <w:r>
+        <w:t>Modify the DNS settings under the Target settings</w:t>
+      </w:r>
     </w:p>
     <w:p/>
     <w:p>
       <w:r>
-        <w:t>Modify the DNS settings under the Target settings</w:t>
-      </w:r>
-    </w:p>
-    <w:p/>
-    <w:p>
-      <w:r>
         <w:rPr>
           <w:noProof/>
         </w:rPr>
-        <w:lastRenderedPageBreak/>
         <w:drawing>
           <wp:inline distT="0" distB="0" distL="0" distR="0" wp14:anchorId="595FCE62" wp14:editId="35DB831C">
             <wp:extent cx="3817620" cy="3076719"/>
@@ -2584,14 +4779,28 @@
     </w:p>
     <w:p>
       <w:r>
-        <w:t>Or go to the Application gateway object (appGateway-WAF) and checkout the IPaddress</w:t>
-      </w:r>
+        <w:t>Or go to the Application gateway object (</w:t>
+      </w:r>
+      <w:proofErr w:type="spellStart"/>
+      <w:r>
+        <w:t>appGateway</w:t>
+      </w:r>
+      <w:proofErr w:type="spellEnd"/>
+      <w:r>
+        <w:t xml:space="preserve">-WAF) and checkout the </w:t>
+      </w:r>
+      <w:proofErr w:type="spellStart"/>
+      <w:r>
+        <w:t>IPaddress</w:t>
+      </w:r>
+      <w:proofErr w:type="spellEnd"/>
     </w:p>
     <w:p>
       <w:r>
         <w:rPr>
           <w:noProof/>
         </w:rPr>
+        <w:lastRenderedPageBreak/>
         <w:drawing>
           <wp:inline distT="0" distB="0" distL="0" distR="0" wp14:anchorId="46DA60A6" wp14:editId="30A6658D">
             <wp:extent cx="6858000" cy="1534795"/>
@@ -2727,6 +4936,7 @@
         <w:rPr>
           <w:noProof/>
         </w:rPr>
+        <w:lastRenderedPageBreak/>
         <w:drawing>
           <wp:inline distT="0" distB="0" distL="0" distR="0" wp14:anchorId="0BD45DEC" wp14:editId="376F1EA0">
             <wp:extent cx="6858000" cy="2787015"/>
@@ -2778,11 +4988,17 @@
       <w:pPr>
         <w:pStyle w:val="Heading2"/>
       </w:pPr>
-      <w:bookmarkStart w:id="7" w:name="_Toc473797714"/>
-      <w:r>
-        <w:t>Run Post Deployment Powershell Script</w:t>
-      </w:r>
-      <w:bookmarkEnd w:id="7"/>
+      <w:bookmarkStart w:id="6" w:name="_Toc473797714"/>
+      <w:r>
+        <w:t xml:space="preserve">Run Post Deployment </w:t>
+      </w:r>
+      <w:r>
+        <w:t>PowerShell</w:t>
+      </w:r>
+      <w:r>
+        <w:t xml:space="preserve"> Script</w:t>
+      </w:r>
+      <w:bookmarkEnd w:id="6"/>
     </w:p>
     <w:p/>
     <w:p>
@@ -2790,7 +5006,15 @@
         <w:t>Post Deplo</w:t>
       </w:r>
       <w:r>
-        <w:t>yment Powershell script used for following configuration</w:t>
+        <w:t xml:space="preserve">yment </w:t>
+      </w:r>
+      <w:proofErr w:type="spellStart"/>
+      <w:r>
+        <w:t>Powershell</w:t>
+      </w:r>
+      <w:proofErr w:type="spellEnd"/>
+      <w:r>
+        <w:t xml:space="preserve"> script used for following configuration</w:t>
       </w:r>
     </w:p>
     <w:p>
@@ -2830,7 +5054,39 @@
           <w:rFonts w:ascii="Calibri" w:eastAsia="Calibri" w:hAnsi="Calibri" w:cs="Calibri"/>
           <w:color w:val="333333"/>
         </w:rPr>
-        <w:t>Restore bacpac file into ContosoClinicDB DB</w:t>
+        <w:t xml:space="preserve">Restore </w:t>
+      </w:r>
+      <w:proofErr w:type="spellStart"/>
+      <w:r>
+        <w:rPr>
+          <w:rFonts w:ascii="Calibri" w:eastAsia="Calibri" w:hAnsi="Calibri" w:cs="Calibri"/>
+          <w:color w:val="333333"/>
+        </w:rPr>
+        <w:t>bacpac</w:t>
+      </w:r>
+      <w:proofErr w:type="spellEnd"/>
+      <w:r>
+        <w:rPr>
+          <w:rFonts w:ascii="Calibri" w:eastAsia="Calibri" w:hAnsi="Calibri" w:cs="Calibri"/>
+          <w:color w:val="333333"/>
+        </w:rPr>
+        <w:t xml:space="preserve"> file into </w:t>
+      </w:r>
+      <w:proofErr w:type="spellStart"/>
+      <w:r>
+        <w:rPr>
+          <w:rFonts w:ascii="Calibri" w:eastAsia="Calibri" w:hAnsi="Calibri" w:cs="Calibri"/>
+          <w:color w:val="333333"/>
+        </w:rPr>
+        <w:t>ContosoClinicDB</w:t>
+      </w:r>
+      <w:proofErr w:type="spellEnd"/>
+      <w:r>
+        <w:rPr>
+          <w:rFonts w:ascii="Calibri" w:eastAsia="Calibri" w:hAnsi="Calibri" w:cs="Calibri"/>
+          <w:color w:val="333333"/>
+        </w:rPr>
+        <w:t xml:space="preserve"> DB</w:t>
       </w:r>
     </w:p>
     <w:p>
@@ -2850,7 +5106,6 @@
           <w:rFonts w:ascii="Calibri" w:eastAsia="Calibri" w:hAnsi="Calibri" w:cs="Calibri"/>
           <w:color w:val="333333"/>
         </w:rPr>
-        <w:lastRenderedPageBreak/>
         <w:t>Configure Dynamic Data Masking in Patients table</w:t>
       </w:r>
     </w:p>
@@ -2917,57 +5172,25 @@
     <w:p>
       <w:pPr>
         <w:pStyle w:val="ListParagraph"/>
-        <w:numPr>
-          <w:ilvl w:val="0"/>
-          <w:numId w:val="17"/>
-        </w:numPr>
         <w:rPr>
           <w:rFonts w:ascii="Calibri" w:eastAsia="Calibri" w:hAnsi="Calibri" w:cs="Calibri"/>
           <w:color w:val="333333"/>
         </w:rPr>
       </w:pPr>
-      <w:r>
-        <w:rPr>
-          <w:rFonts w:ascii="Calibri" w:eastAsia="Calibri" w:hAnsi="Calibri" w:cs="Calibri"/>
-          <w:color w:val="333333"/>
-        </w:rPr>
-        <w:t>Created</w:t>
-      </w:r>
-      <w:r>
-        <w:rPr>
-          <w:rFonts w:ascii="Calibri" w:eastAsia="Calibri" w:hAnsi="Calibri" w:cs="Calibri"/>
-          <w:color w:val="333333"/>
-        </w:rPr>
-        <w:t xml:space="preserve"> AD App Service Principle</w:t>
-      </w:r>
-      <w:r>
-        <w:rPr>
-          <w:rFonts w:ascii="Calibri" w:eastAsia="Calibri" w:hAnsi="Calibri" w:cs="Calibri"/>
-          <w:color w:val="333333"/>
-        </w:rPr>
-        <w:t xml:space="preserve"> &amp; Permissions</w:t>
-      </w:r>
     </w:p>
     <w:p>
       <w:pPr>
         <w:pStyle w:val="ListParagraph"/>
         <w:rPr>
           <w:rFonts w:ascii="Calibri" w:eastAsia="Calibri" w:hAnsi="Calibri" w:cs="Calibri"/>
+          <w:b/>
           <w:color w:val="333333"/>
         </w:rPr>
       </w:pPr>
-    </w:p>
-    <w:p>
-      <w:pPr>
-        <w:pStyle w:val="ListParagraph"/>
+      <w:r>
         <w:rPr>
           <w:rFonts w:ascii="Calibri" w:eastAsia="Calibri" w:hAnsi="Calibri" w:cs="Calibri"/>
-          <w:color w:val="333333"/>
-        </w:rPr>
-      </w:pPr>
-      <w:r>
-        <w:rPr>
-          <w:rFonts w:ascii="Calibri" w:eastAsia="Calibri" w:hAnsi="Calibri" w:cs="Calibri"/>
+          <w:b/>
           <w:color w:val="333333"/>
         </w:rPr>
         <w:t>Process to run Post Deployment Script</w:t>
@@ -2982,13 +5205,27 @@
         <w:spacing w:before="100" w:after="8" w:line="249" w:lineRule="auto"/>
         <w:ind w:right="940" w:hanging="360"/>
       </w:pPr>
-      <w:bookmarkStart w:id="8" w:name="_Toc473797715"/>
+      <w:bookmarkStart w:id="7" w:name="_Toc473797715"/>
       <w:r>
         <w:rPr>
           <w:rFonts w:ascii="Calibri" w:eastAsia="Calibri" w:hAnsi="Calibri" w:cs="Calibri"/>
           <w:color w:val="333333"/>
         </w:rPr>
-        <w:t>Open Post Deployment Powershell script (Path: ~/</w:t>
+        <w:t xml:space="preserve">Open Post Deployment </w:t>
+      </w:r>
+      <w:r>
+        <w:rPr>
+          <w:rFonts w:ascii="Calibri" w:eastAsia="Calibri" w:hAnsi="Calibri" w:cs="Calibri"/>
+          <w:color w:val="333333"/>
+        </w:rPr>
+        <w:t>PowerShell</w:t>
+      </w:r>
+      <w:r>
+        <w:rPr>
+          <w:rFonts w:ascii="Calibri" w:eastAsia="Calibri" w:hAnsi="Calibri" w:cs="Calibri"/>
+          <w:color w:val="333333"/>
+        </w:rPr>
+        <w:t xml:space="preserve"> script (Path: ~/</w:t>
       </w:r>
       <w:r>
         <w:t xml:space="preserve"> </w:t>
@@ -3023,6 +5260,13 @@
           <w:color w:val="333333"/>
         </w:rPr>
         <w:t>.ps1)</w:t>
+      </w:r>
+      <w:r>
+        <w:rPr>
+          <w:rFonts w:ascii="Calibri" w:eastAsia="Calibri" w:hAnsi="Calibri" w:cs="Calibri"/>
+          <w:color w:val="333333"/>
+        </w:rPr>
+        <w:t xml:space="preserve"> and run as administrator in PowerShell</w:t>
       </w:r>
     </w:p>
     <w:p>
@@ -3039,7 +5283,20 @@
           <w:rFonts w:ascii="Calibri" w:eastAsia="Calibri" w:hAnsi="Calibri" w:cs="Calibri"/>
           <w:color w:val="333333"/>
         </w:rPr>
-        <w:t>Change the below values in script</w:t>
+        <w:t>Change below mandatory values before run script</w:t>
+      </w:r>
+      <w:r>
+        <w:rPr>
+          <w:rFonts w:ascii="Calibri" w:eastAsia="Calibri" w:hAnsi="Calibri" w:cs="Calibri"/>
+          <w:color w:val="333333"/>
+        </w:rPr>
+        <w:t>.</w:t>
+      </w:r>
+      <w:r>
+        <w:t xml:space="preserve"> </w:t>
+      </w:r>
+      <w:r>
+        <w:t>It will ask Subscription credentials and SQL Credentials to execute complete script</w:t>
       </w:r>
     </w:p>
     <w:p>
@@ -3082,8 +5339,19 @@
                 <w:sz w:val="18"/>
                 <w:szCs w:val="18"/>
               </w:rPr>
-              <w:t>$ResourceGroupName</w:t>
-            </w:r>
+              <w:t>$</w:t>
+            </w:r>
+            <w:proofErr w:type="spellStart"/>
+            <w:r>
+              <w:rPr>
+                <w:rFonts w:ascii="Consolas" w:hAnsi="Consolas" w:cs="Consolas"/>
+                <w:color w:val="FF4500"/>
+                <w:sz w:val="18"/>
+                <w:szCs w:val="18"/>
+              </w:rPr>
+              <w:t>ResourceGroupName</w:t>
+            </w:r>
+            <w:proofErr w:type="spellEnd"/>
             <w:r>
               <w:rPr>
                 <w:rFonts w:ascii="Consolas" w:hAnsi="Consolas" w:cs="Consolas"/>
@@ -3158,8 +5426,19 @@
                 <w:sz w:val="18"/>
                 <w:szCs w:val="18"/>
               </w:rPr>
-              <w:t>$ServerName</w:t>
-            </w:r>
+              <w:t>$</w:t>
+            </w:r>
+            <w:proofErr w:type="spellStart"/>
+            <w:r>
+              <w:rPr>
+                <w:rFonts w:ascii="Consolas" w:hAnsi="Consolas" w:cs="Consolas"/>
+                <w:color w:val="FF4500"/>
+                <w:sz w:val="18"/>
+                <w:szCs w:val="18"/>
+              </w:rPr>
+              <w:t>ServerName</w:t>
+            </w:r>
+            <w:proofErr w:type="spellEnd"/>
             <w:r>
               <w:rPr>
                 <w:rFonts w:ascii="Consolas" w:hAnsi="Consolas" w:cs="Consolas"/>
@@ -3234,8 +5513,19 @@
                 <w:sz w:val="18"/>
                 <w:szCs w:val="18"/>
               </w:rPr>
-              <w:t>$userId</w:t>
-            </w:r>
+              <w:t>$</w:t>
+            </w:r>
+            <w:proofErr w:type="spellStart"/>
+            <w:r>
+              <w:rPr>
+                <w:rFonts w:ascii="Consolas" w:hAnsi="Consolas" w:cs="Consolas"/>
+                <w:color w:val="FF4500"/>
+                <w:sz w:val="18"/>
+                <w:szCs w:val="18"/>
+              </w:rPr>
+              <w:t>userId</w:t>
+            </w:r>
+            <w:proofErr w:type="spellEnd"/>
             <w:r>
               <w:rPr>
                 <w:rFonts w:ascii="Consolas" w:hAnsi="Consolas" w:cs="Consolas"/>
@@ -3270,7 +5560,27 @@
                 <w:sz w:val="18"/>
                 <w:szCs w:val="18"/>
               </w:rPr>
-              <w:t>"testuser"</w:t>
+              <w:t>"</w:t>
+            </w:r>
+            <w:proofErr w:type="spellStart"/>
+            <w:r>
+              <w:rPr>
+                <w:rFonts w:ascii="Consolas" w:hAnsi="Consolas" w:cs="Consolas"/>
+                <w:color w:val="8B0000"/>
+                <w:sz w:val="18"/>
+                <w:szCs w:val="18"/>
+              </w:rPr>
+              <w:t>testuser</w:t>
+            </w:r>
+            <w:proofErr w:type="spellEnd"/>
+            <w:r>
+              <w:rPr>
+                <w:rFonts w:ascii="Consolas" w:hAnsi="Consolas" w:cs="Consolas"/>
+                <w:color w:val="8B0000"/>
+                <w:sz w:val="18"/>
+                <w:szCs w:val="18"/>
+              </w:rPr>
+              <w:t>"</w:t>
             </w:r>
             <w:r>
               <w:rPr>
@@ -3288,7 +5598,27 @@
                 <w:sz w:val="18"/>
                 <w:szCs w:val="18"/>
               </w:rPr>
-              <w:t># Provide user id of sql server</w:t>
+              <w:t xml:space="preserve"># Provide user id of </w:t>
+            </w:r>
+            <w:proofErr w:type="spellStart"/>
+            <w:r>
+              <w:rPr>
+                <w:rFonts w:ascii="Consolas" w:hAnsi="Consolas" w:cs="Consolas"/>
+                <w:color w:val="006400"/>
+                <w:sz w:val="18"/>
+                <w:szCs w:val="18"/>
+              </w:rPr>
+              <w:t>sql</w:t>
+            </w:r>
+            <w:proofErr w:type="spellEnd"/>
+            <w:r>
+              <w:rPr>
+                <w:rFonts w:ascii="Consolas" w:hAnsi="Consolas" w:cs="Consolas"/>
+                <w:color w:val="006400"/>
+                <w:sz w:val="18"/>
+                <w:szCs w:val="18"/>
+              </w:rPr>
+              <w:t xml:space="preserve"> server</w:t>
             </w:r>
           </w:p>
           <w:p>
@@ -3310,8 +5640,19 @@
                 <w:sz w:val="18"/>
                 <w:szCs w:val="18"/>
               </w:rPr>
-              <w:t>$sqlPassword</w:t>
-            </w:r>
+              <w:t>$</w:t>
+            </w:r>
+            <w:proofErr w:type="spellStart"/>
+            <w:r>
+              <w:rPr>
+                <w:rFonts w:ascii="Consolas" w:hAnsi="Consolas" w:cs="Consolas"/>
+                <w:color w:val="FF4500"/>
+                <w:sz w:val="18"/>
+                <w:szCs w:val="18"/>
+              </w:rPr>
+              <w:t>sqlPassword</w:t>
+            </w:r>
+            <w:proofErr w:type="spellEnd"/>
             <w:r>
               <w:rPr>
                 <w:rFonts w:ascii="Consolas" w:hAnsi="Consolas" w:cs="Consolas"/>
@@ -3364,7 +5705,27 @@
                 <w:sz w:val="18"/>
                 <w:szCs w:val="18"/>
               </w:rPr>
-              <w:t># Provide password of sql server</w:t>
+              <w:t xml:space="preserve"># Provide password of </w:t>
+            </w:r>
+            <w:proofErr w:type="spellStart"/>
+            <w:r>
+              <w:rPr>
+                <w:rFonts w:ascii="Consolas" w:hAnsi="Consolas" w:cs="Consolas"/>
+                <w:color w:val="006400"/>
+                <w:sz w:val="18"/>
+                <w:szCs w:val="18"/>
+              </w:rPr>
+              <w:t>sql</w:t>
+            </w:r>
+            <w:proofErr w:type="spellEnd"/>
+            <w:r>
+              <w:rPr>
+                <w:rFonts w:ascii="Consolas" w:hAnsi="Consolas" w:cs="Consolas"/>
+                <w:color w:val="006400"/>
+                <w:sz w:val="18"/>
+                <w:szCs w:val="18"/>
+              </w:rPr>
+              <w:t xml:space="preserve"> server</w:t>
             </w:r>
           </w:p>
           <w:p>
@@ -3386,8 +5747,19 @@
                 <w:sz w:val="18"/>
                 <w:szCs w:val="18"/>
               </w:rPr>
-              <w:t>$cmkName</w:t>
-            </w:r>
+              <w:t>$</w:t>
+            </w:r>
+            <w:proofErr w:type="spellStart"/>
+            <w:r>
+              <w:rPr>
+                <w:rFonts w:ascii="Consolas" w:hAnsi="Consolas" w:cs="Consolas"/>
+                <w:color w:val="FF4500"/>
+                <w:sz w:val="18"/>
+                <w:szCs w:val="18"/>
+              </w:rPr>
+              <w:t>cmkName</w:t>
+            </w:r>
+            <w:proofErr w:type="spellEnd"/>
             <w:r>
               <w:rPr>
                 <w:rFonts w:ascii="Consolas" w:hAnsi="Consolas" w:cs="Consolas"/>
@@ -3462,8 +5834,19 @@
                 <w:sz w:val="18"/>
                 <w:szCs w:val="18"/>
               </w:rPr>
-              <w:t>$cekName</w:t>
-            </w:r>
+              <w:t>$</w:t>
+            </w:r>
+            <w:proofErr w:type="spellStart"/>
+            <w:r>
+              <w:rPr>
+                <w:rFonts w:ascii="Consolas" w:hAnsi="Consolas" w:cs="Consolas"/>
+                <w:color w:val="FF4500"/>
+                <w:sz w:val="18"/>
+                <w:szCs w:val="18"/>
+              </w:rPr>
+              <w:t>cekName</w:t>
+            </w:r>
+            <w:proofErr w:type="spellEnd"/>
             <w:r>
               <w:rPr>
                 <w:rFonts w:ascii="Consolas" w:hAnsi="Consolas" w:cs="Consolas"/>
@@ -3538,8 +5921,19 @@
                 <w:sz w:val="18"/>
                 <w:szCs w:val="18"/>
               </w:rPr>
-              <w:t>$keyName</w:t>
-            </w:r>
+              <w:t>$</w:t>
+            </w:r>
+            <w:proofErr w:type="spellStart"/>
+            <w:r>
+              <w:rPr>
+                <w:rFonts w:ascii="Consolas" w:hAnsi="Consolas" w:cs="Consolas"/>
+                <w:color w:val="FF4500"/>
+                <w:sz w:val="18"/>
+                <w:szCs w:val="18"/>
+              </w:rPr>
+              <w:t>keyName</w:t>
+            </w:r>
+            <w:proofErr w:type="spellEnd"/>
             <w:r>
               <w:rPr>
                 <w:rFonts w:ascii="Consolas" w:hAnsi="Consolas" w:cs="Consolas"/>
@@ -3614,8 +6008,19 @@
                 <w:sz w:val="18"/>
                 <w:szCs w:val="18"/>
               </w:rPr>
-              <w:t>$ClientIPAddress</w:t>
-            </w:r>
+              <w:t>$</w:t>
+            </w:r>
+            <w:proofErr w:type="spellStart"/>
+            <w:r>
+              <w:rPr>
+                <w:rFonts w:ascii="Consolas" w:hAnsi="Consolas" w:cs="Consolas"/>
+                <w:color w:val="FF4500"/>
+                <w:sz w:val="18"/>
+                <w:szCs w:val="18"/>
+              </w:rPr>
+              <w:t>ClientIPAddress</w:t>
+            </w:r>
+            <w:proofErr w:type="spellEnd"/>
             <w:r>
               <w:rPr>
                 <w:rFonts w:ascii="Consolas" w:hAnsi="Consolas" w:cs="Consolas"/>
@@ -3690,8 +6095,19 @@
                 <w:sz w:val="18"/>
                 <w:szCs w:val="18"/>
               </w:rPr>
-              <w:t>$ASEOutboundAddress</w:t>
-            </w:r>
+              <w:t>$</w:t>
+            </w:r>
+            <w:proofErr w:type="spellStart"/>
+            <w:r>
+              <w:rPr>
+                <w:rFonts w:ascii="Consolas" w:hAnsi="Consolas" w:cs="Consolas"/>
+                <w:color w:val="FF4500"/>
+                <w:sz w:val="18"/>
+                <w:szCs w:val="18"/>
+              </w:rPr>
+              <w:t>ASEOutboundAddress</w:t>
+            </w:r>
+            <w:proofErr w:type="spellEnd"/>
             <w:r>
               <w:rPr>
                 <w:rFonts w:ascii="Consolas" w:hAnsi="Consolas" w:cs="Consolas"/>
@@ -3766,8 +6182,19 @@
                 <w:sz w:val="18"/>
                 <w:szCs w:val="18"/>
               </w:rPr>
-              <w:t>$ADAdministrator</w:t>
-            </w:r>
+              <w:t>$</w:t>
+            </w:r>
+            <w:proofErr w:type="spellStart"/>
+            <w:r>
+              <w:rPr>
+                <w:rFonts w:ascii="Consolas" w:hAnsi="Consolas" w:cs="Consolas"/>
+                <w:color w:val="FF4500"/>
+                <w:sz w:val="18"/>
+                <w:szCs w:val="18"/>
+              </w:rPr>
+              <w:t>ADAdministrator</w:t>
+            </w:r>
+            <w:proofErr w:type="spellEnd"/>
             <w:r>
               <w:rPr>
                 <w:rFonts w:ascii="Consolas" w:hAnsi="Consolas" w:cs="Consolas"/>
@@ -3822,6 +6249,8 @@
               </w:rPr>
               <w:t># Pass AD Administrator, same we used for ARM Deployment</w:t>
             </w:r>
+            <w:bookmarkStart w:id="8" w:name="_GoBack"/>
+            <w:bookmarkEnd w:id="8"/>
           </w:p>
           <w:p>
             <w:pPr>
@@ -3842,8 +6271,19 @@
                 <w:sz w:val="18"/>
                 <w:szCs w:val="18"/>
               </w:rPr>
-              <w:t>$subscriptionName</w:t>
-            </w:r>
+              <w:t>$</w:t>
+            </w:r>
+            <w:proofErr w:type="spellStart"/>
+            <w:r>
+              <w:rPr>
+                <w:rFonts w:ascii="Consolas" w:hAnsi="Consolas" w:cs="Consolas"/>
+                <w:color w:val="FF4500"/>
+                <w:sz w:val="18"/>
+                <w:szCs w:val="18"/>
+              </w:rPr>
+              <w:t>subscriptionName</w:t>
+            </w:r>
+            <w:proofErr w:type="spellEnd"/>
             <w:r>
               <w:rPr>
                 <w:rFonts w:ascii="Consolas" w:hAnsi="Consolas" w:cs="Consolas"/>
@@ -3918,8 +6358,19 @@
                 <w:sz w:val="18"/>
                 <w:szCs w:val="18"/>
               </w:rPr>
-              <w:t>$ArtifactssubscriptionName</w:t>
-            </w:r>
+              <w:t>$</w:t>
+            </w:r>
+            <w:proofErr w:type="spellStart"/>
+            <w:r>
+              <w:rPr>
+                <w:rFonts w:ascii="Consolas" w:hAnsi="Consolas" w:cs="Consolas"/>
+                <w:color w:val="FF4500"/>
+                <w:sz w:val="18"/>
+                <w:szCs w:val="18"/>
+              </w:rPr>
+              <w:t>ArtifactssubscriptionName</w:t>
+            </w:r>
+            <w:proofErr w:type="spellEnd"/>
             <w:r>
               <w:rPr>
                 <w:rFonts w:ascii="Consolas" w:hAnsi="Consolas" w:cs="Consolas"/>
@@ -3954,7 +6405,27 @@
                 <w:sz w:val="18"/>
                 <w:szCs w:val="18"/>
               </w:rPr>
-              <w:t>'Cloudly Dev Visual Studio'</w:t>
+              <w:t>'</w:t>
+            </w:r>
+            <w:proofErr w:type="spellStart"/>
+            <w:r>
+              <w:rPr>
+                <w:rFonts w:ascii="Consolas" w:hAnsi="Consolas" w:cs="Consolas"/>
+                <w:color w:val="8B0000"/>
+                <w:sz w:val="18"/>
+                <w:szCs w:val="18"/>
+              </w:rPr>
+              <w:t>Cloudly</w:t>
+            </w:r>
+            <w:proofErr w:type="spellEnd"/>
+            <w:r>
+              <w:rPr>
+                <w:rFonts w:ascii="Consolas" w:hAnsi="Consolas" w:cs="Consolas"/>
+                <w:color w:val="8B0000"/>
+                <w:sz w:val="18"/>
+                <w:szCs w:val="18"/>
+              </w:rPr>
+              <w:t xml:space="preserve"> Dev Visual Studio'</w:t>
             </w:r>
             <w:r>
               <w:rPr>
@@ -3994,8 +6465,19 @@
                 <w:sz w:val="18"/>
                 <w:szCs w:val="18"/>
               </w:rPr>
-              <w:t>$KeyVaultName</w:t>
-            </w:r>
+              <w:t>$</w:t>
+            </w:r>
+            <w:proofErr w:type="spellStart"/>
+            <w:r>
+              <w:rPr>
+                <w:rFonts w:ascii="Consolas" w:hAnsi="Consolas" w:cs="Consolas"/>
+                <w:color w:val="FF4500"/>
+                <w:sz w:val="18"/>
+                <w:szCs w:val="18"/>
+              </w:rPr>
+              <w:t>KeyVaultName</w:t>
+            </w:r>
+            <w:proofErr w:type="spellEnd"/>
             <w:r>
               <w:rPr>
                 <w:rFonts w:ascii="Consolas" w:hAnsi="Consolas" w:cs="Consolas"/>
@@ -4040,165 +6522,6 @@
                 <w:szCs w:val="18"/>
               </w:rPr>
               <w:t># Pass Key Vault Created through ARM template</w:t>
-            </w:r>
-          </w:p>
-          <w:p>
-            <w:pPr>
-              <w:autoSpaceDE w:val="0"/>
-              <w:autoSpaceDN w:val="0"/>
-              <w:adjustRightInd w:val="0"/>
-              <w:rPr>
-                <w:rFonts w:ascii="Consolas" w:hAnsi="Consolas" w:cs="Consolas"/>
-                <w:color w:val="006400"/>
-                <w:sz w:val="18"/>
-                <w:szCs w:val="18"/>
-              </w:rPr>
-            </w:pPr>
-          </w:p>
-          <w:p>
-            <w:pPr>
-              <w:autoSpaceDE w:val="0"/>
-              <w:autoSpaceDN w:val="0"/>
-              <w:adjustRightInd w:val="0"/>
-              <w:rPr>
-                <w:rFonts w:ascii="Consolas" w:hAnsi="Consolas" w:cs="Consolas"/>
-                <w:color w:val="000000"/>
-                <w:sz w:val="19"/>
-                <w:szCs w:val="19"/>
-              </w:rPr>
-            </w:pPr>
-            <w:r>
-              <w:rPr>
-                <w:rFonts w:ascii="Consolas" w:hAnsi="Consolas" w:cs="Consolas"/>
-                <w:color w:val="FF4500"/>
-                <w:sz w:val="19"/>
-                <w:szCs w:val="19"/>
-              </w:rPr>
-              <w:t>$cloudwiseAppServiceURL</w:t>
-            </w:r>
-            <w:r>
-              <w:rPr>
-                <w:rFonts w:ascii="Consolas" w:hAnsi="Consolas" w:cs="Consolas"/>
-                <w:color w:val="000000"/>
-                <w:sz w:val="19"/>
-                <w:szCs w:val="19"/>
-              </w:rPr>
-              <w:t xml:space="preserve"> </w:t>
-            </w:r>
-            <w:r>
-              <w:rPr>
-                <w:rFonts w:ascii="Consolas" w:hAnsi="Consolas" w:cs="Consolas"/>
-                <w:color w:val="A9A9A9"/>
-                <w:sz w:val="19"/>
-                <w:szCs w:val="19"/>
-              </w:rPr>
-              <w:t>=</w:t>
-            </w:r>
-            <w:r>
-              <w:rPr>
-                <w:rFonts w:ascii="Consolas" w:hAnsi="Consolas" w:cs="Consolas"/>
-                <w:color w:val="000000"/>
-                <w:sz w:val="19"/>
-                <w:szCs w:val="19"/>
-              </w:rPr>
-              <w:t xml:space="preserve"> </w:t>
-            </w:r>
-            <w:r>
-              <w:rPr>
-                <w:rFonts w:ascii="Consolas" w:hAnsi="Consolas" w:cs="Consolas"/>
-                <w:color w:val="8B0000"/>
-                <w:sz w:val="19"/>
-                <w:szCs w:val="19"/>
-              </w:rPr>
-              <w:t>""</w:t>
-            </w:r>
-            <w:r>
-              <w:rPr>
-                <w:rFonts w:ascii="Consolas" w:hAnsi="Consolas" w:cs="Consolas"/>
-                <w:color w:val="000000"/>
-                <w:sz w:val="19"/>
-                <w:szCs w:val="19"/>
-              </w:rPr>
-              <w:t xml:space="preserve">          </w:t>
-            </w:r>
-            <w:r>
-              <w:rPr>
-                <w:rFonts w:ascii="Consolas" w:hAnsi="Consolas" w:cs="Consolas"/>
-                <w:color w:val="006400"/>
-                <w:sz w:val="19"/>
-                <w:szCs w:val="19"/>
-              </w:rPr>
-              <w:t># this is the Unique URL of the Cloudwise App Service deployed by the ARM script. e.g. "http://localcloudniti.sunilklive.onmicrosoft.com"</w:t>
-            </w:r>
-          </w:p>
-          <w:p>
-            <w:pPr>
-              <w:autoSpaceDE w:val="0"/>
-              <w:autoSpaceDN w:val="0"/>
-              <w:adjustRightInd w:val="0"/>
-            </w:pPr>
-            <w:r>
-              <w:rPr>
-                <w:rFonts w:ascii="Consolas" w:hAnsi="Consolas" w:cs="Consolas"/>
-                <w:color w:val="FF4500"/>
-                <w:sz w:val="19"/>
-                <w:szCs w:val="19"/>
-              </w:rPr>
-              <w:t>$suffix</w:t>
-            </w:r>
-            <w:r>
-              <w:rPr>
-                <w:rFonts w:ascii="Consolas" w:hAnsi="Consolas" w:cs="Consolas"/>
-                <w:color w:val="000000"/>
-                <w:sz w:val="19"/>
-                <w:szCs w:val="19"/>
-              </w:rPr>
-              <w:t xml:space="preserve"> </w:t>
-            </w:r>
-            <w:r>
-              <w:rPr>
-                <w:rFonts w:ascii="Consolas" w:hAnsi="Consolas" w:cs="Consolas"/>
-                <w:color w:val="A9A9A9"/>
-                <w:sz w:val="19"/>
-                <w:szCs w:val="19"/>
-              </w:rPr>
-              <w:t>=</w:t>
-            </w:r>
-            <w:r>
-              <w:rPr>
-                <w:rFonts w:ascii="Consolas" w:hAnsi="Consolas" w:cs="Consolas"/>
-                <w:color w:val="000000"/>
-                <w:sz w:val="19"/>
-                <w:szCs w:val="19"/>
-              </w:rPr>
-              <w:t xml:space="preserve">               </w:t>
-            </w:r>
-            <w:r>
-              <w:rPr>
-                <w:rFonts w:ascii="Consolas" w:hAnsi="Consolas" w:cs="Consolas"/>
-                <w:color w:val="8B0000"/>
-                <w:sz w:val="19"/>
-                <w:szCs w:val="19"/>
-              </w:rPr>
-              <w:t>""</w:t>
-            </w:r>
-            <w:r>
-              <w:rPr>
-                <w:rFonts w:ascii="Consolas" w:hAnsi="Consolas" w:cs="Consolas"/>
-                <w:color w:val="000000"/>
-                <w:sz w:val="19"/>
-                <w:szCs w:val="19"/>
-              </w:rPr>
-              <w:t xml:space="preserve">     </w:t>
-            </w:r>
-            <w:r>
-              <w:rPr>
-                <w:rFonts w:ascii="Consolas" w:hAnsi="Consolas" w:cs="Consolas"/>
-                <w:color w:val="006400"/>
-                <w:sz w:val="19"/>
-                <w:szCs w:val="19"/>
-              </w:rPr>
-              <w:t>#-- Name of the company/deployment. This is used to create a unique website name in your organization. e.g. "MSFT - "</w:t>
             </w:r>
           </w:p>
         </w:tc>
@@ -4220,6 +6543,7 @@
         <w:ind w:right="940" w:hanging="360"/>
       </w:pPr>
       <w:r>
+        <w:lastRenderedPageBreak/>
         <w:t>It will ask Subscription credentials and SQL Credent</w:t>
       </w:r>
       <w:r>
@@ -4233,7 +6557,7 @@
       <w:r>
         <w:t>Schedule Runbooks</w:t>
       </w:r>
-      <w:bookmarkEnd w:id="8"/>
+      <w:bookmarkEnd w:id="7"/>
     </w:p>
     <w:p>
       <w:pPr>
@@ -4249,7 +6573,39 @@
           <w:rFonts w:ascii="Calibri" w:eastAsia="Calibri" w:hAnsi="Calibri" w:cs="Calibri"/>
           <w:color w:val="333333"/>
         </w:rPr>
-        <w:t xml:space="preserve">Click open the scheduleIngestion runbook and click start to run the runbook. This step will kickstart the data ingestion to the OMS workspace specified.  </w:t>
+        <w:t xml:space="preserve">Click open the </w:t>
+      </w:r>
+      <w:proofErr w:type="spellStart"/>
+      <w:r>
+        <w:rPr>
+          <w:rFonts w:ascii="Calibri" w:eastAsia="Calibri" w:hAnsi="Calibri" w:cs="Calibri"/>
+          <w:color w:val="333333"/>
+        </w:rPr>
+        <w:t>scheduleIngestion</w:t>
+      </w:r>
+      <w:proofErr w:type="spellEnd"/>
+      <w:r>
+        <w:rPr>
+          <w:rFonts w:ascii="Calibri" w:eastAsia="Calibri" w:hAnsi="Calibri" w:cs="Calibri"/>
+          <w:color w:val="333333"/>
+        </w:rPr>
+        <w:t xml:space="preserve"> runbook and click start to run the runbook. This step will </w:t>
+      </w:r>
+      <w:proofErr w:type="spellStart"/>
+      <w:r>
+        <w:rPr>
+          <w:rFonts w:ascii="Calibri" w:eastAsia="Calibri" w:hAnsi="Calibri" w:cs="Calibri"/>
+          <w:color w:val="333333"/>
+        </w:rPr>
+        <w:t>kickstart</w:t>
+      </w:r>
+      <w:proofErr w:type="spellEnd"/>
+      <w:r>
+        <w:rPr>
+          <w:rFonts w:ascii="Calibri" w:eastAsia="Calibri" w:hAnsi="Calibri" w:cs="Calibri"/>
+          <w:color w:val="333333"/>
+        </w:rPr>
+        <w:t xml:space="preserve"> the data ingestion to the OMS workspace specified.  </w:t>
       </w:r>
     </w:p>
     <w:p/>
@@ -4259,7 +6615,6 @@
         <w:rPr>
           <w:noProof/>
         </w:rPr>
-        <w:lastRenderedPageBreak/>
         <mc:AlternateContent>
           <mc:Choice Requires="wpg">
             <w:drawing>
@@ -4822,13 +7177,38 @@
             <w:pPr>
               <w:ind w:left="1"/>
             </w:pPr>
+            <w:proofErr w:type="spellStart"/>
             <w:r>
               <w:rPr>
                 <w:rFonts w:ascii="Calibri" w:eastAsia="Calibri" w:hAnsi="Calibri" w:cs="Calibri"/>
                 <w:b/>
               </w:rPr>
               <w:lastRenderedPageBreak/>
-              <w:t xml:space="preserve">Microsoft.Azure. ActiveDirectory </w:t>
+              <w:t>Microsoft.Azure</w:t>
+            </w:r>
+            <w:proofErr w:type="spellEnd"/>
+            <w:r>
+              <w:rPr>
+                <w:rFonts w:ascii="Calibri" w:eastAsia="Calibri" w:hAnsi="Calibri" w:cs="Calibri"/>
+                <w:b/>
+              </w:rPr>
+              <w:t xml:space="preserve">. </w:t>
+            </w:r>
+            <w:proofErr w:type="spellStart"/>
+            <w:r>
+              <w:rPr>
+                <w:rFonts w:ascii="Calibri" w:eastAsia="Calibri" w:hAnsi="Calibri" w:cs="Calibri"/>
+                <w:b/>
+              </w:rPr>
+              <w:t>ActiveDirectory</w:t>
+            </w:r>
+            <w:proofErr w:type="spellEnd"/>
+            <w:r>
+              <w:rPr>
+                <w:rFonts w:ascii="Calibri" w:eastAsia="Calibri" w:hAnsi="Calibri" w:cs="Calibri"/>
+                <w:b/>
+              </w:rPr>
+              <w:t xml:space="preserve"> </w:t>
             </w:r>
           </w:p>
         </w:tc>
@@ -4918,12 +7298,21 @@
                 <w:b/>
               </w:rPr>
             </w:pPr>
+            <w:proofErr w:type="spellStart"/>
             <w:r>
               <w:rPr>
                 <w:rFonts w:ascii="Calibri" w:eastAsia="Calibri" w:hAnsi="Calibri" w:cs="Calibri"/>
                 <w:b/>
               </w:rPr>
-              <w:t xml:space="preserve">AzureKey Vault </w:t>
+              <w:t>AzureKey</w:t>
+            </w:r>
+            <w:proofErr w:type="spellEnd"/>
+            <w:r>
+              <w:rPr>
+                <w:rFonts w:ascii="Calibri" w:eastAsia="Calibri" w:hAnsi="Calibri" w:cs="Calibri"/>
+                <w:b/>
+              </w:rPr>
+              <w:t xml:space="preserve"> Vault </w:t>
             </w:r>
           </w:p>
         </w:tc>
@@ -6279,14 +8668,30 @@
         <w:rPr>
           <w:rFonts w:ascii="Calibri" w:eastAsia="Calibri" w:hAnsi="Calibri" w:cs="Calibri"/>
         </w:rPr>
-        <w:t xml:space="preserve">: Reply url of the </w:t>
-      </w:r>
+        <w:t xml:space="preserve">: Reply </w:t>
+      </w:r>
+      <w:proofErr w:type="spellStart"/>
+      <w:r>
+        <w:rPr>
+          <w:rFonts w:ascii="Calibri" w:eastAsia="Calibri" w:hAnsi="Calibri" w:cs="Calibri"/>
+        </w:rPr>
+        <w:t>url</w:t>
+      </w:r>
+      <w:proofErr w:type="spellEnd"/>
+      <w:r>
+        <w:rPr>
+          <w:rFonts w:ascii="Calibri" w:eastAsia="Calibri" w:hAnsi="Calibri" w:cs="Calibri"/>
+        </w:rPr>
+        <w:t xml:space="preserve"> of the </w:t>
+      </w:r>
+      <w:proofErr w:type="spellStart"/>
       <w:r>
         <w:rPr>
           <w:rFonts w:ascii="Calibri" w:eastAsia="Calibri" w:hAnsi="Calibri" w:cs="Calibri"/>
         </w:rPr>
         <w:t>webapplication</w:t>
       </w:r>
+      <w:proofErr w:type="spellEnd"/>
       <w:r>
         <w:rPr>
           <w:rFonts w:ascii="Calibri" w:eastAsia="Calibri" w:hAnsi="Calibri" w:cs="Calibri"/>
@@ -6390,7 +8795,35 @@
         <w:rPr>
           <w:rFonts w:ascii="Calibri" w:eastAsia="Calibri" w:hAnsi="Calibri" w:cs="Calibri"/>
         </w:rPr>
-        <w:t xml:space="preserve">Open Portal and then you get an initial screen where you need to put subscription id,Client APplicaion ID and Client secret and then press submit. </w:t>
+        <w:t xml:space="preserve">Open Portal and then you get an initial screen where you need to put subscription </w:t>
+      </w:r>
+      <w:proofErr w:type="spellStart"/>
+      <w:r>
+        <w:rPr>
+          <w:rFonts w:ascii="Calibri" w:eastAsia="Calibri" w:hAnsi="Calibri" w:cs="Calibri"/>
+        </w:rPr>
+        <w:t>id,Client</w:t>
+      </w:r>
+      <w:proofErr w:type="spellEnd"/>
+      <w:r>
+        <w:rPr>
+          <w:rFonts w:ascii="Calibri" w:eastAsia="Calibri" w:hAnsi="Calibri" w:cs="Calibri"/>
+        </w:rPr>
+        <w:t xml:space="preserve"> </w:t>
+      </w:r>
+      <w:proofErr w:type="spellStart"/>
+      <w:r>
+        <w:rPr>
+          <w:rFonts w:ascii="Calibri" w:eastAsia="Calibri" w:hAnsi="Calibri" w:cs="Calibri"/>
+        </w:rPr>
+        <w:t>APplicaion</w:t>
+      </w:r>
+      <w:proofErr w:type="spellEnd"/>
+      <w:r>
+        <w:rPr>
+          <w:rFonts w:ascii="Calibri" w:eastAsia="Calibri" w:hAnsi="Calibri" w:cs="Calibri"/>
+        </w:rPr>
+        <w:t xml:space="preserve"> ID and Client secret and then press submit. </w:t>
       </w:r>
     </w:p>
     <w:p>
@@ -6407,7 +8840,21 @@
           <w:rFonts w:ascii="Calibri" w:eastAsia="Calibri" w:hAnsi="Calibri" w:cs="Calibri"/>
         </w:rPr>
         <w:lastRenderedPageBreak/>
-        <w:t xml:space="preserve">After submit you will be redirect to AD login page where you need to input your active directory url and then press GO. </w:t>
+        <w:t xml:space="preserve">After submit you will be redirect to AD login page where you need to input your active directory </w:t>
+      </w:r>
+      <w:proofErr w:type="spellStart"/>
+      <w:r>
+        <w:rPr>
+          <w:rFonts w:ascii="Calibri" w:eastAsia="Calibri" w:hAnsi="Calibri" w:cs="Calibri"/>
+        </w:rPr>
+        <w:t>url</w:t>
+      </w:r>
+      <w:proofErr w:type="spellEnd"/>
+      <w:r>
+        <w:rPr>
+          <w:rFonts w:ascii="Calibri" w:eastAsia="Calibri" w:hAnsi="Calibri" w:cs="Calibri"/>
+        </w:rPr>
+        <w:t xml:space="preserve"> and then press GO. </w:t>
       </w:r>
     </w:p>
     <w:p>
@@ -6423,7 +8870,21 @@
         <w:rPr>
           <w:rFonts w:ascii="Calibri" w:eastAsia="Calibri" w:hAnsi="Calibri" w:cs="Calibri"/>
         </w:rPr>
-        <w:t xml:space="preserve">After this you need to input your LiveID credentials and after successfully login you will be redirect to Rule page where you can see all rules and submit rules. </w:t>
+        <w:t xml:space="preserve">After this you need to input your </w:t>
+      </w:r>
+      <w:proofErr w:type="spellStart"/>
+      <w:r>
+        <w:rPr>
+          <w:rFonts w:ascii="Calibri" w:eastAsia="Calibri" w:hAnsi="Calibri" w:cs="Calibri"/>
+        </w:rPr>
+        <w:t>LiveID</w:t>
+      </w:r>
+      <w:proofErr w:type="spellEnd"/>
+      <w:r>
+        <w:rPr>
+          <w:rFonts w:ascii="Calibri" w:eastAsia="Calibri" w:hAnsi="Calibri" w:cs="Calibri"/>
+        </w:rPr>
+        <w:t xml:space="preserve"> credentials and after successfully login you will be redirect to Rule page where you can see all rules and submit rules. </w:t>
       </w:r>
     </w:p>
     <w:p>
@@ -6469,7 +8930,21 @@
         <w:rPr>
           <w:rFonts w:ascii="Calibri" w:eastAsia="Calibri" w:hAnsi="Calibri" w:cs="Calibri"/>
         </w:rPr>
-        <w:t>This is currently a manual process as ARM json deploys do not yet support creation of OMS views.</w:t>
+        <w:t xml:space="preserve">This is currently a manual process as ARM </w:t>
+      </w:r>
+      <w:proofErr w:type="spellStart"/>
+      <w:r>
+        <w:rPr>
+          <w:rFonts w:ascii="Calibri" w:eastAsia="Calibri" w:hAnsi="Calibri" w:cs="Calibri"/>
+        </w:rPr>
+        <w:t>json</w:t>
+      </w:r>
+      <w:proofErr w:type="spellEnd"/>
+      <w:r>
+        <w:rPr>
+          <w:rFonts w:ascii="Calibri" w:eastAsia="Calibri" w:hAnsi="Calibri" w:cs="Calibri"/>
+        </w:rPr>
+        <w:t xml:space="preserve"> deploys do not yet support creation of OMS views.</w:t>
       </w:r>
     </w:p>
     <w:p>
@@ -6482,7 +8957,21 @@
         <w:rPr>
           <w:rFonts w:eastAsia="Calibri"/>
         </w:rPr>
-        <w:t>(By a ServiceAdmin/Contributor role)</w:t>
+        <w:t xml:space="preserve">(By a </w:t>
+      </w:r>
+      <w:proofErr w:type="spellStart"/>
+      <w:r>
+        <w:rPr>
+          <w:rFonts w:eastAsia="Calibri"/>
+        </w:rPr>
+        <w:t>ServiceAdmin</w:t>
+      </w:r>
+      <w:proofErr w:type="spellEnd"/>
+      <w:r>
+        <w:rPr>
+          <w:rFonts w:eastAsia="Calibri"/>
+        </w:rPr>
+        <w:t>/Contributor role)</w:t>
       </w:r>
     </w:p>
     <w:p>
@@ -6628,15 +9117,19 @@
         <w:lastRenderedPageBreak/>
         <w:t>Import SQL DB view by clicking on the Import button and browsing to the file (</w:t>
       </w:r>
+      <w:proofErr w:type="spellStart"/>
       <w:r>
         <w:t>OMSAzureDashboards</w:t>
       </w:r>
+      <w:proofErr w:type="spellEnd"/>
       <w:r>
         <w:t>\</w:t>
       </w:r>
+      <w:proofErr w:type="spellStart"/>
       <w:r>
         <w:t>OMSSQLDBAzureMonitoringSolution.omsview</w:t>
       </w:r>
+      <w:proofErr w:type="spellEnd"/>
       <w:r>
         <w:t>)</w:t>
       </w:r>
@@ -6736,17 +9229,32 @@
         <w:spacing w:before="100" w:after="200" w:line="276" w:lineRule="auto"/>
       </w:pPr>
       <w:r>
-        <w:t xml:space="preserve">Repeat the same step for the Web App Monitoring datboard. Import view </w:t>
-      </w:r>
+        <w:t xml:space="preserve">Repeat the same step for the Web App Monitoring </w:t>
+      </w:r>
+      <w:proofErr w:type="spellStart"/>
+      <w:r>
+        <w:t>datboard</w:t>
+      </w:r>
+      <w:proofErr w:type="spellEnd"/>
+      <w:r>
+        <w:t xml:space="preserve">. Import view </w:t>
+      </w:r>
+      <w:proofErr w:type="spellStart"/>
       <w:r>
         <w:t>OMSAzureDashboards</w:t>
       </w:r>
+      <w:proofErr w:type="spellEnd"/>
       <w:r>
         <w:t>\</w:t>
       </w:r>
       <w:r>
-        <w:t xml:space="preserve"> OMSWebAppAzureMonitoringSolution.omsview</w:t>
-      </w:r>
+        <w:t xml:space="preserve"> </w:t>
+      </w:r>
+      <w:proofErr w:type="spellStart"/>
+      <w:r>
+        <w:t>OMSWebAppAzureMonitoringSolution.omsview</w:t>
+      </w:r>
+      <w:proofErr w:type="spellEnd"/>
     </w:p>
     <w:p>
       <w:r>
@@ -10557,7 +13065,7 @@
         <a:p>
           <a:r>
             <a:rPr lang="en-US" sz="1300"/>
-            <a:t>Run the pre-deployment script . Get the list of parameters for the subscription</a:t>
+            <a:t>Run the pre-deployment script to Create AD App Service Principle and Get the list of parameters for the subscription</a:t>
           </a:r>
         </a:p>
       </dgm:t>
@@ -10709,10 +13217,24 @@
     <dgm:pt modelId="{6C305177-7AE7-4CE8-A253-172C5C5415E4}" type="parTrans" cxnId="{16FD1D14-E747-4EB0-A09F-89241611DED9}">
       <dgm:prSet/>
       <dgm:spPr/>
+      <dgm:t>
+        <a:bodyPr/>
+        <a:lstStyle/>
+        <a:p>
+          <a:endParaRPr lang="en-US"/>
+        </a:p>
+      </dgm:t>
     </dgm:pt>
     <dgm:pt modelId="{AFE148B8-E0E5-49F9-9259-589CA02B50B9}" type="sibTrans" cxnId="{16FD1D14-E747-4EB0-A09F-89241611DED9}">
       <dgm:prSet/>
       <dgm:spPr/>
+      <dgm:t>
+        <a:bodyPr/>
+        <a:lstStyle/>
+        <a:p>
+          <a:endParaRPr lang="en-US"/>
+        </a:p>
+      </dgm:t>
     </dgm:pt>
     <dgm:pt modelId="{561CC1DB-73B2-49EB-88EF-BD803675DC34}">
       <dgm:prSet phldrT="[Text]"/>
@@ -10731,32 +13253,24 @@
     <dgm:pt modelId="{DAC051C0-AC6C-452D-B010-1A2E638BEC1E}" type="parTrans" cxnId="{CCBD95C0-23D2-4DDC-BC35-381F75D87A0B}">
       <dgm:prSet/>
       <dgm:spPr/>
+      <dgm:t>
+        <a:bodyPr/>
+        <a:lstStyle/>
+        <a:p>
+          <a:endParaRPr lang="en-US"/>
+        </a:p>
+      </dgm:t>
     </dgm:pt>
     <dgm:pt modelId="{D6AC4DD2-1D2D-4A1F-880B-A8D138969827}" type="sibTrans" cxnId="{CCBD95C0-23D2-4DDC-BC35-381F75D87A0B}">
       <dgm:prSet/>
-      <dgm:spPr/>
-    </dgm:pt>
-    <dgm:pt modelId="{74F8ADB2-8967-47C4-AC2D-6B727A8CCA4F}">
-      <dgm:prSet phldrT="[Text]"/>
       <dgm:spPr/>
       <dgm:t>
         <a:bodyPr/>
         <a:lstStyle/>
         <a:p>
-          <a:r>
-            <a:rPr lang="en-US" sz="1600"/>
-            <a:t>Create AD App Service Principle</a:t>
-          </a:r>
+          <a:endParaRPr lang="en-US"/>
         </a:p>
       </dgm:t>
-    </dgm:pt>
-    <dgm:pt modelId="{3C90D44E-CB01-4681-9A08-2813E2CA7CDB}" type="parTrans" cxnId="{233190E0-8F3E-4868-BFA1-6D9C410171B8}">
-      <dgm:prSet/>
-      <dgm:spPr/>
-    </dgm:pt>
-    <dgm:pt modelId="{F5146E87-6177-4B71-9154-BDC5EFE73C9D}" type="sibTrans" cxnId="{233190E0-8F3E-4868-BFA1-6D9C410171B8}">
-      <dgm:prSet/>
-      <dgm:spPr/>
     </dgm:pt>
     <dgm:pt modelId="{27DF90F4-76E4-494D-826A-F73F0032D71B}" type="pres">
       <dgm:prSet presAssocID="{317B94BC-E1DA-4525-A9D8-782C45723115}" presName="Name0" presStyleCnt="0">
@@ -10809,37 +13323,35 @@
     </dgm:pt>
   </dgm:ptLst>
   <dgm:cxnLst>
+    <dgm:cxn modelId="{E5FB8EB1-0281-49B0-96AB-DEAEA7AB7687}" type="presOf" srcId="{0B13006F-8C11-45A8-BDE9-7B13B07EB4BE}" destId="{B0860C19-D8CE-4F4D-84E6-EC138424B8D5}" srcOrd="1" destOrd="0" presId="urn:microsoft.com/office/officeart/2005/8/layout/process1"/>
+    <dgm:cxn modelId="{38979709-91ED-45E9-9E3C-E3429417B0A6}" srcId="{317B94BC-E1DA-4525-A9D8-782C45723115}" destId="{948E20D8-366C-44E1-9326-3D5912B8EDD7}" srcOrd="2" destOrd="0" parTransId="{28852557-625A-4E38-9C80-8FE4B95B70E2}" sibTransId="{9DFE2638-68AA-401E-BAE8-DB2D6DCC9671}"/>
+    <dgm:cxn modelId="{C898DC6E-5896-4A7E-929B-0A8F2F5D3B0A}" srcId="{317B94BC-E1DA-4525-A9D8-782C45723115}" destId="{45499152-7E36-493D-9664-BF5B7F533A0D}" srcOrd="0" destOrd="0" parTransId="{760EA09F-651E-4D7A-AE2A-50D071EBB862}" sibTransId="{BE5F86CB-E6A8-4E7C-B95B-7AF2F64E3903}"/>
+    <dgm:cxn modelId="{0DB3CD73-C529-4560-972B-FC5F82D6B603}" srcId="{76708518-552A-4054-9C72-23BD0DCA8E4D}" destId="{9C697CAE-EFD8-4AB6-9428-2333F4A8B1C3}" srcOrd="2" destOrd="0" parTransId="{7958A059-190E-41CC-BA3F-F83461858050}" sibTransId="{AC948290-0E95-4787-8D48-7B7A1D49FF6C}"/>
+    <dgm:cxn modelId="{CCBD95C0-23D2-4DDC-BC35-381F75D87A0B}" srcId="{948E20D8-366C-44E1-9326-3D5912B8EDD7}" destId="{561CC1DB-73B2-49EB-88EF-BD803675DC34}" srcOrd="2" destOrd="0" parTransId="{DAC051C0-AC6C-452D-B010-1A2E638BEC1E}" sibTransId="{D6AC4DD2-1D2D-4A1F-880B-A8D138969827}"/>
+    <dgm:cxn modelId="{094843E6-42B6-4F2C-8CA5-270435FD055E}" srcId="{76708518-552A-4054-9C72-23BD0DCA8E4D}" destId="{55436A0E-4FFD-4B9F-95F7-FC7947C6C9B0}" srcOrd="1" destOrd="0" parTransId="{1B7ADE05-99A9-4ECA-9433-63C5BFC4E701}" sibTransId="{202FE8E2-3184-4D4E-A26A-5C67C0AE3E6F}"/>
+    <dgm:cxn modelId="{9C180823-940C-4876-B6E5-489D4DD2E835}" srcId="{45499152-7E36-493D-9664-BF5B7F533A0D}" destId="{01C8EECF-61E0-48A5-B9C3-9F0887411F5A}" srcOrd="0" destOrd="0" parTransId="{99754120-2B73-4E8D-8DAC-E66475B7DC06}" sibTransId="{1D787D8E-80AB-4389-9F90-D46056348A34}"/>
+    <dgm:cxn modelId="{FF2B65A6-C900-43FB-B915-953133412872}" type="presOf" srcId="{1CB57C0F-25E8-43A7-B58C-94F5120C79BF}" destId="{6244B73C-29FB-4ECC-9AF0-65481A3573FC}" srcOrd="0" destOrd="1" presId="urn:microsoft.com/office/officeart/2005/8/layout/process1"/>
+    <dgm:cxn modelId="{51CB6471-C4B6-42A8-880A-EF7233D8934B}" type="presOf" srcId="{A8223884-52D1-44EE-B51E-97CAB9442F3B}" destId="{FF43FB6C-5A12-4615-9C47-D5A7E110F902}" srcOrd="0" destOrd="1" presId="urn:microsoft.com/office/officeart/2005/8/layout/process1"/>
+    <dgm:cxn modelId="{3089721D-75DB-4982-AF9F-EF8E3EFDCDD3}" type="presOf" srcId="{18DDF5A4-4894-46FB-8813-99E54A37F64B}" destId="{6244B73C-29FB-4ECC-9AF0-65481A3573FC}" srcOrd="0" destOrd="2" presId="urn:microsoft.com/office/officeart/2005/8/layout/process1"/>
+    <dgm:cxn modelId="{B8EFA006-2F9F-4C07-9268-EFA9DE87F0F5}" type="presOf" srcId="{0B13006F-8C11-45A8-BDE9-7B13B07EB4BE}" destId="{6B960709-9FF5-4F17-B09A-7289C6535380}" srcOrd="0" destOrd="0" presId="urn:microsoft.com/office/officeart/2005/8/layout/process1"/>
+    <dgm:cxn modelId="{7EA6EBF8-75D4-40C5-B1E7-8FC41BCB5BD9}" srcId="{45499152-7E36-493D-9664-BF5B7F533A0D}" destId="{6D9B89F1-E49F-491C-8464-AF57F82F9F76}" srcOrd="2" destOrd="0" parTransId="{E4BC4580-4441-49CC-AB76-EBB99119253F}" sibTransId="{88078153-27D3-4346-844F-FD644C4023B0}"/>
+    <dgm:cxn modelId="{2D6A301C-868E-44C4-BD55-D80BB173F655}" type="presOf" srcId="{9C697CAE-EFD8-4AB6-9428-2333F4A8B1C3}" destId="{FF43FB6C-5A12-4615-9C47-D5A7E110F902}" srcOrd="0" destOrd="3" presId="urn:microsoft.com/office/officeart/2005/8/layout/process1"/>
+    <dgm:cxn modelId="{50E29699-2203-43AA-90E3-1DDDA308F952}" srcId="{45499152-7E36-493D-9664-BF5B7F533A0D}" destId="{0C5E23F2-91FC-4F71-BAD1-874F712EFFE0}" srcOrd="1" destOrd="0" parTransId="{BCC85A44-9593-4DA2-A34A-BA25719C7CE6}" sibTransId="{CF9FB1F0-C55A-4990-8E44-32F7AE06B337}"/>
+    <dgm:cxn modelId="{1176964D-2DE9-4124-9B04-F642F471A2CD}" srcId="{948E20D8-366C-44E1-9326-3D5912B8EDD7}" destId="{1CB57C0F-25E8-43A7-B58C-94F5120C79BF}" srcOrd="0" destOrd="0" parTransId="{F1568EE9-7EFB-478D-ABA8-9D720AE80F15}" sibTransId="{57A73335-6882-4C2B-9056-CCFCEC63808A}"/>
+    <dgm:cxn modelId="{7E20F1BF-6641-42AB-8DF7-F0249B0B2EFF}" type="presOf" srcId="{561CC1DB-73B2-49EB-88EF-BD803675DC34}" destId="{6244B73C-29FB-4ECC-9AF0-65481A3573FC}" srcOrd="0" destOrd="3" presId="urn:microsoft.com/office/officeart/2005/8/layout/process1"/>
+    <dgm:cxn modelId="{F5E8C683-6664-447C-83A5-833E48276563}" type="presOf" srcId="{0C5E23F2-91FC-4F71-BAD1-874F712EFFE0}" destId="{FEBECEC2-261F-411D-AC75-11B30D757196}" srcOrd="0" destOrd="2" presId="urn:microsoft.com/office/officeart/2005/8/layout/process1"/>
+    <dgm:cxn modelId="{16FD1D14-E747-4EB0-A09F-89241611DED9}" srcId="{948E20D8-366C-44E1-9326-3D5912B8EDD7}" destId="{18DDF5A4-4894-46FB-8813-99E54A37F64B}" srcOrd="1" destOrd="0" parTransId="{6C305177-7AE7-4CE8-A253-172C5C5415E4}" sibTransId="{AFE148B8-E0E5-49F9-9259-589CA02B50B9}"/>
+    <dgm:cxn modelId="{9E359AD1-EDC5-48FD-ACF0-AED52629F84F}" type="presOf" srcId="{76708518-552A-4054-9C72-23BD0DCA8E4D}" destId="{FF43FB6C-5A12-4615-9C47-D5A7E110F902}" srcOrd="0" destOrd="0" presId="urn:microsoft.com/office/officeart/2005/8/layout/process1"/>
+    <dgm:cxn modelId="{B98FA137-E500-4480-8BE6-08EAB806EF39}" type="presOf" srcId="{317B94BC-E1DA-4525-A9D8-782C45723115}" destId="{27DF90F4-76E4-494D-826A-F73F0032D71B}" srcOrd="0" destOrd="0" presId="urn:microsoft.com/office/officeart/2005/8/layout/process1"/>
+    <dgm:cxn modelId="{A2257C7F-A4FC-4F41-8F71-FA6669A93E2E}" srcId="{317B94BC-E1DA-4525-A9D8-782C45723115}" destId="{76708518-552A-4054-9C72-23BD0DCA8E4D}" srcOrd="1" destOrd="0" parTransId="{1B980B3D-AFE8-4765-ACFE-399DA55B5F4D}" sibTransId="{0B13006F-8C11-45A8-BDE9-7B13B07EB4BE}"/>
+    <dgm:cxn modelId="{26B4CA87-850E-44FF-8E5C-3D3DAC7E4FDC}" type="presOf" srcId="{45499152-7E36-493D-9664-BF5B7F533A0D}" destId="{FEBECEC2-261F-411D-AC75-11B30D757196}" srcOrd="0" destOrd="0" presId="urn:microsoft.com/office/officeart/2005/8/layout/process1"/>
+    <dgm:cxn modelId="{F1C92FEB-E591-4A78-856D-8CE71F95F755}" type="presOf" srcId="{6D9B89F1-E49F-491C-8464-AF57F82F9F76}" destId="{FEBECEC2-261F-411D-AC75-11B30D757196}" srcOrd="0" destOrd="3" presId="urn:microsoft.com/office/officeart/2005/8/layout/process1"/>
     <dgm:cxn modelId="{6D33C198-FA19-4069-A1E6-3026F41A5A1C}" type="presOf" srcId="{948E20D8-366C-44E1-9326-3D5912B8EDD7}" destId="{6244B73C-29FB-4ECC-9AF0-65481A3573FC}" srcOrd="0" destOrd="0" presId="urn:microsoft.com/office/officeart/2005/8/layout/process1"/>
     <dgm:cxn modelId="{AF839E4F-ACFD-42C1-8CFC-6A35D61FDA2B}" type="presOf" srcId="{01C8EECF-61E0-48A5-B9C3-9F0887411F5A}" destId="{FEBECEC2-261F-411D-AC75-11B30D757196}" srcOrd="0" destOrd="1" presId="urn:microsoft.com/office/officeart/2005/8/layout/process1"/>
-    <dgm:cxn modelId="{F1C92FEB-E591-4A78-856D-8CE71F95F755}" type="presOf" srcId="{6D9B89F1-E49F-491C-8464-AF57F82F9F76}" destId="{FEBECEC2-261F-411D-AC75-11B30D757196}" srcOrd="0" destOrd="3" presId="urn:microsoft.com/office/officeart/2005/8/layout/process1"/>
-    <dgm:cxn modelId="{CCBD95C0-23D2-4DDC-BC35-381F75D87A0B}" srcId="{948E20D8-366C-44E1-9326-3D5912B8EDD7}" destId="{561CC1DB-73B2-49EB-88EF-BD803675DC34}" srcOrd="2" destOrd="0" parTransId="{DAC051C0-AC6C-452D-B010-1A2E638BEC1E}" sibTransId="{D6AC4DD2-1D2D-4A1F-880B-A8D138969827}"/>
+    <dgm:cxn modelId="{6A43718C-A3B3-4BAE-BEFC-29AED20B22FD}" type="presOf" srcId="{BE5F86CB-E6A8-4E7C-B95B-7AF2F64E3903}" destId="{4815412B-DA59-475F-91A9-A47199BB2627}" srcOrd="0" destOrd="0" presId="urn:microsoft.com/office/officeart/2005/8/layout/process1"/>
     <dgm:cxn modelId="{9724CDBF-BA31-4121-87B1-09D6F835135C}" type="presOf" srcId="{55436A0E-4FFD-4B9F-95F7-FC7947C6C9B0}" destId="{FF43FB6C-5A12-4615-9C47-D5A7E110F902}" srcOrd="0" destOrd="2" presId="urn:microsoft.com/office/officeart/2005/8/layout/process1"/>
-    <dgm:cxn modelId="{3089721D-75DB-4982-AF9F-EF8E3EFDCDD3}" type="presOf" srcId="{18DDF5A4-4894-46FB-8813-99E54A37F64B}" destId="{6244B73C-29FB-4ECC-9AF0-65481A3573FC}" srcOrd="0" destOrd="2" presId="urn:microsoft.com/office/officeart/2005/8/layout/process1"/>
-    <dgm:cxn modelId="{9E359AD1-EDC5-48FD-ACF0-AED52629F84F}" type="presOf" srcId="{76708518-552A-4054-9C72-23BD0DCA8E4D}" destId="{FF43FB6C-5A12-4615-9C47-D5A7E110F902}" srcOrd="0" destOrd="0" presId="urn:microsoft.com/office/officeart/2005/8/layout/process1"/>
-    <dgm:cxn modelId="{C898DC6E-5896-4A7E-929B-0A8F2F5D3B0A}" srcId="{317B94BC-E1DA-4525-A9D8-782C45723115}" destId="{45499152-7E36-493D-9664-BF5B7F533A0D}" srcOrd="0" destOrd="0" parTransId="{760EA09F-651E-4D7A-AE2A-50D071EBB862}" sibTransId="{BE5F86CB-E6A8-4E7C-B95B-7AF2F64E3903}"/>
-    <dgm:cxn modelId="{E5FB8EB1-0281-49B0-96AB-DEAEA7AB7687}" type="presOf" srcId="{0B13006F-8C11-45A8-BDE9-7B13B07EB4BE}" destId="{B0860C19-D8CE-4F4D-84E6-EC138424B8D5}" srcOrd="1" destOrd="0" presId="urn:microsoft.com/office/officeart/2005/8/layout/process1"/>
-    <dgm:cxn modelId="{094843E6-42B6-4F2C-8CA5-270435FD055E}" srcId="{76708518-552A-4054-9C72-23BD0DCA8E4D}" destId="{55436A0E-4FFD-4B9F-95F7-FC7947C6C9B0}" srcOrd="1" destOrd="0" parTransId="{1B7ADE05-99A9-4ECA-9433-63C5BFC4E701}" sibTransId="{202FE8E2-3184-4D4E-A26A-5C67C0AE3E6F}"/>
-    <dgm:cxn modelId="{3D53E5EF-22FE-48AC-8CC6-3934B6278A26}" type="presOf" srcId="{74F8ADB2-8967-47C4-AC2D-6B727A8CCA4F}" destId="{6244B73C-29FB-4ECC-9AF0-65481A3573FC}" srcOrd="0" destOrd="4" presId="urn:microsoft.com/office/officeart/2005/8/layout/process1"/>
+    <dgm:cxn modelId="{36C379A7-6AEC-408B-A534-C26429148913}" type="presOf" srcId="{BE5F86CB-E6A8-4E7C-B95B-7AF2F64E3903}" destId="{D446AF94-B037-4A34-99DA-4D7C2C7790E4}" srcOrd="1" destOrd="0" presId="urn:microsoft.com/office/officeart/2005/8/layout/process1"/>
     <dgm:cxn modelId="{1D91DA0F-26FC-4C3F-B762-40624F79AF7C}" srcId="{76708518-552A-4054-9C72-23BD0DCA8E4D}" destId="{A8223884-52D1-44EE-B51E-97CAB9442F3B}" srcOrd="0" destOrd="0" parTransId="{D482C80F-81D1-4CF5-9578-0DBF55C9C266}" sibTransId="{748AA645-0F6B-4A35-AD66-ED6E9AA54929}"/>
-    <dgm:cxn modelId="{36C379A7-6AEC-408B-A534-C26429148913}" type="presOf" srcId="{BE5F86CB-E6A8-4E7C-B95B-7AF2F64E3903}" destId="{D446AF94-B037-4A34-99DA-4D7C2C7790E4}" srcOrd="1" destOrd="0" presId="urn:microsoft.com/office/officeart/2005/8/layout/process1"/>
-    <dgm:cxn modelId="{0DB3CD73-C529-4560-972B-FC5F82D6B603}" srcId="{76708518-552A-4054-9C72-23BD0DCA8E4D}" destId="{9C697CAE-EFD8-4AB6-9428-2333F4A8B1C3}" srcOrd="2" destOrd="0" parTransId="{7958A059-190E-41CC-BA3F-F83461858050}" sibTransId="{AC948290-0E95-4787-8D48-7B7A1D49FF6C}"/>
-    <dgm:cxn modelId="{26B4CA87-850E-44FF-8E5C-3D3DAC7E4FDC}" type="presOf" srcId="{45499152-7E36-493D-9664-BF5B7F533A0D}" destId="{FEBECEC2-261F-411D-AC75-11B30D757196}" srcOrd="0" destOrd="0" presId="urn:microsoft.com/office/officeart/2005/8/layout/process1"/>
-    <dgm:cxn modelId="{A2257C7F-A4FC-4F41-8F71-FA6669A93E2E}" srcId="{317B94BC-E1DA-4525-A9D8-782C45723115}" destId="{76708518-552A-4054-9C72-23BD0DCA8E4D}" srcOrd="1" destOrd="0" parTransId="{1B980B3D-AFE8-4765-ACFE-399DA55B5F4D}" sibTransId="{0B13006F-8C11-45A8-BDE9-7B13B07EB4BE}"/>
-    <dgm:cxn modelId="{6A43718C-A3B3-4BAE-BEFC-29AED20B22FD}" type="presOf" srcId="{BE5F86CB-E6A8-4E7C-B95B-7AF2F64E3903}" destId="{4815412B-DA59-475F-91A9-A47199BB2627}" srcOrd="0" destOrd="0" presId="urn:microsoft.com/office/officeart/2005/8/layout/process1"/>
-    <dgm:cxn modelId="{233190E0-8F3E-4868-BFA1-6D9C410171B8}" srcId="{948E20D8-366C-44E1-9326-3D5912B8EDD7}" destId="{74F8ADB2-8967-47C4-AC2D-6B727A8CCA4F}" srcOrd="3" destOrd="0" parTransId="{3C90D44E-CB01-4681-9A08-2813E2CA7CDB}" sibTransId="{F5146E87-6177-4B71-9154-BDC5EFE73C9D}"/>
-    <dgm:cxn modelId="{16FD1D14-E747-4EB0-A09F-89241611DED9}" srcId="{948E20D8-366C-44E1-9326-3D5912B8EDD7}" destId="{18DDF5A4-4894-46FB-8813-99E54A37F64B}" srcOrd="1" destOrd="0" parTransId="{6C305177-7AE7-4CE8-A253-172C5C5415E4}" sibTransId="{AFE148B8-E0E5-49F9-9259-589CA02B50B9}"/>
-    <dgm:cxn modelId="{1176964D-2DE9-4124-9B04-F642F471A2CD}" srcId="{948E20D8-366C-44E1-9326-3D5912B8EDD7}" destId="{1CB57C0F-25E8-43A7-B58C-94F5120C79BF}" srcOrd="0" destOrd="0" parTransId="{F1568EE9-7EFB-478D-ABA8-9D720AE80F15}" sibTransId="{57A73335-6882-4C2B-9056-CCFCEC63808A}"/>
-    <dgm:cxn modelId="{9C180823-940C-4876-B6E5-489D4DD2E835}" srcId="{45499152-7E36-493D-9664-BF5B7F533A0D}" destId="{01C8EECF-61E0-48A5-B9C3-9F0887411F5A}" srcOrd="0" destOrd="0" parTransId="{99754120-2B73-4E8D-8DAC-E66475B7DC06}" sibTransId="{1D787D8E-80AB-4389-9F90-D46056348A34}"/>
-    <dgm:cxn modelId="{B98FA137-E500-4480-8BE6-08EAB806EF39}" type="presOf" srcId="{317B94BC-E1DA-4525-A9D8-782C45723115}" destId="{27DF90F4-76E4-494D-826A-F73F0032D71B}" srcOrd="0" destOrd="0" presId="urn:microsoft.com/office/officeart/2005/8/layout/process1"/>
-    <dgm:cxn modelId="{B8EFA006-2F9F-4C07-9268-EFA9DE87F0F5}" type="presOf" srcId="{0B13006F-8C11-45A8-BDE9-7B13B07EB4BE}" destId="{6B960709-9FF5-4F17-B09A-7289C6535380}" srcOrd="0" destOrd="0" presId="urn:microsoft.com/office/officeart/2005/8/layout/process1"/>
-    <dgm:cxn modelId="{50E29699-2203-43AA-90E3-1DDDA308F952}" srcId="{45499152-7E36-493D-9664-BF5B7F533A0D}" destId="{0C5E23F2-91FC-4F71-BAD1-874F712EFFE0}" srcOrd="1" destOrd="0" parTransId="{BCC85A44-9593-4DA2-A34A-BA25719C7CE6}" sibTransId="{CF9FB1F0-C55A-4990-8E44-32F7AE06B337}"/>
-    <dgm:cxn modelId="{FF2B65A6-C900-43FB-B915-953133412872}" type="presOf" srcId="{1CB57C0F-25E8-43A7-B58C-94F5120C79BF}" destId="{6244B73C-29FB-4ECC-9AF0-65481A3573FC}" srcOrd="0" destOrd="1" presId="urn:microsoft.com/office/officeart/2005/8/layout/process1"/>
-    <dgm:cxn modelId="{7E20F1BF-6641-42AB-8DF7-F0249B0B2EFF}" type="presOf" srcId="{561CC1DB-73B2-49EB-88EF-BD803675DC34}" destId="{6244B73C-29FB-4ECC-9AF0-65481A3573FC}" srcOrd="0" destOrd="3" presId="urn:microsoft.com/office/officeart/2005/8/layout/process1"/>
-    <dgm:cxn modelId="{51CB6471-C4B6-42A8-880A-EF7233D8934B}" type="presOf" srcId="{A8223884-52D1-44EE-B51E-97CAB9442F3B}" destId="{FF43FB6C-5A12-4615-9C47-D5A7E110F902}" srcOrd="0" destOrd="1" presId="urn:microsoft.com/office/officeart/2005/8/layout/process1"/>
-    <dgm:cxn modelId="{38979709-91ED-45E9-9E3C-E3429417B0A6}" srcId="{317B94BC-E1DA-4525-A9D8-782C45723115}" destId="{948E20D8-366C-44E1-9326-3D5912B8EDD7}" srcOrd="2" destOrd="0" parTransId="{28852557-625A-4E38-9C80-8FE4B95B70E2}" sibTransId="{9DFE2638-68AA-401E-BAE8-DB2D6DCC9671}"/>
-    <dgm:cxn modelId="{F5E8C683-6664-447C-83A5-833E48276563}" type="presOf" srcId="{0C5E23F2-91FC-4F71-BAD1-874F712EFFE0}" destId="{FEBECEC2-261F-411D-AC75-11B30D757196}" srcOrd="0" destOrd="2" presId="urn:microsoft.com/office/officeart/2005/8/layout/process1"/>
-    <dgm:cxn modelId="{7EA6EBF8-75D4-40C5-B1E7-8FC41BCB5BD9}" srcId="{45499152-7E36-493D-9664-BF5B7F533A0D}" destId="{6D9B89F1-E49F-491C-8464-AF57F82F9F76}" srcOrd="2" destOrd="0" parTransId="{E4BC4580-4441-49CC-AB76-EBB99119253F}" sibTransId="{88078153-27D3-4346-844F-FD644C4023B0}"/>
-    <dgm:cxn modelId="{2D6A301C-868E-44C4-BD55-D80BB173F655}" type="presOf" srcId="{9C697CAE-EFD8-4AB6-9428-2333F4A8B1C3}" destId="{FF43FB6C-5A12-4615-9C47-D5A7E110F902}" srcOrd="0" destOrd="3" presId="urn:microsoft.com/office/officeart/2005/8/layout/process1"/>
     <dgm:cxn modelId="{1136578C-EBAA-49CA-87FF-463A22053CB7}" type="presParOf" srcId="{27DF90F4-76E4-494D-826A-F73F0032D71B}" destId="{FEBECEC2-261F-411D-AC75-11B30D757196}" srcOrd="0" destOrd="0" presId="urn:microsoft.com/office/officeart/2005/8/layout/process1"/>
     <dgm:cxn modelId="{B524ED60-7965-4B6B-A1FB-36ADD9899C15}" type="presParOf" srcId="{27DF90F4-76E4-494D-826A-F73F0032D71B}" destId="{4815412B-DA59-475F-91A9-A47199BB2627}" srcOrd="1" destOrd="0" presId="urn:microsoft.com/office/officeart/2005/8/layout/process1"/>
     <dgm:cxn modelId="{7A359CAB-F554-40EE-9B38-F3B8ADF2FA30}" type="presParOf" srcId="{4815412B-DA59-475F-91A9-A47199BB2627}" destId="{D446AF94-B037-4A34-99DA-4D7C2C7790E4}" srcOrd="0" destOrd="0" presId="urn:microsoft.com/office/officeart/2005/8/layout/process1"/>
@@ -10873,8 +13385,8 @@
       </dsp:nvSpPr>
       <dsp:spPr>
         <a:xfrm>
-          <a:off x="5967" y="41021"/>
-          <a:ext cx="1783548" cy="3118356"/>
+          <a:off x="5967" y="205108"/>
+          <a:ext cx="1783548" cy="2790183"/>
         </a:xfrm>
         <a:prstGeom prst="roundRect">
           <a:avLst>
@@ -10996,13 +13508,13 @@
           </a:pPr>
           <a:r>
             <a:rPr lang="en-US" sz="1300" kern="1200"/>
-            <a:t>Run the pre-deployment script . Get the list of parameters for the subscription</a:t>
+            <a:t>Run the pre-deployment script to Create AD App Service Principle and Get the list of parameters for the subscription</a:t>
           </a:r>
         </a:p>
       </dsp:txBody>
       <dsp:txXfrm>
-        <a:off x="58205" y="93259"/>
-        <a:ext cx="1679072" cy="3013880"/>
+        <a:off x="58205" y="257346"/>
+        <a:ext cx="1679072" cy="2685707"/>
       </dsp:txXfrm>
     </dsp:sp>
     <dsp:sp modelId="{4815412B-DA59-475F-91A9-A47199BB2627}">
@@ -11082,8 +13594,8 @@
       </dsp:nvSpPr>
       <dsp:spPr>
         <a:xfrm>
-          <a:off x="2502935" y="41021"/>
-          <a:ext cx="1783548" cy="3118356"/>
+          <a:off x="2502935" y="205108"/>
+          <a:ext cx="1783548" cy="2790183"/>
         </a:xfrm>
         <a:prstGeom prst="roundRect">
           <a:avLst>
@@ -11215,8 +13727,8 @@
         </a:p>
       </dsp:txBody>
       <dsp:txXfrm>
-        <a:off x="2555173" y="93259"/>
-        <a:ext cx="1679072" cy="3013880"/>
+        <a:off x="2555173" y="257346"/>
+        <a:ext cx="1679072" cy="2685707"/>
       </dsp:txXfrm>
     </dsp:sp>
     <dsp:sp modelId="{6B960709-9FF5-4F17-B09A-7289C6535380}">
@@ -11296,8 +13808,8 @@
       </dsp:nvSpPr>
       <dsp:spPr>
         <a:xfrm>
-          <a:off x="4999903" y="41021"/>
-          <a:ext cx="1783548" cy="3118356"/>
+          <a:off x="4999903" y="205108"/>
+          <a:ext cx="1783548" cy="2790183"/>
         </a:xfrm>
         <a:prstGeom prst="roundRect">
           <a:avLst>
@@ -11422,28 +13934,10 @@
             <a:t>Enable OMS Diagnastics</a:t>
           </a:r>
         </a:p>
-        <a:p>
-          <a:pPr marL="171450" lvl="1" indent="-171450" algn="l" defTabSz="711200">
-            <a:lnSpc>
-              <a:spcPct val="90000"/>
-            </a:lnSpc>
-            <a:spcBef>
-              <a:spcPct val="0"/>
-            </a:spcBef>
-            <a:spcAft>
-              <a:spcPct val="15000"/>
-            </a:spcAft>
-            <a:buChar char="•"/>
-          </a:pPr>
-          <a:r>
-            <a:rPr lang="en-US" sz="1600" kern="1200"/>
-            <a:t>Create AD App Service Principle</a:t>
-          </a:r>
-        </a:p>
       </dsp:txBody>
       <dsp:txXfrm>
-        <a:off x="5052141" y="93259"/>
-        <a:ext cx="1679072" cy="3013880"/>
+        <a:off x="5052141" y="257346"/>
+        <a:ext cx="1679072" cy="2685707"/>
       </dsp:txXfrm>
     </dsp:sp>
   </dsp:spTree>
@@ -12949,7 +15443,7 @@
 </file>
 
 <file path=customXml/itemProps2.xml><?xml version="1.0" encoding="utf-8"?>
-<ds:datastoreItem xmlns:ds="http://schemas.openxmlformats.org/officeDocument/2006/customXml" ds:itemID="{9A9ADDD9-1211-4E5E-B16D-70360BA1078E}">
+<ds:datastoreItem xmlns:ds="http://schemas.openxmlformats.org/officeDocument/2006/customXml" ds:itemID="{A696AF2E-067D-42D8-A993-5869A3F5BB68}">
   <ds:schemaRefs>
     <ds:schemaRef ds:uri="http://schemas.openxmlformats.org/officeDocument/2006/bibliography"/>
   </ds:schemaRefs>

</xml_diff>

<commit_message>
Script and Deployment Guide Changes
Script and Deployment Guide Changes
</commit_message>
<xml_diff>
--- a/documents/DeploymentGuide.docx
+++ b/documents/DeploymentGuide.docx
@@ -409,7 +409,16 @@
                                         <w:sz w:val="20"/>
                                         <w:szCs w:val="20"/>
                                       </w:rPr>
-                                      <w:t>we are releasing an Azure QuickS</w:t>
+                                      <w:t xml:space="preserve">we are releasing an Azure </w:t>
+                                    </w:r>
+                                    <w:proofErr w:type="spellStart"/>
+                                    <w:r>
+                                      <w:rPr>
+                                        <w:color w:val="595959" w:themeColor="text1" w:themeTint="A6"/>
+                                        <w:sz w:val="20"/>
+                                        <w:szCs w:val="20"/>
+                                      </w:rPr>
+                                      <w:t>QuickS</w:t>
                                     </w:r>
                                     <w:r>
                                       <w:rPr>
@@ -417,7 +426,16 @@
                                         <w:sz w:val="20"/>
                                         <w:szCs w:val="20"/>
                                       </w:rPr>
-                                      <w:t>tart sample. The template describes a stack that deploys a multi-tiered azure PaaS web application stack. It makes use of many nested templates, and can be customized as desired.</w:t>
+                                      <w:t>tart</w:t>
+                                    </w:r>
+                                    <w:proofErr w:type="spellEnd"/>
+                                    <w:r>
+                                      <w:rPr>
+                                        <w:color w:val="595959" w:themeColor="text1" w:themeTint="A6"/>
+                                        <w:sz w:val="20"/>
+                                        <w:szCs w:val="20"/>
+                                      </w:rPr>
+                                      <w:t xml:space="preserve"> sample. The template describes a stack that deploys a multi-tiered azure PaaS web application stack. It makes use of many nested templates, and can be customized as desired.</w:t>
                                     </w:r>
                                   </w:p>
                                 </w:sdtContent>
@@ -507,7 +525,16 @@
                                   <w:sz w:val="20"/>
                                   <w:szCs w:val="20"/>
                                 </w:rPr>
-                                <w:t>we are releasing an Azure QuickS</w:t>
+                                <w:t xml:space="preserve">we are releasing an Azure </w:t>
+                              </w:r>
+                              <w:proofErr w:type="spellStart"/>
+                              <w:r>
+                                <w:rPr>
+                                  <w:color w:val="595959" w:themeColor="text1" w:themeTint="A6"/>
+                                  <w:sz w:val="20"/>
+                                  <w:szCs w:val="20"/>
+                                </w:rPr>
+                                <w:t>QuickS</w:t>
                               </w:r>
                               <w:r>
                                 <w:rPr>
@@ -515,7 +542,16 @@
                                   <w:sz w:val="20"/>
                                   <w:szCs w:val="20"/>
                                 </w:rPr>
-                                <w:t>tart sample. The template describes a stack that deploys a multi-tiered azure PaaS web application stack. It makes use of many nested templates, and can be customized as desired.</w:t>
+                                <w:t>tart</w:t>
+                              </w:r>
+                              <w:proofErr w:type="spellEnd"/>
+                              <w:r>
+                                <w:rPr>
+                                  <w:color w:val="595959" w:themeColor="text1" w:themeTint="A6"/>
+                                  <w:sz w:val="20"/>
+                                  <w:szCs w:val="20"/>
+                                </w:rPr>
+                                <w:t xml:space="preserve"> sample. The template describes a stack that deploys a multi-tiered azure PaaS web application stack. It makes use of many nested templates, and can be customized as desired.</w:t>
                               </w:r>
                             </w:p>
                           </w:sdtContent>
@@ -854,7 +890,7 @@
           <w:r>
             <w:fldChar w:fldCharType="separate"/>
           </w:r>
-          <w:hyperlink w:anchor="_Toc473797708" w:history="1">
+          <w:hyperlink w:anchor="_Toc474248834" w:history="1">
             <w:r>
               <w:rPr>
                 <w:rStyle w:val="Hyperlink"/>
@@ -895,7 +931,7 @@
                 <w:noProof/>
                 <w:webHidden/>
               </w:rPr>
-              <w:instrText xml:space="preserve"> PAGEREF _Toc473797708 \h </w:instrText>
+              <w:instrText xml:space="preserve"> PAGEREF _Toc474248834 \h </w:instrText>
             </w:r>
             <w:r>
               <w:rPr>
@@ -938,7 +974,7 @@
               <w:noProof/>
             </w:rPr>
           </w:pPr>
-          <w:hyperlink w:anchor="_Toc473797709" w:history="1">
+          <w:hyperlink w:anchor="_Toc474248835" w:history="1">
             <w:r>
               <w:rPr>
                 <w:rStyle w:val="Hyperlink"/>
@@ -958,7 +994,7 @@
                 <w:rStyle w:val="Hyperlink"/>
                 <w:noProof/>
               </w:rPr>
-              <w:t>Pre-deployment Steps</w:t>
+              <w:t>Pre requisites</w:t>
             </w:r>
             <w:r>
               <w:rPr>
@@ -979,7 +1015,175 @@
                 <w:noProof/>
                 <w:webHidden/>
               </w:rPr>
-              <w:instrText xml:space="preserve"> PAGEREF _Toc473797709 \h </w:instrText>
+              <w:instrText xml:space="preserve"> PAGEREF _Toc474248835 \h </w:instrText>
+            </w:r>
+            <w:r>
+              <w:rPr>
+                <w:noProof/>
+                <w:webHidden/>
+              </w:rPr>
+            </w:r>
+            <w:r>
+              <w:rPr>
+                <w:noProof/>
+                <w:webHidden/>
+              </w:rPr>
+              <w:fldChar w:fldCharType="separate"/>
+            </w:r>
+            <w:r>
+              <w:rPr>
+                <w:noProof/>
+                <w:webHidden/>
+              </w:rPr>
+              <w:t>2</w:t>
+            </w:r>
+            <w:r>
+              <w:rPr>
+                <w:noProof/>
+                <w:webHidden/>
+              </w:rPr>
+              <w:fldChar w:fldCharType="end"/>
+            </w:r>
+          </w:hyperlink>
+        </w:p>
+        <w:p>
+          <w:pPr>
+            <w:pStyle w:val="TOC1"/>
+            <w:tabs>
+              <w:tab w:val="left" w:pos="440"/>
+              <w:tab w:val="right" w:leader="dot" w:pos="10790"/>
+            </w:tabs>
+            <w:rPr>
+              <w:rFonts w:cstheme="minorBidi"/>
+              <w:noProof/>
+            </w:rPr>
+          </w:pPr>
+          <w:hyperlink w:anchor="_Toc474248836" w:history="1">
+            <w:r>
+              <w:rPr>
+                <w:rStyle w:val="Hyperlink"/>
+                <w:noProof/>
+              </w:rPr>
+              <w:t>3</w:t>
+            </w:r>
+            <w:r>
+              <w:rPr>
+                <w:rFonts w:cstheme="minorBidi"/>
+                <w:noProof/>
+              </w:rPr>
+              <w:tab/>
+            </w:r>
+            <w:r>
+              <w:rPr>
+                <w:rStyle w:val="Hyperlink"/>
+                <w:noProof/>
+              </w:rPr>
+              <w:t>Permissions required to deploy</w:t>
+            </w:r>
+            <w:r>
+              <w:rPr>
+                <w:noProof/>
+                <w:webHidden/>
+              </w:rPr>
+              <w:tab/>
+            </w:r>
+            <w:r>
+              <w:rPr>
+                <w:noProof/>
+                <w:webHidden/>
+              </w:rPr>
+              <w:fldChar w:fldCharType="begin"/>
+            </w:r>
+            <w:r>
+              <w:rPr>
+                <w:noProof/>
+                <w:webHidden/>
+              </w:rPr>
+              <w:instrText xml:space="preserve"> PAGEREF _Toc474248836 \h </w:instrText>
+            </w:r>
+            <w:r>
+              <w:rPr>
+                <w:noProof/>
+                <w:webHidden/>
+              </w:rPr>
+            </w:r>
+            <w:r>
+              <w:rPr>
+                <w:noProof/>
+                <w:webHidden/>
+              </w:rPr>
+              <w:fldChar w:fldCharType="separate"/>
+            </w:r>
+            <w:r>
+              <w:rPr>
+                <w:noProof/>
+                <w:webHidden/>
+              </w:rPr>
+              <w:t>2</w:t>
+            </w:r>
+            <w:r>
+              <w:rPr>
+                <w:noProof/>
+                <w:webHidden/>
+              </w:rPr>
+              <w:fldChar w:fldCharType="end"/>
+            </w:r>
+          </w:hyperlink>
+        </w:p>
+        <w:p>
+          <w:pPr>
+            <w:pStyle w:val="TOC1"/>
+            <w:tabs>
+              <w:tab w:val="left" w:pos="440"/>
+              <w:tab w:val="right" w:leader="dot" w:pos="10790"/>
+            </w:tabs>
+            <w:rPr>
+              <w:rFonts w:cstheme="minorBidi"/>
+              <w:noProof/>
+            </w:rPr>
+          </w:pPr>
+          <w:hyperlink w:anchor="_Toc474248837" w:history="1">
+            <w:r>
+              <w:rPr>
+                <w:rStyle w:val="Hyperlink"/>
+                <w:noProof/>
+              </w:rPr>
+              <w:t>4</w:t>
+            </w:r>
+            <w:r>
+              <w:rPr>
+                <w:rFonts w:cstheme="minorBidi"/>
+                <w:noProof/>
+              </w:rPr>
+              <w:tab/>
+            </w:r>
+            <w:r>
+              <w:rPr>
+                <w:rStyle w:val="Hyperlink"/>
+                <w:noProof/>
+              </w:rPr>
+              <w:t>Pre-deployment Steps</w:t>
+            </w:r>
+            <w:r>
+              <w:rPr>
+                <w:noProof/>
+                <w:webHidden/>
+              </w:rPr>
+              <w:tab/>
+            </w:r>
+            <w:r>
+              <w:rPr>
+                <w:noProof/>
+                <w:webHidden/>
+              </w:rPr>
+              <w:fldChar w:fldCharType="begin"/>
+            </w:r>
+            <w:r>
+              <w:rPr>
+                <w:noProof/>
+                <w:webHidden/>
+              </w:rPr>
+              <w:instrText xml:space="preserve"> PAGEREF _Toc474248837 \h </w:instrText>
             </w:r>
             <w:r>
               <w:rPr>
@@ -1022,13 +1226,13 @@
               <w:noProof/>
             </w:rPr>
           </w:pPr>
-          <w:hyperlink w:anchor="_Toc473797710" w:history="1">
+          <w:hyperlink w:anchor="_Toc474248838" w:history="1">
             <w:r>
               <w:rPr>
                 <w:rStyle w:val="Hyperlink"/>
                 <w:noProof/>
               </w:rPr>
-              <w:t>2.1</w:t>
+              <w:t>4.1</w:t>
             </w:r>
             <w:r>
               <w:rPr>
@@ -1042,7 +1246,7 @@
                 <w:rStyle w:val="Hyperlink"/>
                 <w:noProof/>
               </w:rPr>
-              <w:t>Manual creation of Azure AutomationAccount</w:t>
+              <w:t>Manual creation of Azure Automation Account</w:t>
             </w:r>
             <w:r>
               <w:rPr>
@@ -1063,7 +1267,7 @@
                 <w:noProof/>
                 <w:webHidden/>
               </w:rPr>
-              <w:instrText xml:space="preserve"> PAGEREF _Toc473797710 \h </w:instrText>
+              <w:instrText xml:space="preserve"> PAGEREF _Toc474248838 \h </w:instrText>
             </w:r>
             <w:r>
               <w:rPr>
@@ -1084,6 +1288,90 @@
                 <w:webHidden/>
               </w:rPr>
               <w:t>2</w:t>
+            </w:r>
+            <w:r>
+              <w:rPr>
+                <w:noProof/>
+                <w:webHidden/>
+              </w:rPr>
+              <w:fldChar w:fldCharType="end"/>
+            </w:r>
+          </w:hyperlink>
+        </w:p>
+        <w:p>
+          <w:pPr>
+            <w:pStyle w:val="TOC2"/>
+            <w:tabs>
+              <w:tab w:val="left" w:pos="880"/>
+              <w:tab w:val="right" w:leader="dot" w:pos="10790"/>
+            </w:tabs>
+            <w:rPr>
+              <w:rFonts w:cstheme="minorBidi"/>
+              <w:noProof/>
+            </w:rPr>
+          </w:pPr>
+          <w:hyperlink w:anchor="_Toc474248839" w:history="1">
+            <w:r>
+              <w:rPr>
+                <w:rStyle w:val="Hyperlink"/>
+                <w:noProof/>
+              </w:rPr>
+              <w:t>4.2</w:t>
+            </w:r>
+            <w:r>
+              <w:rPr>
+                <w:rFonts w:cstheme="minorBidi"/>
+                <w:noProof/>
+              </w:rPr>
+              <w:tab/>
+            </w:r>
+            <w:r>
+              <w:rPr>
+                <w:rStyle w:val="Hyperlink"/>
+                <w:noProof/>
+              </w:rPr>
+              <w:t>Run Pre Deployment PowerShell Script</w:t>
+            </w:r>
+            <w:r>
+              <w:rPr>
+                <w:noProof/>
+                <w:webHidden/>
+              </w:rPr>
+              <w:tab/>
+            </w:r>
+            <w:r>
+              <w:rPr>
+                <w:noProof/>
+                <w:webHidden/>
+              </w:rPr>
+              <w:fldChar w:fldCharType="begin"/>
+            </w:r>
+            <w:r>
+              <w:rPr>
+                <w:noProof/>
+                <w:webHidden/>
+              </w:rPr>
+              <w:instrText xml:space="preserve"> PAGEREF _Toc474248839 \h </w:instrText>
+            </w:r>
+            <w:r>
+              <w:rPr>
+                <w:noProof/>
+                <w:webHidden/>
+              </w:rPr>
+            </w:r>
+            <w:r>
+              <w:rPr>
+                <w:noProof/>
+                <w:webHidden/>
+              </w:rPr>
+              <w:fldChar w:fldCharType="separate"/>
+            </w:r>
+            <w:r>
+              <w:rPr>
+                <w:noProof/>
+                <w:webHidden/>
+              </w:rPr>
+              <w:t>3</w:t>
             </w:r>
             <w:r>
               <w:rPr>
@@ -1106,13 +1394,13 @@
               <w:noProof/>
             </w:rPr>
           </w:pPr>
-          <w:hyperlink w:anchor="_Toc473797711" w:history="1">
+          <w:hyperlink w:anchor="_Toc474248840" w:history="1">
             <w:r>
               <w:rPr>
                 <w:rStyle w:val="Hyperlink"/>
                 <w:noProof/>
               </w:rPr>
-              <w:t>3</w:t>
+              <w:t>5</w:t>
             </w:r>
             <w:r>
               <w:rPr>
@@ -1147,7 +1435,7 @@
                 <w:noProof/>
                 <w:webHidden/>
               </w:rPr>
-              <w:instrText xml:space="preserve"> PAGEREF _Toc473797711 \h </w:instrText>
+              <w:instrText xml:space="preserve"> PAGEREF _Toc474248840 \h </w:instrText>
             </w:r>
             <w:r>
               <w:rPr>
@@ -1167,7 +1455,7 @@
                 <w:noProof/>
                 <w:webHidden/>
               </w:rPr>
-              <w:t>2</w:t>
+              <w:t>4</w:t>
             </w:r>
             <w:r>
               <w:rPr>
@@ -1190,13 +1478,13 @@
               <w:noProof/>
             </w:rPr>
           </w:pPr>
-          <w:hyperlink w:anchor="_Toc473797712" w:history="1">
+          <w:hyperlink w:anchor="_Toc474248841" w:history="1">
             <w:r>
               <w:rPr>
                 <w:rStyle w:val="Hyperlink"/>
                 <w:noProof/>
               </w:rPr>
-              <w:t>4</w:t>
+              <w:t>6</w:t>
             </w:r>
             <w:r>
               <w:rPr>
@@ -1231,7 +1519,7 @@
                 <w:noProof/>
                 <w:webHidden/>
               </w:rPr>
-              <w:instrText xml:space="preserve"> PAGEREF _Toc473797712 \h </w:instrText>
+              <w:instrText xml:space="preserve"> PAGEREF _Toc474248841 \h </w:instrText>
             </w:r>
             <w:r>
               <w:rPr>
@@ -1251,7 +1539,7 @@
                 <w:noProof/>
                 <w:webHidden/>
               </w:rPr>
-              <w:t>3</w:t>
+              <w:t>4</w:t>
             </w:r>
             <w:r>
               <w:rPr>
@@ -1274,13 +1562,13 @@
               <w:noProof/>
             </w:rPr>
           </w:pPr>
-          <w:hyperlink w:anchor="_Toc473797713" w:history="1">
+          <w:hyperlink w:anchor="_Toc474248842" w:history="1">
             <w:r>
               <w:rPr>
                 <w:rStyle w:val="Hyperlink"/>
                 <w:noProof/>
               </w:rPr>
-              <w:t>4.1</w:t>
+              <w:t>6.1</w:t>
             </w:r>
             <w:r>
               <w:rPr>
@@ -1315,7 +1603,7 @@
                 <w:noProof/>
                 <w:webHidden/>
               </w:rPr>
-              <w:instrText xml:space="preserve"> PAGEREF _Toc473797713 \h </w:instrText>
+              <w:instrText xml:space="preserve"> PAGEREF _Toc474248842 \h </w:instrText>
             </w:r>
             <w:r>
               <w:rPr>
@@ -1335,7 +1623,7 @@
                 <w:noProof/>
                 <w:webHidden/>
               </w:rPr>
-              <w:t>3</w:t>
+              <w:t>5</w:t>
             </w:r>
             <w:r>
               <w:rPr>
@@ -1358,13 +1646,13 @@
               <w:noProof/>
             </w:rPr>
           </w:pPr>
-          <w:hyperlink w:anchor="_Toc473797714" w:history="1">
+          <w:hyperlink w:anchor="_Toc474248843" w:history="1">
             <w:r>
               <w:rPr>
                 <w:rStyle w:val="Hyperlink"/>
                 <w:noProof/>
               </w:rPr>
-              <w:t>4.2</w:t>
+              <w:t>6.2</w:t>
             </w:r>
             <w:r>
               <w:rPr>
@@ -1378,7 +1666,7 @@
                 <w:rStyle w:val="Hyperlink"/>
                 <w:noProof/>
               </w:rPr>
-              <w:t>Run Post Deployment Powershell Script</w:t>
+              <w:t>Run Post Deployment PowerShell Script</w:t>
             </w:r>
             <w:r>
               <w:rPr>
@@ -1399,7 +1687,7 @@
                 <w:noProof/>
                 <w:webHidden/>
               </w:rPr>
-              <w:instrText xml:space="preserve"> PAGEREF _Toc473797714 \h </w:instrText>
+              <w:instrText xml:space="preserve"> PAGEREF _Toc474248843 \h </w:instrText>
             </w:r>
             <w:r>
               <w:rPr>
@@ -1419,7 +1707,7 @@
                 <w:noProof/>
                 <w:webHidden/>
               </w:rPr>
-              <w:t>5</w:t>
+              <w:t>7</w:t>
             </w:r>
             <w:r>
               <w:rPr>
@@ -1442,13 +1730,13 @@
               <w:noProof/>
             </w:rPr>
           </w:pPr>
-          <w:hyperlink w:anchor="_Toc473797715" w:history="1">
+          <w:hyperlink w:anchor="_Toc474248844" w:history="1">
             <w:r>
               <w:rPr>
                 <w:rStyle w:val="Hyperlink"/>
                 <w:noProof/>
               </w:rPr>
-              <w:t>4.3</w:t>
+              <w:t>6.3</w:t>
             </w:r>
             <w:r>
               <w:rPr>
@@ -1483,7 +1771,7 @@
                 <w:noProof/>
                 <w:webHidden/>
               </w:rPr>
-              <w:instrText xml:space="preserve"> PAGEREF _Toc473797715 \h </w:instrText>
+              <w:instrText xml:space="preserve"> PAGEREF _Toc474248844 \h </w:instrText>
             </w:r>
             <w:r>
               <w:rPr>
@@ -1503,7 +1791,7 @@
                 <w:noProof/>
                 <w:webHidden/>
               </w:rPr>
-              <w:t>5</w:t>
+              <w:t>9</w:t>
             </w:r>
             <w:r>
               <w:rPr>
@@ -1526,13 +1814,13 @@
               <w:noProof/>
             </w:rPr>
           </w:pPr>
-          <w:hyperlink w:anchor="_Toc473797716" w:history="1">
+          <w:hyperlink w:anchor="_Toc474248845" w:history="1">
             <w:r>
               <w:rPr>
                 <w:rStyle w:val="Hyperlink"/>
                 <w:noProof/>
               </w:rPr>
-              <w:t>4.4</w:t>
+              <w:t>6.4</w:t>
             </w:r>
             <w:r>
               <w:rPr>
@@ -1567,7 +1855,7 @@
                 <w:noProof/>
                 <w:webHidden/>
               </w:rPr>
-              <w:instrText xml:space="preserve"> PAGEREF _Toc473797716 \h </w:instrText>
+              <w:instrText xml:space="preserve"> PAGEREF _Toc474248845 \h </w:instrText>
             </w:r>
             <w:r>
               <w:rPr>
@@ -1587,7 +1875,7 @@
                 <w:noProof/>
                 <w:webHidden/>
               </w:rPr>
-              <w:t>6</w:t>
+              <w:t>9</w:t>
             </w:r>
             <w:r>
               <w:rPr>
@@ -1610,13 +1898,13 @@
               <w:noProof/>
             </w:rPr>
           </w:pPr>
-          <w:hyperlink w:anchor="_Toc473797717" w:history="1">
+          <w:hyperlink w:anchor="_Toc474248846" w:history="1">
             <w:r>
               <w:rPr>
                 <w:rStyle w:val="Hyperlink"/>
                 <w:noProof/>
               </w:rPr>
-              <w:t>4.5</w:t>
+              <w:t>6.5</w:t>
             </w:r>
             <w:r>
               <w:rPr>
@@ -1630,7 +1918,7 @@
                 <w:rStyle w:val="Hyperlink"/>
                 <w:noProof/>
               </w:rPr>
-              <w:t>SETTING UP THE WEB APPLICATION (BY A SERVICE ADMIN)</w:t>
+              <w:t>Setting up the web application (by a global admin)</w:t>
             </w:r>
             <w:r>
               <w:rPr>
@@ -1651,7 +1939,7 @@
                 <w:noProof/>
                 <w:webHidden/>
               </w:rPr>
-              <w:instrText xml:space="preserve"> PAGEREF _Toc473797717 \h </w:instrText>
+              <w:instrText xml:space="preserve"> PAGEREF _Toc474248846 \h </w:instrText>
             </w:r>
             <w:r>
               <w:rPr>
@@ -1671,7 +1959,7 @@
                 <w:noProof/>
                 <w:webHidden/>
               </w:rPr>
-              <w:t>9</w:t>
+              <w:t>13</w:t>
             </w:r>
             <w:r>
               <w:rPr>
@@ -1694,13 +1982,13 @@
               <w:noProof/>
             </w:rPr>
           </w:pPr>
-          <w:hyperlink w:anchor="_Toc473797718" w:history="1">
+          <w:hyperlink w:anchor="_Toc474248847" w:history="1">
             <w:r>
               <w:rPr>
                 <w:rStyle w:val="Hyperlink"/>
                 <w:noProof/>
               </w:rPr>
-              <w:t>4.6</w:t>
+              <w:t>6.6</w:t>
             </w:r>
             <w:r>
               <w:rPr>
@@ -1714,7 +2002,7 @@
                 <w:rStyle w:val="Hyperlink"/>
                 <w:noProof/>
               </w:rPr>
-              <w:t>Install OMS Dashboards VIEWS.</w:t>
+              <w:t>Install OMS Dashboards Views.</w:t>
             </w:r>
             <w:r>
               <w:rPr>
@@ -1735,7 +2023,7 @@
                 <w:noProof/>
                 <w:webHidden/>
               </w:rPr>
-              <w:instrText xml:space="preserve"> PAGEREF _Toc473797718 \h </w:instrText>
+              <w:instrText xml:space="preserve"> PAGEREF _Toc474248847 \h </w:instrText>
             </w:r>
             <w:r>
               <w:rPr>
@@ -1755,7 +2043,7 @@
                 <w:noProof/>
                 <w:webHidden/>
               </w:rPr>
-              <w:t>10</w:t>
+              <w:t>14</w:t>
             </w:r>
             <w:r>
               <w:rPr>
@@ -1778,13 +2066,13 @@
               <w:noProof/>
             </w:rPr>
           </w:pPr>
-          <w:hyperlink w:anchor="_Toc473797719" w:history="1">
+          <w:hyperlink w:anchor="_Toc474248848" w:history="1">
             <w:r>
               <w:rPr>
                 <w:rStyle w:val="Hyperlink"/>
                 <w:noProof/>
               </w:rPr>
-              <w:t>4.7</w:t>
+              <w:t>6.7</w:t>
             </w:r>
             <w:r>
               <w:rPr>
@@ -1819,7 +2107,7 @@
                 <w:noProof/>
                 <w:webHidden/>
               </w:rPr>
-              <w:instrText xml:space="preserve"> PAGEREF _Toc473797719 \h </w:instrText>
+              <w:instrText xml:space="preserve"> PAGEREF _Toc474248848 \h </w:instrText>
             </w:r>
             <w:r>
               <w:rPr>
@@ -1839,7 +2127,7 @@
                 <w:noProof/>
                 <w:webHidden/>
               </w:rPr>
-              <w:t>12</w:t>
+              <w:t>16</w:t>
             </w:r>
             <w:r>
               <w:rPr>
@@ -1880,7 +2168,7 @@
       <w:pPr>
         <w:pStyle w:val="Heading1"/>
       </w:pPr>
-      <w:bookmarkStart w:id="0" w:name="_Toc473797708"/>
+      <w:bookmarkStart w:id="0" w:name="_Toc474248834"/>
       <w:r>
         <w:lastRenderedPageBreak/>
         <w:t>High level summary</w:t>
@@ -1888,7 +2176,6 @@
       <w:bookmarkEnd w:id="0"/>
     </w:p>
     <w:p>
-      <w:bookmarkStart w:id="1" w:name="_GoBack"/>
       <w:r>
         <w:rPr>
           <w:noProof/>
@@ -1907,22 +2194,14 @@
           </wp:inline>
         </w:drawing>
       </w:r>
-      <w:bookmarkEnd w:id="1"/>
     </w:p>
     <w:p>
       <w:pPr>
         <w:pStyle w:val="Heading1"/>
       </w:pPr>
-      <w:bookmarkStart w:id="2" w:name="_Toc473797709"/>
-      <w:r>
-        <w:t>Permissions required to deploy</w:t>
-      </w:r>
-    </w:p>
-    <w:p>
-      <w:pPr>
-        <w:spacing w:after="231" w:line="250" w:lineRule="auto"/>
-        <w:ind w:left="-5" w:right="662" w:hanging="10"/>
-      </w:pPr>
+      <w:r>
+        <w:t>PRE-REQUISITES</w:t>
+      </w:r>
     </w:p>
     <w:tbl>
       <w:tblPr>
@@ -1957,6 +2236,129 @@
                 <w:sz w:val="24"/>
               </w:rPr>
             </w:pPr>
+            <w:bookmarkStart w:id="1" w:name="_Toc474248836"/>
+          </w:p>
+        </w:tc>
+        <w:tc>
+          <w:tcPr>
+            <w:tcW w:w="9630" w:type="dxa"/>
+            <w:tcBorders>
+              <w:top w:val="nil"/>
+              <w:left w:val="nil"/>
+              <w:bottom w:val="nil"/>
+              <w:right w:val="nil"/>
+            </w:tcBorders>
+            <w:shd w:val="clear" w:color="auto" w:fill="E7E6E6" w:themeFill="background2"/>
+          </w:tcPr>
+          <w:p>
+            <w:pPr>
+              <w:pStyle w:val="ListParagraph"/>
+              <w:numPr>
+                <w:ilvl w:val="0"/>
+                <w:numId w:val="14"/>
+              </w:numPr>
+              <w:spacing w:after="221"/>
+            </w:pPr>
+            <w:r>
+              <w:rPr>
+                <w:rFonts w:ascii="Calibri" w:eastAsia="Calibri" w:hAnsi="Calibri" w:cs="Calibri"/>
+                <w:sz w:val="24"/>
+              </w:rPr>
+              <w:t>Install AD PowerShell</w:t>
+            </w:r>
+            <w:r>
+              <w:rPr>
+                <w:rFonts w:ascii="Calibri" w:eastAsia="Calibri" w:hAnsi="Calibri" w:cs="Calibri"/>
+                <w:sz w:val="24"/>
+              </w:rPr>
+              <w:t xml:space="preserve"> (if you don’t know </w:t>
+            </w:r>
+            <w:r>
+              <w:rPr>
+                <w:rFonts w:ascii="Calibri" w:eastAsia="Calibri" w:hAnsi="Calibri" w:cs="Calibri"/>
+                <w:sz w:val="24"/>
+              </w:rPr>
+              <w:t>how to install,</w:t>
+            </w:r>
+            <w:r>
+              <w:rPr>
+                <w:rFonts w:ascii="Calibri" w:eastAsia="Calibri" w:hAnsi="Calibri" w:cs="Calibri"/>
+                <w:sz w:val="24"/>
+              </w:rPr>
+              <w:t xml:space="preserve"> refer this link </w:t>
+            </w:r>
+            <w:hyperlink r:id="rId14" w:history="1">
+              <w:r>
+                <w:rPr>
+                  <w:rStyle w:val="Hyperlink"/>
+                </w:rPr>
+                <w:t>https://docs.microsoft.com/en-us/powershell/azureps-cmdlets-docs/</w:t>
+              </w:r>
+            </w:hyperlink>
+            <w:r>
+              <w:t xml:space="preserve"> </w:t>
+            </w:r>
+            <w:r>
+              <w:rPr>
+                <w:rFonts w:ascii="Calibri" w:eastAsia="Calibri" w:hAnsi="Calibri" w:cs="Calibri"/>
+                <w:sz w:val="24"/>
+              </w:rPr>
+              <w:t xml:space="preserve"> )</w:t>
+            </w:r>
+          </w:p>
+        </w:tc>
+      </w:tr>
+    </w:tbl>
+    <w:p>
+      <w:pPr>
+        <w:pStyle w:val="Heading1"/>
+      </w:pPr>
+      <w:r>
+        <w:t>Permissions required to deploy</w:t>
+      </w:r>
+      <w:bookmarkEnd w:id="1"/>
+    </w:p>
+    <w:p>
+      <w:pPr>
+        <w:spacing w:after="231" w:line="250" w:lineRule="auto"/>
+        <w:ind w:left="-5" w:right="662" w:hanging="10"/>
+      </w:pPr>
+      <w:bookmarkStart w:id="2" w:name="_GoBack"/>
+      <w:bookmarkEnd w:id="2"/>
+    </w:p>
+    <w:tbl>
+      <w:tblPr>
+        <w:tblStyle w:val="TableGrid0"/>
+        <w:tblW w:w="0" w:type="auto"/>
+        <w:tblLook w:val="04A0" w:firstRow="1" w:lastRow="0" w:firstColumn="1" w:lastColumn="0" w:noHBand="0" w:noVBand="1"/>
+      </w:tblPr>
+      <w:tblGrid>
+        <w:gridCol w:w="1080"/>
+        <w:gridCol w:w="9630"/>
+      </w:tblGrid>
+      <w:tr>
+        <w:tc>
+          <w:tcPr>
+            <w:tcW w:w="1080" w:type="dxa"/>
+            <w:tcBorders>
+              <w:top w:val="nil"/>
+              <w:left w:val="nil"/>
+              <w:bottom w:val="nil"/>
+              <w:right w:val="nil"/>
+            </w:tcBorders>
+            <w:shd w:val="clear" w:color="auto" w:fill="E7E6E6" w:themeFill="background2"/>
+            <w:vAlign w:val="center"/>
+          </w:tcPr>
+          <w:p>
+            <w:pPr>
+              <w:spacing w:after="221"/>
+              <w:jc w:val="center"/>
+              <w:rPr>
+                <w:rFonts w:ascii="Calibri" w:eastAsia="Calibri" w:hAnsi="Calibri" w:cs="Calibri"/>
+                <w:color w:val="333333"/>
+                <w:sz w:val="24"/>
+              </w:rPr>
+            </w:pPr>
             <w:r>
               <w:rPr>
                 <w:rFonts w:ascii="Segoe UI Symbol" w:eastAsia="Calibri" w:hAnsi="Segoe UI Symbol" w:cs="Calibri"/>
@@ -2018,7 +2420,7 @@
               </w:rPr>
               <w:t xml:space="preserve"> (if you don’t know what that is refer this link </w:t>
             </w:r>
-            <w:hyperlink r:id="rId14" w:anchor="global-administrator" w:history="1">
+            <w:hyperlink r:id="rId15" w:anchor="global-administrator" w:history="1">
               <w:r>
                 <w:rPr>
                   <w:rStyle w:val="Hyperlink"/>
@@ -2069,7 +2471,7 @@
               </w:rPr>
               <w:t xml:space="preserve">Service Administrator – refer </w:t>
             </w:r>
-            <w:hyperlink r:id="rId15" w:history="1">
+            <w:hyperlink r:id="rId16" w:history="1">
               <w:r>
                 <w:rPr>
                   <w:rStyle w:val="Hyperlink"/>
@@ -2103,7 +2505,7 @@
               </w:rPr>
               <w:t xml:space="preserve">Co-administrator - </w:t>
             </w:r>
-            <w:hyperlink r:id="rId16" w:history="1">
+            <w:hyperlink r:id="rId17" w:history="1">
               <w:r>
                 <w:rPr>
                   <w:rStyle w:val="Hyperlink"/>
@@ -2137,7 +2539,7 @@
               </w:rPr>
               <w:t xml:space="preserve">Subscription Owner - </w:t>
             </w:r>
-            <w:hyperlink r:id="rId17" w:history="1">
+            <w:hyperlink r:id="rId18" w:history="1">
               <w:r>
                 <w:rPr>
                   <w:rStyle w:val="Hyperlink"/>
@@ -2163,6 +2565,7 @@
       <w:pPr>
         <w:pStyle w:val="Heading1"/>
       </w:pPr>
+      <w:bookmarkStart w:id="3" w:name="_Toc474248837"/>
       <w:r>
         <w:t>Pre</w:t>
       </w:r>
@@ -2172,21 +2575,24 @@
       <w:r>
         <w:t>deployment Steps</w:t>
       </w:r>
-      <w:bookmarkEnd w:id="2"/>
+      <w:bookmarkEnd w:id="3"/>
     </w:p>
     <w:p/>
     <w:p>
       <w:pPr>
         <w:pStyle w:val="Heading2"/>
       </w:pPr>
-      <w:bookmarkStart w:id="3" w:name="_Toc473797710"/>
+      <w:bookmarkStart w:id="4" w:name="_Toc474248838"/>
       <w:r>
         <w:t>Manual creation of Azure Automation</w:t>
       </w:r>
       <w:r>
+        <w:t xml:space="preserve"> </w:t>
+      </w:r>
+      <w:r>
         <w:t>Account</w:t>
       </w:r>
-      <w:bookmarkEnd w:id="3"/>
+      <w:bookmarkEnd w:id="4"/>
     </w:p>
     <w:p/>
     <w:p>
@@ -2209,8 +2615,10 @@
           <w:sz w:val="24"/>
           <w:szCs w:val="24"/>
         </w:rPr>
+        <w:lastRenderedPageBreak/>
         <w:t xml:space="preserve">Create an Automation account with </w:t>
       </w:r>
+      <w:proofErr w:type="spellStart"/>
       <w:r>
         <w:rPr>
           <w:rFonts w:cstheme="minorHAnsi"/>
@@ -2219,7 +2627,18 @@
           <w:sz w:val="24"/>
           <w:szCs w:val="24"/>
         </w:rPr>
-        <w:t>RunAs Service principal</w:t>
+        <w:t>RunAs</w:t>
+      </w:r>
+      <w:proofErr w:type="spellEnd"/>
+      <w:r>
+        <w:rPr>
+          <w:rFonts w:cstheme="minorHAnsi"/>
+          <w:b/>
+          <w:color w:val="333333"/>
+          <w:sz w:val="24"/>
+          <w:szCs w:val="24"/>
+        </w:rPr>
+        <w:t xml:space="preserve"> Service principal</w:t>
       </w:r>
       <w:r>
         <w:rPr>
@@ -2337,8 +2756,27 @@
           <w:sz w:val="24"/>
           <w:szCs w:val="24"/>
         </w:rPr>
-        <w:lastRenderedPageBreak/>
-        <w:t xml:space="preserve">Creation of ServicePrincipal has a propensity to fail randomly. A basic verification whether it was successfully created is </w:t>
+        <w:t xml:space="preserve">Creation of </w:t>
+      </w:r>
+      <w:proofErr w:type="spellStart"/>
+      <w:r>
+        <w:rPr>
+          <w:rFonts w:cstheme="minorHAnsi"/>
+          <w:color w:val="333333"/>
+          <w:sz w:val="24"/>
+          <w:szCs w:val="24"/>
+        </w:rPr>
+        <w:t>ServicePrincipal</w:t>
+      </w:r>
+      <w:proofErr w:type="spellEnd"/>
+      <w:r>
+        <w:rPr>
+          <w:rFonts w:cstheme="minorHAnsi"/>
+          <w:color w:val="333333"/>
+          <w:sz w:val="24"/>
+          <w:szCs w:val="24"/>
+        </w:rPr>
+        <w:t xml:space="preserve"> has a propensity to fail randomly. A basic verification whether it was successfully created is </w:t>
       </w:r>
       <w:r>
         <w:rPr>
@@ -2368,20 +2806,598 @@
         <w:t>Note the name of the automation account. You will be using that as a parameter to the ARM template</w:t>
       </w:r>
     </w:p>
-    <w:p/>
+    <w:p>
+      <w:pPr>
+        <w:pStyle w:val="Heading2"/>
+      </w:pPr>
+      <w:bookmarkStart w:id="5" w:name="_Toc474248839"/>
+      <w:r>
+        <w:t>Run Pre Deployment PowerShell Script</w:t>
+      </w:r>
+      <w:bookmarkEnd w:id="5"/>
+    </w:p>
+    <w:p>
+      <w:pPr>
+        <w:numPr>
+          <w:ilvl w:val="2"/>
+          <w:numId w:val="8"/>
+        </w:numPr>
+        <w:spacing w:before="100" w:after="8" w:line="249" w:lineRule="auto"/>
+        <w:ind w:right="940" w:hanging="360"/>
+      </w:pPr>
+      <w:r>
+        <w:rPr>
+          <w:rFonts w:ascii="Calibri" w:eastAsia="Calibri" w:hAnsi="Calibri" w:cs="Calibri"/>
+          <w:color w:val="333333"/>
+        </w:rPr>
+        <w:t>Open PowerShell file(</w:t>
+      </w:r>
+      <w:r>
+        <w:rPr>
+          <w:rFonts w:ascii="Calibri" w:eastAsia="Calibri" w:hAnsi="Calibri" w:cs="Calibri"/>
+          <w:color w:val="333333"/>
+        </w:rPr>
+        <w:t>PreDeploy-ARMInputValues</w:t>
+      </w:r>
+      <w:r>
+        <w:rPr>
+          <w:rFonts w:ascii="Calibri" w:eastAsia="Calibri" w:hAnsi="Calibri" w:cs="Calibri"/>
+          <w:color w:val="333333"/>
+        </w:rPr>
+        <w:t>.ps1</w:t>
+      </w:r>
+      <w:r>
+        <w:rPr>
+          <w:rFonts w:ascii="Calibri" w:eastAsia="Calibri" w:hAnsi="Calibri" w:cs="Calibri"/>
+          <w:color w:val="333333"/>
+        </w:rPr>
+        <w:t>)</w:t>
+      </w:r>
+      <w:r>
+        <w:rPr>
+          <w:rFonts w:ascii="Calibri" w:eastAsia="Calibri" w:hAnsi="Calibri" w:cs="Calibri"/>
+          <w:color w:val="333333"/>
+        </w:rPr>
+        <w:t xml:space="preserve"> and run as administrator in PowerShell</w:t>
+      </w:r>
+    </w:p>
+    <w:p>
+      <w:pPr>
+        <w:numPr>
+          <w:ilvl w:val="2"/>
+          <w:numId w:val="8"/>
+        </w:numPr>
+        <w:spacing w:before="100" w:after="8" w:line="249" w:lineRule="auto"/>
+        <w:ind w:right="940" w:hanging="360"/>
+      </w:pPr>
+      <w:r>
+        <w:rPr>
+          <w:rFonts w:ascii="Calibri" w:eastAsia="Calibri" w:hAnsi="Calibri" w:cs="Calibri"/>
+          <w:color w:val="333333"/>
+        </w:rPr>
+        <w:t>Change below</w:t>
+      </w:r>
+      <w:r>
+        <w:rPr>
+          <w:rFonts w:ascii="Calibri" w:eastAsia="Calibri" w:hAnsi="Calibri" w:cs="Calibri"/>
+          <w:color w:val="333333"/>
+        </w:rPr>
+        <w:t xml:space="preserve"> mandatory values </w:t>
+      </w:r>
+      <w:r>
+        <w:rPr>
+          <w:rFonts w:ascii="Calibri" w:eastAsia="Calibri" w:hAnsi="Calibri" w:cs="Calibri"/>
+          <w:color w:val="333333"/>
+        </w:rPr>
+        <w:t>before</w:t>
+      </w:r>
+      <w:r>
+        <w:rPr>
+          <w:rFonts w:ascii="Calibri" w:eastAsia="Calibri" w:hAnsi="Calibri" w:cs="Calibri"/>
+          <w:color w:val="333333"/>
+        </w:rPr>
+        <w:t xml:space="preserve"> run script</w:t>
+      </w:r>
+    </w:p>
+    <w:tbl>
+      <w:tblPr>
+        <w:tblStyle w:val="TableGrid0"/>
+        <w:tblW w:w="10488" w:type="dxa"/>
+        <w:tblInd w:w="705" w:type="dxa"/>
+        <w:tblLayout w:type="fixed"/>
+        <w:tblLook w:val="04A0" w:firstRow="1" w:lastRow="0" w:firstColumn="1" w:lastColumn="0" w:noHBand="0" w:noVBand="1"/>
+      </w:tblPr>
+      <w:tblGrid>
+        <w:gridCol w:w="2080"/>
+        <w:gridCol w:w="4950"/>
+        <w:gridCol w:w="3458"/>
+      </w:tblGrid>
+      <w:tr>
+        <w:trPr>
+          <w:trHeight w:val="304"/>
+        </w:trPr>
+        <w:tc>
+          <w:tcPr>
+            <w:tcW w:w="2080" w:type="dxa"/>
+          </w:tcPr>
+          <w:p>
+            <w:r>
+              <w:t>Parameter Name</w:t>
+            </w:r>
+          </w:p>
+        </w:tc>
+        <w:tc>
+          <w:tcPr>
+            <w:tcW w:w="4950" w:type="dxa"/>
+          </w:tcPr>
+          <w:p>
+            <w:pPr>
+              <w:pStyle w:val="NoSpacing"/>
+            </w:pPr>
+            <w:r>
+              <w:t>How to get Value?</w:t>
+            </w:r>
+          </w:p>
+        </w:tc>
+        <w:tc>
+          <w:tcPr>
+            <w:tcW w:w="3458" w:type="dxa"/>
+          </w:tcPr>
+          <w:p>
+            <w:pPr>
+              <w:pStyle w:val="NoSpacing"/>
+            </w:pPr>
+            <w:r>
+              <w:t>Comments</w:t>
+            </w:r>
+          </w:p>
+        </w:tc>
+      </w:tr>
+      <w:tr>
+        <w:trPr>
+          <w:trHeight w:val="1243"/>
+        </w:trPr>
+        <w:tc>
+          <w:tcPr>
+            <w:tcW w:w="2080" w:type="dxa"/>
+          </w:tcPr>
+          <w:p>
+            <w:r>
+              <w:t>$</w:t>
+            </w:r>
+            <w:proofErr w:type="spellStart"/>
+            <w:r>
+              <w:t>DoaminName</w:t>
+            </w:r>
+            <w:proofErr w:type="spellEnd"/>
+          </w:p>
+        </w:tc>
+        <w:tc>
+          <w:tcPr>
+            <w:tcW w:w="4950" w:type="dxa"/>
+          </w:tcPr>
+          <w:p>
+            <w:pPr>
+              <w:pStyle w:val="NoSpacing"/>
+              <w:numPr>
+                <w:ilvl w:val="0"/>
+                <w:numId w:val="20"/>
+              </w:numPr>
+            </w:pPr>
+            <w:r>
+              <w:t xml:space="preserve">Login to </w:t>
+            </w:r>
+            <w:hyperlink r:id="rId19" w:history="1">
+              <w:r>
+                <w:rPr>
+                  <w:rStyle w:val="Hyperlink"/>
+                </w:rPr>
+                <w:t>https://manage.windowsazure.com</w:t>
+              </w:r>
+            </w:hyperlink>
+          </w:p>
+          <w:p>
+            <w:pPr>
+              <w:pStyle w:val="NoSpacing"/>
+              <w:numPr>
+                <w:ilvl w:val="0"/>
+                <w:numId w:val="20"/>
+              </w:numPr>
+            </w:pPr>
+            <w:r>
+              <w:t>Open Domains under Active directory</w:t>
+            </w:r>
+          </w:p>
+        </w:tc>
+        <w:tc>
+          <w:tcPr>
+            <w:tcW w:w="3458" w:type="dxa"/>
+          </w:tcPr>
+          <w:p>
+            <w:pPr>
+              <w:pStyle w:val="NoSpacing"/>
+              <w:rPr>
+                <w:sz w:val="20"/>
+                <w:szCs w:val="20"/>
+              </w:rPr>
+            </w:pPr>
+            <w:r>
+              <w:rPr>
+                <w:sz w:val="20"/>
+                <w:szCs w:val="20"/>
+              </w:rPr>
+              <w:t>Screenshots attached below</w:t>
+            </w:r>
+          </w:p>
+        </w:tc>
+      </w:tr>
+      <w:tr>
+        <w:trPr>
+          <w:trHeight w:val="863"/>
+        </w:trPr>
+        <w:tc>
+          <w:tcPr>
+            <w:tcW w:w="2080" w:type="dxa"/>
+          </w:tcPr>
+          <w:p>
+            <w:r>
+              <w:t>$</w:t>
+            </w:r>
+            <w:proofErr w:type="spellStart"/>
+            <w:r>
+              <w:t>subscriptionName</w:t>
+            </w:r>
+            <w:proofErr w:type="spellEnd"/>
+          </w:p>
+        </w:tc>
+        <w:tc>
+          <w:tcPr>
+            <w:tcW w:w="4950" w:type="dxa"/>
+          </w:tcPr>
+          <w:p>
+            <w:pPr>
+              <w:pStyle w:val="NoSpacing"/>
+              <w:numPr>
+                <w:ilvl w:val="0"/>
+                <w:numId w:val="20"/>
+              </w:numPr>
+            </w:pPr>
+            <w:r>
+              <w:t xml:space="preserve">Login to </w:t>
+            </w:r>
+            <w:hyperlink r:id="rId20" w:history="1">
+              <w:r>
+                <w:rPr>
+                  <w:rStyle w:val="Hyperlink"/>
+                </w:rPr>
+                <w:t>https://manage.windowsazure.com</w:t>
+              </w:r>
+            </w:hyperlink>
+          </w:p>
+          <w:p>
+            <w:pPr>
+              <w:pStyle w:val="NoSpacing"/>
+              <w:numPr>
+                <w:ilvl w:val="0"/>
+                <w:numId w:val="20"/>
+              </w:numPr>
+            </w:pPr>
+            <w:r>
+              <w:t>Open Settings in left pane</w:t>
+            </w:r>
+          </w:p>
+          <w:p>
+            <w:pPr>
+              <w:pStyle w:val="NoSpacing"/>
+            </w:pPr>
+          </w:p>
+        </w:tc>
+        <w:tc>
+          <w:tcPr>
+            <w:tcW w:w="3458" w:type="dxa"/>
+          </w:tcPr>
+          <w:p>
+            <w:pPr>
+              <w:pStyle w:val="NoSpacing"/>
+              <w:rPr>
+                <w:sz w:val="20"/>
+                <w:szCs w:val="20"/>
+              </w:rPr>
+            </w:pPr>
+            <w:r>
+              <w:rPr>
+                <w:sz w:val="20"/>
+                <w:szCs w:val="20"/>
+              </w:rPr>
+              <w:t>Screenshots attached below</w:t>
+            </w:r>
+          </w:p>
+        </w:tc>
+      </w:tr>
+      <w:tr>
+        <w:trPr>
+          <w:trHeight w:val="962"/>
+        </w:trPr>
+        <w:tc>
+          <w:tcPr>
+            <w:tcW w:w="2080" w:type="dxa"/>
+          </w:tcPr>
+          <w:p>
+            <w:r>
+              <w:t>$suffix</w:t>
+            </w:r>
+          </w:p>
+        </w:tc>
+        <w:tc>
+          <w:tcPr>
+            <w:tcW w:w="4950" w:type="dxa"/>
+          </w:tcPr>
+          <w:p>
+            <w:pPr>
+              <w:pStyle w:val="NoSpacing"/>
+              <w:numPr>
+                <w:ilvl w:val="0"/>
+                <w:numId w:val="20"/>
+              </w:numPr>
+            </w:pPr>
+            <w:r>
+              <w:t>Provide unique website name</w:t>
+            </w:r>
+          </w:p>
+        </w:tc>
+        <w:tc>
+          <w:tcPr>
+            <w:tcW w:w="3458" w:type="dxa"/>
+          </w:tcPr>
+          <w:p>
+            <w:pPr>
+              <w:pStyle w:val="NoSpacing"/>
+              <w:rPr>
+                <w:sz w:val="20"/>
+                <w:szCs w:val="20"/>
+              </w:rPr>
+            </w:pPr>
+            <w:r>
+              <w:rPr>
+                <w:sz w:val="20"/>
+                <w:szCs w:val="20"/>
+              </w:rPr>
+              <w:t>This is used to create a unique website name in your organization</w:t>
+            </w:r>
+          </w:p>
+        </w:tc>
+      </w:tr>
+    </w:tbl>
+    <w:p>
+      <w:pPr>
+        <w:spacing w:before="100" w:after="8" w:line="249" w:lineRule="auto"/>
+        <w:ind w:left="705" w:right="940"/>
+      </w:pPr>
+      <w:r>
+        <w:t>(Screenshot for to Get Domain Name)</w:t>
+      </w:r>
+    </w:p>
+    <w:p>
+      <w:pPr>
+        <w:spacing w:before="100" w:after="8" w:line="249" w:lineRule="auto"/>
+        <w:ind w:left="705" w:right="940"/>
+      </w:pPr>
+      <w:r>
+        <w:rPr>
+          <w:noProof/>
+        </w:rPr>
+        <w:drawing>
+          <wp:inline distT="0" distB="0" distL="0" distR="0" wp14:anchorId="765405CC" wp14:editId="2B65E871">
+            <wp:extent cx="6858000" cy="2695575"/>
+            <wp:effectExtent l="0" t="0" r="0" b="9525"/>
+            <wp:docPr id="8" name="Picture 8"/>
+            <wp:cNvGraphicFramePr>
+              <a:graphicFrameLocks xmlns:a="http://schemas.openxmlformats.org/drawingml/2006/main" noChangeAspect="1"/>
+            </wp:cNvGraphicFramePr>
+            <a:graphic xmlns:a="http://schemas.openxmlformats.org/drawingml/2006/main">
+              <a:graphicData uri="http://schemas.openxmlformats.org/drawingml/2006/picture">
+                <pic:pic xmlns:pic="http://schemas.openxmlformats.org/drawingml/2006/picture">
+                  <pic:nvPicPr>
+                    <pic:cNvPr id="1" name=""/>
+                    <pic:cNvPicPr/>
+                  </pic:nvPicPr>
+                  <pic:blipFill>
+                    <a:blip r:embed="rId21"/>
+                    <a:stretch>
+                      <a:fillRect/>
+                    </a:stretch>
+                  </pic:blipFill>
+                  <pic:spPr>
+                    <a:xfrm>
+                      <a:off x="0" y="0"/>
+                      <a:ext cx="6858000" cy="2695575"/>
+                    </a:xfrm>
+                    <a:prstGeom prst="rect">
+                      <a:avLst/>
+                    </a:prstGeom>
+                  </pic:spPr>
+                </pic:pic>
+              </a:graphicData>
+            </a:graphic>
+          </wp:inline>
+        </w:drawing>
+      </w:r>
+    </w:p>
+    <w:p>
+      <w:pPr>
+        <w:spacing w:before="100" w:after="8" w:line="249" w:lineRule="auto"/>
+        <w:ind w:left="705" w:right="940"/>
+      </w:pPr>
+      <w:r>
+        <w:t xml:space="preserve">(Screenshot for to Get </w:t>
+      </w:r>
+      <w:r>
+        <w:t>Subscription</w:t>
+      </w:r>
+      <w:r>
+        <w:t xml:space="preserve"> Name)</w:t>
+      </w:r>
+    </w:p>
+    <w:p>
+      <w:pPr>
+        <w:spacing w:before="100" w:after="8" w:line="249" w:lineRule="auto"/>
+        <w:ind w:left="705" w:right="940"/>
+        <w:rPr>
+          <w:noProof/>
+        </w:rPr>
+      </w:pPr>
+    </w:p>
+    <w:p>
+      <w:pPr>
+        <w:spacing w:before="100" w:after="8" w:line="249" w:lineRule="auto"/>
+        <w:ind w:left="705" w:right="940"/>
+        <w:rPr>
+          <w:noProof/>
+        </w:rPr>
+      </w:pPr>
+    </w:p>
+    <w:p>
+      <w:pPr>
+        <w:spacing w:before="100" w:after="8" w:line="249" w:lineRule="auto"/>
+        <w:ind w:left="705" w:right="940"/>
+        <w:rPr>
+          <w:noProof/>
+        </w:rPr>
+      </w:pPr>
+    </w:p>
+    <w:p>
+      <w:pPr>
+        <w:spacing w:before="100" w:after="8" w:line="249" w:lineRule="auto"/>
+        <w:ind w:left="705" w:right="940"/>
+      </w:pPr>
+      <w:r>
+        <w:rPr>
+          <w:noProof/>
+        </w:rPr>
+        <w:lastRenderedPageBreak/>
+        <w:drawing>
+          <wp:inline distT="0" distB="0" distL="0" distR="0" wp14:anchorId="028D939E" wp14:editId="7EB7F640">
+            <wp:extent cx="6858000" cy="2503805"/>
+            <wp:effectExtent l="0" t="0" r="0" b="0"/>
+            <wp:docPr id="10" name="Picture 10"/>
+            <wp:cNvGraphicFramePr>
+              <a:graphicFrameLocks xmlns:a="http://schemas.openxmlformats.org/drawingml/2006/main" noChangeAspect="1"/>
+            </wp:cNvGraphicFramePr>
+            <a:graphic xmlns:a="http://schemas.openxmlformats.org/drawingml/2006/main">
+              <a:graphicData uri="http://schemas.openxmlformats.org/drawingml/2006/picture">
+                <pic:pic xmlns:pic="http://schemas.openxmlformats.org/drawingml/2006/picture">
+                  <pic:nvPicPr>
+                    <pic:cNvPr id="1" name=""/>
+                    <pic:cNvPicPr/>
+                  </pic:nvPicPr>
+                  <pic:blipFill>
+                    <a:blip r:embed="rId22"/>
+                    <a:stretch>
+                      <a:fillRect/>
+                    </a:stretch>
+                  </pic:blipFill>
+                  <pic:spPr>
+                    <a:xfrm>
+                      <a:off x="0" y="0"/>
+                      <a:ext cx="6858000" cy="2503805"/>
+                    </a:xfrm>
+                    <a:prstGeom prst="rect">
+                      <a:avLst/>
+                    </a:prstGeom>
+                  </pic:spPr>
+                </pic:pic>
+              </a:graphicData>
+            </a:graphic>
+          </wp:inline>
+        </w:drawing>
+      </w:r>
+    </w:p>
     <w:p/>
     <w:p>
       <w:pPr>
+        <w:numPr>
+          <w:ilvl w:val="2"/>
+          <w:numId w:val="8"/>
+        </w:numPr>
+        <w:spacing w:before="100" w:after="8" w:line="249" w:lineRule="auto"/>
+        <w:ind w:right="940" w:hanging="360"/>
+      </w:pPr>
+      <w:r>
+        <w:rPr>
+          <w:rFonts w:ascii="Calibri" w:eastAsia="Calibri" w:hAnsi="Calibri" w:cs="Calibri"/>
+          <w:color w:val="333333"/>
+        </w:rPr>
+        <w:t xml:space="preserve">After Deployment Please copy below values, we have to pass </w:t>
+      </w:r>
+      <w:r>
+        <w:rPr>
+          <w:rFonts w:ascii="Calibri" w:eastAsia="Calibri" w:hAnsi="Calibri" w:cs="Calibri"/>
+          <w:color w:val="333333"/>
+        </w:rPr>
+        <w:t>these values in</w:t>
+      </w:r>
+      <w:r>
+        <w:rPr>
+          <w:rFonts w:ascii="Calibri" w:eastAsia="Calibri" w:hAnsi="Calibri" w:cs="Calibri"/>
+          <w:color w:val="333333"/>
+        </w:rPr>
+        <w:t xml:space="preserve"> ARM Deployment</w:t>
+      </w:r>
+    </w:p>
+    <w:p>
+      <w:r>
+        <w:rPr>
+          <w:noProof/>
+        </w:rPr>
+        <w:drawing>
+          <wp:inline distT="0" distB="0" distL="0" distR="0" wp14:anchorId="73AECFFD" wp14:editId="1B44363A">
+            <wp:extent cx="6858000" cy="2381885"/>
+            <wp:effectExtent l="0" t="0" r="0" b="0"/>
+            <wp:docPr id="11" name="Picture 11"/>
+            <wp:cNvGraphicFramePr>
+              <a:graphicFrameLocks xmlns:a="http://schemas.openxmlformats.org/drawingml/2006/main" noChangeAspect="1"/>
+            </wp:cNvGraphicFramePr>
+            <a:graphic xmlns:a="http://schemas.openxmlformats.org/drawingml/2006/main">
+              <a:graphicData uri="http://schemas.openxmlformats.org/drawingml/2006/picture">
+                <pic:pic xmlns:pic="http://schemas.openxmlformats.org/drawingml/2006/picture">
+                  <pic:nvPicPr>
+                    <pic:cNvPr id="1" name=""/>
+                    <pic:cNvPicPr/>
+                  </pic:nvPicPr>
+                  <pic:blipFill>
+                    <a:blip r:embed="rId23"/>
+                    <a:stretch>
+                      <a:fillRect/>
+                    </a:stretch>
+                  </pic:blipFill>
+                  <pic:spPr>
+                    <a:xfrm>
+                      <a:off x="0" y="0"/>
+                      <a:ext cx="6858000" cy="2381885"/>
+                    </a:xfrm>
+                    <a:prstGeom prst="rect">
+                      <a:avLst/>
+                    </a:prstGeom>
+                  </pic:spPr>
+                </pic:pic>
+              </a:graphicData>
+            </a:graphic>
+          </wp:inline>
+        </w:drawing>
+      </w:r>
+    </w:p>
+    <w:p>
+      <w:pPr>
         <w:pStyle w:val="Heading1"/>
       </w:pPr>
-      <w:bookmarkStart w:id="4" w:name="_Toc473797711"/>
+      <w:bookmarkStart w:id="6" w:name="_Toc474248840"/>
       <w:r>
         <w:t>Deployment</w:t>
       </w:r>
       <w:r>
         <w:t xml:space="preserve"> steps</w:t>
       </w:r>
-      <w:bookmarkEnd w:id="4"/>
+      <w:bookmarkEnd w:id="6"/>
     </w:p>
     <w:p/>
     <w:p>
@@ -2412,7 +3428,7 @@
                     </pic:cNvPicPr>
                   </pic:nvPicPr>
                   <pic:blipFill>
-                    <a:blip r:embed="rId18">
+                    <a:blip r:embed="rId24">
                       <a:extLst>
                         <a:ext uri="{28A0092B-C50C-407E-A947-70E740481C1C}">
                           <a14:useLocalDpi xmlns:a14="http://schemas.microsoft.com/office/drawing/2010/main" val="0"/>
@@ -2449,25 +3465,26 @@
       <w:pPr>
         <w:pStyle w:val="Heading1"/>
       </w:pPr>
-      <w:bookmarkStart w:id="5" w:name="_Toc473797712"/>
+      <w:bookmarkStart w:id="7" w:name="_Toc474248841"/>
       <w:r>
         <w:t>Post Deployment</w:t>
       </w:r>
       <w:r>
         <w:t xml:space="preserve"> Steps</w:t>
       </w:r>
-      <w:bookmarkEnd w:id="5"/>
+      <w:bookmarkEnd w:id="7"/>
     </w:p>
     <w:p/>
     <w:p>
       <w:pPr>
         <w:pStyle w:val="Heading2"/>
       </w:pPr>
-      <w:bookmarkStart w:id="6" w:name="_Toc473797713"/>
-      <w:r>
+      <w:bookmarkStart w:id="8" w:name="_Toc474248842"/>
+      <w:r>
+        <w:lastRenderedPageBreak/>
         <w:t>Update 1&amp;1 DNS setting with Application Gateway IP</w:t>
       </w:r>
-      <w:bookmarkEnd w:id="6"/>
+      <w:bookmarkEnd w:id="8"/>
     </w:p>
     <w:p/>
     <w:p>
@@ -2481,7 +3498,6 @@
         <w:rPr>
           <w:noProof/>
         </w:rPr>
-        <w:lastRenderedPageBreak/>
         <w:drawing>
           <wp:inline distT="0" distB="0" distL="0" distR="0" wp14:anchorId="595FCE62" wp14:editId="35DB831C">
             <wp:extent cx="3817620" cy="3076719"/>
@@ -2498,7 +3514,7 @@
                     <pic:cNvPicPr/>
                   </pic:nvPicPr>
                   <pic:blipFill>
-                    <a:blip r:embed="rId19"/>
+                    <a:blip r:embed="rId25"/>
                     <a:stretch>
                       <a:fillRect/>
                     </a:stretch>
@@ -2551,7 +3567,7 @@
                     <pic:cNvPicPr/>
                   </pic:nvPicPr>
                   <pic:blipFill>
-                    <a:blip r:embed="rId20"/>
+                    <a:blip r:embed="rId26"/>
                     <a:stretch>
                       <a:fillRect/>
                     </a:stretch>
@@ -2584,14 +3600,28 @@
     </w:p>
     <w:p>
       <w:r>
-        <w:t>Or go to the Application gateway object (appGateway-WAF) and checkout the IPaddress</w:t>
-      </w:r>
+        <w:t>Or go to the Application gateway object (</w:t>
+      </w:r>
+      <w:proofErr w:type="spellStart"/>
+      <w:r>
+        <w:t>appGateway</w:t>
+      </w:r>
+      <w:proofErr w:type="spellEnd"/>
+      <w:r>
+        <w:t xml:space="preserve">-WAF) and checkout the </w:t>
+      </w:r>
+      <w:proofErr w:type="spellStart"/>
+      <w:r>
+        <w:t>IPaddress</w:t>
+      </w:r>
+      <w:proofErr w:type="spellEnd"/>
     </w:p>
     <w:p>
       <w:r>
         <w:rPr>
           <w:noProof/>
         </w:rPr>
+        <w:lastRenderedPageBreak/>
         <w:drawing>
           <wp:inline distT="0" distB="0" distL="0" distR="0" wp14:anchorId="46DA60A6" wp14:editId="30A6658D">
             <wp:extent cx="6858000" cy="1534795"/>
@@ -2608,7 +3638,7 @@
                     <pic:cNvPicPr/>
                   </pic:nvPicPr>
                   <pic:blipFill>
-                    <a:blip r:embed="rId21"/>
+                    <a:blip r:embed="rId27"/>
                     <a:stretch>
                       <a:fillRect/>
                     </a:stretch>
@@ -2667,7 +3697,7 @@
                     <pic:cNvPicPr/>
                   </pic:nvPicPr>
                   <pic:blipFill>
-                    <a:blip r:embed="rId22"/>
+                    <a:blip r:embed="rId28"/>
                     <a:stretch>
                       <a:fillRect/>
                     </a:stretch>
@@ -2710,7 +3740,7 @@
       <w:r>
         <w:t xml:space="preserve">Site is working with </w:t>
       </w:r>
-      <w:hyperlink r:id="rId23" w:history="1">
+      <w:hyperlink r:id="rId29" w:history="1">
         <w:r>
           <w:rPr>
             <w:rStyle w:val="Hyperlink"/>
@@ -2727,6 +3757,7 @@
         <w:rPr>
           <w:noProof/>
         </w:rPr>
+        <w:lastRenderedPageBreak/>
         <w:drawing>
           <wp:inline distT="0" distB="0" distL="0" distR="0" wp14:anchorId="0BD45DEC" wp14:editId="376F1EA0">
             <wp:extent cx="6858000" cy="2787015"/>
@@ -2743,7 +3774,7 @@
                     <pic:cNvPicPr/>
                   </pic:nvPicPr>
                   <pic:blipFill>
-                    <a:blip r:embed="rId24"/>
+                    <a:blip r:embed="rId30"/>
                     <a:stretch>
                       <a:fillRect/>
                     </a:stretch>
@@ -2778,11 +3809,17 @@
       <w:pPr>
         <w:pStyle w:val="Heading2"/>
       </w:pPr>
-      <w:bookmarkStart w:id="7" w:name="_Toc473797714"/>
-      <w:r>
-        <w:t>Run Post Deployment Powershell Script</w:t>
-      </w:r>
-      <w:bookmarkEnd w:id="7"/>
+      <w:bookmarkStart w:id="9" w:name="_Toc474248843"/>
+      <w:r>
+        <w:t xml:space="preserve">Run Post Deployment </w:t>
+      </w:r>
+      <w:r>
+        <w:t>PowerShell</w:t>
+      </w:r>
+      <w:r>
+        <w:t xml:space="preserve"> Script</w:t>
+      </w:r>
+      <w:bookmarkEnd w:id="9"/>
     </w:p>
     <w:p/>
     <w:p>
@@ -2790,7 +3827,15 @@
         <w:t>Post Deplo</w:t>
       </w:r>
       <w:r>
-        <w:t>yment Powershell script used for following configuration</w:t>
+        <w:t xml:space="preserve">yment </w:t>
+      </w:r>
+      <w:proofErr w:type="spellStart"/>
+      <w:r>
+        <w:t>Powershell</w:t>
+      </w:r>
+      <w:proofErr w:type="spellEnd"/>
+      <w:r>
+        <w:t xml:space="preserve"> script used for following configuration</w:t>
       </w:r>
     </w:p>
     <w:p>
@@ -2830,7 +3875,39 @@
           <w:rFonts w:ascii="Calibri" w:eastAsia="Calibri" w:hAnsi="Calibri" w:cs="Calibri"/>
           <w:color w:val="333333"/>
         </w:rPr>
-        <w:t>Restore bacpac file into ContosoClinicDB DB</w:t>
+        <w:t xml:space="preserve">Restore </w:t>
+      </w:r>
+      <w:proofErr w:type="spellStart"/>
+      <w:r>
+        <w:rPr>
+          <w:rFonts w:ascii="Calibri" w:eastAsia="Calibri" w:hAnsi="Calibri" w:cs="Calibri"/>
+          <w:color w:val="333333"/>
+        </w:rPr>
+        <w:t>bacpac</w:t>
+      </w:r>
+      <w:proofErr w:type="spellEnd"/>
+      <w:r>
+        <w:rPr>
+          <w:rFonts w:ascii="Calibri" w:eastAsia="Calibri" w:hAnsi="Calibri" w:cs="Calibri"/>
+          <w:color w:val="333333"/>
+        </w:rPr>
+        <w:t xml:space="preserve"> file into </w:t>
+      </w:r>
+      <w:proofErr w:type="spellStart"/>
+      <w:r>
+        <w:rPr>
+          <w:rFonts w:ascii="Calibri" w:eastAsia="Calibri" w:hAnsi="Calibri" w:cs="Calibri"/>
+          <w:color w:val="333333"/>
+        </w:rPr>
+        <w:t>ContosoClinicDB</w:t>
+      </w:r>
+      <w:proofErr w:type="spellEnd"/>
+      <w:r>
+        <w:rPr>
+          <w:rFonts w:ascii="Calibri" w:eastAsia="Calibri" w:hAnsi="Calibri" w:cs="Calibri"/>
+          <w:color w:val="333333"/>
+        </w:rPr>
+        <w:t xml:space="preserve"> DB</w:t>
       </w:r>
     </w:p>
     <w:p>
@@ -2850,7 +3927,6 @@
           <w:rFonts w:ascii="Calibri" w:eastAsia="Calibri" w:hAnsi="Calibri" w:cs="Calibri"/>
           <w:color w:val="333333"/>
         </w:rPr>
-        <w:lastRenderedPageBreak/>
         <w:t>Configure Dynamic Data Masking in Patients table</w:t>
       </w:r>
     </w:p>
@@ -2917,57 +3993,25 @@
     <w:p>
       <w:pPr>
         <w:pStyle w:val="ListParagraph"/>
-        <w:numPr>
-          <w:ilvl w:val="0"/>
-          <w:numId w:val="17"/>
-        </w:numPr>
         <w:rPr>
           <w:rFonts w:ascii="Calibri" w:eastAsia="Calibri" w:hAnsi="Calibri" w:cs="Calibri"/>
           <w:color w:val="333333"/>
         </w:rPr>
       </w:pPr>
-      <w:r>
-        <w:rPr>
-          <w:rFonts w:ascii="Calibri" w:eastAsia="Calibri" w:hAnsi="Calibri" w:cs="Calibri"/>
-          <w:color w:val="333333"/>
-        </w:rPr>
-        <w:t>Created</w:t>
-      </w:r>
-      <w:r>
-        <w:rPr>
-          <w:rFonts w:ascii="Calibri" w:eastAsia="Calibri" w:hAnsi="Calibri" w:cs="Calibri"/>
-          <w:color w:val="333333"/>
-        </w:rPr>
-        <w:t xml:space="preserve"> AD App Service Principle</w:t>
-      </w:r>
-      <w:r>
-        <w:rPr>
-          <w:rFonts w:ascii="Calibri" w:eastAsia="Calibri" w:hAnsi="Calibri" w:cs="Calibri"/>
-          <w:color w:val="333333"/>
-        </w:rPr>
-        <w:t xml:space="preserve"> &amp; Permissions</w:t>
-      </w:r>
     </w:p>
     <w:p>
       <w:pPr>
         <w:pStyle w:val="ListParagraph"/>
         <w:rPr>
           <w:rFonts w:ascii="Calibri" w:eastAsia="Calibri" w:hAnsi="Calibri" w:cs="Calibri"/>
+          <w:b/>
           <w:color w:val="333333"/>
         </w:rPr>
       </w:pPr>
-    </w:p>
-    <w:p>
-      <w:pPr>
-        <w:pStyle w:val="ListParagraph"/>
+      <w:r>
         <w:rPr>
           <w:rFonts w:ascii="Calibri" w:eastAsia="Calibri" w:hAnsi="Calibri" w:cs="Calibri"/>
-          <w:color w:val="333333"/>
-        </w:rPr>
-      </w:pPr>
-      <w:r>
-        <w:rPr>
-          <w:rFonts w:ascii="Calibri" w:eastAsia="Calibri" w:hAnsi="Calibri" w:cs="Calibri"/>
+          <w:b/>
           <w:color w:val="333333"/>
         </w:rPr>
         <w:t>Process to run Post Deployment Script</w:t>
@@ -2982,13 +4026,26 @@
         <w:spacing w:before="100" w:after="8" w:line="249" w:lineRule="auto"/>
         <w:ind w:right="940" w:hanging="360"/>
       </w:pPr>
-      <w:bookmarkStart w:id="8" w:name="_Toc473797715"/>
       <w:r>
         <w:rPr>
           <w:rFonts w:ascii="Calibri" w:eastAsia="Calibri" w:hAnsi="Calibri" w:cs="Calibri"/>
           <w:color w:val="333333"/>
         </w:rPr>
-        <w:t>Open Post Deployment Powershell script (Path: ~/</w:t>
+        <w:t xml:space="preserve">Open Post Deployment </w:t>
+      </w:r>
+      <w:r>
+        <w:rPr>
+          <w:rFonts w:ascii="Calibri" w:eastAsia="Calibri" w:hAnsi="Calibri" w:cs="Calibri"/>
+          <w:color w:val="333333"/>
+        </w:rPr>
+        <w:t>PowerShell</w:t>
+      </w:r>
+      <w:r>
+        <w:rPr>
+          <w:rFonts w:ascii="Calibri" w:eastAsia="Calibri" w:hAnsi="Calibri" w:cs="Calibri"/>
+          <w:color w:val="333333"/>
+        </w:rPr>
+        <w:t xml:space="preserve"> script (Path: ~/</w:t>
       </w:r>
       <w:r>
         <w:t xml:space="preserve"> </w:t>
@@ -3023,6 +4080,13 @@
           <w:color w:val="333333"/>
         </w:rPr>
         <w:t>.ps1)</w:t>
+      </w:r>
+      <w:r>
+        <w:rPr>
+          <w:rFonts w:ascii="Calibri" w:eastAsia="Calibri" w:hAnsi="Calibri" w:cs="Calibri"/>
+          <w:color w:val="333333"/>
+        </w:rPr>
+        <w:t xml:space="preserve"> and run as administrator in PowerShell</w:t>
       </w:r>
     </w:p>
     <w:p>
@@ -3039,7 +4103,1033 @@
           <w:rFonts w:ascii="Calibri" w:eastAsia="Calibri" w:hAnsi="Calibri" w:cs="Calibri"/>
           <w:color w:val="333333"/>
         </w:rPr>
-        <w:t>Change the below values in script</w:t>
+        <w:t>Change below mandatory values before run script</w:t>
+      </w:r>
+      <w:r>
+        <w:rPr>
+          <w:rFonts w:ascii="Calibri" w:eastAsia="Calibri" w:hAnsi="Calibri" w:cs="Calibri"/>
+          <w:color w:val="333333"/>
+        </w:rPr>
+        <w:t>.</w:t>
+      </w:r>
+      <w:r>
+        <w:t xml:space="preserve"> </w:t>
+      </w:r>
+      <w:r>
+        <w:t>It will ask Subscription credentials and SQL Credentials to execute complete script</w:t>
+      </w:r>
+    </w:p>
+    <w:tbl>
+      <w:tblPr>
+        <w:tblStyle w:val="TableGrid0"/>
+        <w:tblW w:w="10488" w:type="dxa"/>
+        <w:tblInd w:w="705" w:type="dxa"/>
+        <w:tblLayout w:type="fixed"/>
+        <w:tblLook w:val="04A0" w:firstRow="1" w:lastRow="0" w:firstColumn="1" w:lastColumn="0" w:noHBand="0" w:noVBand="1"/>
+      </w:tblPr>
+      <w:tblGrid>
+        <w:gridCol w:w="2260"/>
+        <w:gridCol w:w="4770"/>
+        <w:gridCol w:w="3458"/>
+      </w:tblGrid>
+      <w:tr>
+        <w:trPr>
+          <w:trHeight w:val="304"/>
+        </w:trPr>
+        <w:tc>
+          <w:tcPr>
+            <w:tcW w:w="2260" w:type="dxa"/>
+          </w:tcPr>
+          <w:p>
+            <w:r>
+              <w:t>Parameter Name</w:t>
+            </w:r>
+          </w:p>
+        </w:tc>
+        <w:tc>
+          <w:tcPr>
+            <w:tcW w:w="4770" w:type="dxa"/>
+          </w:tcPr>
+          <w:p>
+            <w:pPr>
+              <w:pStyle w:val="NoSpacing"/>
+            </w:pPr>
+            <w:r>
+              <w:t>How to get Value?</w:t>
+            </w:r>
+          </w:p>
+        </w:tc>
+        <w:tc>
+          <w:tcPr>
+            <w:tcW w:w="3458" w:type="dxa"/>
+          </w:tcPr>
+          <w:p>
+            <w:pPr>
+              <w:pStyle w:val="NoSpacing"/>
+            </w:pPr>
+            <w:r>
+              <w:t>Comments</w:t>
+            </w:r>
+          </w:p>
+        </w:tc>
+      </w:tr>
+      <w:tr>
+        <w:trPr>
+          <w:trHeight w:val="1243"/>
+        </w:trPr>
+        <w:tc>
+          <w:tcPr>
+            <w:tcW w:w="2260" w:type="dxa"/>
+          </w:tcPr>
+          <w:p>
+            <w:pPr>
+              <w:rPr>
+                <w:rFonts w:eastAsiaTheme="minorEastAsia"/>
+                <w:sz w:val="20"/>
+                <w:szCs w:val="20"/>
+              </w:rPr>
+            </w:pPr>
+            <w:r>
+              <w:rPr>
+                <w:rFonts w:eastAsiaTheme="minorEastAsia"/>
+                <w:sz w:val="20"/>
+                <w:szCs w:val="20"/>
+              </w:rPr>
+              <w:t>$</w:t>
+            </w:r>
+            <w:proofErr w:type="spellStart"/>
+            <w:r>
+              <w:rPr>
+                <w:rFonts w:eastAsiaTheme="minorEastAsia"/>
+                <w:sz w:val="20"/>
+                <w:szCs w:val="20"/>
+              </w:rPr>
+              <w:t>ResourceGroupName</w:t>
+            </w:r>
+            <w:proofErr w:type="spellEnd"/>
+          </w:p>
+        </w:tc>
+        <w:tc>
+          <w:tcPr>
+            <w:tcW w:w="4770" w:type="dxa"/>
+          </w:tcPr>
+          <w:p>
+            <w:pPr>
+              <w:pStyle w:val="NoSpacing"/>
+              <w:numPr>
+                <w:ilvl w:val="0"/>
+                <w:numId w:val="20"/>
+              </w:numPr>
+            </w:pPr>
+            <w:r>
+              <w:t xml:space="preserve">Login to </w:t>
+            </w:r>
+            <w:hyperlink r:id="rId31" w:history="1">
+              <w:r>
+                <w:rPr>
+                  <w:rStyle w:val="Hyperlink"/>
+                </w:rPr>
+                <w:t>https://portal.azure.com</w:t>
+              </w:r>
+            </w:hyperlink>
+            <w:r>
+              <w:t xml:space="preserve"> </w:t>
+            </w:r>
+          </w:p>
+          <w:p>
+            <w:pPr>
+              <w:pStyle w:val="NoSpacing"/>
+              <w:numPr>
+                <w:ilvl w:val="0"/>
+                <w:numId w:val="20"/>
+              </w:numPr>
+            </w:pPr>
+            <w:r>
+              <w:t xml:space="preserve">Open </w:t>
+            </w:r>
+            <w:r>
+              <w:t>Resource groups and copy resource group created using ARM deployment</w:t>
+            </w:r>
+          </w:p>
+        </w:tc>
+        <w:tc>
+          <w:tcPr>
+            <w:tcW w:w="3458" w:type="dxa"/>
+          </w:tcPr>
+          <w:p>
+            <w:pPr>
+              <w:pStyle w:val="NoSpacing"/>
+              <w:rPr>
+                <w:sz w:val="20"/>
+                <w:szCs w:val="20"/>
+              </w:rPr>
+            </w:pPr>
+            <w:r>
+              <w:rPr>
+                <w:sz w:val="20"/>
+                <w:szCs w:val="20"/>
+              </w:rPr>
+              <w:t>Screenshots attached below</w:t>
+            </w:r>
+            <w:r>
+              <w:rPr>
+                <w:sz w:val="20"/>
+                <w:szCs w:val="20"/>
+              </w:rPr>
+              <w:t xml:space="preserve">. </w:t>
+            </w:r>
+            <w:r>
+              <w:rPr>
+                <w:sz w:val="20"/>
+                <w:szCs w:val="20"/>
+              </w:rPr>
+              <w:t>Provide Resource Group Name Created through ARM template</w:t>
+            </w:r>
+          </w:p>
+        </w:tc>
+      </w:tr>
+      <w:tr>
+        <w:trPr>
+          <w:trHeight w:val="863"/>
+        </w:trPr>
+        <w:tc>
+          <w:tcPr>
+            <w:tcW w:w="2260" w:type="dxa"/>
+          </w:tcPr>
+          <w:p>
+            <w:pPr>
+              <w:rPr>
+                <w:rFonts w:eastAsiaTheme="minorEastAsia"/>
+                <w:sz w:val="20"/>
+                <w:szCs w:val="20"/>
+              </w:rPr>
+            </w:pPr>
+            <w:r>
+              <w:rPr>
+                <w:rFonts w:eastAsiaTheme="minorEastAsia"/>
+                <w:sz w:val="20"/>
+                <w:szCs w:val="20"/>
+              </w:rPr>
+              <w:t>$</w:t>
+            </w:r>
+            <w:proofErr w:type="spellStart"/>
+            <w:r>
+              <w:rPr>
+                <w:rFonts w:eastAsiaTheme="minorEastAsia"/>
+                <w:sz w:val="20"/>
+                <w:szCs w:val="20"/>
+              </w:rPr>
+              <w:t>ServerName</w:t>
+            </w:r>
+            <w:proofErr w:type="spellEnd"/>
+          </w:p>
+        </w:tc>
+        <w:tc>
+          <w:tcPr>
+            <w:tcW w:w="4770" w:type="dxa"/>
+          </w:tcPr>
+          <w:p>
+            <w:pPr>
+              <w:pStyle w:val="NoSpacing"/>
+              <w:numPr>
+                <w:ilvl w:val="0"/>
+                <w:numId w:val="20"/>
+              </w:numPr>
+            </w:pPr>
+            <w:r>
+              <w:t xml:space="preserve">Login to </w:t>
+            </w:r>
+            <w:hyperlink r:id="rId32" w:history="1">
+              <w:r>
+                <w:rPr>
+                  <w:rStyle w:val="Hyperlink"/>
+                </w:rPr>
+                <w:t>https://portal.azure.com</w:t>
+              </w:r>
+            </w:hyperlink>
+            <w:r>
+              <w:t xml:space="preserve"> </w:t>
+            </w:r>
+          </w:p>
+          <w:p>
+            <w:pPr>
+              <w:pStyle w:val="NoSpacing"/>
+              <w:numPr>
+                <w:ilvl w:val="0"/>
+                <w:numId w:val="20"/>
+              </w:numPr>
+            </w:pPr>
+            <w:r>
+              <w:t>Copy</w:t>
+            </w:r>
+            <w:r>
+              <w:t xml:space="preserve"> </w:t>
+            </w:r>
+            <w:proofErr w:type="spellStart"/>
+            <w:r>
+              <w:t>Sql</w:t>
+            </w:r>
+            <w:proofErr w:type="spellEnd"/>
+            <w:r>
+              <w:t xml:space="preserve"> Server</w:t>
+            </w:r>
+            <w:r>
+              <w:t xml:space="preserve"> </w:t>
+            </w:r>
+            <w:r>
+              <w:t>name under</w:t>
+            </w:r>
+            <w:r>
+              <w:t xml:space="preserve"> resource group created using ARM deployment</w:t>
+            </w:r>
+          </w:p>
+          <w:p>
+            <w:pPr>
+              <w:pStyle w:val="NoSpacing"/>
+            </w:pPr>
+          </w:p>
+        </w:tc>
+        <w:tc>
+          <w:tcPr>
+            <w:tcW w:w="3458" w:type="dxa"/>
+          </w:tcPr>
+          <w:p>
+            <w:pPr>
+              <w:pStyle w:val="NoSpacing"/>
+              <w:rPr>
+                <w:sz w:val="20"/>
+                <w:szCs w:val="20"/>
+              </w:rPr>
+            </w:pPr>
+            <w:r>
+              <w:rPr>
+                <w:sz w:val="20"/>
+                <w:szCs w:val="20"/>
+              </w:rPr>
+              <w:t xml:space="preserve">Provide </w:t>
+            </w:r>
+            <w:proofErr w:type="spellStart"/>
+            <w:r>
+              <w:rPr>
+                <w:sz w:val="20"/>
+                <w:szCs w:val="20"/>
+              </w:rPr>
+              <w:t>Sql</w:t>
+            </w:r>
+            <w:proofErr w:type="spellEnd"/>
+            <w:r>
+              <w:rPr>
+                <w:sz w:val="20"/>
+                <w:szCs w:val="20"/>
+              </w:rPr>
+              <w:t xml:space="preserve"> Server name (not required full name) Created through ARM template</w:t>
+            </w:r>
+          </w:p>
+        </w:tc>
+      </w:tr>
+      <w:tr>
+        <w:trPr>
+          <w:trHeight w:val="962"/>
+        </w:trPr>
+        <w:tc>
+          <w:tcPr>
+            <w:tcW w:w="2260" w:type="dxa"/>
+          </w:tcPr>
+          <w:p>
+            <w:pPr>
+              <w:rPr>
+                <w:rFonts w:eastAsiaTheme="minorEastAsia"/>
+                <w:sz w:val="20"/>
+                <w:szCs w:val="20"/>
+              </w:rPr>
+            </w:pPr>
+            <w:r>
+              <w:rPr>
+                <w:rFonts w:eastAsiaTheme="minorEastAsia"/>
+                <w:sz w:val="20"/>
+                <w:szCs w:val="20"/>
+              </w:rPr>
+              <w:t>$</w:t>
+            </w:r>
+            <w:proofErr w:type="spellStart"/>
+            <w:r>
+              <w:rPr>
+                <w:rFonts w:eastAsiaTheme="minorEastAsia"/>
+                <w:sz w:val="20"/>
+                <w:szCs w:val="20"/>
+              </w:rPr>
+              <w:t>sqlPassword</w:t>
+            </w:r>
+            <w:proofErr w:type="spellEnd"/>
+          </w:p>
+        </w:tc>
+        <w:tc>
+          <w:tcPr>
+            <w:tcW w:w="4770" w:type="dxa"/>
+          </w:tcPr>
+          <w:p>
+            <w:pPr>
+              <w:pStyle w:val="NoSpacing"/>
+              <w:numPr>
+                <w:ilvl w:val="0"/>
+                <w:numId w:val="20"/>
+              </w:numPr>
+            </w:pPr>
+            <w:r>
+              <w:t xml:space="preserve">Provide </w:t>
+            </w:r>
+            <w:r>
+              <w:t>SQL Password passed while creating ARM template</w:t>
+            </w:r>
+          </w:p>
+        </w:tc>
+        <w:tc>
+          <w:tcPr>
+            <w:tcW w:w="3458" w:type="dxa"/>
+          </w:tcPr>
+          <w:p>
+            <w:pPr>
+              <w:pStyle w:val="NoSpacing"/>
+              <w:rPr>
+                <w:sz w:val="20"/>
+                <w:szCs w:val="20"/>
+              </w:rPr>
+            </w:pPr>
+            <w:r>
+              <w:rPr>
+                <w:sz w:val="20"/>
+                <w:szCs w:val="20"/>
+              </w:rPr>
+              <w:t>This value passed as input parameter in ARM Deployment</w:t>
+            </w:r>
+          </w:p>
+        </w:tc>
+      </w:tr>
+      <w:tr>
+        <w:trPr>
+          <w:trHeight w:val="962"/>
+        </w:trPr>
+        <w:tc>
+          <w:tcPr>
+            <w:tcW w:w="2260" w:type="dxa"/>
+          </w:tcPr>
+          <w:p>
+            <w:pPr>
+              <w:rPr>
+                <w:rFonts w:eastAsiaTheme="minorEastAsia"/>
+                <w:sz w:val="20"/>
+                <w:szCs w:val="20"/>
+              </w:rPr>
+            </w:pPr>
+            <w:r>
+              <w:rPr>
+                <w:rFonts w:eastAsiaTheme="minorEastAsia"/>
+                <w:sz w:val="20"/>
+                <w:szCs w:val="20"/>
+              </w:rPr>
+              <w:lastRenderedPageBreak/>
+              <w:t>$</w:t>
+            </w:r>
+            <w:proofErr w:type="spellStart"/>
+            <w:r>
+              <w:rPr>
+                <w:rFonts w:eastAsiaTheme="minorEastAsia"/>
+                <w:sz w:val="20"/>
+                <w:szCs w:val="20"/>
+              </w:rPr>
+              <w:t>ClientIPAddress</w:t>
+            </w:r>
+            <w:proofErr w:type="spellEnd"/>
+          </w:p>
+        </w:tc>
+        <w:tc>
+          <w:tcPr>
+            <w:tcW w:w="4770" w:type="dxa"/>
+          </w:tcPr>
+          <w:p>
+            <w:pPr>
+              <w:pStyle w:val="NoSpacing"/>
+              <w:numPr>
+                <w:ilvl w:val="0"/>
+                <w:numId w:val="20"/>
+              </w:numPr>
+            </w:pPr>
+            <w:r>
+              <w:t xml:space="preserve">Open windows </w:t>
+            </w:r>
+            <w:proofErr w:type="spellStart"/>
+            <w:r>
+              <w:t>cmd</w:t>
+            </w:r>
+            <w:proofErr w:type="spellEnd"/>
+            <w:r>
+              <w:t xml:space="preserve"> prompt and type ipconfig</w:t>
+            </w:r>
+          </w:p>
+        </w:tc>
+        <w:tc>
+          <w:tcPr>
+            <w:tcW w:w="3458" w:type="dxa"/>
+          </w:tcPr>
+          <w:p>
+            <w:pPr>
+              <w:pStyle w:val="NoSpacing"/>
+              <w:rPr>
+                <w:sz w:val="20"/>
+                <w:szCs w:val="20"/>
+              </w:rPr>
+            </w:pPr>
+            <w:r>
+              <w:rPr>
+                <w:sz w:val="20"/>
+                <w:szCs w:val="20"/>
+              </w:rPr>
+              <w:t xml:space="preserve">Your system </w:t>
+            </w:r>
+            <w:proofErr w:type="spellStart"/>
+            <w:r>
+              <w:rPr>
+                <w:sz w:val="20"/>
+                <w:szCs w:val="20"/>
+              </w:rPr>
+              <w:t>ip</w:t>
+            </w:r>
+            <w:proofErr w:type="spellEnd"/>
+            <w:r>
+              <w:rPr>
+                <w:sz w:val="20"/>
+                <w:szCs w:val="20"/>
+              </w:rPr>
+              <w:t xml:space="preserve"> address</w:t>
+            </w:r>
+          </w:p>
+        </w:tc>
+      </w:tr>
+      <w:tr>
+        <w:trPr>
+          <w:trHeight w:val="962"/>
+        </w:trPr>
+        <w:tc>
+          <w:tcPr>
+            <w:tcW w:w="2260" w:type="dxa"/>
+          </w:tcPr>
+          <w:p>
+            <w:pPr>
+              <w:rPr>
+                <w:rFonts w:eastAsiaTheme="minorEastAsia"/>
+                <w:sz w:val="20"/>
+                <w:szCs w:val="20"/>
+              </w:rPr>
+            </w:pPr>
+            <w:r>
+              <w:rPr>
+                <w:rFonts w:eastAsiaTheme="minorEastAsia"/>
+                <w:sz w:val="20"/>
+                <w:szCs w:val="20"/>
+              </w:rPr>
+              <w:t>$</w:t>
+            </w:r>
+            <w:proofErr w:type="spellStart"/>
+            <w:r>
+              <w:rPr>
+                <w:rFonts w:eastAsiaTheme="minorEastAsia"/>
+                <w:sz w:val="20"/>
+                <w:szCs w:val="20"/>
+              </w:rPr>
+              <w:t>ASEOutboundAddress</w:t>
+            </w:r>
+            <w:proofErr w:type="spellEnd"/>
+          </w:p>
+        </w:tc>
+        <w:tc>
+          <w:tcPr>
+            <w:tcW w:w="4770" w:type="dxa"/>
+          </w:tcPr>
+          <w:p>
+            <w:pPr>
+              <w:pStyle w:val="NoSpacing"/>
+              <w:numPr>
+                <w:ilvl w:val="0"/>
+                <w:numId w:val="20"/>
+              </w:numPr>
+            </w:pPr>
+            <w:r>
+              <w:t xml:space="preserve">Login to </w:t>
+            </w:r>
+            <w:hyperlink r:id="rId33" w:history="1">
+              <w:r>
+                <w:rPr>
+                  <w:rStyle w:val="Hyperlink"/>
+                </w:rPr>
+                <w:t>https://portal.azure.com</w:t>
+              </w:r>
+            </w:hyperlink>
+            <w:r>
+              <w:t xml:space="preserve"> </w:t>
+            </w:r>
+          </w:p>
+          <w:p>
+            <w:pPr>
+              <w:pStyle w:val="NoSpacing"/>
+              <w:numPr>
+                <w:ilvl w:val="0"/>
+                <w:numId w:val="20"/>
+              </w:numPr>
+            </w:pPr>
+            <w:r>
+              <w:t>Open ASE</w:t>
+            </w:r>
+            <w:r>
+              <w:t xml:space="preserve"> under resource group created using ARM deployment</w:t>
+            </w:r>
+          </w:p>
+          <w:p>
+            <w:pPr>
+              <w:pStyle w:val="NoSpacing"/>
+              <w:numPr>
+                <w:ilvl w:val="0"/>
+                <w:numId w:val="20"/>
+              </w:numPr>
+            </w:pPr>
+            <w:r>
+              <w:t xml:space="preserve">Open Properties and copy </w:t>
+            </w:r>
+            <w:r>
+              <w:t>Outbound address</w:t>
+            </w:r>
+          </w:p>
+        </w:tc>
+        <w:tc>
+          <w:tcPr>
+            <w:tcW w:w="3458" w:type="dxa"/>
+          </w:tcPr>
+          <w:p>
+            <w:pPr>
+              <w:pStyle w:val="NoSpacing"/>
+              <w:rPr>
+                <w:sz w:val="20"/>
+                <w:szCs w:val="20"/>
+              </w:rPr>
+            </w:pPr>
+          </w:p>
+        </w:tc>
+      </w:tr>
+      <w:tr>
+        <w:trPr>
+          <w:trHeight w:val="962"/>
+        </w:trPr>
+        <w:tc>
+          <w:tcPr>
+            <w:tcW w:w="2260" w:type="dxa"/>
+          </w:tcPr>
+          <w:p>
+            <w:pPr>
+              <w:rPr>
+                <w:rFonts w:eastAsiaTheme="minorEastAsia"/>
+                <w:sz w:val="20"/>
+                <w:szCs w:val="20"/>
+              </w:rPr>
+            </w:pPr>
+            <w:r>
+              <w:rPr>
+                <w:rFonts w:eastAsiaTheme="minorEastAsia"/>
+                <w:sz w:val="20"/>
+                <w:szCs w:val="20"/>
+              </w:rPr>
+              <w:t>$</w:t>
+            </w:r>
+            <w:proofErr w:type="spellStart"/>
+            <w:r>
+              <w:rPr>
+                <w:rFonts w:eastAsiaTheme="minorEastAsia"/>
+                <w:sz w:val="20"/>
+                <w:szCs w:val="20"/>
+              </w:rPr>
+              <w:t>ADAdministrator</w:t>
+            </w:r>
+            <w:proofErr w:type="spellEnd"/>
+          </w:p>
+        </w:tc>
+        <w:tc>
+          <w:tcPr>
+            <w:tcW w:w="4770" w:type="dxa"/>
+          </w:tcPr>
+          <w:p>
+            <w:pPr>
+              <w:pStyle w:val="NoSpacing"/>
+              <w:numPr>
+                <w:ilvl w:val="0"/>
+                <w:numId w:val="20"/>
+              </w:numPr>
+            </w:pPr>
+            <w:r>
+              <w:t>Provide SQL Password passed while creating ARM template</w:t>
+            </w:r>
+          </w:p>
+        </w:tc>
+        <w:tc>
+          <w:tcPr>
+            <w:tcW w:w="3458" w:type="dxa"/>
+          </w:tcPr>
+          <w:p>
+            <w:pPr>
+              <w:pStyle w:val="NoSpacing"/>
+              <w:rPr>
+                <w:sz w:val="20"/>
+                <w:szCs w:val="20"/>
+              </w:rPr>
+            </w:pPr>
+            <w:r>
+              <w:rPr>
+                <w:sz w:val="20"/>
+                <w:szCs w:val="20"/>
+              </w:rPr>
+              <w:t>This value passed as input parameter in ARM Deployment</w:t>
+            </w:r>
+          </w:p>
+        </w:tc>
+      </w:tr>
+      <w:tr>
+        <w:trPr>
+          <w:trHeight w:val="962"/>
+        </w:trPr>
+        <w:tc>
+          <w:tcPr>
+            <w:tcW w:w="2260" w:type="dxa"/>
+          </w:tcPr>
+          <w:p>
+            <w:pPr>
+              <w:rPr>
+                <w:rFonts w:eastAsiaTheme="minorEastAsia"/>
+                <w:sz w:val="20"/>
+                <w:szCs w:val="20"/>
+              </w:rPr>
+            </w:pPr>
+            <w:r>
+              <w:rPr>
+                <w:rFonts w:eastAsiaTheme="minorEastAsia"/>
+                <w:sz w:val="20"/>
+                <w:szCs w:val="20"/>
+              </w:rPr>
+              <w:t>$</w:t>
+            </w:r>
+            <w:proofErr w:type="spellStart"/>
+            <w:r>
+              <w:rPr>
+                <w:rFonts w:eastAsiaTheme="minorEastAsia"/>
+                <w:sz w:val="20"/>
+                <w:szCs w:val="20"/>
+              </w:rPr>
+              <w:t>subscriptionName</w:t>
+            </w:r>
+            <w:proofErr w:type="spellEnd"/>
+          </w:p>
+        </w:tc>
+        <w:tc>
+          <w:tcPr>
+            <w:tcW w:w="4770" w:type="dxa"/>
+          </w:tcPr>
+          <w:p>
+            <w:pPr>
+              <w:pStyle w:val="NoSpacing"/>
+              <w:numPr>
+                <w:ilvl w:val="0"/>
+                <w:numId w:val="20"/>
+              </w:numPr>
+            </w:pPr>
+            <w:r>
+              <w:t xml:space="preserve">Login to </w:t>
+            </w:r>
+            <w:hyperlink r:id="rId34" w:history="1">
+              <w:r>
+                <w:rPr>
+                  <w:rStyle w:val="Hyperlink"/>
+                </w:rPr>
+                <w:t>https://portal.azure.com</w:t>
+              </w:r>
+            </w:hyperlink>
+            <w:r>
+              <w:t xml:space="preserve"> </w:t>
+            </w:r>
+          </w:p>
+          <w:p>
+            <w:pPr>
+              <w:pStyle w:val="NoSpacing"/>
+              <w:numPr>
+                <w:ilvl w:val="0"/>
+                <w:numId w:val="20"/>
+              </w:numPr>
+            </w:pPr>
+            <w:r>
+              <w:t xml:space="preserve">Open Resource groups and copy </w:t>
+            </w:r>
+            <w:r>
+              <w:t>subscription name of resource group</w:t>
+            </w:r>
+            <w:r>
+              <w:t xml:space="preserve"> created using ARM deployment</w:t>
+            </w:r>
+          </w:p>
+        </w:tc>
+        <w:tc>
+          <w:tcPr>
+            <w:tcW w:w="3458" w:type="dxa"/>
+          </w:tcPr>
+          <w:p>
+            <w:pPr>
+              <w:pStyle w:val="NoSpacing"/>
+              <w:rPr>
+                <w:sz w:val="20"/>
+                <w:szCs w:val="20"/>
+              </w:rPr>
+            </w:pPr>
+            <w:r>
+              <w:rPr>
+                <w:sz w:val="20"/>
+                <w:szCs w:val="20"/>
+              </w:rPr>
+              <w:t>Screenshots attached below</w:t>
+            </w:r>
+          </w:p>
+        </w:tc>
+      </w:tr>
+      <w:tr>
+        <w:trPr>
+          <w:trHeight w:val="962"/>
+        </w:trPr>
+        <w:tc>
+          <w:tcPr>
+            <w:tcW w:w="2260" w:type="dxa"/>
+          </w:tcPr>
+          <w:p>
+            <w:pPr>
+              <w:rPr>
+                <w:rFonts w:eastAsiaTheme="minorEastAsia"/>
+                <w:sz w:val="20"/>
+                <w:szCs w:val="20"/>
+              </w:rPr>
+            </w:pPr>
+            <w:r>
+              <w:rPr>
+                <w:rFonts w:eastAsiaTheme="minorEastAsia"/>
+                <w:sz w:val="20"/>
+                <w:szCs w:val="20"/>
+              </w:rPr>
+              <w:t>$</w:t>
+            </w:r>
+            <w:proofErr w:type="spellStart"/>
+            <w:r>
+              <w:rPr>
+                <w:rFonts w:eastAsiaTheme="minorEastAsia"/>
+                <w:sz w:val="20"/>
+                <w:szCs w:val="20"/>
+              </w:rPr>
+              <w:t>KeyVaultName</w:t>
+            </w:r>
+            <w:proofErr w:type="spellEnd"/>
+          </w:p>
+        </w:tc>
+        <w:tc>
+          <w:tcPr>
+            <w:tcW w:w="4770" w:type="dxa"/>
+          </w:tcPr>
+          <w:p>
+            <w:pPr>
+              <w:pStyle w:val="NoSpacing"/>
+              <w:numPr>
+                <w:ilvl w:val="0"/>
+                <w:numId w:val="20"/>
+              </w:numPr>
+            </w:pPr>
+            <w:r>
+              <w:t xml:space="preserve">Login to </w:t>
+            </w:r>
+            <w:hyperlink r:id="rId35" w:history="1">
+              <w:r>
+                <w:rPr>
+                  <w:rStyle w:val="Hyperlink"/>
+                </w:rPr>
+                <w:t>https://portal.azure.com</w:t>
+              </w:r>
+            </w:hyperlink>
+            <w:r>
+              <w:t xml:space="preserve"> </w:t>
+            </w:r>
+          </w:p>
+          <w:p>
+            <w:pPr>
+              <w:pStyle w:val="NoSpacing"/>
+              <w:numPr>
+                <w:ilvl w:val="0"/>
+                <w:numId w:val="20"/>
+              </w:numPr>
+            </w:pPr>
+            <w:r>
+              <w:t xml:space="preserve">Copy </w:t>
+            </w:r>
+            <w:r>
+              <w:t>Key Vault</w:t>
+            </w:r>
+            <w:r>
+              <w:t xml:space="preserve"> name under resource group created using ARM deployment</w:t>
+            </w:r>
+          </w:p>
+          <w:p>
+            <w:pPr>
+              <w:pStyle w:val="NoSpacing"/>
+              <w:ind w:left="720"/>
+              <w:rPr>
+                <w:rFonts w:ascii="Consolas" w:hAnsi="Consolas" w:cs="Consolas"/>
+                <w:color w:val="FF4500"/>
+                <w:sz w:val="19"/>
+                <w:szCs w:val="19"/>
+              </w:rPr>
+            </w:pPr>
+          </w:p>
+        </w:tc>
+        <w:tc>
+          <w:tcPr>
+            <w:tcW w:w="3458" w:type="dxa"/>
+          </w:tcPr>
+          <w:p>
+            <w:pPr>
+              <w:pStyle w:val="NoSpacing"/>
+              <w:rPr>
+                <w:sz w:val="20"/>
+                <w:szCs w:val="20"/>
+              </w:rPr>
+            </w:pPr>
+            <w:r>
+              <w:rPr>
+                <w:sz w:val="20"/>
+                <w:szCs w:val="20"/>
+              </w:rPr>
+              <w:t>Provide Key Vault Name Created through ARM template</w:t>
+            </w:r>
+          </w:p>
+        </w:tc>
+      </w:tr>
+    </w:tbl>
+    <w:p>
+      <w:pPr>
+        <w:spacing w:before="100" w:after="8" w:line="249" w:lineRule="auto"/>
+        <w:ind w:left="450" w:right="940"/>
+      </w:pPr>
+    </w:p>
+    <w:p>
+      <w:pPr>
+        <w:spacing w:before="100" w:after="8" w:line="249" w:lineRule="auto"/>
+        <w:ind w:left="705" w:right="940"/>
+      </w:pPr>
+      <w:r>
+        <w:t xml:space="preserve">(Screenshot for to Get </w:t>
+      </w:r>
+      <w:r>
+        <w:t>Resource</w:t>
+      </w:r>
+      <w:r>
+        <w:t xml:space="preserve"> Name)</w:t>
+      </w:r>
+    </w:p>
+    <w:p>
+      <w:pPr>
+        <w:spacing w:before="100" w:after="8" w:line="249" w:lineRule="auto"/>
+        <w:ind w:left="705" w:right="940"/>
+      </w:pPr>
+      <w:r>
+        <w:rPr>
+          <w:noProof/>
+        </w:rPr>
+        <w:drawing>
+          <wp:inline distT="0" distB="0" distL="0" distR="0" wp14:anchorId="662ECB49" wp14:editId="0155465A">
+            <wp:extent cx="6858000" cy="1905000"/>
+            <wp:effectExtent l="0" t="0" r="0" b="0"/>
+            <wp:docPr id="12" name="Picture 12"/>
+            <wp:cNvGraphicFramePr>
+              <a:graphicFrameLocks xmlns:a="http://schemas.openxmlformats.org/drawingml/2006/main" noChangeAspect="1"/>
+            </wp:cNvGraphicFramePr>
+            <a:graphic xmlns:a="http://schemas.openxmlformats.org/drawingml/2006/main">
+              <a:graphicData uri="http://schemas.openxmlformats.org/drawingml/2006/picture">
+                <pic:pic xmlns:pic="http://schemas.openxmlformats.org/drawingml/2006/picture">
+                  <pic:nvPicPr>
+                    <pic:cNvPr id="1" name=""/>
+                    <pic:cNvPicPr/>
+                  </pic:nvPicPr>
+                  <pic:blipFill>
+                    <a:blip r:embed="rId36"/>
+                    <a:stretch>
+                      <a:fillRect/>
+                    </a:stretch>
+                  </pic:blipFill>
+                  <pic:spPr>
+                    <a:xfrm>
+                      <a:off x="0" y="0"/>
+                      <a:ext cx="6858000" cy="1905000"/>
+                    </a:xfrm>
+                    <a:prstGeom prst="rect">
+                      <a:avLst/>
+                    </a:prstGeom>
+                  </pic:spPr>
+                </pic:pic>
+              </a:graphicData>
+            </a:graphic>
+          </wp:inline>
+        </w:drawing>
+      </w:r>
+    </w:p>
+    <w:p>
+      <w:pPr>
+        <w:spacing w:before="100" w:after="8" w:line="249" w:lineRule="auto"/>
+        <w:ind w:left="705" w:right="940"/>
+      </w:pPr>
+      <w:r>
+        <w:t>(Screenshot for to Get Subscription Name)</w:t>
+      </w:r>
+    </w:p>
+    <w:p>
+      <w:pPr>
+        <w:spacing w:before="100" w:after="8" w:line="249" w:lineRule="auto"/>
+        <w:ind w:left="705" w:right="940"/>
+      </w:pPr>
+      <w:r>
+        <w:rPr>
+          <w:noProof/>
+        </w:rPr>
+        <w:drawing>
+          <wp:inline distT="0" distB="0" distL="0" distR="0" wp14:anchorId="56876B15" wp14:editId="3D032699">
+            <wp:extent cx="6858000" cy="2015490"/>
+            <wp:effectExtent l="0" t="0" r="0" b="3810"/>
+            <wp:docPr id="13" name="Picture 13"/>
+            <wp:cNvGraphicFramePr>
+              <a:graphicFrameLocks xmlns:a="http://schemas.openxmlformats.org/drawingml/2006/main" noChangeAspect="1"/>
+            </wp:cNvGraphicFramePr>
+            <a:graphic xmlns:a="http://schemas.openxmlformats.org/drawingml/2006/main">
+              <a:graphicData uri="http://schemas.openxmlformats.org/drawingml/2006/picture">
+                <pic:pic xmlns:pic="http://schemas.openxmlformats.org/drawingml/2006/picture">
+                  <pic:nvPicPr>
+                    <pic:cNvPr id="1" name=""/>
+                    <pic:cNvPicPr/>
+                  </pic:nvPicPr>
+                  <pic:blipFill>
+                    <a:blip r:embed="rId37"/>
+                    <a:stretch>
+                      <a:fillRect/>
+                    </a:stretch>
+                  </pic:blipFill>
+                  <pic:spPr>
+                    <a:xfrm>
+                      <a:off x="0" y="0"/>
+                      <a:ext cx="6858000" cy="2015490"/>
+                    </a:xfrm>
+                    <a:prstGeom prst="rect">
+                      <a:avLst/>
+                    </a:prstGeom>
+                  </pic:spPr>
+                </pic:pic>
+              </a:graphicData>
+            </a:graphic>
+          </wp:inline>
+        </w:drawing>
       </w:r>
     </w:p>
     <w:p>
@@ -3082,8 +5172,19 @@
                 <w:sz w:val="18"/>
                 <w:szCs w:val="18"/>
               </w:rPr>
-              <w:t>$ResourceGroupName</w:t>
-            </w:r>
+              <w:t>$</w:t>
+            </w:r>
+            <w:proofErr w:type="spellStart"/>
+            <w:r>
+              <w:rPr>
+                <w:rFonts w:ascii="Consolas" w:hAnsi="Consolas" w:cs="Consolas"/>
+                <w:color w:val="FF4500"/>
+                <w:sz w:val="18"/>
+                <w:szCs w:val="18"/>
+              </w:rPr>
+              <w:t>ResourceGroupName</w:t>
+            </w:r>
+            <w:proofErr w:type="spellEnd"/>
             <w:r>
               <w:rPr>
                 <w:rFonts w:ascii="Consolas" w:hAnsi="Consolas" w:cs="Consolas"/>
@@ -3158,8 +5259,19 @@
                 <w:sz w:val="18"/>
                 <w:szCs w:val="18"/>
               </w:rPr>
-              <w:t>$ServerName</w:t>
-            </w:r>
+              <w:t>$</w:t>
+            </w:r>
+            <w:proofErr w:type="spellStart"/>
+            <w:r>
+              <w:rPr>
+                <w:rFonts w:ascii="Consolas" w:hAnsi="Consolas" w:cs="Consolas"/>
+                <w:color w:val="FF4500"/>
+                <w:sz w:val="18"/>
+                <w:szCs w:val="18"/>
+              </w:rPr>
+              <w:t>ServerName</w:t>
+            </w:r>
+            <w:proofErr w:type="spellEnd"/>
             <w:r>
               <w:rPr>
                 <w:rFonts w:ascii="Consolas" w:hAnsi="Consolas" w:cs="Consolas"/>
@@ -3234,8 +5346,19 @@
                 <w:sz w:val="18"/>
                 <w:szCs w:val="18"/>
               </w:rPr>
-              <w:t>$userId</w:t>
-            </w:r>
+              <w:t>$</w:t>
+            </w:r>
+            <w:proofErr w:type="spellStart"/>
+            <w:r>
+              <w:rPr>
+                <w:rFonts w:ascii="Consolas" w:hAnsi="Consolas" w:cs="Consolas"/>
+                <w:color w:val="FF4500"/>
+                <w:sz w:val="18"/>
+                <w:szCs w:val="18"/>
+              </w:rPr>
+              <w:t>userId</w:t>
+            </w:r>
+            <w:proofErr w:type="spellEnd"/>
             <w:r>
               <w:rPr>
                 <w:rFonts w:ascii="Consolas" w:hAnsi="Consolas" w:cs="Consolas"/>
@@ -3270,7 +5393,27 @@
                 <w:sz w:val="18"/>
                 <w:szCs w:val="18"/>
               </w:rPr>
-              <w:t>"testuser"</w:t>
+              <w:t>"</w:t>
+            </w:r>
+            <w:proofErr w:type="spellStart"/>
+            <w:r>
+              <w:rPr>
+                <w:rFonts w:ascii="Consolas" w:hAnsi="Consolas" w:cs="Consolas"/>
+                <w:color w:val="8B0000"/>
+                <w:sz w:val="18"/>
+                <w:szCs w:val="18"/>
+              </w:rPr>
+              <w:t>testuser</w:t>
+            </w:r>
+            <w:proofErr w:type="spellEnd"/>
+            <w:r>
+              <w:rPr>
+                <w:rFonts w:ascii="Consolas" w:hAnsi="Consolas" w:cs="Consolas"/>
+                <w:color w:val="8B0000"/>
+                <w:sz w:val="18"/>
+                <w:szCs w:val="18"/>
+              </w:rPr>
+              <w:t>"</w:t>
             </w:r>
             <w:r>
               <w:rPr>
@@ -3288,7 +5431,27 @@
                 <w:sz w:val="18"/>
                 <w:szCs w:val="18"/>
               </w:rPr>
-              <w:t># Provide user id of sql server</w:t>
+              <w:t xml:space="preserve"># Provide user id of </w:t>
+            </w:r>
+            <w:proofErr w:type="spellStart"/>
+            <w:r>
+              <w:rPr>
+                <w:rFonts w:ascii="Consolas" w:hAnsi="Consolas" w:cs="Consolas"/>
+                <w:color w:val="006400"/>
+                <w:sz w:val="18"/>
+                <w:szCs w:val="18"/>
+              </w:rPr>
+              <w:t>sql</w:t>
+            </w:r>
+            <w:proofErr w:type="spellEnd"/>
+            <w:r>
+              <w:rPr>
+                <w:rFonts w:ascii="Consolas" w:hAnsi="Consolas" w:cs="Consolas"/>
+                <w:color w:val="006400"/>
+                <w:sz w:val="18"/>
+                <w:szCs w:val="18"/>
+              </w:rPr>
+              <w:t xml:space="preserve"> server</w:t>
             </w:r>
           </w:p>
           <w:p>
@@ -3310,8 +5473,19 @@
                 <w:sz w:val="18"/>
                 <w:szCs w:val="18"/>
               </w:rPr>
-              <w:t>$sqlPassword</w:t>
-            </w:r>
+              <w:t>$</w:t>
+            </w:r>
+            <w:proofErr w:type="spellStart"/>
+            <w:r>
+              <w:rPr>
+                <w:rFonts w:ascii="Consolas" w:hAnsi="Consolas" w:cs="Consolas"/>
+                <w:color w:val="FF4500"/>
+                <w:sz w:val="18"/>
+                <w:szCs w:val="18"/>
+              </w:rPr>
+              <w:t>sqlPassword</w:t>
+            </w:r>
+            <w:proofErr w:type="spellEnd"/>
             <w:r>
               <w:rPr>
                 <w:rFonts w:ascii="Consolas" w:hAnsi="Consolas" w:cs="Consolas"/>
@@ -3364,7 +5538,27 @@
                 <w:sz w:val="18"/>
                 <w:szCs w:val="18"/>
               </w:rPr>
-              <w:t># Provide password of sql server</w:t>
+              <w:t xml:space="preserve"># Provide password of </w:t>
+            </w:r>
+            <w:proofErr w:type="spellStart"/>
+            <w:r>
+              <w:rPr>
+                <w:rFonts w:ascii="Consolas" w:hAnsi="Consolas" w:cs="Consolas"/>
+                <w:color w:val="006400"/>
+                <w:sz w:val="18"/>
+                <w:szCs w:val="18"/>
+              </w:rPr>
+              <w:t>sql</w:t>
+            </w:r>
+            <w:proofErr w:type="spellEnd"/>
+            <w:r>
+              <w:rPr>
+                <w:rFonts w:ascii="Consolas" w:hAnsi="Consolas" w:cs="Consolas"/>
+                <w:color w:val="006400"/>
+                <w:sz w:val="18"/>
+                <w:szCs w:val="18"/>
+              </w:rPr>
+              <w:t xml:space="preserve"> server</w:t>
             </w:r>
           </w:p>
           <w:p>
@@ -3386,8 +5580,20 @@
                 <w:sz w:val="18"/>
                 <w:szCs w:val="18"/>
               </w:rPr>
-              <w:t>$cmkName</w:t>
-            </w:r>
+              <w:lastRenderedPageBreak/>
+              <w:t>$</w:t>
+            </w:r>
+            <w:proofErr w:type="spellStart"/>
+            <w:r>
+              <w:rPr>
+                <w:rFonts w:ascii="Consolas" w:hAnsi="Consolas" w:cs="Consolas"/>
+                <w:color w:val="FF4500"/>
+                <w:sz w:val="18"/>
+                <w:szCs w:val="18"/>
+              </w:rPr>
+              <w:t>cmkName</w:t>
+            </w:r>
+            <w:proofErr w:type="spellEnd"/>
             <w:r>
               <w:rPr>
                 <w:rFonts w:ascii="Consolas" w:hAnsi="Consolas" w:cs="Consolas"/>
@@ -3462,8 +5668,19 @@
                 <w:sz w:val="18"/>
                 <w:szCs w:val="18"/>
               </w:rPr>
-              <w:t>$cekName</w:t>
-            </w:r>
+              <w:t>$</w:t>
+            </w:r>
+            <w:proofErr w:type="spellStart"/>
+            <w:r>
+              <w:rPr>
+                <w:rFonts w:ascii="Consolas" w:hAnsi="Consolas" w:cs="Consolas"/>
+                <w:color w:val="FF4500"/>
+                <w:sz w:val="18"/>
+                <w:szCs w:val="18"/>
+              </w:rPr>
+              <w:t>cekName</w:t>
+            </w:r>
+            <w:proofErr w:type="spellEnd"/>
             <w:r>
               <w:rPr>
                 <w:rFonts w:ascii="Consolas" w:hAnsi="Consolas" w:cs="Consolas"/>
@@ -3538,8 +5755,19 @@
                 <w:sz w:val="18"/>
                 <w:szCs w:val="18"/>
               </w:rPr>
-              <w:t>$keyName</w:t>
-            </w:r>
+              <w:t>$</w:t>
+            </w:r>
+            <w:proofErr w:type="spellStart"/>
+            <w:r>
+              <w:rPr>
+                <w:rFonts w:ascii="Consolas" w:hAnsi="Consolas" w:cs="Consolas"/>
+                <w:color w:val="FF4500"/>
+                <w:sz w:val="18"/>
+                <w:szCs w:val="18"/>
+              </w:rPr>
+              <w:t>keyName</w:t>
+            </w:r>
+            <w:proofErr w:type="spellEnd"/>
             <w:r>
               <w:rPr>
                 <w:rFonts w:ascii="Consolas" w:hAnsi="Consolas" w:cs="Consolas"/>
@@ -3614,8 +5842,19 @@
                 <w:sz w:val="18"/>
                 <w:szCs w:val="18"/>
               </w:rPr>
-              <w:t>$ClientIPAddress</w:t>
-            </w:r>
+              <w:t>$</w:t>
+            </w:r>
+            <w:proofErr w:type="spellStart"/>
+            <w:r>
+              <w:rPr>
+                <w:rFonts w:ascii="Consolas" w:hAnsi="Consolas" w:cs="Consolas"/>
+                <w:color w:val="FF4500"/>
+                <w:sz w:val="18"/>
+                <w:szCs w:val="18"/>
+              </w:rPr>
+              <w:t>ClientIPAddress</w:t>
+            </w:r>
+            <w:proofErr w:type="spellEnd"/>
             <w:r>
               <w:rPr>
                 <w:rFonts w:ascii="Consolas" w:hAnsi="Consolas" w:cs="Consolas"/>
@@ -3690,8 +5929,19 @@
                 <w:sz w:val="18"/>
                 <w:szCs w:val="18"/>
               </w:rPr>
-              <w:t>$ASEOutboundAddress</w:t>
-            </w:r>
+              <w:t>$</w:t>
+            </w:r>
+            <w:proofErr w:type="spellStart"/>
+            <w:r>
+              <w:rPr>
+                <w:rFonts w:ascii="Consolas" w:hAnsi="Consolas" w:cs="Consolas"/>
+                <w:color w:val="FF4500"/>
+                <w:sz w:val="18"/>
+                <w:szCs w:val="18"/>
+              </w:rPr>
+              <w:t>ASEOutboundAddress</w:t>
+            </w:r>
+            <w:proofErr w:type="spellEnd"/>
             <w:r>
               <w:rPr>
                 <w:rFonts w:ascii="Consolas" w:hAnsi="Consolas" w:cs="Consolas"/>
@@ -3766,8 +6016,19 @@
                 <w:sz w:val="18"/>
                 <w:szCs w:val="18"/>
               </w:rPr>
-              <w:t>$ADAdministrator</w:t>
-            </w:r>
+              <w:t>$</w:t>
+            </w:r>
+            <w:proofErr w:type="spellStart"/>
+            <w:r>
+              <w:rPr>
+                <w:rFonts w:ascii="Consolas" w:hAnsi="Consolas" w:cs="Consolas"/>
+                <w:color w:val="FF4500"/>
+                <w:sz w:val="18"/>
+                <w:szCs w:val="18"/>
+              </w:rPr>
+              <w:t>ADAdministrator</w:t>
+            </w:r>
+            <w:proofErr w:type="spellEnd"/>
             <w:r>
               <w:rPr>
                 <w:rFonts w:ascii="Consolas" w:hAnsi="Consolas" w:cs="Consolas"/>
@@ -3842,8 +6103,19 @@
                 <w:sz w:val="18"/>
                 <w:szCs w:val="18"/>
               </w:rPr>
-              <w:t>$subscriptionName</w:t>
-            </w:r>
+              <w:t>$</w:t>
+            </w:r>
+            <w:proofErr w:type="spellStart"/>
+            <w:r>
+              <w:rPr>
+                <w:rFonts w:ascii="Consolas" w:hAnsi="Consolas" w:cs="Consolas"/>
+                <w:color w:val="FF4500"/>
+                <w:sz w:val="18"/>
+                <w:szCs w:val="18"/>
+              </w:rPr>
+              <w:t>subscriptionName</w:t>
+            </w:r>
+            <w:proofErr w:type="spellEnd"/>
             <w:r>
               <w:rPr>
                 <w:rFonts w:ascii="Consolas" w:hAnsi="Consolas" w:cs="Consolas"/>
@@ -3918,8 +6190,19 @@
                 <w:sz w:val="18"/>
                 <w:szCs w:val="18"/>
               </w:rPr>
-              <w:t>$ArtifactssubscriptionName</w:t>
-            </w:r>
+              <w:t>$</w:t>
+            </w:r>
+            <w:proofErr w:type="spellStart"/>
+            <w:r>
+              <w:rPr>
+                <w:rFonts w:ascii="Consolas" w:hAnsi="Consolas" w:cs="Consolas"/>
+                <w:color w:val="FF4500"/>
+                <w:sz w:val="18"/>
+                <w:szCs w:val="18"/>
+              </w:rPr>
+              <w:t>ArtifactssubscriptionName</w:t>
+            </w:r>
+            <w:proofErr w:type="spellEnd"/>
             <w:r>
               <w:rPr>
                 <w:rFonts w:ascii="Consolas" w:hAnsi="Consolas" w:cs="Consolas"/>
@@ -3954,7 +6237,27 @@
                 <w:sz w:val="18"/>
                 <w:szCs w:val="18"/>
               </w:rPr>
-              <w:t>'Cloudly Dev Visual Studio'</w:t>
+              <w:t>'</w:t>
+            </w:r>
+            <w:proofErr w:type="spellStart"/>
+            <w:r>
+              <w:rPr>
+                <w:rFonts w:ascii="Consolas" w:hAnsi="Consolas" w:cs="Consolas"/>
+                <w:color w:val="8B0000"/>
+                <w:sz w:val="18"/>
+                <w:szCs w:val="18"/>
+              </w:rPr>
+              <w:t>Cloudly</w:t>
+            </w:r>
+            <w:proofErr w:type="spellEnd"/>
+            <w:r>
+              <w:rPr>
+                <w:rFonts w:ascii="Consolas" w:hAnsi="Consolas" w:cs="Consolas"/>
+                <w:color w:val="8B0000"/>
+                <w:sz w:val="18"/>
+                <w:szCs w:val="18"/>
+              </w:rPr>
+              <w:t xml:space="preserve"> Dev Visual Studio'</w:t>
             </w:r>
             <w:r>
               <w:rPr>
@@ -3994,8 +6297,19 @@
                 <w:sz w:val="18"/>
                 <w:szCs w:val="18"/>
               </w:rPr>
-              <w:t>$KeyVaultName</w:t>
-            </w:r>
+              <w:t>$</w:t>
+            </w:r>
+            <w:proofErr w:type="spellStart"/>
+            <w:r>
+              <w:rPr>
+                <w:rFonts w:ascii="Consolas" w:hAnsi="Consolas" w:cs="Consolas"/>
+                <w:color w:val="FF4500"/>
+                <w:sz w:val="18"/>
+                <w:szCs w:val="18"/>
+              </w:rPr>
+              <w:t>KeyVaultName</w:t>
+            </w:r>
+            <w:proofErr w:type="spellEnd"/>
             <w:r>
               <w:rPr>
                 <w:rFonts w:ascii="Consolas" w:hAnsi="Consolas" w:cs="Consolas"/>
@@ -4040,165 +6354,6 @@
                 <w:szCs w:val="18"/>
               </w:rPr>
               <w:t># Pass Key Vault Created through ARM template</w:t>
-            </w:r>
-          </w:p>
-          <w:p>
-            <w:pPr>
-              <w:autoSpaceDE w:val="0"/>
-              <w:autoSpaceDN w:val="0"/>
-              <w:adjustRightInd w:val="0"/>
-              <w:rPr>
-                <w:rFonts w:ascii="Consolas" w:hAnsi="Consolas" w:cs="Consolas"/>
-                <w:color w:val="006400"/>
-                <w:sz w:val="18"/>
-                <w:szCs w:val="18"/>
-              </w:rPr>
-            </w:pPr>
-          </w:p>
-          <w:p>
-            <w:pPr>
-              <w:autoSpaceDE w:val="0"/>
-              <w:autoSpaceDN w:val="0"/>
-              <w:adjustRightInd w:val="0"/>
-              <w:rPr>
-                <w:rFonts w:ascii="Consolas" w:hAnsi="Consolas" w:cs="Consolas"/>
-                <w:color w:val="000000"/>
-                <w:sz w:val="19"/>
-                <w:szCs w:val="19"/>
-              </w:rPr>
-            </w:pPr>
-            <w:r>
-              <w:rPr>
-                <w:rFonts w:ascii="Consolas" w:hAnsi="Consolas" w:cs="Consolas"/>
-                <w:color w:val="FF4500"/>
-                <w:sz w:val="19"/>
-                <w:szCs w:val="19"/>
-              </w:rPr>
-              <w:t>$cloudwiseAppServiceURL</w:t>
-            </w:r>
-            <w:r>
-              <w:rPr>
-                <w:rFonts w:ascii="Consolas" w:hAnsi="Consolas" w:cs="Consolas"/>
-                <w:color w:val="000000"/>
-                <w:sz w:val="19"/>
-                <w:szCs w:val="19"/>
-              </w:rPr>
-              <w:t xml:space="preserve"> </w:t>
-            </w:r>
-            <w:r>
-              <w:rPr>
-                <w:rFonts w:ascii="Consolas" w:hAnsi="Consolas" w:cs="Consolas"/>
-                <w:color w:val="A9A9A9"/>
-                <w:sz w:val="19"/>
-                <w:szCs w:val="19"/>
-              </w:rPr>
-              <w:t>=</w:t>
-            </w:r>
-            <w:r>
-              <w:rPr>
-                <w:rFonts w:ascii="Consolas" w:hAnsi="Consolas" w:cs="Consolas"/>
-                <w:color w:val="000000"/>
-                <w:sz w:val="19"/>
-                <w:szCs w:val="19"/>
-              </w:rPr>
-              <w:t xml:space="preserve"> </w:t>
-            </w:r>
-            <w:r>
-              <w:rPr>
-                <w:rFonts w:ascii="Consolas" w:hAnsi="Consolas" w:cs="Consolas"/>
-                <w:color w:val="8B0000"/>
-                <w:sz w:val="19"/>
-                <w:szCs w:val="19"/>
-              </w:rPr>
-              <w:t>""</w:t>
-            </w:r>
-            <w:r>
-              <w:rPr>
-                <w:rFonts w:ascii="Consolas" w:hAnsi="Consolas" w:cs="Consolas"/>
-                <w:color w:val="000000"/>
-                <w:sz w:val="19"/>
-                <w:szCs w:val="19"/>
-              </w:rPr>
-              <w:t xml:space="preserve">          </w:t>
-            </w:r>
-            <w:r>
-              <w:rPr>
-                <w:rFonts w:ascii="Consolas" w:hAnsi="Consolas" w:cs="Consolas"/>
-                <w:color w:val="006400"/>
-                <w:sz w:val="19"/>
-                <w:szCs w:val="19"/>
-              </w:rPr>
-              <w:t># this is the Unique URL of the Cloudwise App Service deployed by the ARM script. e.g. "http://localcloudniti.sunilklive.onmicrosoft.com"</w:t>
-            </w:r>
-          </w:p>
-          <w:p>
-            <w:pPr>
-              <w:autoSpaceDE w:val="0"/>
-              <w:autoSpaceDN w:val="0"/>
-              <w:adjustRightInd w:val="0"/>
-            </w:pPr>
-            <w:r>
-              <w:rPr>
-                <w:rFonts w:ascii="Consolas" w:hAnsi="Consolas" w:cs="Consolas"/>
-                <w:color w:val="FF4500"/>
-                <w:sz w:val="19"/>
-                <w:szCs w:val="19"/>
-              </w:rPr>
-              <w:t>$suffix</w:t>
-            </w:r>
-            <w:r>
-              <w:rPr>
-                <w:rFonts w:ascii="Consolas" w:hAnsi="Consolas" w:cs="Consolas"/>
-                <w:color w:val="000000"/>
-                <w:sz w:val="19"/>
-                <w:szCs w:val="19"/>
-              </w:rPr>
-              <w:t xml:space="preserve"> </w:t>
-            </w:r>
-            <w:r>
-              <w:rPr>
-                <w:rFonts w:ascii="Consolas" w:hAnsi="Consolas" w:cs="Consolas"/>
-                <w:color w:val="A9A9A9"/>
-                <w:sz w:val="19"/>
-                <w:szCs w:val="19"/>
-              </w:rPr>
-              <w:t>=</w:t>
-            </w:r>
-            <w:r>
-              <w:rPr>
-                <w:rFonts w:ascii="Consolas" w:hAnsi="Consolas" w:cs="Consolas"/>
-                <w:color w:val="000000"/>
-                <w:sz w:val="19"/>
-                <w:szCs w:val="19"/>
-              </w:rPr>
-              <w:t xml:space="preserve">               </w:t>
-            </w:r>
-            <w:r>
-              <w:rPr>
-                <w:rFonts w:ascii="Consolas" w:hAnsi="Consolas" w:cs="Consolas"/>
-                <w:color w:val="8B0000"/>
-                <w:sz w:val="19"/>
-                <w:szCs w:val="19"/>
-              </w:rPr>
-              <w:t>""</w:t>
-            </w:r>
-            <w:r>
-              <w:rPr>
-                <w:rFonts w:ascii="Consolas" w:hAnsi="Consolas" w:cs="Consolas"/>
-                <w:color w:val="000000"/>
-                <w:sz w:val="19"/>
-                <w:szCs w:val="19"/>
-              </w:rPr>
-              <w:t xml:space="preserve">     </w:t>
-            </w:r>
-            <w:r>
-              <w:rPr>
-                <w:rFonts w:ascii="Consolas" w:hAnsi="Consolas" w:cs="Consolas"/>
-                <w:color w:val="006400"/>
-                <w:sz w:val="19"/>
-                <w:szCs w:val="19"/>
-              </w:rPr>
-              <w:t>#-- Name of the company/deployment. This is used to create a unique website name in your organization. e.g. "MSFT - "</w:t>
             </w:r>
           </w:p>
         </w:tc>
@@ -4230,10 +6385,11 @@
       <w:pPr>
         <w:pStyle w:val="Heading2"/>
       </w:pPr>
+      <w:bookmarkStart w:id="10" w:name="_Toc474248844"/>
       <w:r>
         <w:t>Schedule Runbooks</w:t>
       </w:r>
-      <w:bookmarkEnd w:id="8"/>
+      <w:bookmarkEnd w:id="10"/>
     </w:p>
     <w:p>
       <w:pPr>
@@ -4249,7 +6405,39 @@
           <w:rFonts w:ascii="Calibri" w:eastAsia="Calibri" w:hAnsi="Calibri" w:cs="Calibri"/>
           <w:color w:val="333333"/>
         </w:rPr>
-        <w:t xml:space="preserve">Click open the scheduleIngestion runbook and click start to run the runbook. This step will kickstart the data ingestion to the OMS workspace specified.  </w:t>
+        <w:t xml:space="preserve">Click open the </w:t>
+      </w:r>
+      <w:proofErr w:type="spellStart"/>
+      <w:r>
+        <w:rPr>
+          <w:rFonts w:ascii="Calibri" w:eastAsia="Calibri" w:hAnsi="Calibri" w:cs="Calibri"/>
+          <w:color w:val="333333"/>
+        </w:rPr>
+        <w:t>scheduleIngestion</w:t>
+      </w:r>
+      <w:proofErr w:type="spellEnd"/>
+      <w:r>
+        <w:rPr>
+          <w:rFonts w:ascii="Calibri" w:eastAsia="Calibri" w:hAnsi="Calibri" w:cs="Calibri"/>
+          <w:color w:val="333333"/>
+        </w:rPr>
+        <w:t xml:space="preserve"> runbook and click start to run the runbook. This step will </w:t>
+      </w:r>
+      <w:proofErr w:type="spellStart"/>
+      <w:r>
+        <w:rPr>
+          <w:rFonts w:ascii="Calibri" w:eastAsia="Calibri" w:hAnsi="Calibri" w:cs="Calibri"/>
+          <w:color w:val="333333"/>
+        </w:rPr>
+        <w:t>kickstart</w:t>
+      </w:r>
+      <w:proofErr w:type="spellEnd"/>
+      <w:r>
+        <w:rPr>
+          <w:rFonts w:ascii="Calibri" w:eastAsia="Calibri" w:hAnsi="Calibri" w:cs="Calibri"/>
+          <w:color w:val="333333"/>
+        </w:rPr>
+        <w:t xml:space="preserve"> the data ingestion to the OMS workspace specified.  </w:t>
       </w:r>
     </w:p>
     <w:p/>
@@ -4259,7 +6447,6 @@
         <w:rPr>
           <w:noProof/>
         </w:rPr>
-        <w:lastRenderedPageBreak/>
         <mc:AlternateContent>
           <mc:Choice Requires="wpg">
             <w:drawing>
@@ -4298,7 +6485,7 @@
                         <wps:txbx>
                           <w:txbxContent>
                             <w:p>
-                              <w:hyperlink r:id="rId25">
+                              <w:hyperlink r:id="rId38">
                                 <w:r>
                                   <w:rPr>
                                     <w:rFonts w:ascii="Calibri" w:eastAsia="Calibri" w:hAnsi="Calibri" w:cs="Calibri"/>
@@ -4320,7 +6507,7 @@
                           <pic:cNvPicPr/>
                         </pic:nvPicPr>
                         <pic:blipFill>
-                          <a:blip r:embed="rId26"/>
+                          <a:blip r:embed="rId39"/>
                           <a:stretch>
                             <a:fillRect/>
                           </a:stretch>
@@ -4341,7 +6528,7 @@
                           <pic:cNvPicPr/>
                         </pic:nvPicPr>
                         <pic:blipFill>
-                          <a:blip r:embed="rId27"/>
+                          <a:blip r:embed="rId40"/>
                           <a:stretch>
                             <a:fillRect/>
                           </a:stretch>
@@ -4369,7 +6556,7 @@
                   <v:textbox inset="0,0,0,0">
                     <w:txbxContent>
                       <w:p>
-                        <w:hyperlink r:id="rId28">
+                        <w:hyperlink r:id="rId41">
                           <w:r>
                             <w:rPr>
                               <w:rFonts w:ascii="Calibri" w:eastAsia="Calibri" w:hAnsi="Calibri" w:cs="Calibri"/>
@@ -4402,10 +6589,10 @@
                   <o:lock v:ext="edit" aspectratio="t"/>
                 </v:shapetype>
                 <v:shape id="Picture 371" o:spid="_x0000_s1030" type="#_x0000_t75" style="position:absolute;width:61600;height:25938;visibility:visible;mso-wrap-style:square" o:gfxdata="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">
-                  <v:imagedata r:id="rId29" o:title=""/>
+                  <v:imagedata r:id="rId42" o:title=""/>
                 </v:shape>
                 <v:shape id="Picture 373" o:spid="_x0000_s1031" type="#_x0000_t75" style="position:absolute;left:1950;top:1946;width:55719;height:20060;visibility:visible;mso-wrap-style:square" o:gfxdata="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">
-                  <v:imagedata r:id="rId30" o:title=""/>
+                  <v:imagedata r:id="rId43" o:title=""/>
                 </v:shape>
                 <w10:anchorlock/>
               </v:group>
@@ -4419,13 +6606,13 @@
       <w:pPr>
         <w:pStyle w:val="Heading2"/>
       </w:pPr>
-      <w:bookmarkStart w:id="9" w:name="_Toc464711151"/>
-      <w:bookmarkStart w:id="10" w:name="_Toc473797716"/>
+      <w:bookmarkStart w:id="11" w:name="_Toc464711151"/>
+      <w:bookmarkStart w:id="12" w:name="_Toc474248845"/>
       <w:r>
         <w:t>Configure AD App:</w:t>
       </w:r>
-      <w:bookmarkEnd w:id="9"/>
-      <w:bookmarkEnd w:id="10"/>
+      <w:bookmarkEnd w:id="11"/>
+      <w:bookmarkEnd w:id="12"/>
       <w:r>
         <w:t xml:space="preserve"> </w:t>
       </w:r>
@@ -4701,6 +6888,7 @@
                 <w:rFonts w:ascii="Calibri" w:eastAsia="Calibri" w:hAnsi="Calibri" w:cs="Calibri"/>
                 <w:b/>
               </w:rPr>
+              <w:lastRenderedPageBreak/>
               <w:t xml:space="preserve">Windows </w:t>
             </w:r>
           </w:p>
@@ -4775,7 +6963,7 @@
                           <pic:cNvPicPr/>
                         </pic:nvPicPr>
                         <pic:blipFill>
-                          <a:blip r:embed="rId31"/>
+                          <a:blip r:embed="rId44"/>
                           <a:stretch>
                             <a:fillRect/>
                           </a:stretch>
@@ -4822,13 +7010,37 @@
             <w:pPr>
               <w:ind w:left="1"/>
             </w:pPr>
+            <w:proofErr w:type="spellStart"/>
             <w:r>
               <w:rPr>
                 <w:rFonts w:ascii="Calibri" w:eastAsia="Calibri" w:hAnsi="Calibri" w:cs="Calibri"/>
                 <w:b/>
               </w:rPr>
-              <w:lastRenderedPageBreak/>
-              <w:t xml:space="preserve">Microsoft.Azure. ActiveDirectory </w:t>
+              <w:t>Microsoft.Azure</w:t>
+            </w:r>
+            <w:proofErr w:type="spellEnd"/>
+            <w:r>
+              <w:rPr>
+                <w:rFonts w:ascii="Calibri" w:eastAsia="Calibri" w:hAnsi="Calibri" w:cs="Calibri"/>
+                <w:b/>
+              </w:rPr>
+              <w:t xml:space="preserve">. </w:t>
+            </w:r>
+            <w:proofErr w:type="spellStart"/>
+            <w:r>
+              <w:rPr>
+                <w:rFonts w:ascii="Calibri" w:eastAsia="Calibri" w:hAnsi="Calibri" w:cs="Calibri"/>
+                <w:b/>
+              </w:rPr>
+              <w:t>ActiveDirectory</w:t>
+            </w:r>
+            <w:proofErr w:type="spellEnd"/>
+            <w:r>
+              <w:rPr>
+                <w:rFonts w:ascii="Calibri" w:eastAsia="Calibri" w:hAnsi="Calibri" w:cs="Calibri"/>
+                <w:b/>
+              </w:rPr>
+              <w:t xml:space="preserve"> </w:t>
             </w:r>
           </w:p>
         </w:tc>
@@ -4866,7 +7078,7 @@
                           <pic:cNvPicPr/>
                         </pic:nvPicPr>
                         <pic:blipFill>
-                          <a:blip r:embed="rId32"/>
+                          <a:blip r:embed="rId45"/>
                           <a:stretch>
                             <a:fillRect/>
                           </a:stretch>
@@ -4918,12 +7130,21 @@
                 <w:b/>
               </w:rPr>
             </w:pPr>
+            <w:proofErr w:type="spellStart"/>
             <w:r>
               <w:rPr>
                 <w:rFonts w:ascii="Calibri" w:eastAsia="Calibri" w:hAnsi="Calibri" w:cs="Calibri"/>
                 <w:b/>
               </w:rPr>
-              <w:t xml:space="preserve">AzureKey Vault </w:t>
+              <w:t>AzureKey</w:t>
+            </w:r>
+            <w:proofErr w:type="spellEnd"/>
+            <w:r>
+              <w:rPr>
+                <w:rFonts w:ascii="Calibri" w:eastAsia="Calibri" w:hAnsi="Calibri" w:cs="Calibri"/>
+                <w:b/>
+              </w:rPr>
+              <w:t xml:space="preserve"> Vault </w:t>
             </w:r>
           </w:p>
         </w:tc>
@@ -4965,7 +7186,7 @@
                           <pic:cNvPicPr/>
                         </pic:nvPicPr>
                         <pic:blipFill>
-                          <a:blip r:embed="rId33"/>
+                          <a:blip r:embed="rId46"/>
                           <a:stretch>
                             <a:fillRect/>
                           </a:stretch>
@@ -5113,7 +7334,7 @@
                           <pic:cNvPicPr/>
                         </pic:nvPicPr>
                         <pic:blipFill>
-                          <a:blip r:embed="rId34"/>
+                          <a:blip r:embed="rId47"/>
                           <a:stretch>
                             <a:fillRect/>
                           </a:stretch>
@@ -5238,7 +7459,7 @@
                           <pic:cNvPicPr/>
                         </pic:nvPicPr>
                         <pic:blipFill>
-                          <a:blip r:embed="rId35"/>
+                          <a:blip r:embed="rId48"/>
                           <a:stretch>
                             <a:fillRect/>
                           </a:stretch>
@@ -6079,7 +8300,7 @@
                           <pic:cNvPicPr/>
                         </pic:nvPicPr>
                         <pic:blipFill>
-                          <a:blip r:embed="rId36"/>
+                          <a:blip r:embed="rId49"/>
                           <a:stretch>
                             <a:fillRect/>
                           </a:stretch>
@@ -6184,7 +8405,7 @@
                   </v:textbox>
                 </v:rect>
                 <v:shape id="Picture 560" o:spid="_x0000_s1048" type="#_x0000_t75" style="position:absolute;left:10968;top:698;width:38487;height:41833;visibility:visible;mso-wrap-style:square" o:gfxdata="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">
-                  <v:imagedata r:id="rId37" o:title=""/>
+                  <v:imagedata r:id="rId50" o:title=""/>
                 </v:shape>
                 <w10:anchorlock/>
               </v:group>
@@ -6239,8 +8460,8 @@
               <w:pStyle w:val="Heading2"/>
               <w:outlineLvl w:val="1"/>
             </w:pPr>
-            <w:bookmarkStart w:id="11" w:name="_Toc464711152"/>
-            <w:bookmarkStart w:id="12" w:name="_Toc473797717"/>
+            <w:bookmarkStart w:id="13" w:name="_Toc464711152"/>
+            <w:bookmarkStart w:id="14" w:name="_Toc474248846"/>
             <w:r>
               <w:t xml:space="preserve">Setting up the web application (by a </w:t>
             </w:r>
@@ -6250,8 +8471,8 @@
             <w:r>
               <w:t xml:space="preserve"> admin)</w:t>
             </w:r>
-            <w:bookmarkEnd w:id="11"/>
-            <w:bookmarkEnd w:id="12"/>
+            <w:bookmarkEnd w:id="13"/>
+            <w:bookmarkEnd w:id="14"/>
             <w:r>
               <w:t xml:space="preserve"> </w:t>
             </w:r>
@@ -6279,14 +8500,30 @@
         <w:rPr>
           <w:rFonts w:ascii="Calibri" w:eastAsia="Calibri" w:hAnsi="Calibri" w:cs="Calibri"/>
         </w:rPr>
-        <w:t xml:space="preserve">: Reply url of the </w:t>
-      </w:r>
+        <w:t xml:space="preserve">: Reply </w:t>
+      </w:r>
+      <w:proofErr w:type="spellStart"/>
+      <w:r>
+        <w:rPr>
+          <w:rFonts w:ascii="Calibri" w:eastAsia="Calibri" w:hAnsi="Calibri" w:cs="Calibri"/>
+        </w:rPr>
+        <w:t>url</w:t>
+      </w:r>
+      <w:proofErr w:type="spellEnd"/>
+      <w:r>
+        <w:rPr>
+          <w:rFonts w:ascii="Calibri" w:eastAsia="Calibri" w:hAnsi="Calibri" w:cs="Calibri"/>
+        </w:rPr>
+        <w:t xml:space="preserve"> of the </w:t>
+      </w:r>
+      <w:proofErr w:type="spellStart"/>
       <w:r>
         <w:rPr>
           <w:rFonts w:ascii="Calibri" w:eastAsia="Calibri" w:hAnsi="Calibri" w:cs="Calibri"/>
         </w:rPr>
         <w:t>webapplication</w:t>
       </w:r>
+      <w:proofErr w:type="spellEnd"/>
       <w:r>
         <w:rPr>
           <w:rFonts w:ascii="Calibri" w:eastAsia="Calibri" w:hAnsi="Calibri" w:cs="Calibri"/>
@@ -6311,7 +8548,7 @@
         </w:rPr>
         <w:t xml:space="preserve">or </w:t>
       </w:r>
-      <w:hyperlink r:id="rId38" w:history="1">
+      <w:hyperlink r:id="rId51" w:history="1">
         <w:r>
           <w:rPr>
             <w:rStyle w:val="Hyperlink"/>
@@ -6350,7 +8587,7 @@
                     <pic:cNvPicPr/>
                   </pic:nvPicPr>
                   <pic:blipFill>
-                    <a:blip r:embed="rId39"/>
+                    <a:blip r:embed="rId52"/>
                     <a:stretch>
                       <a:fillRect/>
                     </a:stretch>
@@ -6390,7 +8627,35 @@
         <w:rPr>
           <w:rFonts w:ascii="Calibri" w:eastAsia="Calibri" w:hAnsi="Calibri" w:cs="Calibri"/>
         </w:rPr>
-        <w:t xml:space="preserve">Open Portal and then you get an initial screen where you need to put subscription id,Client APplicaion ID and Client secret and then press submit. </w:t>
+        <w:t xml:space="preserve">Open Portal and then you get an initial screen where you need to put subscription </w:t>
+      </w:r>
+      <w:proofErr w:type="spellStart"/>
+      <w:r>
+        <w:rPr>
+          <w:rFonts w:ascii="Calibri" w:eastAsia="Calibri" w:hAnsi="Calibri" w:cs="Calibri"/>
+        </w:rPr>
+        <w:t>id,Client</w:t>
+      </w:r>
+      <w:proofErr w:type="spellEnd"/>
+      <w:r>
+        <w:rPr>
+          <w:rFonts w:ascii="Calibri" w:eastAsia="Calibri" w:hAnsi="Calibri" w:cs="Calibri"/>
+        </w:rPr>
+        <w:t xml:space="preserve"> </w:t>
+      </w:r>
+      <w:proofErr w:type="spellStart"/>
+      <w:r>
+        <w:rPr>
+          <w:rFonts w:ascii="Calibri" w:eastAsia="Calibri" w:hAnsi="Calibri" w:cs="Calibri"/>
+        </w:rPr>
+        <w:t>APplicaion</w:t>
+      </w:r>
+      <w:proofErr w:type="spellEnd"/>
+      <w:r>
+        <w:rPr>
+          <w:rFonts w:ascii="Calibri" w:eastAsia="Calibri" w:hAnsi="Calibri" w:cs="Calibri"/>
+        </w:rPr>
+        <w:t xml:space="preserve"> ID and Client secret and then press submit. </w:t>
       </w:r>
     </w:p>
     <w:p>
@@ -6407,7 +8672,21 @@
           <w:rFonts w:ascii="Calibri" w:eastAsia="Calibri" w:hAnsi="Calibri" w:cs="Calibri"/>
         </w:rPr>
         <w:lastRenderedPageBreak/>
-        <w:t xml:space="preserve">After submit you will be redirect to AD login page where you need to input your active directory url and then press GO. </w:t>
+        <w:t xml:space="preserve">After submit you will be redirect to AD login page where you need to input your active directory </w:t>
+      </w:r>
+      <w:proofErr w:type="spellStart"/>
+      <w:r>
+        <w:rPr>
+          <w:rFonts w:ascii="Calibri" w:eastAsia="Calibri" w:hAnsi="Calibri" w:cs="Calibri"/>
+        </w:rPr>
+        <w:t>url</w:t>
+      </w:r>
+      <w:proofErr w:type="spellEnd"/>
+      <w:r>
+        <w:rPr>
+          <w:rFonts w:ascii="Calibri" w:eastAsia="Calibri" w:hAnsi="Calibri" w:cs="Calibri"/>
+        </w:rPr>
+        <w:t xml:space="preserve"> and then press GO. </w:t>
       </w:r>
     </w:p>
     <w:p>
@@ -6423,7 +8702,21 @@
         <w:rPr>
           <w:rFonts w:ascii="Calibri" w:eastAsia="Calibri" w:hAnsi="Calibri" w:cs="Calibri"/>
         </w:rPr>
-        <w:t xml:space="preserve">After this you need to input your LiveID credentials and after successfully login you will be redirect to Rule page where you can see all rules and submit rules. </w:t>
+        <w:t xml:space="preserve">After this you need to input your </w:t>
+      </w:r>
+      <w:proofErr w:type="spellStart"/>
+      <w:r>
+        <w:rPr>
+          <w:rFonts w:ascii="Calibri" w:eastAsia="Calibri" w:hAnsi="Calibri" w:cs="Calibri"/>
+        </w:rPr>
+        <w:t>LiveID</w:t>
+      </w:r>
+      <w:proofErr w:type="spellEnd"/>
+      <w:r>
+        <w:rPr>
+          <w:rFonts w:ascii="Calibri" w:eastAsia="Calibri" w:hAnsi="Calibri" w:cs="Calibri"/>
+        </w:rPr>
+        <w:t xml:space="preserve"> credentials and after successfully login you will be redirect to Rule page where you can see all rules and submit rules. </w:t>
       </w:r>
     </w:p>
     <w:p>
@@ -6435,8 +8728,8 @@
       <w:pPr>
         <w:pStyle w:val="Heading2"/>
       </w:pPr>
-      <w:bookmarkStart w:id="13" w:name="_Toc464711153"/>
-      <w:bookmarkStart w:id="14" w:name="_Toc473797718"/>
+      <w:bookmarkStart w:id="15" w:name="_Toc464711153"/>
+      <w:bookmarkStart w:id="16" w:name="_Toc474248847"/>
       <w:r>
         <w:t xml:space="preserve">Install OMS </w:t>
       </w:r>
@@ -6452,8 +8745,8 @@
       <w:r>
         <w:t>.</w:t>
       </w:r>
-      <w:bookmarkEnd w:id="13"/>
-      <w:bookmarkEnd w:id="14"/>
+      <w:bookmarkEnd w:id="15"/>
+      <w:bookmarkEnd w:id="16"/>
       <w:r>
         <w:t xml:space="preserve"> </w:t>
       </w:r>
@@ -6469,7 +8762,21 @@
         <w:rPr>
           <w:rFonts w:ascii="Calibri" w:eastAsia="Calibri" w:hAnsi="Calibri" w:cs="Calibri"/>
         </w:rPr>
-        <w:t>This is currently a manual process as ARM json deploys do not yet support creation of OMS views.</w:t>
+        <w:t xml:space="preserve">This is currently a manual process as ARM </w:t>
+      </w:r>
+      <w:proofErr w:type="spellStart"/>
+      <w:r>
+        <w:rPr>
+          <w:rFonts w:ascii="Calibri" w:eastAsia="Calibri" w:hAnsi="Calibri" w:cs="Calibri"/>
+        </w:rPr>
+        <w:t>json</w:t>
+      </w:r>
+      <w:proofErr w:type="spellEnd"/>
+      <w:r>
+        <w:rPr>
+          <w:rFonts w:ascii="Calibri" w:eastAsia="Calibri" w:hAnsi="Calibri" w:cs="Calibri"/>
+        </w:rPr>
+        <w:t xml:space="preserve"> deploys do not yet support creation of OMS views.</w:t>
       </w:r>
     </w:p>
     <w:p>
@@ -6482,7 +8789,21 @@
         <w:rPr>
           <w:rFonts w:eastAsia="Calibri"/>
         </w:rPr>
-        <w:t>(By a ServiceAdmin/Contributor role)</w:t>
+        <w:t xml:space="preserve">(By a </w:t>
+      </w:r>
+      <w:proofErr w:type="spellStart"/>
+      <w:r>
+        <w:rPr>
+          <w:rFonts w:eastAsia="Calibri"/>
+        </w:rPr>
+        <w:t>ServiceAdmin</w:t>
+      </w:r>
+      <w:proofErr w:type="spellEnd"/>
+      <w:r>
+        <w:rPr>
+          <w:rFonts w:eastAsia="Calibri"/>
+        </w:rPr>
+        <w:t>/Contributor role)</w:t>
       </w:r>
     </w:p>
     <w:p>
@@ -6527,7 +8848,7 @@
                     </pic:cNvPicPr>
                   </pic:nvPicPr>
                   <pic:blipFill>
-                    <a:blip r:embed="rId40" cstate="print">
+                    <a:blip r:embed="rId53" cstate="print">
                       <a:extLst>
                         <a:ext uri="{28A0092B-C50C-407E-A947-70E740481C1C}">
                           <a14:useLocalDpi xmlns:a14="http://schemas.microsoft.com/office/drawing/2010/main" val="0"/>
@@ -6594,7 +8915,7 @@
                     <pic:cNvPicPr/>
                   </pic:nvPicPr>
                   <pic:blipFill>
-                    <a:blip r:embed="rId41"/>
+                    <a:blip r:embed="rId54"/>
                     <a:stretch>
                       <a:fillRect/>
                     </a:stretch>
@@ -6628,15 +8949,19 @@
         <w:lastRenderedPageBreak/>
         <w:t>Import SQL DB view by clicking on the Import button and browsing to the file (</w:t>
       </w:r>
+      <w:proofErr w:type="spellStart"/>
       <w:r>
         <w:t>OMSAzureDashboards</w:t>
       </w:r>
+      <w:proofErr w:type="spellEnd"/>
       <w:r>
         <w:t>\</w:t>
       </w:r>
+      <w:proofErr w:type="spellStart"/>
       <w:r>
         <w:t>OMSSQLDBAzureMonitoringSolution.omsview</w:t>
       </w:r>
+      <w:proofErr w:type="spellEnd"/>
       <w:r>
         <w:t>)</w:t>
       </w:r>
@@ -6662,7 +8987,7 @@
                     <pic:cNvPicPr/>
                   </pic:nvPicPr>
                   <pic:blipFill>
-                    <a:blip r:embed="rId42"/>
+                    <a:blip r:embed="rId55"/>
                     <a:stretch>
                       <a:fillRect/>
                     </a:stretch>
@@ -6705,7 +9030,7 @@
                     <pic:cNvPicPr/>
                   </pic:nvPicPr>
                   <pic:blipFill>
-                    <a:blip r:embed="rId43"/>
+                    <a:blip r:embed="rId56"/>
                     <a:stretch>
                       <a:fillRect/>
                     </a:stretch>
@@ -6736,17 +9061,32 @@
         <w:spacing w:before="100" w:after="200" w:line="276" w:lineRule="auto"/>
       </w:pPr>
       <w:r>
-        <w:t xml:space="preserve">Repeat the same step for the Web App Monitoring datboard. Import view </w:t>
-      </w:r>
+        <w:t xml:space="preserve">Repeat the same step for the Web App Monitoring </w:t>
+      </w:r>
+      <w:proofErr w:type="spellStart"/>
+      <w:r>
+        <w:t>datboard</w:t>
+      </w:r>
+      <w:proofErr w:type="spellEnd"/>
+      <w:r>
+        <w:t xml:space="preserve">. Import view </w:t>
+      </w:r>
+      <w:proofErr w:type="spellStart"/>
       <w:r>
         <w:t>OMSAzureDashboards</w:t>
       </w:r>
+      <w:proofErr w:type="spellEnd"/>
       <w:r>
         <w:t>\</w:t>
       </w:r>
       <w:r>
-        <w:t xml:space="preserve"> OMSWebAppAzureMonitoringSolution.omsview</w:t>
-      </w:r>
+        <w:t xml:space="preserve"> </w:t>
+      </w:r>
+      <w:proofErr w:type="spellStart"/>
+      <w:r>
+        <w:t>OMSWebAppAzureMonitoringSolution.omsview</w:t>
+      </w:r>
+      <w:proofErr w:type="spellEnd"/>
     </w:p>
     <w:p>
       <w:r>
@@ -6770,7 +9110,7 @@
                     <pic:cNvPicPr/>
                   </pic:nvPicPr>
                   <pic:blipFill>
-                    <a:blip r:embed="rId44"/>
+                    <a:blip r:embed="rId57"/>
                     <a:stretch>
                       <a:fillRect/>
                     </a:stretch>
@@ -6813,7 +9153,7 @@
                     <pic:cNvPicPr/>
                   </pic:nvPicPr>
                   <pic:blipFill>
-                    <a:blip r:embed="rId45"/>
+                    <a:blip r:embed="rId58"/>
                     <a:stretch>
                       <a:fillRect/>
                     </a:stretch>
@@ -6841,11 +9181,11 @@
       <w:pPr>
         <w:pStyle w:val="Heading2"/>
       </w:pPr>
-      <w:bookmarkStart w:id="15" w:name="_Toc473797719"/>
+      <w:bookmarkStart w:id="17" w:name="_Toc474248848"/>
       <w:r>
         <w:t>Check and verify OMS solutions are collecting data</w:t>
       </w:r>
-      <w:bookmarkEnd w:id="15"/>
+      <w:bookmarkEnd w:id="17"/>
     </w:p>
     <w:p/>
     <w:p/>
@@ -7076,6 +9416,95 @@
     </w:lvl>
   </w:abstractNum>
   <w:abstractNum w:abstractNumId="2" w15:restartNumberingAfterBreak="0">
+    <w:nsid w:val="2D8D3C0A"/>
+    <w:multiLevelType w:val="hybridMultilevel"/>
+    <w:tmpl w:val="F72AC424"/>
+    <w:lvl w:ilvl="0" w:tplc="04090001">
+      <w:start w:val="1"/>
+      <w:numFmt w:val="bullet"/>
+      <w:lvlText w:val=""/>
+      <w:lvlJc w:val="left"/>
+      <w:pPr>
+        <w:ind w:left="720" w:hanging="360"/>
+      </w:pPr>
+      <w:rPr>
+        <w:rFonts w:ascii="Symbol" w:hAnsi="Symbol" w:hint="default"/>
+      </w:rPr>
+    </w:lvl>
+    <w:lvl w:ilvl="1" w:tplc="04090019" w:tentative="1">
+      <w:start w:val="1"/>
+      <w:numFmt w:val="lowerLetter"/>
+      <w:lvlText w:val="%2."/>
+      <w:lvlJc w:val="left"/>
+      <w:pPr>
+        <w:ind w:left="1440" w:hanging="360"/>
+      </w:pPr>
+    </w:lvl>
+    <w:lvl w:ilvl="2" w:tplc="0409001B" w:tentative="1">
+      <w:start w:val="1"/>
+      <w:numFmt w:val="lowerRoman"/>
+      <w:lvlText w:val="%3."/>
+      <w:lvlJc w:val="right"/>
+      <w:pPr>
+        <w:ind w:left="2160" w:hanging="180"/>
+      </w:pPr>
+    </w:lvl>
+    <w:lvl w:ilvl="3" w:tplc="0409000F" w:tentative="1">
+      <w:start w:val="1"/>
+      <w:numFmt w:val="decimal"/>
+      <w:lvlText w:val="%4."/>
+      <w:lvlJc w:val="left"/>
+      <w:pPr>
+        <w:ind w:left="2880" w:hanging="360"/>
+      </w:pPr>
+    </w:lvl>
+    <w:lvl w:ilvl="4" w:tplc="04090019" w:tentative="1">
+      <w:start w:val="1"/>
+      <w:numFmt w:val="lowerLetter"/>
+      <w:lvlText w:val="%5."/>
+      <w:lvlJc w:val="left"/>
+      <w:pPr>
+        <w:ind w:left="3600" w:hanging="360"/>
+      </w:pPr>
+    </w:lvl>
+    <w:lvl w:ilvl="5" w:tplc="0409001B" w:tentative="1">
+      <w:start w:val="1"/>
+      <w:numFmt w:val="lowerRoman"/>
+      <w:lvlText w:val="%6."/>
+      <w:lvlJc w:val="right"/>
+      <w:pPr>
+        <w:ind w:left="4320" w:hanging="180"/>
+      </w:pPr>
+    </w:lvl>
+    <w:lvl w:ilvl="6" w:tplc="0409000F" w:tentative="1">
+      <w:start w:val="1"/>
+      <w:numFmt w:val="decimal"/>
+      <w:lvlText w:val="%7."/>
+      <w:lvlJc w:val="left"/>
+      <w:pPr>
+        <w:ind w:left="5040" w:hanging="360"/>
+      </w:pPr>
+    </w:lvl>
+    <w:lvl w:ilvl="7" w:tplc="04090019" w:tentative="1">
+      <w:start w:val="1"/>
+      <w:numFmt w:val="lowerLetter"/>
+      <w:lvlText w:val="%8."/>
+      <w:lvlJc w:val="left"/>
+      <w:pPr>
+        <w:ind w:left="5760" w:hanging="360"/>
+      </w:pPr>
+    </w:lvl>
+    <w:lvl w:ilvl="8" w:tplc="0409001B" w:tentative="1">
+      <w:start w:val="1"/>
+      <w:numFmt w:val="lowerRoman"/>
+      <w:lvlText w:val="%9."/>
+      <w:lvlJc w:val="right"/>
+      <w:pPr>
+        <w:ind w:left="6480" w:hanging="180"/>
+      </w:pPr>
+    </w:lvl>
+  </w:abstractNum>
+  <w:abstractNum w:abstractNumId="3" w15:restartNumberingAfterBreak="0">
     <w:nsid w:val="2F4F1C89"/>
     <w:multiLevelType w:val="hybridMultilevel"/>
     <w:tmpl w:val="EEAE2EE2"/>
@@ -7188,7 +9617,7 @@
       </w:rPr>
     </w:lvl>
   </w:abstractNum>
-  <w:abstractNum w:abstractNumId="3" w15:restartNumberingAfterBreak="0">
+  <w:abstractNum w:abstractNumId="4" w15:restartNumberingAfterBreak="0">
     <w:nsid w:val="32620DD1"/>
     <w:multiLevelType w:val="hybridMultilevel"/>
     <w:tmpl w:val="5E240B5A"/>
@@ -7301,7 +9730,7 @@
       </w:rPr>
     </w:lvl>
   </w:abstractNum>
-  <w:abstractNum w:abstractNumId="4" w15:restartNumberingAfterBreak="0">
+  <w:abstractNum w:abstractNumId="5" w15:restartNumberingAfterBreak="0">
     <w:nsid w:val="44146400"/>
     <w:multiLevelType w:val="hybridMultilevel"/>
     <w:tmpl w:val="EFC88204"/>
@@ -7414,7 +9843,7 @@
       </w:rPr>
     </w:lvl>
   </w:abstractNum>
-  <w:abstractNum w:abstractNumId="5" w15:restartNumberingAfterBreak="0">
+  <w:abstractNum w:abstractNumId="6" w15:restartNumberingAfterBreak="0">
     <w:nsid w:val="44965E85"/>
     <w:multiLevelType w:val="hybridMultilevel"/>
     <w:tmpl w:val="D6B67FF2"/>
@@ -7512,7 +9941,7 @@
       </w:pPr>
     </w:lvl>
   </w:abstractNum>
-  <w:abstractNum w:abstractNumId="6" w15:restartNumberingAfterBreak="0">
+  <w:abstractNum w:abstractNumId="7" w15:restartNumberingAfterBreak="0">
     <w:nsid w:val="4913163E"/>
     <w:multiLevelType w:val="hybridMultilevel"/>
     <w:tmpl w:val="20140CF2"/>
@@ -7625,7 +10054,7 @@
       </w:rPr>
     </w:lvl>
   </w:abstractNum>
-  <w:abstractNum w:abstractNumId="7" w15:restartNumberingAfterBreak="0">
+  <w:abstractNum w:abstractNumId="8" w15:restartNumberingAfterBreak="0">
     <w:nsid w:val="4B7211B9"/>
     <w:multiLevelType w:val="hybridMultilevel"/>
     <w:tmpl w:val="43D48EB2"/>
@@ -7738,7 +10167,120 @@
       </w:rPr>
     </w:lvl>
   </w:abstractNum>
-  <w:abstractNum w:abstractNumId="8" w15:restartNumberingAfterBreak="0">
+  <w:abstractNum w:abstractNumId="9" w15:restartNumberingAfterBreak="0">
+    <w:nsid w:val="51CC462A"/>
+    <w:multiLevelType w:val="hybridMultilevel"/>
+    <w:tmpl w:val="D7E035E6"/>
+    <w:lvl w:ilvl="0" w:tplc="04090001">
+      <w:start w:val="1"/>
+      <w:numFmt w:val="bullet"/>
+      <w:lvlText w:val=""/>
+      <w:lvlJc w:val="left"/>
+      <w:pPr>
+        <w:ind w:left="720" w:hanging="360"/>
+      </w:pPr>
+      <w:rPr>
+        <w:rFonts w:ascii="Symbol" w:hAnsi="Symbol" w:hint="default"/>
+      </w:rPr>
+    </w:lvl>
+    <w:lvl w:ilvl="1" w:tplc="04090003" w:tentative="1">
+      <w:start w:val="1"/>
+      <w:numFmt w:val="bullet"/>
+      <w:lvlText w:val="o"/>
+      <w:lvlJc w:val="left"/>
+      <w:pPr>
+        <w:ind w:left="1440" w:hanging="360"/>
+      </w:pPr>
+      <w:rPr>
+        <w:rFonts w:ascii="Courier New" w:hAnsi="Courier New" w:cs="Courier New" w:hint="default"/>
+      </w:rPr>
+    </w:lvl>
+    <w:lvl w:ilvl="2" w:tplc="04090005" w:tentative="1">
+      <w:start w:val="1"/>
+      <w:numFmt w:val="bullet"/>
+      <w:lvlText w:val=""/>
+      <w:lvlJc w:val="left"/>
+      <w:pPr>
+        <w:ind w:left="2160" w:hanging="360"/>
+      </w:pPr>
+      <w:rPr>
+        <w:rFonts w:ascii="Wingdings" w:hAnsi="Wingdings" w:hint="default"/>
+      </w:rPr>
+    </w:lvl>
+    <w:lvl w:ilvl="3" w:tplc="04090001" w:tentative="1">
+      <w:start w:val="1"/>
+      <w:numFmt w:val="bullet"/>
+      <w:lvlText w:val=""/>
+      <w:lvlJc w:val="left"/>
+      <w:pPr>
+        <w:ind w:left="2880" w:hanging="360"/>
+      </w:pPr>
+      <w:rPr>
+        <w:rFonts w:ascii="Symbol" w:hAnsi="Symbol" w:hint="default"/>
+      </w:rPr>
+    </w:lvl>
+    <w:lvl w:ilvl="4" w:tplc="04090003" w:tentative="1">
+      <w:start w:val="1"/>
+      <w:numFmt w:val="bullet"/>
+      <w:lvlText w:val="o"/>
+      <w:lvlJc w:val="left"/>
+      <w:pPr>
+        <w:ind w:left="3600" w:hanging="360"/>
+      </w:pPr>
+      <w:rPr>
+        <w:rFonts w:ascii="Courier New" w:hAnsi="Courier New" w:cs="Courier New" w:hint="default"/>
+      </w:rPr>
+    </w:lvl>
+    <w:lvl w:ilvl="5" w:tplc="04090005" w:tentative="1">
+      <w:start w:val="1"/>
+      <w:numFmt w:val="bullet"/>
+      <w:lvlText w:val=""/>
+      <w:lvlJc w:val="left"/>
+      <w:pPr>
+        <w:ind w:left="4320" w:hanging="360"/>
+      </w:pPr>
+      <w:rPr>
+        <w:rFonts w:ascii="Wingdings" w:hAnsi="Wingdings" w:hint="default"/>
+      </w:rPr>
+    </w:lvl>
+    <w:lvl w:ilvl="6" w:tplc="04090001" w:tentative="1">
+      <w:start w:val="1"/>
+      <w:numFmt w:val="bullet"/>
+      <w:lvlText w:val=""/>
+      <w:lvlJc w:val="left"/>
+      <w:pPr>
+        <w:ind w:left="5040" w:hanging="360"/>
+      </w:pPr>
+      <w:rPr>
+        <w:rFonts w:ascii="Symbol" w:hAnsi="Symbol" w:hint="default"/>
+      </w:rPr>
+    </w:lvl>
+    <w:lvl w:ilvl="7" w:tplc="04090003" w:tentative="1">
+      <w:start w:val="1"/>
+      <w:numFmt w:val="bullet"/>
+      <w:lvlText w:val="o"/>
+      <w:lvlJc w:val="left"/>
+      <w:pPr>
+        <w:ind w:left="5760" w:hanging="360"/>
+      </w:pPr>
+      <w:rPr>
+        <w:rFonts w:ascii="Courier New" w:hAnsi="Courier New" w:cs="Courier New" w:hint="default"/>
+      </w:rPr>
+    </w:lvl>
+    <w:lvl w:ilvl="8" w:tplc="04090005" w:tentative="1">
+      <w:start w:val="1"/>
+      <w:numFmt w:val="bullet"/>
+      <w:lvlText w:val=""/>
+      <w:lvlJc w:val="left"/>
+      <w:pPr>
+        <w:ind w:left="6480" w:hanging="360"/>
+      </w:pPr>
+      <w:rPr>
+        <w:rFonts w:ascii="Wingdings" w:hAnsi="Wingdings" w:hint="default"/>
+      </w:rPr>
+    </w:lvl>
+  </w:abstractNum>
+  <w:abstractNum w:abstractNumId="10" w15:restartNumberingAfterBreak="0">
     <w:nsid w:val="57A408D2"/>
     <w:multiLevelType w:val="hybridMultilevel"/>
     <w:tmpl w:val="38C2FCA4"/>
@@ -7951,7 +10493,96 @@
       </w:rPr>
     </w:lvl>
   </w:abstractNum>
-  <w:abstractNum w:abstractNumId="9" w15:restartNumberingAfterBreak="0">
+  <w:abstractNum w:abstractNumId="11" w15:restartNumberingAfterBreak="0">
+    <w:nsid w:val="692C7F57"/>
+    <w:multiLevelType w:val="hybridMultilevel"/>
+    <w:tmpl w:val="2AB2480C"/>
+    <w:lvl w:ilvl="0" w:tplc="0409000F">
+      <w:start w:val="1"/>
+      <w:numFmt w:val="decimal"/>
+      <w:lvlText w:val="%1."/>
+      <w:lvlJc w:val="left"/>
+      <w:pPr>
+        <w:ind w:left="720" w:hanging="360"/>
+      </w:pPr>
+      <w:rPr>
+        <w:rFonts w:hint="default"/>
+      </w:rPr>
+    </w:lvl>
+    <w:lvl w:ilvl="1" w:tplc="04090019" w:tentative="1">
+      <w:start w:val="1"/>
+      <w:numFmt w:val="lowerLetter"/>
+      <w:lvlText w:val="%2."/>
+      <w:lvlJc w:val="left"/>
+      <w:pPr>
+        <w:ind w:left="1440" w:hanging="360"/>
+      </w:pPr>
+    </w:lvl>
+    <w:lvl w:ilvl="2" w:tplc="0409001B" w:tentative="1">
+      <w:start w:val="1"/>
+      <w:numFmt w:val="lowerRoman"/>
+      <w:lvlText w:val="%3."/>
+      <w:lvlJc w:val="right"/>
+      <w:pPr>
+        <w:ind w:left="2160" w:hanging="180"/>
+      </w:pPr>
+    </w:lvl>
+    <w:lvl w:ilvl="3" w:tplc="0409000F" w:tentative="1">
+      <w:start w:val="1"/>
+      <w:numFmt w:val="decimal"/>
+      <w:lvlText w:val="%4."/>
+      <w:lvlJc w:val="left"/>
+      <w:pPr>
+        <w:ind w:left="2880" w:hanging="360"/>
+      </w:pPr>
+    </w:lvl>
+    <w:lvl w:ilvl="4" w:tplc="04090019" w:tentative="1">
+      <w:start w:val="1"/>
+      <w:numFmt w:val="lowerLetter"/>
+      <w:lvlText w:val="%5."/>
+      <w:lvlJc w:val="left"/>
+      <w:pPr>
+        <w:ind w:left="3600" w:hanging="360"/>
+      </w:pPr>
+    </w:lvl>
+    <w:lvl w:ilvl="5" w:tplc="0409001B" w:tentative="1">
+      <w:start w:val="1"/>
+      <w:numFmt w:val="lowerRoman"/>
+      <w:lvlText w:val="%6."/>
+      <w:lvlJc w:val="right"/>
+      <w:pPr>
+        <w:ind w:left="4320" w:hanging="180"/>
+      </w:pPr>
+    </w:lvl>
+    <w:lvl w:ilvl="6" w:tplc="0409000F" w:tentative="1">
+      <w:start w:val="1"/>
+      <w:numFmt w:val="decimal"/>
+      <w:lvlText w:val="%7."/>
+      <w:lvlJc w:val="left"/>
+      <w:pPr>
+        <w:ind w:left="5040" w:hanging="360"/>
+      </w:pPr>
+    </w:lvl>
+    <w:lvl w:ilvl="7" w:tplc="04090019" w:tentative="1">
+      <w:start w:val="1"/>
+      <w:numFmt w:val="lowerLetter"/>
+      <w:lvlText w:val="%8."/>
+      <w:lvlJc w:val="left"/>
+      <w:pPr>
+        <w:ind w:left="5760" w:hanging="360"/>
+      </w:pPr>
+    </w:lvl>
+    <w:lvl w:ilvl="8" w:tplc="0409001B" w:tentative="1">
+      <w:start w:val="1"/>
+      <w:numFmt w:val="lowerRoman"/>
+      <w:lvlText w:val="%9."/>
+      <w:lvlJc w:val="right"/>
+      <w:pPr>
+        <w:ind w:left="6480" w:hanging="180"/>
+      </w:pPr>
+    </w:lvl>
+  </w:abstractNum>
+  <w:abstractNum w:abstractNumId="12" w15:restartNumberingAfterBreak="0">
     <w:nsid w:val="71686442"/>
     <w:multiLevelType w:val="hybridMultilevel"/>
     <w:tmpl w:val="EA14C2A0"/>
@@ -8037,7 +10668,7 @@
       </w:pPr>
     </w:lvl>
   </w:abstractNum>
-  <w:abstractNum w:abstractNumId="10" w15:restartNumberingAfterBreak="0">
+  <w:abstractNum w:abstractNumId="13" w15:restartNumberingAfterBreak="0">
     <w:nsid w:val="71DD0143"/>
     <w:multiLevelType w:val="hybridMultilevel"/>
     <w:tmpl w:val="F83471B8"/>
@@ -8149,7 +10780,7 @@
       </w:rPr>
     </w:lvl>
   </w:abstractNum>
-  <w:abstractNum w:abstractNumId="11" w15:restartNumberingAfterBreak="0">
+  <w:abstractNum w:abstractNumId="14" w15:restartNumberingAfterBreak="0">
     <w:nsid w:val="7821628D"/>
     <w:multiLevelType w:val="hybridMultilevel"/>
     <w:tmpl w:val="5F188F4E"/>
@@ -8247,7 +10878,7 @@
       </w:pPr>
     </w:lvl>
   </w:abstractNum>
-  <w:abstractNum w:abstractNumId="12" w15:restartNumberingAfterBreak="0">
+  <w:abstractNum w:abstractNumId="15" w15:restartNumberingAfterBreak="0">
     <w:nsid w:val="7F6B75F0"/>
     <w:multiLevelType w:val="hybridMultilevel"/>
     <w:tmpl w:val="752ED658"/>
@@ -8461,7 +11092,7 @@
     </w:lvl>
   </w:abstractNum>
   <w:num w:numId="1">
-    <w:abstractNumId w:val="9"/>
+    <w:abstractNumId w:val="12"/>
   </w:num>
   <w:num w:numId="2">
     <w:abstractNumId w:val="1"/>
@@ -8470,7 +11101,7 @@
     <w:abstractNumId w:val="0"/>
   </w:num>
   <w:num w:numId="4">
-    <w:abstractNumId w:val="10"/>
+    <w:abstractNumId w:val="13"/>
   </w:num>
   <w:num w:numId="5">
     <w:abstractNumId w:val="1"/>
@@ -8482,34 +11113,43 @@
     <w:abstractNumId w:val="1"/>
   </w:num>
   <w:num w:numId="8">
-    <w:abstractNumId w:val="8"/>
+    <w:abstractNumId w:val="10"/>
   </w:num>
   <w:num w:numId="9">
-    <w:abstractNumId w:val="4"/>
+    <w:abstractNumId w:val="5"/>
   </w:num>
   <w:num w:numId="10">
-    <w:abstractNumId w:val="12"/>
+    <w:abstractNumId w:val="15"/>
   </w:num>
   <w:num w:numId="11">
-    <w:abstractNumId w:val="5"/>
+    <w:abstractNumId w:val="6"/>
   </w:num>
   <w:num w:numId="12">
-    <w:abstractNumId w:val="11"/>
+    <w:abstractNumId w:val="14"/>
   </w:num>
   <w:num w:numId="13">
     <w:abstractNumId w:val="1"/>
   </w:num>
   <w:num w:numId="14">
+    <w:abstractNumId w:val="4"/>
+  </w:num>
+  <w:num w:numId="15">
+    <w:abstractNumId w:val="7"/>
+  </w:num>
+  <w:num w:numId="16">
+    <w:abstractNumId w:val="8"/>
+  </w:num>
+  <w:num w:numId="17">
     <w:abstractNumId w:val="3"/>
   </w:num>
-  <w:num w:numId="15">
-    <w:abstractNumId w:val="6"/>
+  <w:num w:numId="18">
+    <w:abstractNumId w:val="11"/>
   </w:num>
-  <w:num w:numId="16">
-    <w:abstractNumId w:val="7"/>
+  <w:num w:numId="19">
+    <w:abstractNumId w:val="2"/>
   </w:num>
-  <w:num w:numId="17">
-    <w:abstractNumId w:val="2"/>
+  <w:num w:numId="20">
+    <w:abstractNumId w:val="9"/>
   </w:num>
 </w:numbering>
 </file>
@@ -9490,6 +12130,18 @@
         <w:insideV w:val="single" w:sz="4" w:space="0" w:color="auto"/>
       </w:tblBorders>
     </w:tblPr>
+  </w:style>
+  <w:style w:type="character" w:styleId="Mention">
+    <w:name w:val="Mention"/>
+    <w:basedOn w:val="DefaultParagraphFont"/>
+    <w:uiPriority w:val="99"/>
+    <w:semiHidden/>
+    <w:unhideWhenUsed/>
+    <w:rsid w:val="00E4105A"/>
+    <w:rPr>
+      <w:color w:val="2B579A"/>
+      <w:shd w:val="clear" w:color="auto" w:fill="E6E6E6"/>
+    </w:rPr>
   </w:style>
 </w:styles>
 </file>
@@ -10557,7 +13209,7 @@
         <a:p>
           <a:r>
             <a:rPr lang="en-US" sz="1300"/>
-            <a:t>Run the pre-deployment script . Get the list of parameters for the subscription</a:t>
+            <a:t>Run the pre-deployment script to Create AD App Service Principle and Get the list of parameters for the subscription</a:t>
           </a:r>
         </a:p>
       </dgm:t>
@@ -10709,10 +13361,24 @@
     <dgm:pt modelId="{6C305177-7AE7-4CE8-A253-172C5C5415E4}" type="parTrans" cxnId="{16FD1D14-E747-4EB0-A09F-89241611DED9}">
       <dgm:prSet/>
       <dgm:spPr/>
+      <dgm:t>
+        <a:bodyPr/>
+        <a:lstStyle/>
+        <a:p>
+          <a:endParaRPr lang="en-US"/>
+        </a:p>
+      </dgm:t>
     </dgm:pt>
     <dgm:pt modelId="{AFE148B8-E0E5-49F9-9259-589CA02B50B9}" type="sibTrans" cxnId="{16FD1D14-E747-4EB0-A09F-89241611DED9}">
       <dgm:prSet/>
       <dgm:spPr/>
+      <dgm:t>
+        <a:bodyPr/>
+        <a:lstStyle/>
+        <a:p>
+          <a:endParaRPr lang="en-US"/>
+        </a:p>
+      </dgm:t>
     </dgm:pt>
     <dgm:pt modelId="{561CC1DB-73B2-49EB-88EF-BD803675DC34}">
       <dgm:prSet phldrT="[Text]"/>
@@ -10731,32 +13397,24 @@
     <dgm:pt modelId="{DAC051C0-AC6C-452D-B010-1A2E638BEC1E}" type="parTrans" cxnId="{CCBD95C0-23D2-4DDC-BC35-381F75D87A0B}">
       <dgm:prSet/>
       <dgm:spPr/>
+      <dgm:t>
+        <a:bodyPr/>
+        <a:lstStyle/>
+        <a:p>
+          <a:endParaRPr lang="en-US"/>
+        </a:p>
+      </dgm:t>
     </dgm:pt>
     <dgm:pt modelId="{D6AC4DD2-1D2D-4A1F-880B-A8D138969827}" type="sibTrans" cxnId="{CCBD95C0-23D2-4DDC-BC35-381F75D87A0B}">
       <dgm:prSet/>
-      <dgm:spPr/>
-    </dgm:pt>
-    <dgm:pt modelId="{74F8ADB2-8967-47C4-AC2D-6B727A8CCA4F}">
-      <dgm:prSet phldrT="[Text]"/>
       <dgm:spPr/>
       <dgm:t>
         <a:bodyPr/>
         <a:lstStyle/>
         <a:p>
-          <a:r>
-            <a:rPr lang="en-US" sz="1600"/>
-            <a:t>Create AD App Service Principle</a:t>
-          </a:r>
+          <a:endParaRPr lang="en-US"/>
         </a:p>
       </dgm:t>
-    </dgm:pt>
-    <dgm:pt modelId="{3C90D44E-CB01-4681-9A08-2813E2CA7CDB}" type="parTrans" cxnId="{233190E0-8F3E-4868-BFA1-6D9C410171B8}">
-      <dgm:prSet/>
-      <dgm:spPr/>
-    </dgm:pt>
-    <dgm:pt modelId="{F5146E87-6177-4B71-9154-BDC5EFE73C9D}" type="sibTrans" cxnId="{233190E0-8F3E-4868-BFA1-6D9C410171B8}">
-      <dgm:prSet/>
-      <dgm:spPr/>
     </dgm:pt>
     <dgm:pt modelId="{27DF90F4-76E4-494D-826A-F73F0032D71B}" type="pres">
       <dgm:prSet presAssocID="{317B94BC-E1DA-4525-A9D8-782C45723115}" presName="Name0" presStyleCnt="0">
@@ -10809,37 +13467,35 @@
     </dgm:pt>
   </dgm:ptLst>
   <dgm:cxnLst>
+    <dgm:cxn modelId="{E5FB8EB1-0281-49B0-96AB-DEAEA7AB7687}" type="presOf" srcId="{0B13006F-8C11-45A8-BDE9-7B13B07EB4BE}" destId="{B0860C19-D8CE-4F4D-84E6-EC138424B8D5}" srcOrd="1" destOrd="0" presId="urn:microsoft.com/office/officeart/2005/8/layout/process1"/>
+    <dgm:cxn modelId="{38979709-91ED-45E9-9E3C-E3429417B0A6}" srcId="{317B94BC-E1DA-4525-A9D8-782C45723115}" destId="{948E20D8-366C-44E1-9326-3D5912B8EDD7}" srcOrd="2" destOrd="0" parTransId="{28852557-625A-4E38-9C80-8FE4B95B70E2}" sibTransId="{9DFE2638-68AA-401E-BAE8-DB2D6DCC9671}"/>
+    <dgm:cxn modelId="{C898DC6E-5896-4A7E-929B-0A8F2F5D3B0A}" srcId="{317B94BC-E1DA-4525-A9D8-782C45723115}" destId="{45499152-7E36-493D-9664-BF5B7F533A0D}" srcOrd="0" destOrd="0" parTransId="{760EA09F-651E-4D7A-AE2A-50D071EBB862}" sibTransId="{BE5F86CB-E6A8-4E7C-B95B-7AF2F64E3903}"/>
+    <dgm:cxn modelId="{0DB3CD73-C529-4560-972B-FC5F82D6B603}" srcId="{76708518-552A-4054-9C72-23BD0DCA8E4D}" destId="{9C697CAE-EFD8-4AB6-9428-2333F4A8B1C3}" srcOrd="2" destOrd="0" parTransId="{7958A059-190E-41CC-BA3F-F83461858050}" sibTransId="{AC948290-0E95-4787-8D48-7B7A1D49FF6C}"/>
+    <dgm:cxn modelId="{CCBD95C0-23D2-4DDC-BC35-381F75D87A0B}" srcId="{948E20D8-366C-44E1-9326-3D5912B8EDD7}" destId="{561CC1DB-73B2-49EB-88EF-BD803675DC34}" srcOrd="2" destOrd="0" parTransId="{DAC051C0-AC6C-452D-B010-1A2E638BEC1E}" sibTransId="{D6AC4DD2-1D2D-4A1F-880B-A8D138969827}"/>
+    <dgm:cxn modelId="{094843E6-42B6-4F2C-8CA5-270435FD055E}" srcId="{76708518-552A-4054-9C72-23BD0DCA8E4D}" destId="{55436A0E-4FFD-4B9F-95F7-FC7947C6C9B0}" srcOrd="1" destOrd="0" parTransId="{1B7ADE05-99A9-4ECA-9433-63C5BFC4E701}" sibTransId="{202FE8E2-3184-4D4E-A26A-5C67C0AE3E6F}"/>
+    <dgm:cxn modelId="{9C180823-940C-4876-B6E5-489D4DD2E835}" srcId="{45499152-7E36-493D-9664-BF5B7F533A0D}" destId="{01C8EECF-61E0-48A5-B9C3-9F0887411F5A}" srcOrd="0" destOrd="0" parTransId="{99754120-2B73-4E8D-8DAC-E66475B7DC06}" sibTransId="{1D787D8E-80AB-4389-9F90-D46056348A34}"/>
+    <dgm:cxn modelId="{FF2B65A6-C900-43FB-B915-953133412872}" type="presOf" srcId="{1CB57C0F-25E8-43A7-B58C-94F5120C79BF}" destId="{6244B73C-29FB-4ECC-9AF0-65481A3573FC}" srcOrd="0" destOrd="1" presId="urn:microsoft.com/office/officeart/2005/8/layout/process1"/>
+    <dgm:cxn modelId="{51CB6471-C4B6-42A8-880A-EF7233D8934B}" type="presOf" srcId="{A8223884-52D1-44EE-B51E-97CAB9442F3B}" destId="{FF43FB6C-5A12-4615-9C47-D5A7E110F902}" srcOrd="0" destOrd="1" presId="urn:microsoft.com/office/officeart/2005/8/layout/process1"/>
+    <dgm:cxn modelId="{3089721D-75DB-4982-AF9F-EF8E3EFDCDD3}" type="presOf" srcId="{18DDF5A4-4894-46FB-8813-99E54A37F64B}" destId="{6244B73C-29FB-4ECC-9AF0-65481A3573FC}" srcOrd="0" destOrd="2" presId="urn:microsoft.com/office/officeart/2005/8/layout/process1"/>
+    <dgm:cxn modelId="{B8EFA006-2F9F-4C07-9268-EFA9DE87F0F5}" type="presOf" srcId="{0B13006F-8C11-45A8-BDE9-7B13B07EB4BE}" destId="{6B960709-9FF5-4F17-B09A-7289C6535380}" srcOrd="0" destOrd="0" presId="urn:microsoft.com/office/officeart/2005/8/layout/process1"/>
+    <dgm:cxn modelId="{7EA6EBF8-75D4-40C5-B1E7-8FC41BCB5BD9}" srcId="{45499152-7E36-493D-9664-BF5B7F533A0D}" destId="{6D9B89F1-E49F-491C-8464-AF57F82F9F76}" srcOrd="2" destOrd="0" parTransId="{E4BC4580-4441-49CC-AB76-EBB99119253F}" sibTransId="{88078153-27D3-4346-844F-FD644C4023B0}"/>
+    <dgm:cxn modelId="{2D6A301C-868E-44C4-BD55-D80BB173F655}" type="presOf" srcId="{9C697CAE-EFD8-4AB6-9428-2333F4A8B1C3}" destId="{FF43FB6C-5A12-4615-9C47-D5A7E110F902}" srcOrd="0" destOrd="3" presId="urn:microsoft.com/office/officeart/2005/8/layout/process1"/>
+    <dgm:cxn modelId="{50E29699-2203-43AA-90E3-1DDDA308F952}" srcId="{45499152-7E36-493D-9664-BF5B7F533A0D}" destId="{0C5E23F2-91FC-4F71-BAD1-874F712EFFE0}" srcOrd="1" destOrd="0" parTransId="{BCC85A44-9593-4DA2-A34A-BA25719C7CE6}" sibTransId="{CF9FB1F0-C55A-4990-8E44-32F7AE06B337}"/>
+    <dgm:cxn modelId="{1176964D-2DE9-4124-9B04-F642F471A2CD}" srcId="{948E20D8-366C-44E1-9326-3D5912B8EDD7}" destId="{1CB57C0F-25E8-43A7-B58C-94F5120C79BF}" srcOrd="0" destOrd="0" parTransId="{F1568EE9-7EFB-478D-ABA8-9D720AE80F15}" sibTransId="{57A73335-6882-4C2B-9056-CCFCEC63808A}"/>
+    <dgm:cxn modelId="{7E20F1BF-6641-42AB-8DF7-F0249B0B2EFF}" type="presOf" srcId="{561CC1DB-73B2-49EB-88EF-BD803675DC34}" destId="{6244B73C-29FB-4ECC-9AF0-65481A3573FC}" srcOrd="0" destOrd="3" presId="urn:microsoft.com/office/officeart/2005/8/layout/process1"/>
+    <dgm:cxn modelId="{16FD1D14-E747-4EB0-A09F-89241611DED9}" srcId="{948E20D8-366C-44E1-9326-3D5912B8EDD7}" destId="{18DDF5A4-4894-46FB-8813-99E54A37F64B}" srcOrd="1" destOrd="0" parTransId="{6C305177-7AE7-4CE8-A253-172C5C5415E4}" sibTransId="{AFE148B8-E0E5-49F9-9259-589CA02B50B9}"/>
+    <dgm:cxn modelId="{F5E8C683-6664-447C-83A5-833E48276563}" type="presOf" srcId="{0C5E23F2-91FC-4F71-BAD1-874F712EFFE0}" destId="{FEBECEC2-261F-411D-AC75-11B30D757196}" srcOrd="0" destOrd="2" presId="urn:microsoft.com/office/officeart/2005/8/layout/process1"/>
+    <dgm:cxn modelId="{9E359AD1-EDC5-48FD-ACF0-AED52629F84F}" type="presOf" srcId="{76708518-552A-4054-9C72-23BD0DCA8E4D}" destId="{FF43FB6C-5A12-4615-9C47-D5A7E110F902}" srcOrd="0" destOrd="0" presId="urn:microsoft.com/office/officeart/2005/8/layout/process1"/>
+    <dgm:cxn modelId="{A2257C7F-A4FC-4F41-8F71-FA6669A93E2E}" srcId="{317B94BC-E1DA-4525-A9D8-782C45723115}" destId="{76708518-552A-4054-9C72-23BD0DCA8E4D}" srcOrd="1" destOrd="0" parTransId="{1B980B3D-AFE8-4765-ACFE-399DA55B5F4D}" sibTransId="{0B13006F-8C11-45A8-BDE9-7B13B07EB4BE}"/>
+    <dgm:cxn modelId="{B98FA137-E500-4480-8BE6-08EAB806EF39}" type="presOf" srcId="{317B94BC-E1DA-4525-A9D8-782C45723115}" destId="{27DF90F4-76E4-494D-826A-F73F0032D71B}" srcOrd="0" destOrd="0" presId="urn:microsoft.com/office/officeart/2005/8/layout/process1"/>
+    <dgm:cxn modelId="{26B4CA87-850E-44FF-8E5C-3D3DAC7E4FDC}" type="presOf" srcId="{45499152-7E36-493D-9664-BF5B7F533A0D}" destId="{FEBECEC2-261F-411D-AC75-11B30D757196}" srcOrd="0" destOrd="0" presId="urn:microsoft.com/office/officeart/2005/8/layout/process1"/>
+    <dgm:cxn modelId="{F1C92FEB-E591-4A78-856D-8CE71F95F755}" type="presOf" srcId="{6D9B89F1-E49F-491C-8464-AF57F82F9F76}" destId="{FEBECEC2-261F-411D-AC75-11B30D757196}" srcOrd="0" destOrd="3" presId="urn:microsoft.com/office/officeart/2005/8/layout/process1"/>
     <dgm:cxn modelId="{6D33C198-FA19-4069-A1E6-3026F41A5A1C}" type="presOf" srcId="{948E20D8-366C-44E1-9326-3D5912B8EDD7}" destId="{6244B73C-29FB-4ECC-9AF0-65481A3573FC}" srcOrd="0" destOrd="0" presId="urn:microsoft.com/office/officeart/2005/8/layout/process1"/>
     <dgm:cxn modelId="{AF839E4F-ACFD-42C1-8CFC-6A35D61FDA2B}" type="presOf" srcId="{01C8EECF-61E0-48A5-B9C3-9F0887411F5A}" destId="{FEBECEC2-261F-411D-AC75-11B30D757196}" srcOrd="0" destOrd="1" presId="urn:microsoft.com/office/officeart/2005/8/layout/process1"/>
-    <dgm:cxn modelId="{F1C92FEB-E591-4A78-856D-8CE71F95F755}" type="presOf" srcId="{6D9B89F1-E49F-491C-8464-AF57F82F9F76}" destId="{FEBECEC2-261F-411D-AC75-11B30D757196}" srcOrd="0" destOrd="3" presId="urn:microsoft.com/office/officeart/2005/8/layout/process1"/>
-    <dgm:cxn modelId="{CCBD95C0-23D2-4DDC-BC35-381F75D87A0B}" srcId="{948E20D8-366C-44E1-9326-3D5912B8EDD7}" destId="{561CC1DB-73B2-49EB-88EF-BD803675DC34}" srcOrd="2" destOrd="0" parTransId="{DAC051C0-AC6C-452D-B010-1A2E638BEC1E}" sibTransId="{D6AC4DD2-1D2D-4A1F-880B-A8D138969827}"/>
+    <dgm:cxn modelId="{6A43718C-A3B3-4BAE-BEFC-29AED20B22FD}" type="presOf" srcId="{BE5F86CB-E6A8-4E7C-B95B-7AF2F64E3903}" destId="{4815412B-DA59-475F-91A9-A47199BB2627}" srcOrd="0" destOrd="0" presId="urn:microsoft.com/office/officeart/2005/8/layout/process1"/>
     <dgm:cxn modelId="{9724CDBF-BA31-4121-87B1-09D6F835135C}" type="presOf" srcId="{55436A0E-4FFD-4B9F-95F7-FC7947C6C9B0}" destId="{FF43FB6C-5A12-4615-9C47-D5A7E110F902}" srcOrd="0" destOrd="2" presId="urn:microsoft.com/office/officeart/2005/8/layout/process1"/>
-    <dgm:cxn modelId="{3089721D-75DB-4982-AF9F-EF8E3EFDCDD3}" type="presOf" srcId="{18DDF5A4-4894-46FB-8813-99E54A37F64B}" destId="{6244B73C-29FB-4ECC-9AF0-65481A3573FC}" srcOrd="0" destOrd="2" presId="urn:microsoft.com/office/officeart/2005/8/layout/process1"/>
-    <dgm:cxn modelId="{9E359AD1-EDC5-48FD-ACF0-AED52629F84F}" type="presOf" srcId="{76708518-552A-4054-9C72-23BD0DCA8E4D}" destId="{FF43FB6C-5A12-4615-9C47-D5A7E110F902}" srcOrd="0" destOrd="0" presId="urn:microsoft.com/office/officeart/2005/8/layout/process1"/>
-    <dgm:cxn modelId="{C898DC6E-5896-4A7E-929B-0A8F2F5D3B0A}" srcId="{317B94BC-E1DA-4525-A9D8-782C45723115}" destId="{45499152-7E36-493D-9664-BF5B7F533A0D}" srcOrd="0" destOrd="0" parTransId="{760EA09F-651E-4D7A-AE2A-50D071EBB862}" sibTransId="{BE5F86CB-E6A8-4E7C-B95B-7AF2F64E3903}"/>
-    <dgm:cxn modelId="{E5FB8EB1-0281-49B0-96AB-DEAEA7AB7687}" type="presOf" srcId="{0B13006F-8C11-45A8-BDE9-7B13B07EB4BE}" destId="{B0860C19-D8CE-4F4D-84E6-EC138424B8D5}" srcOrd="1" destOrd="0" presId="urn:microsoft.com/office/officeart/2005/8/layout/process1"/>
-    <dgm:cxn modelId="{094843E6-42B6-4F2C-8CA5-270435FD055E}" srcId="{76708518-552A-4054-9C72-23BD0DCA8E4D}" destId="{55436A0E-4FFD-4B9F-95F7-FC7947C6C9B0}" srcOrd="1" destOrd="0" parTransId="{1B7ADE05-99A9-4ECA-9433-63C5BFC4E701}" sibTransId="{202FE8E2-3184-4D4E-A26A-5C67C0AE3E6F}"/>
-    <dgm:cxn modelId="{3D53E5EF-22FE-48AC-8CC6-3934B6278A26}" type="presOf" srcId="{74F8ADB2-8967-47C4-AC2D-6B727A8CCA4F}" destId="{6244B73C-29FB-4ECC-9AF0-65481A3573FC}" srcOrd="0" destOrd="4" presId="urn:microsoft.com/office/officeart/2005/8/layout/process1"/>
+    <dgm:cxn modelId="{36C379A7-6AEC-408B-A534-C26429148913}" type="presOf" srcId="{BE5F86CB-E6A8-4E7C-B95B-7AF2F64E3903}" destId="{D446AF94-B037-4A34-99DA-4D7C2C7790E4}" srcOrd="1" destOrd="0" presId="urn:microsoft.com/office/officeart/2005/8/layout/process1"/>
     <dgm:cxn modelId="{1D91DA0F-26FC-4C3F-B762-40624F79AF7C}" srcId="{76708518-552A-4054-9C72-23BD0DCA8E4D}" destId="{A8223884-52D1-44EE-B51E-97CAB9442F3B}" srcOrd="0" destOrd="0" parTransId="{D482C80F-81D1-4CF5-9578-0DBF55C9C266}" sibTransId="{748AA645-0F6B-4A35-AD66-ED6E9AA54929}"/>
-    <dgm:cxn modelId="{36C379A7-6AEC-408B-A534-C26429148913}" type="presOf" srcId="{BE5F86CB-E6A8-4E7C-B95B-7AF2F64E3903}" destId="{D446AF94-B037-4A34-99DA-4D7C2C7790E4}" srcOrd="1" destOrd="0" presId="urn:microsoft.com/office/officeart/2005/8/layout/process1"/>
-    <dgm:cxn modelId="{0DB3CD73-C529-4560-972B-FC5F82D6B603}" srcId="{76708518-552A-4054-9C72-23BD0DCA8E4D}" destId="{9C697CAE-EFD8-4AB6-9428-2333F4A8B1C3}" srcOrd="2" destOrd="0" parTransId="{7958A059-190E-41CC-BA3F-F83461858050}" sibTransId="{AC948290-0E95-4787-8D48-7B7A1D49FF6C}"/>
-    <dgm:cxn modelId="{26B4CA87-850E-44FF-8E5C-3D3DAC7E4FDC}" type="presOf" srcId="{45499152-7E36-493D-9664-BF5B7F533A0D}" destId="{FEBECEC2-261F-411D-AC75-11B30D757196}" srcOrd="0" destOrd="0" presId="urn:microsoft.com/office/officeart/2005/8/layout/process1"/>
-    <dgm:cxn modelId="{A2257C7F-A4FC-4F41-8F71-FA6669A93E2E}" srcId="{317B94BC-E1DA-4525-A9D8-782C45723115}" destId="{76708518-552A-4054-9C72-23BD0DCA8E4D}" srcOrd="1" destOrd="0" parTransId="{1B980B3D-AFE8-4765-ACFE-399DA55B5F4D}" sibTransId="{0B13006F-8C11-45A8-BDE9-7B13B07EB4BE}"/>
-    <dgm:cxn modelId="{6A43718C-A3B3-4BAE-BEFC-29AED20B22FD}" type="presOf" srcId="{BE5F86CB-E6A8-4E7C-B95B-7AF2F64E3903}" destId="{4815412B-DA59-475F-91A9-A47199BB2627}" srcOrd="0" destOrd="0" presId="urn:microsoft.com/office/officeart/2005/8/layout/process1"/>
-    <dgm:cxn modelId="{233190E0-8F3E-4868-BFA1-6D9C410171B8}" srcId="{948E20D8-366C-44E1-9326-3D5912B8EDD7}" destId="{74F8ADB2-8967-47C4-AC2D-6B727A8CCA4F}" srcOrd="3" destOrd="0" parTransId="{3C90D44E-CB01-4681-9A08-2813E2CA7CDB}" sibTransId="{F5146E87-6177-4B71-9154-BDC5EFE73C9D}"/>
-    <dgm:cxn modelId="{16FD1D14-E747-4EB0-A09F-89241611DED9}" srcId="{948E20D8-366C-44E1-9326-3D5912B8EDD7}" destId="{18DDF5A4-4894-46FB-8813-99E54A37F64B}" srcOrd="1" destOrd="0" parTransId="{6C305177-7AE7-4CE8-A253-172C5C5415E4}" sibTransId="{AFE148B8-E0E5-49F9-9259-589CA02B50B9}"/>
-    <dgm:cxn modelId="{1176964D-2DE9-4124-9B04-F642F471A2CD}" srcId="{948E20D8-366C-44E1-9326-3D5912B8EDD7}" destId="{1CB57C0F-25E8-43A7-B58C-94F5120C79BF}" srcOrd="0" destOrd="0" parTransId="{F1568EE9-7EFB-478D-ABA8-9D720AE80F15}" sibTransId="{57A73335-6882-4C2B-9056-CCFCEC63808A}"/>
-    <dgm:cxn modelId="{9C180823-940C-4876-B6E5-489D4DD2E835}" srcId="{45499152-7E36-493D-9664-BF5B7F533A0D}" destId="{01C8EECF-61E0-48A5-B9C3-9F0887411F5A}" srcOrd="0" destOrd="0" parTransId="{99754120-2B73-4E8D-8DAC-E66475B7DC06}" sibTransId="{1D787D8E-80AB-4389-9F90-D46056348A34}"/>
-    <dgm:cxn modelId="{B98FA137-E500-4480-8BE6-08EAB806EF39}" type="presOf" srcId="{317B94BC-E1DA-4525-A9D8-782C45723115}" destId="{27DF90F4-76E4-494D-826A-F73F0032D71B}" srcOrd="0" destOrd="0" presId="urn:microsoft.com/office/officeart/2005/8/layout/process1"/>
-    <dgm:cxn modelId="{B8EFA006-2F9F-4C07-9268-EFA9DE87F0F5}" type="presOf" srcId="{0B13006F-8C11-45A8-BDE9-7B13B07EB4BE}" destId="{6B960709-9FF5-4F17-B09A-7289C6535380}" srcOrd="0" destOrd="0" presId="urn:microsoft.com/office/officeart/2005/8/layout/process1"/>
-    <dgm:cxn modelId="{50E29699-2203-43AA-90E3-1DDDA308F952}" srcId="{45499152-7E36-493D-9664-BF5B7F533A0D}" destId="{0C5E23F2-91FC-4F71-BAD1-874F712EFFE0}" srcOrd="1" destOrd="0" parTransId="{BCC85A44-9593-4DA2-A34A-BA25719C7CE6}" sibTransId="{CF9FB1F0-C55A-4990-8E44-32F7AE06B337}"/>
-    <dgm:cxn modelId="{FF2B65A6-C900-43FB-B915-953133412872}" type="presOf" srcId="{1CB57C0F-25E8-43A7-B58C-94F5120C79BF}" destId="{6244B73C-29FB-4ECC-9AF0-65481A3573FC}" srcOrd="0" destOrd="1" presId="urn:microsoft.com/office/officeart/2005/8/layout/process1"/>
-    <dgm:cxn modelId="{7E20F1BF-6641-42AB-8DF7-F0249B0B2EFF}" type="presOf" srcId="{561CC1DB-73B2-49EB-88EF-BD803675DC34}" destId="{6244B73C-29FB-4ECC-9AF0-65481A3573FC}" srcOrd="0" destOrd="3" presId="urn:microsoft.com/office/officeart/2005/8/layout/process1"/>
-    <dgm:cxn modelId="{51CB6471-C4B6-42A8-880A-EF7233D8934B}" type="presOf" srcId="{A8223884-52D1-44EE-B51E-97CAB9442F3B}" destId="{FF43FB6C-5A12-4615-9C47-D5A7E110F902}" srcOrd="0" destOrd="1" presId="urn:microsoft.com/office/officeart/2005/8/layout/process1"/>
-    <dgm:cxn modelId="{38979709-91ED-45E9-9E3C-E3429417B0A6}" srcId="{317B94BC-E1DA-4525-A9D8-782C45723115}" destId="{948E20D8-366C-44E1-9326-3D5912B8EDD7}" srcOrd="2" destOrd="0" parTransId="{28852557-625A-4E38-9C80-8FE4B95B70E2}" sibTransId="{9DFE2638-68AA-401E-BAE8-DB2D6DCC9671}"/>
-    <dgm:cxn modelId="{F5E8C683-6664-447C-83A5-833E48276563}" type="presOf" srcId="{0C5E23F2-91FC-4F71-BAD1-874F712EFFE0}" destId="{FEBECEC2-261F-411D-AC75-11B30D757196}" srcOrd="0" destOrd="2" presId="urn:microsoft.com/office/officeart/2005/8/layout/process1"/>
-    <dgm:cxn modelId="{7EA6EBF8-75D4-40C5-B1E7-8FC41BCB5BD9}" srcId="{45499152-7E36-493D-9664-BF5B7F533A0D}" destId="{6D9B89F1-E49F-491C-8464-AF57F82F9F76}" srcOrd="2" destOrd="0" parTransId="{E4BC4580-4441-49CC-AB76-EBB99119253F}" sibTransId="{88078153-27D3-4346-844F-FD644C4023B0}"/>
-    <dgm:cxn modelId="{2D6A301C-868E-44C4-BD55-D80BB173F655}" type="presOf" srcId="{9C697CAE-EFD8-4AB6-9428-2333F4A8B1C3}" destId="{FF43FB6C-5A12-4615-9C47-D5A7E110F902}" srcOrd="0" destOrd="3" presId="urn:microsoft.com/office/officeart/2005/8/layout/process1"/>
     <dgm:cxn modelId="{1136578C-EBAA-49CA-87FF-463A22053CB7}" type="presParOf" srcId="{27DF90F4-76E4-494D-826A-F73F0032D71B}" destId="{FEBECEC2-261F-411D-AC75-11B30D757196}" srcOrd="0" destOrd="0" presId="urn:microsoft.com/office/officeart/2005/8/layout/process1"/>
     <dgm:cxn modelId="{B524ED60-7965-4B6B-A1FB-36ADD9899C15}" type="presParOf" srcId="{27DF90F4-76E4-494D-826A-F73F0032D71B}" destId="{4815412B-DA59-475F-91A9-A47199BB2627}" srcOrd="1" destOrd="0" presId="urn:microsoft.com/office/officeart/2005/8/layout/process1"/>
     <dgm:cxn modelId="{7A359CAB-F554-40EE-9B38-F3B8ADF2FA30}" type="presParOf" srcId="{4815412B-DA59-475F-91A9-A47199BB2627}" destId="{D446AF94-B037-4A34-99DA-4D7C2C7790E4}" srcOrd="0" destOrd="0" presId="urn:microsoft.com/office/officeart/2005/8/layout/process1"/>
@@ -10873,8 +13529,8 @@
       </dsp:nvSpPr>
       <dsp:spPr>
         <a:xfrm>
-          <a:off x="5967" y="41021"/>
-          <a:ext cx="1783548" cy="3118356"/>
+          <a:off x="5967" y="205108"/>
+          <a:ext cx="1783548" cy="2790183"/>
         </a:xfrm>
         <a:prstGeom prst="roundRect">
           <a:avLst>
@@ -10996,13 +13652,13 @@
           </a:pPr>
           <a:r>
             <a:rPr lang="en-US" sz="1300" kern="1200"/>
-            <a:t>Run the pre-deployment script . Get the list of parameters for the subscription</a:t>
+            <a:t>Run the pre-deployment script to Create AD App Service Principle and Get the list of parameters for the subscription</a:t>
           </a:r>
         </a:p>
       </dsp:txBody>
       <dsp:txXfrm>
-        <a:off x="58205" y="93259"/>
-        <a:ext cx="1679072" cy="3013880"/>
+        <a:off x="58205" y="257346"/>
+        <a:ext cx="1679072" cy="2685707"/>
       </dsp:txXfrm>
     </dsp:sp>
     <dsp:sp modelId="{4815412B-DA59-475F-91A9-A47199BB2627}">
@@ -11082,8 +13738,8 @@
       </dsp:nvSpPr>
       <dsp:spPr>
         <a:xfrm>
-          <a:off x="2502935" y="41021"/>
-          <a:ext cx="1783548" cy="3118356"/>
+          <a:off x="2502935" y="205108"/>
+          <a:ext cx="1783548" cy="2790183"/>
         </a:xfrm>
         <a:prstGeom prst="roundRect">
           <a:avLst>
@@ -11215,8 +13871,8 @@
         </a:p>
       </dsp:txBody>
       <dsp:txXfrm>
-        <a:off x="2555173" y="93259"/>
-        <a:ext cx="1679072" cy="3013880"/>
+        <a:off x="2555173" y="257346"/>
+        <a:ext cx="1679072" cy="2685707"/>
       </dsp:txXfrm>
     </dsp:sp>
     <dsp:sp modelId="{6B960709-9FF5-4F17-B09A-7289C6535380}">
@@ -11296,8 +13952,8 @@
       </dsp:nvSpPr>
       <dsp:spPr>
         <a:xfrm>
-          <a:off x="4999903" y="41021"/>
-          <a:ext cx="1783548" cy="3118356"/>
+          <a:off x="4999903" y="205108"/>
+          <a:ext cx="1783548" cy="2790183"/>
         </a:xfrm>
         <a:prstGeom prst="roundRect">
           <a:avLst>
@@ -11422,28 +14078,10 @@
             <a:t>Enable OMS Diagnastics</a:t>
           </a:r>
         </a:p>
-        <a:p>
-          <a:pPr marL="171450" lvl="1" indent="-171450" algn="l" defTabSz="711200">
-            <a:lnSpc>
-              <a:spcPct val="90000"/>
-            </a:lnSpc>
-            <a:spcBef>
-              <a:spcPct val="0"/>
-            </a:spcBef>
-            <a:spcAft>
-              <a:spcPct val="15000"/>
-            </a:spcAft>
-            <a:buChar char="•"/>
-          </a:pPr>
-          <a:r>
-            <a:rPr lang="en-US" sz="1600" kern="1200"/>
-            <a:t>Create AD App Service Principle</a:t>
-          </a:r>
-        </a:p>
       </dsp:txBody>
       <dsp:txXfrm>
-        <a:off x="5052141" y="93259"/>
-        <a:ext cx="1679072" cy="3013880"/>
+        <a:off x="5052141" y="257346"/>
+        <a:ext cx="1679072" cy="2685707"/>
       </dsp:txXfrm>
     </dsp:sp>
   </dsp:spTree>
@@ -12949,7 +15587,7 @@
 </file>
 
 <file path=customXml/itemProps2.xml><?xml version="1.0" encoding="utf-8"?>
-<ds:datastoreItem xmlns:ds="http://schemas.openxmlformats.org/officeDocument/2006/customXml" ds:itemID="{9A9ADDD9-1211-4E5E-B16D-70360BA1078E}">
+<ds:datastoreItem xmlns:ds="http://schemas.openxmlformats.org/officeDocument/2006/customXml" ds:itemID="{CD5F9E2B-B4C6-4945-AC33-C481C9585DBA}">
   <ds:schemaRefs>
     <ds:schemaRef ds:uri="http://schemas.openxmlformats.org/officeDocument/2006/bibliography"/>
   </ds:schemaRefs>

</xml_diff>

<commit_message>
Updating parameters and deployment guide
</commit_message>
<xml_diff>
--- a/documents/DeploymentGuide.docx
+++ b/documents/DeploymentGuide.docx
@@ -416,7 +416,7 @@
                                         <w:sz w:val="20"/>
                                         <w:szCs w:val="20"/>
                                       </w:rPr>
-                                      <w:t xml:space="preserve">we are releasing an Azure </w:t>
+                                      <w:t xml:space="preserve">we are releasing an Azure Quick </w:t>
                                     </w:r>
                                     <w:r>
                                       <w:rPr>
@@ -424,23 +424,7 @@
                                         <w:sz w:val="20"/>
                                         <w:szCs w:val="20"/>
                                       </w:rPr>
-                                      <w:t xml:space="preserve">Quick </w:t>
-                                    </w:r>
-                                    <w:r>
-                                      <w:rPr>
-                                        <w:color w:val="595959" w:themeColor="text1" w:themeTint="A6"/>
-                                        <w:sz w:val="20"/>
-                                        <w:szCs w:val="20"/>
-                                      </w:rPr>
-                                      <w:t>Start</w:t>
-                                    </w:r>
-                                    <w:r>
-                                      <w:rPr>
-                                        <w:color w:val="595959" w:themeColor="text1" w:themeTint="A6"/>
-                                        <w:sz w:val="20"/>
-                                        <w:szCs w:val="20"/>
-                                      </w:rPr>
-                                      <w:t xml:space="preserve"> sample. The template describes a stack that deploys a multi-tiered azure PaaS web application stack. It makes use of many nested templates, and can be customized as desired.</w:t>
+                                      <w:t>Start sample. The template describes a stack that deploys a multi-tiered azure PaaS web application stack. It makes use of many nested templates, and can be customized as desired.</w:t>
                                     </w:r>
                                   </w:p>
                                 </w:sdtContent>
@@ -530,7 +514,7 @@
                                   <w:sz w:val="20"/>
                                   <w:szCs w:val="20"/>
                                 </w:rPr>
-                                <w:t xml:space="preserve">we are releasing an Azure </w:t>
+                                <w:t xml:space="preserve">we are releasing an Azure Quick </w:t>
                               </w:r>
                               <w:r>
                                 <w:rPr>
@@ -538,23 +522,7 @@
                                   <w:sz w:val="20"/>
                                   <w:szCs w:val="20"/>
                                 </w:rPr>
-                                <w:t xml:space="preserve">Quick </w:t>
-                              </w:r>
-                              <w:r>
-                                <w:rPr>
-                                  <w:color w:val="595959" w:themeColor="text1" w:themeTint="A6"/>
-                                  <w:sz w:val="20"/>
-                                  <w:szCs w:val="20"/>
-                                </w:rPr>
-                                <w:t>Start</w:t>
-                              </w:r>
-                              <w:r>
-                                <w:rPr>
-                                  <w:color w:val="595959" w:themeColor="text1" w:themeTint="A6"/>
-                                  <w:sz w:val="20"/>
-                                  <w:szCs w:val="20"/>
-                                </w:rPr>
-                                <w:t xml:space="preserve"> sample. The template describes a stack that deploys a multi-tiered azure PaaS web application stack. It makes use of many nested templates, and can be customized as desired.</w:t>
+                                <w:t>Start sample. The template describes a stack that deploys a multi-tiered azure PaaS web application stack. It makes use of many nested templates, and can be customized as desired.</w:t>
                               </w:r>
                             </w:p>
                           </w:sdtContent>
@@ -886,8 +854,6 @@
             </w:rPr>
           </w:pPr>
         </w:p>
-        <w:bookmarkStart w:id="0" w:name="_GoBack"/>
-        <w:bookmarkEnd w:id="0"/>
         <w:p>
           <w:pPr>
             <w:pStyle w:val="TOC1"/>
@@ -918,7 +884,7 @@
             </w:rPr>
             <w:fldChar w:fldCharType="separate"/>
           </w:r>
-          <w:hyperlink w:anchor="_Toc475042508" w:history="1">
+          <w:hyperlink w:anchor="_Toc475080703" w:history="1">
             <w:r>
               <w:rPr>
                 <w:rStyle w:val="Hyperlink"/>
@@ -959,7 +925,7 @@
                 <w:noProof/>
                 <w:webHidden/>
               </w:rPr>
-              <w:instrText xml:space="preserve"> PAGEREF _Toc475042508 \h </w:instrText>
+              <w:instrText xml:space="preserve"> PAGEREF _Toc475080703 \h </w:instrText>
             </w:r>
             <w:r>
               <w:rPr>
@@ -1002,7 +968,7 @@
               <w:noProof/>
             </w:rPr>
           </w:pPr>
-          <w:hyperlink w:anchor="_Toc475042509" w:history="1">
+          <w:hyperlink w:anchor="_Toc475080704" w:history="1">
             <w:r>
               <w:rPr>
                 <w:rStyle w:val="Hyperlink"/>
@@ -1043,7 +1009,7 @@
                 <w:noProof/>
                 <w:webHidden/>
               </w:rPr>
-              <w:instrText xml:space="preserve"> PAGEREF _Toc475042509 \h </w:instrText>
+              <w:instrText xml:space="preserve"> PAGEREF _Toc475080704 \h </w:instrText>
             </w:r>
             <w:r>
               <w:rPr>
@@ -1085,7 +1051,7 @@
               <w:noProof/>
             </w:rPr>
           </w:pPr>
-          <w:hyperlink w:anchor="_Toc475042510" w:history="1">
+          <w:hyperlink w:anchor="_Toc475080705" w:history="1">
             <w:r>
               <w:rPr>
                 <w:rStyle w:val="Hyperlink"/>
@@ -1129,7 +1095,7 @@
                 <w:noProof/>
                 <w:webHidden/>
               </w:rPr>
-              <w:instrText xml:space="preserve"> PAGEREF _Toc475042510 \h </w:instrText>
+              <w:instrText xml:space="preserve"> PAGEREF _Toc475080705 \h </w:instrText>
             </w:r>
             <w:r>
               <w:rPr>
@@ -1171,7 +1137,7 @@
               <w:noProof/>
             </w:rPr>
           </w:pPr>
-          <w:hyperlink w:anchor="_Toc475042511" w:history="1">
+          <w:hyperlink w:anchor="_Toc475080706" w:history="1">
             <w:r>
               <w:rPr>
                 <w:rStyle w:val="Hyperlink"/>
@@ -1215,7 +1181,7 @@
                 <w:noProof/>
                 <w:webHidden/>
               </w:rPr>
-              <w:instrText xml:space="preserve"> PAGEREF _Toc475042511 \h </w:instrText>
+              <w:instrText xml:space="preserve"> PAGEREF _Toc475080706 \h </w:instrText>
             </w:r>
             <w:r>
               <w:rPr>
@@ -1258,7 +1224,7 @@
               <w:noProof/>
             </w:rPr>
           </w:pPr>
-          <w:hyperlink w:anchor="_Toc475042512" w:history="1">
+          <w:hyperlink w:anchor="_Toc475080707" w:history="1">
             <w:r>
               <w:rPr>
                 <w:rStyle w:val="Hyperlink"/>
@@ -1299,7 +1265,7 @@
                 <w:noProof/>
                 <w:webHidden/>
               </w:rPr>
-              <w:instrText xml:space="preserve"> PAGEREF _Toc475042512 \h </w:instrText>
+              <w:instrText xml:space="preserve"> PAGEREF _Toc475080707 \h </w:instrText>
             </w:r>
             <w:r>
               <w:rPr>
@@ -1319,7 +1285,7 @@
                 <w:noProof/>
                 <w:webHidden/>
               </w:rPr>
-              <w:t>3</w:t>
+              <w:t>2</w:t>
             </w:r>
             <w:r>
               <w:rPr>
@@ -1342,7 +1308,7 @@
               <w:noProof/>
             </w:rPr>
           </w:pPr>
-          <w:hyperlink w:anchor="_Toc475042513" w:history="1">
+          <w:hyperlink w:anchor="_Toc475080708" w:history="1">
             <w:r>
               <w:rPr>
                 <w:rStyle w:val="Hyperlink"/>
@@ -1383,7 +1349,7 @@
                 <w:noProof/>
                 <w:webHidden/>
               </w:rPr>
-              <w:instrText xml:space="preserve"> PAGEREF _Toc475042513 \h </w:instrText>
+              <w:instrText xml:space="preserve"> PAGEREF _Toc475080708 \h </w:instrText>
             </w:r>
             <w:r>
               <w:rPr>
@@ -1426,7 +1392,7 @@
               <w:noProof/>
             </w:rPr>
           </w:pPr>
-          <w:hyperlink w:anchor="_Toc475042514" w:history="1">
+          <w:hyperlink w:anchor="_Toc475080709" w:history="1">
             <w:r>
               <w:rPr>
                 <w:rStyle w:val="Hyperlink"/>
@@ -1446,7 +1412,7 @@
                 <w:rStyle w:val="Hyperlink"/>
                 <w:noProof/>
               </w:rPr>
-              <w:t>Run Pre Deployment PowerShell Script</w:t>
+              <w:t>Run Pre-Deployment PowerShell Script</w:t>
             </w:r>
             <w:r>
               <w:rPr>
@@ -1467,7 +1433,7 @@
                 <w:noProof/>
                 <w:webHidden/>
               </w:rPr>
-              <w:instrText xml:space="preserve"> PAGEREF _Toc475042514 \h </w:instrText>
+              <w:instrText xml:space="preserve"> PAGEREF _Toc475080709 \h </w:instrText>
             </w:r>
             <w:r>
               <w:rPr>
@@ -1510,7 +1476,7 @@
               <w:noProof/>
             </w:rPr>
           </w:pPr>
-          <w:hyperlink w:anchor="_Toc475042515" w:history="1">
+          <w:hyperlink w:anchor="_Toc475080710" w:history="1">
             <w:r>
               <w:rPr>
                 <w:rStyle w:val="Hyperlink"/>
@@ -1530,7 +1496,7 @@
                 <w:rStyle w:val="Hyperlink"/>
                 <w:noProof/>
               </w:rPr>
-              <w:t>Configure AD App:</w:t>
+              <w:t>Configure AD App</w:t>
             </w:r>
             <w:r>
               <w:rPr>
@@ -1551,7 +1517,7 @@
                 <w:noProof/>
                 <w:webHidden/>
               </w:rPr>
-              <w:instrText xml:space="preserve"> PAGEREF _Toc475042515 \h </w:instrText>
+              <w:instrText xml:space="preserve"> PAGEREF _Toc475080710 \h </w:instrText>
             </w:r>
             <w:r>
               <w:rPr>
@@ -1594,7 +1560,7 @@
               <w:noProof/>
             </w:rPr>
           </w:pPr>
-          <w:hyperlink w:anchor="_Toc475042516" w:history="1">
+          <w:hyperlink w:anchor="_Toc475080711" w:history="1">
             <w:r>
               <w:rPr>
                 <w:rStyle w:val="Hyperlink"/>
@@ -1635,7 +1601,7 @@
                 <w:noProof/>
                 <w:webHidden/>
               </w:rPr>
-              <w:instrText xml:space="preserve"> PAGEREF _Toc475042516 \h </w:instrText>
+              <w:instrText xml:space="preserve"> PAGEREF _Toc475080711 \h </w:instrText>
             </w:r>
             <w:r>
               <w:rPr>
@@ -1678,7 +1644,7 @@
               <w:noProof/>
             </w:rPr>
           </w:pPr>
-          <w:hyperlink w:anchor="_Toc475042517" w:history="1">
+          <w:hyperlink w:anchor="_Toc475080712" w:history="1">
             <w:r>
               <w:rPr>
                 <w:rStyle w:val="Hyperlink"/>
@@ -1698,7 +1664,7 @@
                 <w:rStyle w:val="Hyperlink"/>
                 <w:noProof/>
               </w:rPr>
-              <w:t>Click on the Deploy to Azure on GitHub</w:t>
+              <w:t>Click  Deploy to Azure on GitHub</w:t>
             </w:r>
             <w:r>
               <w:rPr>
@@ -1719,7 +1685,7 @@
                 <w:noProof/>
                 <w:webHidden/>
               </w:rPr>
-              <w:instrText xml:space="preserve"> PAGEREF _Toc475042517 \h </w:instrText>
+              <w:instrText xml:space="preserve"> PAGEREF _Toc475080712 \h </w:instrText>
             </w:r>
             <w:r>
               <w:rPr>
@@ -1762,7 +1728,7 @@
               <w:noProof/>
             </w:rPr>
           </w:pPr>
-          <w:hyperlink w:anchor="_Toc475042518" w:history="1">
+          <w:hyperlink w:anchor="_Toc475080713" w:history="1">
             <w:r>
               <w:rPr>
                 <w:rStyle w:val="Hyperlink"/>
@@ -1803,7 +1769,7 @@
                 <w:noProof/>
                 <w:webHidden/>
               </w:rPr>
-              <w:instrText xml:space="preserve"> PAGEREF _Toc475042518 \h </w:instrText>
+              <w:instrText xml:space="preserve"> PAGEREF _Toc475080713 \h </w:instrText>
             </w:r>
             <w:r>
               <w:rPr>
@@ -1846,7 +1812,7 @@
               <w:noProof/>
             </w:rPr>
           </w:pPr>
-          <w:hyperlink w:anchor="_Toc475042519" w:history="1">
+          <w:hyperlink w:anchor="_Toc475080714" w:history="1">
             <w:r>
               <w:rPr>
                 <w:rStyle w:val="Hyperlink"/>
@@ -1887,7 +1853,7 @@
                 <w:noProof/>
                 <w:webHidden/>
               </w:rPr>
-              <w:instrText xml:space="preserve"> PAGEREF _Toc475042519 \h </w:instrText>
+              <w:instrText xml:space="preserve"> PAGEREF _Toc475080714 \h </w:instrText>
             </w:r>
             <w:r>
               <w:rPr>
@@ -1930,7 +1896,7 @@
               <w:noProof/>
             </w:rPr>
           </w:pPr>
-          <w:hyperlink w:anchor="_Toc475042520" w:history="1">
+          <w:hyperlink w:anchor="_Toc475080715" w:history="1">
             <w:r>
               <w:rPr>
                 <w:rStyle w:val="Hyperlink"/>
@@ -1971,7 +1937,7 @@
                 <w:noProof/>
                 <w:webHidden/>
               </w:rPr>
-              <w:instrText xml:space="preserve"> PAGEREF _Toc475042520 \h </w:instrText>
+              <w:instrText xml:space="preserve"> PAGEREF _Toc475080715 \h </w:instrText>
             </w:r>
             <w:r>
               <w:rPr>
@@ -2014,7 +1980,7 @@
               <w:noProof/>
             </w:rPr>
           </w:pPr>
-          <w:hyperlink w:anchor="_Toc475042521" w:history="1">
+          <w:hyperlink w:anchor="_Toc475080716" w:history="1">
             <w:r>
               <w:rPr>
                 <w:rStyle w:val="Hyperlink"/>
@@ -2055,7 +2021,7 @@
                 <w:noProof/>
                 <w:webHidden/>
               </w:rPr>
-              <w:instrText xml:space="preserve"> PAGEREF _Toc475042521 \h </w:instrText>
+              <w:instrText xml:space="preserve"> PAGEREF _Toc475080716 \h </w:instrText>
             </w:r>
             <w:r>
               <w:rPr>
@@ -2075,77 +2041,7 @@
                 <w:noProof/>
                 <w:webHidden/>
               </w:rPr>
-              <w:t>13</w:t>
-            </w:r>
-            <w:r>
-              <w:rPr>
-                <w:noProof/>
-                <w:webHidden/>
-              </w:rPr>
-              <w:fldChar w:fldCharType="end"/>
-            </w:r>
-          </w:hyperlink>
-        </w:p>
-        <w:p>
-          <w:pPr>
-            <w:pStyle w:val="TOC2"/>
-            <w:tabs>
-              <w:tab w:val="right" w:leader="dot" w:pos="10790"/>
-            </w:tabs>
-            <w:rPr>
-              <w:rFonts w:cstheme="minorBidi"/>
-              <w:noProof/>
-            </w:rPr>
-          </w:pPr>
-          <w:hyperlink w:anchor="_Toc475042522" w:history="1">
-            <w:r>
-              <w:rPr>
-                <w:rStyle w:val="Hyperlink"/>
-                <w:rFonts w:eastAsia="Calibri"/>
-                <w:noProof/>
-              </w:rPr>
-              <w:t>Sample Values</w:t>
-            </w:r>
-            <w:r>
-              <w:rPr>
-                <w:noProof/>
-                <w:webHidden/>
-              </w:rPr>
-              <w:tab/>
-            </w:r>
-            <w:r>
-              <w:rPr>
-                <w:noProof/>
-                <w:webHidden/>
-              </w:rPr>
-              <w:fldChar w:fldCharType="begin"/>
-            </w:r>
-            <w:r>
-              <w:rPr>
-                <w:noProof/>
-                <w:webHidden/>
-              </w:rPr>
-              <w:instrText xml:space="preserve"> PAGEREF _Toc475042522 \h </w:instrText>
-            </w:r>
-            <w:r>
-              <w:rPr>
-                <w:noProof/>
-                <w:webHidden/>
-              </w:rPr>
-            </w:r>
-            <w:r>
-              <w:rPr>
-                <w:noProof/>
-                <w:webHidden/>
-              </w:rPr>
-              <w:fldChar w:fldCharType="separate"/>
-            </w:r>
-            <w:r>
-              <w:rPr>
-                <w:noProof/>
-                <w:webHidden/>
-              </w:rPr>
-              <w:t>15</w:t>
+              <w:t>14</w:t>
             </w:r>
             <w:r>
               <w:rPr>
@@ -2168,7 +2064,7 @@
               <w:noProof/>
             </w:rPr>
           </w:pPr>
-          <w:hyperlink w:anchor="_Toc475042523" w:history="1">
+          <w:hyperlink w:anchor="_Toc475080717" w:history="1">
             <w:r>
               <w:rPr>
                 <w:rStyle w:val="Hyperlink"/>
@@ -2209,7 +2105,7 @@
                 <w:noProof/>
                 <w:webHidden/>
               </w:rPr>
-              <w:instrText xml:space="preserve"> PAGEREF _Toc475042523 \h </w:instrText>
+              <w:instrText xml:space="preserve"> PAGEREF _Toc475080717 \h </w:instrText>
             </w:r>
             <w:r>
               <w:rPr>
@@ -2229,7 +2125,7 @@
                 <w:noProof/>
                 <w:webHidden/>
               </w:rPr>
-              <w:t>16</w:t>
+              <w:t>17</w:t>
             </w:r>
             <w:r>
               <w:rPr>
@@ -2252,7 +2148,7 @@
               <w:noProof/>
             </w:rPr>
           </w:pPr>
-          <w:hyperlink w:anchor="_Toc475042524" w:history="1">
+          <w:hyperlink w:anchor="_Toc475080718" w:history="1">
             <w:r>
               <w:rPr>
                 <w:rStyle w:val="Hyperlink"/>
@@ -2272,7 +2168,7 @@
                 <w:rStyle w:val="Hyperlink"/>
                 <w:noProof/>
               </w:rPr>
-              <w:t>Install OMS Dashboards Views.</w:t>
+              <w:t>Install OMS Dashboards Views</w:t>
             </w:r>
             <w:r>
               <w:rPr>
@@ -2293,7 +2189,7 @@
                 <w:noProof/>
                 <w:webHidden/>
               </w:rPr>
-              <w:instrText xml:space="preserve"> PAGEREF _Toc475042524 \h </w:instrText>
+              <w:instrText xml:space="preserve"> PAGEREF _Toc475080718 \h </w:instrText>
             </w:r>
             <w:r>
               <w:rPr>
@@ -2313,7 +2209,7 @@
                 <w:noProof/>
                 <w:webHidden/>
               </w:rPr>
-              <w:t>16</w:t>
+              <w:t>17</w:t>
             </w:r>
             <w:r>
               <w:rPr>
@@ -2336,7 +2232,7 @@
               <w:noProof/>
             </w:rPr>
           </w:pPr>
-          <w:hyperlink w:anchor="_Toc475042525" w:history="1">
+          <w:hyperlink w:anchor="_Toc475080719" w:history="1">
             <w:r>
               <w:rPr>
                 <w:rStyle w:val="Hyperlink"/>
@@ -2377,7 +2273,7 @@
                 <w:noProof/>
                 <w:webHidden/>
               </w:rPr>
-              <w:instrText xml:space="preserve"> PAGEREF _Toc475042525 \h </w:instrText>
+              <w:instrText xml:space="preserve"> PAGEREF _Toc475080719 \h </w:instrText>
             </w:r>
             <w:r>
               <w:rPr>
@@ -2397,7 +2293,7 @@
                 <w:noProof/>
                 <w:webHidden/>
               </w:rPr>
-              <w:t>19</w:t>
+              <w:t>20</w:t>
             </w:r>
             <w:r>
               <w:rPr>
@@ -2420,7 +2316,7 @@
               <w:noProof/>
             </w:rPr>
           </w:pPr>
-          <w:hyperlink w:anchor="_Toc475042526" w:history="1">
+          <w:hyperlink w:anchor="_Toc475080720" w:history="1">
             <w:r>
               <w:rPr>
                 <w:rStyle w:val="Hyperlink"/>
@@ -2461,7 +2357,7 @@
                 <w:noProof/>
                 <w:webHidden/>
               </w:rPr>
-              <w:instrText xml:space="preserve"> PAGEREF _Toc475042526 \h </w:instrText>
+              <w:instrText xml:space="preserve"> PAGEREF _Toc475080720 \h </w:instrText>
             </w:r>
             <w:r>
               <w:rPr>
@@ -2504,7 +2400,7 @@
               <w:noProof/>
             </w:rPr>
           </w:pPr>
-          <w:hyperlink w:anchor="_Toc475042527" w:history="1">
+          <w:hyperlink w:anchor="_Toc475080721" w:history="1">
             <w:r>
               <w:rPr>
                 <w:rStyle w:val="Hyperlink"/>
@@ -2545,7 +2441,7 @@
                 <w:noProof/>
                 <w:webHidden/>
               </w:rPr>
-              <w:instrText xml:space="preserve"> PAGEREF _Toc475042527 \h </w:instrText>
+              <w:instrText xml:space="preserve"> PAGEREF _Toc475080721 \h </w:instrText>
             </w:r>
             <w:r>
               <w:rPr>
@@ -2565,7 +2461,7 @@
                 <w:noProof/>
                 <w:webHidden/>
               </w:rPr>
-              <w:t>20</w:t>
+              <w:t>21</w:t>
             </w:r>
             <w:r>
               <w:rPr>
@@ -2615,12 +2511,12 @@
       <w:pPr>
         <w:pStyle w:val="Heading1"/>
       </w:pPr>
-      <w:bookmarkStart w:id="1" w:name="_Toc475042508"/>
+      <w:bookmarkStart w:id="0" w:name="_Toc475080703"/>
       <w:r>
         <w:lastRenderedPageBreak/>
         <w:t>High level summary</w:t>
       </w:r>
-      <w:bookmarkEnd w:id="1"/>
+      <w:bookmarkEnd w:id="0"/>
     </w:p>
     <w:p>
       <w:pPr>
@@ -2634,7 +2530,7 @@
           <w:noProof/>
         </w:rPr>
         <w:drawing>
-          <wp:inline distT="0" distB="0" distL="0" distR="0" wp14:anchorId="53E3B8B0" wp14:editId="41953EF1">
+          <wp:inline distT="0" distB="0" distL="0" distR="0" wp14:anchorId="53E3B8B0" wp14:editId="0E847D52">
             <wp:extent cx="6789420" cy="3200400"/>
             <wp:effectExtent l="19050" t="0" r="11430" b="0"/>
             <wp:docPr id="1" name="Diagram 1"/>
@@ -2652,14 +2548,14 @@
       <w:pPr>
         <w:pStyle w:val="Heading1"/>
       </w:pPr>
-      <w:bookmarkStart w:id="2" w:name="_Toc475042509"/>
+      <w:bookmarkStart w:id="1" w:name="_Toc475080704"/>
       <w:r>
         <w:t xml:space="preserve">Pre-Requisites &amp; </w:t>
       </w:r>
       <w:r>
         <w:t>Permissions required to deploy</w:t>
       </w:r>
-      <w:bookmarkEnd w:id="2"/>
+      <w:bookmarkEnd w:id="1"/>
     </w:p>
     <w:p>
       <w:pPr>
@@ -2709,7 +2605,7 @@
                 <w:u w:val="single"/>
               </w:rPr>
             </w:pPr>
-            <w:bookmarkStart w:id="3" w:name="_Toc475042510"/>
+            <w:bookmarkStart w:id="2" w:name="_Toc475080705"/>
             <w:r>
               <w:rPr>
                 <w:rFonts w:ascii="Segoe UI Symbol" w:eastAsia="Calibri" w:hAnsi="Segoe UI Symbol" w:cs="Segoe UI Symbol"/>
@@ -2736,7 +2632,7 @@
               </w:rPr>
               <w:t>Local machine setup</w:t>
             </w:r>
-            <w:bookmarkEnd w:id="3"/>
+            <w:bookmarkEnd w:id="2"/>
           </w:p>
           <w:p>
             <w:pPr>
@@ -2754,19 +2650,49 @@
               <w:rPr>
                 <w:rFonts w:ascii="Eras Medium ITC" w:hAnsi="Eras Medium ITC" w:cstheme="minorHAnsi"/>
               </w:rPr>
-              <w:t>You should run the pre and post deployment scripts with Admin or remote signed credentials (</w:t>
+              <w:t>R</w:t>
             </w:r>
             <w:r>
               <w:rPr>
                 <w:rFonts w:ascii="Eras Medium ITC" w:hAnsi="Eras Medium ITC" w:cstheme="minorHAnsi"/>
               </w:rPr>
+              <w:t xml:space="preserve">un the </w:t>
+            </w:r>
+            <w:r>
+              <w:rPr>
+                <w:rFonts w:ascii="Eras Medium ITC" w:hAnsi="Eras Medium ITC" w:cstheme="minorHAnsi"/>
+              </w:rPr>
+              <w:t>pre-and</w:t>
+            </w:r>
+            <w:r>
+              <w:rPr>
+                <w:rFonts w:ascii="Eras Medium ITC" w:hAnsi="Eras Medium ITC" w:cstheme="minorHAnsi"/>
+              </w:rPr>
+              <w:t xml:space="preserve"> post deployment scripts with Admin or remote</w:t>
+            </w:r>
+            <w:r>
+              <w:rPr>
+                <w:rFonts w:ascii="Eras Medium ITC" w:hAnsi="Eras Medium ITC" w:cstheme="minorHAnsi"/>
+              </w:rPr>
+              <w:t>-</w:t>
+            </w:r>
+            <w:r>
+              <w:rPr>
+                <w:rFonts w:ascii="Eras Medium ITC" w:hAnsi="Eras Medium ITC" w:cstheme="minorHAnsi"/>
+              </w:rPr>
+              <w:t>signed credentials (</w:t>
+            </w:r>
+            <w:r>
+              <w:rPr>
+                <w:rFonts w:ascii="Eras Medium ITC" w:hAnsi="Eras Medium ITC" w:cstheme="minorHAnsi"/>
+              </w:rPr>
               <w:t>run as</w:t>
             </w:r>
             <w:r>
               <w:rPr>
                 <w:rFonts w:ascii="Eras Medium ITC" w:hAnsi="Eras Medium ITC" w:cstheme="minorHAnsi"/>
               </w:rPr>
-              <w:t xml:space="preserve"> Administrator will work just fine)</w:t>
+              <w:t xml:space="preserve"> Administrator will work fine)</w:t>
             </w:r>
           </w:p>
           <w:p>
@@ -2786,7 +2712,28 @@
                 <w:rFonts w:ascii="Eras Medium ITC" w:eastAsia="Calibri" w:hAnsi="Eras Medium ITC" w:cstheme="minorHAnsi"/>
                 <w:sz w:val="24"/>
               </w:rPr>
-              <w:t xml:space="preserve">Install Azure PowerShell (if you don’t know how to install, refer this link </w:t>
+              <w:t>Install Azure PowerShell</w:t>
+            </w:r>
+            <w:r>
+              <w:rPr>
+                <w:rFonts w:ascii="Eras Medium ITC" w:eastAsia="Calibri" w:hAnsi="Eras Medium ITC" w:cstheme="minorHAnsi"/>
+                <w:sz w:val="24"/>
+              </w:rPr>
+              <w:t>. I</w:t>
+            </w:r>
+            <w:r>
+              <w:rPr>
+                <w:rFonts w:ascii="Eras Medium ITC" w:eastAsia="Calibri" w:hAnsi="Eras Medium ITC" w:cstheme="minorHAnsi"/>
+                <w:sz w:val="24"/>
+              </w:rPr>
+              <w:t xml:space="preserve">f you don’t know how to install, refer </w:t>
+            </w:r>
+            <w:r>
+              <w:rPr>
+                <w:rFonts w:ascii="Eras Medium ITC" w:eastAsia="Calibri" w:hAnsi="Eras Medium ITC" w:cstheme="minorHAnsi"/>
+                <w:sz w:val="24"/>
+              </w:rPr>
+              <w:t xml:space="preserve">the </w:t>
             </w:r>
             <w:hyperlink r:id="rId14" w:history="1">
               <w:r>
@@ -2808,7 +2755,14 @@
                 <w:rFonts w:ascii="Eras Medium ITC" w:eastAsia="Calibri" w:hAnsi="Eras Medium ITC" w:cstheme="minorHAnsi"/>
                 <w:sz w:val="24"/>
               </w:rPr>
-              <w:t xml:space="preserve"> )</w:t>
+              <w:t xml:space="preserve"> </w:t>
+            </w:r>
+            <w:r>
+              <w:rPr>
+                <w:rFonts w:ascii="Eras Medium ITC" w:eastAsia="Calibri" w:hAnsi="Eras Medium ITC" w:cstheme="minorHAnsi"/>
+                <w:sz w:val="24"/>
+              </w:rPr>
+              <w:t>link</w:t>
             </w:r>
           </w:p>
           <w:p>
@@ -2846,7 +2800,28 @@
                 <w:rFonts w:ascii="Eras Medium ITC" w:eastAsia="Calibri" w:hAnsi="Eras Medium ITC" w:cstheme="minorHAnsi"/>
                 <w:sz w:val="24"/>
               </w:rPr>
-              <w:t xml:space="preserve">, refer this link </w:t>
+              <w:t>. R</w:t>
+            </w:r>
+            <w:r>
+              <w:rPr>
+                <w:rFonts w:ascii="Eras Medium ITC" w:eastAsia="Calibri" w:hAnsi="Eras Medium ITC" w:cstheme="minorHAnsi"/>
+                <w:sz w:val="24"/>
+              </w:rPr>
+              <w:t>efer th</w:t>
+            </w:r>
+            <w:r>
+              <w:rPr>
+                <w:rFonts w:ascii="Eras Medium ITC" w:eastAsia="Calibri" w:hAnsi="Eras Medium ITC" w:cstheme="minorHAnsi"/>
+                <w:sz w:val="24"/>
+              </w:rPr>
+              <w:t>e</w:t>
+            </w:r>
+            <w:r>
+              <w:rPr>
+                <w:rFonts w:ascii="Eras Medium ITC" w:eastAsia="Calibri" w:hAnsi="Eras Medium ITC" w:cstheme="minorHAnsi"/>
+                <w:sz w:val="24"/>
+              </w:rPr>
+              <w:t xml:space="preserve"> </w:t>
             </w:r>
             <w:hyperlink r:id="rId15" w:history="1">
               <w:r>
@@ -2864,6 +2839,20 @@
                 <w:sz w:val="24"/>
               </w:rPr>
               <w:t xml:space="preserve"> </w:t>
+            </w:r>
+            <w:r>
+              <w:rPr>
+                <w:rFonts w:ascii="Eras Medium ITC" w:eastAsia="Calibri" w:hAnsi="Eras Medium ITC" w:cstheme="minorHAnsi"/>
+                <w:sz w:val="24"/>
+              </w:rPr>
+              <w:t>link</w:t>
+            </w:r>
+            <w:r>
+              <w:rPr>
+                <w:rFonts w:ascii="Eras Medium ITC" w:eastAsia="Calibri" w:hAnsi="Eras Medium ITC" w:cstheme="minorHAnsi"/>
+                <w:sz w:val="24"/>
+              </w:rPr>
+              <w:t>.</w:t>
             </w:r>
           </w:p>
         </w:tc>
@@ -2896,7 +2885,7 @@
                 <w:u w:val="single"/>
               </w:rPr>
             </w:pPr>
-            <w:bookmarkStart w:id="4" w:name="_Toc475042511"/>
+            <w:bookmarkStart w:id="3" w:name="_Toc475080706"/>
             <w:r>
               <w:rPr>
                 <w:rFonts w:ascii="Segoe UI Symbol" w:eastAsia="Calibri" w:hAnsi="Segoe UI Symbol" w:cs="Segoe UI Symbol"/>
@@ -2923,7 +2912,7 @@
               </w:rPr>
               <w:t>Application stack should be configured by</w:t>
             </w:r>
-            <w:bookmarkEnd w:id="4"/>
+            <w:bookmarkEnd w:id="3"/>
           </w:p>
           <w:p>
             <w:pPr>
@@ -2942,7 +2931,42 @@
                 <w:rFonts w:ascii="Eras Medium ITC" w:eastAsia="Calibri" w:hAnsi="Eras Medium ITC" w:cstheme="minorHAnsi"/>
                 <w:sz w:val="24"/>
               </w:rPr>
-              <w:t xml:space="preserve">AD Global Admin (if you don’t know what that is refer this link </w:t>
+              <w:t>AD Global Admin (if you don’t know what that is</w:t>
+            </w:r>
+            <w:r>
+              <w:rPr>
+                <w:rFonts w:ascii="Eras Medium ITC" w:eastAsia="Calibri" w:hAnsi="Eras Medium ITC" w:cstheme="minorHAnsi"/>
+                <w:sz w:val="24"/>
+              </w:rPr>
+              <w:t>,</w:t>
+            </w:r>
+            <w:r>
+              <w:rPr>
+                <w:rFonts w:ascii="Eras Medium ITC" w:eastAsia="Calibri" w:hAnsi="Eras Medium ITC" w:cstheme="minorHAnsi"/>
+                <w:sz w:val="24"/>
+              </w:rPr>
+              <w:t xml:space="preserve"> refer </w:t>
+            </w:r>
+            <w:r>
+              <w:rPr>
+                <w:rFonts w:ascii="Eras Medium ITC" w:eastAsia="Calibri" w:hAnsi="Eras Medium ITC" w:cstheme="minorHAnsi"/>
+                <w:sz w:val="24"/>
+              </w:rPr>
+              <w:t>th</w:t>
+            </w:r>
+            <w:r>
+              <w:rPr>
+                <w:rFonts w:ascii="Eras Medium ITC" w:eastAsia="Calibri" w:hAnsi="Eras Medium ITC" w:cstheme="minorHAnsi"/>
+                <w:sz w:val="24"/>
+              </w:rPr>
+              <w:t>e</w:t>
+            </w:r>
+            <w:r>
+              <w:rPr>
+                <w:rFonts w:ascii="Eras Medium ITC" w:eastAsia="Calibri" w:hAnsi="Eras Medium ITC" w:cstheme="minorHAnsi"/>
+                <w:sz w:val="24"/>
+              </w:rPr>
+              <w:t xml:space="preserve"> </w:t>
             </w:r>
             <w:hyperlink r:id="rId16" w:anchor="global-administrator" w:history="1">
               <w:r>
@@ -2959,7 +2983,21 @@
                 <w:rFonts w:ascii="Eras Medium ITC" w:eastAsia="Calibri" w:hAnsi="Eras Medium ITC" w:cstheme="minorHAnsi"/>
                 <w:sz w:val="24"/>
               </w:rPr>
-              <w:t xml:space="preserve"> )</w:t>
+              <w:t xml:space="preserve"> </w:t>
+            </w:r>
+            <w:r>
+              <w:rPr>
+                <w:rFonts w:ascii="Eras Medium ITC" w:eastAsia="Calibri" w:hAnsi="Eras Medium ITC" w:cstheme="minorHAnsi"/>
+                <w:sz w:val="24"/>
+              </w:rPr>
+              <w:t>link</w:t>
+            </w:r>
+            <w:r>
+              <w:rPr>
+                <w:rFonts w:ascii="Eras Medium ITC" w:eastAsia="Calibri" w:hAnsi="Eras Medium ITC" w:cstheme="minorHAnsi"/>
+                <w:sz w:val="24"/>
+              </w:rPr>
+              <w:t>)</w:t>
             </w:r>
           </w:p>
           <w:p>
@@ -3107,9 +3145,8 @@
       <w:pPr>
         <w:pStyle w:val="Heading1"/>
       </w:pPr>
-      <w:bookmarkStart w:id="5" w:name="_Toc475042512"/>
-      <w:r>
-        <w:lastRenderedPageBreak/>
+      <w:bookmarkStart w:id="4" w:name="_Toc475080707"/>
+      <w:r>
         <w:t>Pre</w:t>
       </w:r>
       <w:r>
@@ -3118,7 +3155,7 @@
       <w:r>
         <w:t>deployment Steps</w:t>
       </w:r>
-      <w:bookmarkEnd w:id="5"/>
+      <w:bookmarkEnd w:id="4"/>
     </w:p>
     <w:p>
       <w:pPr>
@@ -3131,8 +3168,9 @@
       <w:pPr>
         <w:pStyle w:val="Heading2"/>
       </w:pPr>
-      <w:bookmarkStart w:id="6" w:name="_Toc475042513"/>
-      <w:r>
+      <w:bookmarkStart w:id="5" w:name="_Toc475080708"/>
+      <w:r>
+        <w:lastRenderedPageBreak/>
         <w:t>Manual creation of Azure Automation</w:t>
       </w:r>
       <w:r>
@@ -3141,14 +3179,7 @@
       <w:r>
         <w:t>Account</w:t>
       </w:r>
-      <w:bookmarkEnd w:id="6"/>
-    </w:p>
-    <w:p>
-      <w:pPr>
-        <w:rPr>
-          <w:rFonts w:cstheme="minorHAnsi"/>
-        </w:rPr>
-      </w:pPr>
+      <w:bookmarkEnd w:id="5"/>
     </w:p>
     <w:p>
       <w:pPr>
@@ -3205,11 +3236,12 @@
       <w:r>
         <w:rPr>
           <w:rFonts w:cstheme="minorHAnsi"/>
+          <w:b/>
           <w:color w:val="333333"/>
           <w:sz w:val="24"/>
           <w:szCs w:val="24"/>
         </w:rPr>
-        <w:t xml:space="preserve">. Unfortunately, ARM templates don't allow for creating AD service principals </w:t>
+        <w:t xml:space="preserve"> option</w:t>
       </w:r>
       <w:r>
         <w:rPr>
@@ -3218,7 +3250,7 @@
           <w:sz w:val="24"/>
           <w:szCs w:val="24"/>
         </w:rPr>
-        <w:t>yet</w:t>
+        <w:t>. Unfortunately, ARM templates don't allow for creating AD service principals,</w:t>
       </w:r>
       <w:r>
         <w:rPr>
@@ -3227,7 +3259,7 @@
           <w:sz w:val="24"/>
           <w:szCs w:val="24"/>
         </w:rPr>
-        <w:t>, so this step is currently a manual</w:t>
+        <w:t>hence</w:t>
       </w:r>
       <w:r>
         <w:rPr>
@@ -3236,7 +3268,7 @@
           <w:sz w:val="24"/>
           <w:szCs w:val="24"/>
         </w:rPr>
-        <w:t xml:space="preserve"> one</w:t>
+        <w:t xml:space="preserve"> this step is currently a manual</w:t>
       </w:r>
       <w:r>
         <w:rPr>
@@ -3245,8 +3277,31 @@
           <w:sz w:val="24"/>
           <w:szCs w:val="24"/>
         </w:rPr>
+        <w:t xml:space="preserve"> one</w:t>
+      </w:r>
+      <w:r>
+        <w:rPr>
+          <w:rFonts w:cstheme="minorHAnsi"/>
+          <w:color w:val="333333"/>
+          <w:sz w:val="24"/>
+          <w:szCs w:val="24"/>
+        </w:rPr>
         <w:t>.</w:t>
       </w:r>
+    </w:p>
+    <w:p>
+      <w:pPr>
+        <w:autoSpaceDE w:val="0"/>
+        <w:autoSpaceDN w:val="0"/>
+        <w:adjustRightInd w:val="0"/>
+        <w:spacing w:after="0" w:line="240" w:lineRule="auto"/>
+        <w:rPr>
+          <w:rFonts w:cstheme="minorHAnsi"/>
+          <w:color w:val="333333"/>
+          <w:sz w:val="24"/>
+          <w:szCs w:val="24"/>
+        </w:rPr>
+      </w:pPr>
     </w:p>
     <w:p>
       <w:pPr>
@@ -3368,42 +3423,97 @@
         </w:rPr>
         <w:t>mandatory</w:t>
       </w:r>
+      <w:r>
+        <w:rPr>
+          <w:rFonts w:cstheme="minorHAnsi"/>
+          <w:b/>
+          <w:color w:val="333333"/>
+          <w:sz w:val="24"/>
+          <w:szCs w:val="24"/>
+        </w:rPr>
+        <w:t>.</w:t>
+      </w:r>
     </w:p>
     <w:p>
       <w:pPr>
+        <w:pStyle w:val="ListParagraph"/>
+        <w:autoSpaceDE w:val="0"/>
+        <w:autoSpaceDN w:val="0"/>
+        <w:adjustRightInd w:val="0"/>
+        <w:spacing w:after="0" w:line="240" w:lineRule="auto"/>
         <w:rPr>
           <w:rFonts w:cstheme="minorHAnsi"/>
           <w:sz w:val="24"/>
           <w:szCs w:val="24"/>
         </w:rPr>
       </w:pPr>
-      <w:r>
+    </w:p>
+    <w:p>
+      <w:pPr>
         <w:rPr>
           <w:rFonts w:cstheme="minorHAnsi"/>
           <w:sz w:val="24"/>
           <w:szCs w:val="24"/>
         </w:rPr>
-        <w:t>Note the name of the automation account. You will be using that as a parameter to the ARM template</w:t>
+      </w:pPr>
+      <w:r>
+        <w:rPr>
+          <w:rFonts w:cstheme="minorHAnsi"/>
+          <w:sz w:val="24"/>
+          <w:szCs w:val="24"/>
+        </w:rPr>
+        <w:t>Note</w:t>
+      </w:r>
+      <w:r>
+        <w:rPr>
+          <w:rFonts w:cstheme="minorHAnsi"/>
+          <w:sz w:val="24"/>
+          <w:szCs w:val="24"/>
+        </w:rPr>
+        <w:t>: Save</w:t>
+      </w:r>
+      <w:r>
+        <w:rPr>
+          <w:rFonts w:cstheme="minorHAnsi"/>
+          <w:sz w:val="24"/>
+          <w:szCs w:val="24"/>
+        </w:rPr>
+        <w:t xml:space="preserve"> the name of the automation account. You will be using that as a parameter to the ARM template</w:t>
+      </w:r>
+      <w:r>
+        <w:rPr>
+          <w:rFonts w:cstheme="minorHAnsi"/>
+          <w:sz w:val="24"/>
+          <w:szCs w:val="24"/>
+        </w:rPr>
+        <w:t>.</w:t>
       </w:r>
     </w:p>
     <w:p>
       <w:pPr>
         <w:pStyle w:val="Heading2"/>
       </w:pPr>
-      <w:bookmarkStart w:id="7" w:name="_Toc475042514"/>
-      <w:r>
-        <w:t>Run Pre Deployment PowerShell Script</w:t>
-      </w:r>
-      <w:bookmarkEnd w:id="7"/>
+      <w:bookmarkStart w:id="6" w:name="_Toc475080709"/>
+      <w:r>
+        <w:t>Run Pre</w:t>
+      </w:r>
+      <w:r>
+        <w:t>-</w:t>
+      </w:r>
+      <w:r>
+        <w:t>Deployment PowerShell Script</w:t>
+      </w:r>
+      <w:bookmarkEnd w:id="6"/>
     </w:p>
     <w:p>
       <w:pPr>
+        <w:pStyle w:val="ListParagraph"/>
         <w:numPr>
-          <w:ilvl w:val="2"/>
-          <w:numId w:val="8"/>
+          <w:ilvl w:val="0"/>
+          <w:numId w:val="32"/>
         </w:numPr>
         <w:spacing w:before="100" w:after="8" w:line="249" w:lineRule="auto"/>
-        <w:ind w:right="940" w:hanging="360"/>
+        <w:ind w:right="940"/>
         <w:rPr>
           <w:rFonts w:cstheme="minorHAnsi"/>
         </w:rPr>
@@ -3413,87 +3523,155 @@
           <w:rFonts w:eastAsia="Calibri" w:cstheme="minorHAnsi"/>
           <w:color w:val="333333"/>
         </w:rPr>
-        <w:t>Open PowerShell file(</w:t>
+        <w:t>Open PowerShell file</w:t>
       </w:r>
       <w:r>
         <w:rPr>
           <w:rFonts w:eastAsia="Calibri" w:cstheme="minorHAnsi"/>
           <w:color w:val="333333"/>
         </w:rPr>
-        <w:t>PreDeployment</w:t>
+        <w:t xml:space="preserve"> </w:t>
       </w:r>
       <w:r>
         <w:rPr>
           <w:rFonts w:eastAsia="Calibri" w:cstheme="minorHAnsi"/>
           <w:color w:val="333333"/>
         </w:rPr>
-        <w:t>.</w:t>
+        <w:t>(</w:t>
       </w:r>
       <w:r>
         <w:rPr>
           <w:rFonts w:eastAsia="Calibri" w:cstheme="minorHAnsi"/>
           <w:color w:val="333333"/>
         </w:rPr>
-        <w:t>ps1</w:t>
+        <w:t>PreDeployment</w:t>
       </w:r>
       <w:r>
         <w:rPr>
           <w:rFonts w:eastAsia="Calibri" w:cstheme="minorHAnsi"/>
           <w:color w:val="333333"/>
         </w:rPr>
-        <w:t>)</w:t>
+        <w:t>.</w:t>
       </w:r>
       <w:r>
         <w:rPr>
           <w:rFonts w:eastAsia="Calibri" w:cstheme="minorHAnsi"/>
           <w:color w:val="333333"/>
         </w:rPr>
-        <w:t xml:space="preserve"> and Right click a</w:t>
+        <w:t>ps1</w:t>
       </w:r>
       <w:r>
         <w:rPr>
           <w:rFonts w:eastAsia="Calibri" w:cstheme="minorHAnsi"/>
           <w:color w:val="333333"/>
         </w:rPr>
-        <w:t xml:space="preserve">nd </w:t>
+        <w:t>)</w:t>
       </w:r>
       <w:r>
         <w:rPr>
           <w:rFonts w:eastAsia="Calibri" w:cstheme="minorHAnsi"/>
           <w:color w:val="333333"/>
         </w:rPr>
-        <w:t xml:space="preserve">select </w:t>
+        <w:t>.</w:t>
       </w:r>
       <w:r>
         <w:rPr>
           <w:rFonts w:eastAsia="Calibri" w:cstheme="minorHAnsi"/>
           <w:color w:val="333333"/>
         </w:rPr>
-        <w:t xml:space="preserve">run </w:t>
+        <w:t xml:space="preserve"> Right</w:t>
       </w:r>
       <w:r>
         <w:rPr>
           <w:rFonts w:eastAsia="Calibri" w:cstheme="minorHAnsi"/>
           <w:color w:val="333333"/>
         </w:rPr>
-        <w:t>with</w:t>
+        <w:t>-</w:t>
       </w:r>
       <w:r>
         <w:rPr>
           <w:rFonts w:eastAsia="Calibri" w:cstheme="minorHAnsi"/>
           <w:color w:val="333333"/>
         </w:rPr>
+        <w:t>click a</w:t>
+      </w:r>
+      <w:r>
+        <w:rPr>
+          <w:rFonts w:eastAsia="Calibri" w:cstheme="minorHAnsi"/>
+          <w:color w:val="333333"/>
+        </w:rPr>
+        <w:t xml:space="preserve">nd </w:t>
+      </w:r>
+      <w:r>
+        <w:rPr>
+          <w:rFonts w:eastAsia="Calibri" w:cstheme="minorHAnsi"/>
+          <w:color w:val="333333"/>
+        </w:rPr>
+        <w:t>select</w:t>
+      </w:r>
+      <w:r>
+        <w:rPr>
+          <w:rFonts w:eastAsia="Calibri" w:cstheme="minorHAnsi"/>
+          <w:color w:val="333333"/>
+        </w:rPr>
+        <w:t xml:space="preserve"> the </w:t>
+      </w:r>
+      <w:r>
+        <w:rPr>
+          <w:rFonts w:eastAsia="Calibri" w:cstheme="minorHAnsi"/>
+          <w:color w:val="333333"/>
+        </w:rPr>
+        <w:t>“</w:t>
+      </w:r>
+      <w:r>
+        <w:rPr>
+          <w:rFonts w:eastAsia="Calibri" w:cstheme="minorHAnsi"/>
+          <w:color w:val="333333"/>
+        </w:rPr>
+        <w:t>R</w:t>
+      </w:r>
+      <w:r>
+        <w:rPr>
+          <w:rFonts w:eastAsia="Calibri" w:cstheme="minorHAnsi"/>
+          <w:color w:val="333333"/>
+        </w:rPr>
+        <w:t xml:space="preserve">un </w:t>
+      </w:r>
+      <w:r>
+        <w:rPr>
+          <w:rFonts w:eastAsia="Calibri" w:cstheme="minorHAnsi"/>
+          <w:color w:val="333333"/>
+        </w:rPr>
+        <w:t>with</w:t>
+      </w:r>
+      <w:r>
+        <w:rPr>
+          <w:rFonts w:eastAsia="Calibri" w:cstheme="minorHAnsi"/>
+          <w:color w:val="333333"/>
+        </w:rPr>
         <w:t xml:space="preserve"> PowerShell</w:t>
+      </w:r>
+      <w:r>
+        <w:rPr>
+          <w:rFonts w:eastAsia="Calibri" w:cstheme="minorHAnsi"/>
+          <w:color w:val="333333"/>
+        </w:rPr>
+        <w:t>”</w:t>
+      </w:r>
+      <w:bookmarkStart w:id="7" w:name="_GoBack"/>
+      <w:bookmarkEnd w:id="7"/>
+      <w:r>
+        <w:rPr>
+          <w:rFonts w:eastAsia="Calibri" w:cstheme="minorHAnsi"/>
+          <w:color w:val="333333"/>
+        </w:rPr>
+        <w:t xml:space="preserve"> option.</w:t>
       </w:r>
     </w:p>
     <w:p>
       <w:pPr>
-        <w:numPr>
-          <w:ilvl w:val="1"/>
-          <w:numId w:val="8"/>
-        </w:numPr>
         <w:spacing w:before="100" w:after="8" w:line="249" w:lineRule="auto"/>
-        <w:ind w:right="940" w:hanging="360"/>
+        <w:ind w:left="720" w:right="940"/>
         <w:rPr>
           <w:rFonts w:cstheme="minorHAnsi"/>
         </w:rPr>
@@ -3503,10 +3681,10 @@
           <w:noProof/>
         </w:rPr>
         <w:drawing>
-          <wp:inline distT="0" distB="0" distL="0" distR="0" wp14:anchorId="40ED0186" wp14:editId="7F2396B5">
+          <wp:inline distT="0" distB="0" distL="0" distR="0" wp14:anchorId="58C982D6" wp14:editId="013BE95D">
             <wp:extent cx="6858000" cy="3855720"/>
-            <wp:effectExtent l="0" t="0" r="0" b="0"/>
-            <wp:docPr id="16" name="Picture 16"/>
+            <wp:effectExtent l="19050" t="19050" r="19050" b="11430"/>
+            <wp:docPr id="3" name="Picture 3"/>
             <wp:cNvGraphicFramePr>
               <a:graphicFrameLocks xmlns:a="http://schemas.openxmlformats.org/drawingml/2006/main" noChangeAspect="1"/>
             </wp:cNvGraphicFramePr>
@@ -3531,6 +3709,11 @@
                     <a:prstGeom prst="rect">
                       <a:avLst/>
                     </a:prstGeom>
+                    <a:ln w="6350">
+                      <a:solidFill>
+                        <a:schemeClr val="tx1"/>
+                      </a:solidFill>
+                    </a:ln>
                   </pic:spPr>
                 </pic:pic>
               </a:graphicData>
@@ -3541,12 +3724,13 @@
     </w:p>
     <w:p>
       <w:pPr>
+        <w:pStyle w:val="ListParagraph"/>
         <w:numPr>
-          <w:ilvl w:val="2"/>
-          <w:numId w:val="8"/>
+          <w:ilvl w:val="0"/>
+          <w:numId w:val="32"/>
         </w:numPr>
         <w:spacing w:before="100" w:after="8" w:line="249" w:lineRule="auto"/>
-        <w:ind w:right="940" w:hanging="360"/>
+        <w:ind w:right="940"/>
         <w:rPr>
           <w:rFonts w:cstheme="minorHAnsi"/>
         </w:rPr>
@@ -3563,29 +3747,32 @@
           <w:rFonts w:eastAsia="Calibri" w:cstheme="minorHAnsi"/>
           <w:color w:val="333333"/>
         </w:rPr>
-        <w:t>below</w:t>
+        <w:t>for the following</w:t>
       </w:r>
       <w:r>
         <w:rPr>
           <w:rFonts w:eastAsia="Calibri" w:cstheme="minorHAnsi"/>
           <w:color w:val="333333"/>
         </w:rPr>
-        <w:t xml:space="preserve"> mandatory values </w:t>
+        <w:t xml:space="preserve"> mandatory values while run script</w:t>
       </w:r>
       <w:r>
         <w:rPr>
           <w:rFonts w:eastAsia="Calibri" w:cstheme="minorHAnsi"/>
           <w:color w:val="333333"/>
         </w:rPr>
-        <w:t>while</w:t>
-      </w:r>
-      <w:r>
-        <w:rPr>
-          <w:rFonts w:eastAsia="Calibri" w:cstheme="minorHAnsi"/>
-          <w:color w:val="333333"/>
-        </w:rPr>
-        <w:t xml:space="preserve"> run script</w:t>
-      </w:r>
+        <w:t>.</w:t>
+      </w:r>
+    </w:p>
+    <w:p>
+      <w:pPr>
+        <w:pStyle w:val="ListParagraph"/>
+        <w:spacing w:before="100" w:after="8" w:line="249" w:lineRule="auto"/>
+        <w:ind w:right="940"/>
+        <w:rPr>
+          <w:rFonts w:cstheme="minorHAnsi"/>
+        </w:rPr>
+      </w:pPr>
     </w:p>
     <w:tbl>
       <w:tblPr>
@@ -3888,7 +4075,6 @@
                 <w:sz w:val="19"/>
                 <w:szCs w:val="19"/>
               </w:rPr>
-              <w:lastRenderedPageBreak/>
               <w:t>$suffix</w:t>
             </w:r>
           </w:p>
@@ -3935,15 +4121,7 @@
                 <w:sz w:val="20"/>
                 <w:szCs w:val="20"/>
               </w:rPr>
-              <w:t>This is used to create a unique website name in your organization</w:t>
-            </w:r>
-            <w:r>
-              <w:rPr>
-                <w:rFonts w:cstheme="minorHAnsi"/>
-                <w:sz w:val="20"/>
-                <w:szCs w:val="20"/>
-              </w:rPr>
-              <w:t>.</w:t>
+              <w:t>This is used to create a unique website name in your organization.</w:t>
             </w:r>
           </w:p>
           <w:p>
@@ -3979,6 +4157,7 @@
                 <w:sz w:val="20"/>
                 <w:szCs w:val="20"/>
               </w:rPr>
+              <w:lastRenderedPageBreak/>
               <w:t>Some examples:</w:t>
             </w:r>
           </w:p>
@@ -4053,6 +4232,33 @@
     </w:tbl>
     <w:p>
       <w:pPr>
+        <w:pStyle w:val="ListParagraph"/>
+        <w:numPr>
+          <w:ilvl w:val="0"/>
+          <w:numId w:val="32"/>
+        </w:numPr>
+        <w:spacing w:before="100" w:after="8" w:line="249" w:lineRule="auto"/>
+        <w:ind w:right="940"/>
+        <w:rPr>
+          <w:rFonts w:cstheme="minorHAnsi"/>
+        </w:rPr>
+      </w:pPr>
+    </w:p>
+    <w:p>
+      <w:pPr>
+        <w:numPr>
+          <w:ilvl w:val="1"/>
+          <w:numId w:val="8"/>
+        </w:numPr>
+        <w:spacing w:before="100" w:after="8" w:line="249" w:lineRule="auto"/>
+        <w:ind w:right="940" w:hanging="360"/>
+        <w:rPr>
+          <w:rFonts w:cstheme="minorHAnsi"/>
+        </w:rPr>
+      </w:pPr>
+    </w:p>
+    <w:p>
+      <w:pPr>
         <w:spacing w:before="100" w:after="8" w:line="249" w:lineRule="auto"/>
         <w:ind w:left="705" w:right="940"/>
         <w:rPr>
@@ -4061,9 +4267,10 @@
       </w:pPr>
       <w:r>
         <w:rPr>
-          <w:rFonts w:cstheme="minorHAnsi"/>
-        </w:rPr>
-        <w:t>(Screenshot for to Get Domain Name)</w:t>
+          <w:rFonts w:eastAsia="Calibri" w:cstheme="minorHAnsi"/>
+          <w:color w:val="333333"/>
+        </w:rPr>
+        <w:t xml:space="preserve"> </w:t>
       </w:r>
     </w:p>
     <w:p>
@@ -4080,9 +4287,9 @@
           <w:noProof/>
         </w:rPr>
         <w:drawing>
-          <wp:inline distT="0" distB="0" distL="0" distR="0" wp14:anchorId="108F24F1" wp14:editId="5E88E4F3">
+          <wp:inline distT="0" distB="0" distL="0" distR="0" wp14:anchorId="108F24F1" wp14:editId="3AE52C30">
             <wp:extent cx="6858000" cy="2695575"/>
-            <wp:effectExtent l="0" t="0" r="0" b="9525"/>
+            <wp:effectExtent l="19050" t="19050" r="19050" b="28575"/>
             <wp:docPr id="8" name="Picture 8"/>
             <wp:cNvGraphicFramePr>
               <a:graphicFrameLocks xmlns:a="http://schemas.openxmlformats.org/drawingml/2006/main" noChangeAspect="1"/>
@@ -4108,6 +4315,11 @@
                     <a:prstGeom prst="rect">
                       <a:avLst/>
                     </a:prstGeom>
+                    <a:ln w="6350">
+                      <a:solidFill>
+                        <a:schemeClr val="tx1"/>
+                      </a:solidFill>
+                    </a:ln>
                   </pic:spPr>
                 </pic:pic>
               </a:graphicData>
@@ -4120,15 +4332,28 @@
       <w:pPr>
         <w:spacing w:before="100" w:after="8" w:line="249" w:lineRule="auto"/>
         <w:ind w:left="705" w:right="940"/>
-        <w:rPr>
-          <w:rFonts w:cstheme="minorHAnsi"/>
-        </w:rPr>
-      </w:pPr>
-      <w:r>
-        <w:rPr>
-          <w:rFonts w:cstheme="minorHAnsi"/>
-        </w:rPr>
-        <w:t>(Screenshot for to Get Subscription Name)</w:t>
+        <w:jc w:val="center"/>
+        <w:rPr>
+          <w:rFonts w:cstheme="minorHAnsi"/>
+        </w:rPr>
+      </w:pPr>
+      <w:r>
+        <w:rPr>
+          <w:rFonts w:cstheme="minorHAnsi"/>
+        </w:rPr>
+        <w:t>Screenshot</w:t>
+      </w:r>
+      <w:r>
+        <w:rPr>
+          <w:rFonts w:cstheme="minorHAnsi"/>
+        </w:rPr>
+        <w:t xml:space="preserve">: </w:t>
+      </w:r>
+      <w:r>
+        <w:rPr>
+          <w:rFonts w:cstheme="minorHAnsi"/>
+        </w:rPr>
+        <w:t>Get Domain Name</w:t>
       </w:r>
     </w:p>
     <w:p>
@@ -4137,7 +4362,6 @@
         <w:ind w:left="705" w:right="940"/>
         <w:rPr>
           <w:rFonts w:cstheme="minorHAnsi"/>
-          <w:noProof/>
         </w:rPr>
       </w:pPr>
     </w:p>
@@ -4167,17 +4391,27 @@
         <w:ind w:left="705" w:right="940"/>
         <w:rPr>
           <w:rFonts w:cstheme="minorHAnsi"/>
-        </w:rPr>
-      </w:pPr>
-      <w:r>
-        <w:rPr>
-          <w:rFonts w:cstheme="minorHAnsi"/>
           <w:noProof/>
         </w:rPr>
+      </w:pPr>
+    </w:p>
+    <w:p>
+      <w:pPr>
+        <w:spacing w:before="100" w:after="8" w:line="249" w:lineRule="auto"/>
+        <w:ind w:left="705" w:right="940"/>
+        <w:rPr>
+          <w:rFonts w:cstheme="minorHAnsi"/>
+        </w:rPr>
+      </w:pPr>
+      <w:r>
+        <w:rPr>
+          <w:rFonts w:cstheme="minorHAnsi"/>
+          <w:noProof/>
+        </w:rPr>
         <w:drawing>
-          <wp:inline distT="0" distB="0" distL="0" distR="0" wp14:anchorId="44C42F58" wp14:editId="3559207B">
+          <wp:inline distT="0" distB="0" distL="0" distR="0" wp14:anchorId="44C42F58" wp14:editId="636CDA04">
             <wp:extent cx="6858000" cy="2503805"/>
-            <wp:effectExtent l="0" t="0" r="0" b="0"/>
+            <wp:effectExtent l="19050" t="19050" r="19050" b="10795"/>
             <wp:docPr id="10" name="Picture 10"/>
             <wp:cNvGraphicFramePr>
               <a:graphicFrameLocks xmlns:a="http://schemas.openxmlformats.org/drawingml/2006/main" noChangeAspect="1"/>
@@ -4203,6 +4437,11 @@
                     <a:prstGeom prst="rect">
                       <a:avLst/>
                     </a:prstGeom>
+                    <a:ln w="6350">
+                      <a:solidFill>
+                        <a:schemeClr val="tx1"/>
+                      </a:solidFill>
+                    </a:ln>
                   </pic:spPr>
                 </pic:pic>
               </a:graphicData>
@@ -4213,19 +4452,48 @@
     </w:p>
     <w:p>
       <w:pPr>
-        <w:rPr>
-          <w:rFonts w:cstheme="minorHAnsi"/>
-        </w:rPr>
-      </w:pPr>
+        <w:spacing w:before="100" w:after="8" w:line="249" w:lineRule="auto"/>
+        <w:ind w:left="705" w:right="940"/>
+        <w:jc w:val="center"/>
+        <w:rPr>
+          <w:rFonts w:cstheme="minorHAnsi"/>
+        </w:rPr>
+      </w:pPr>
+      <w:r>
+        <w:rPr>
+          <w:rFonts w:cstheme="minorHAnsi"/>
+        </w:rPr>
+        <w:t>Screenshot</w:t>
+      </w:r>
+      <w:r>
+        <w:rPr>
+          <w:rFonts w:cstheme="minorHAnsi"/>
+        </w:rPr>
+        <w:t xml:space="preserve">: </w:t>
+      </w:r>
+      <w:r>
+        <w:rPr>
+          <w:rFonts w:cstheme="minorHAnsi"/>
+        </w:rPr>
+        <w:t>Get Subscription Name</w:t>
+      </w:r>
     </w:p>
     <w:p>
       <w:pPr>
+        <w:rPr>
+          <w:rFonts w:cstheme="minorHAnsi"/>
+        </w:rPr>
+      </w:pPr>
+    </w:p>
+    <w:p>
+      <w:pPr>
+        <w:pStyle w:val="ListParagraph"/>
         <w:numPr>
-          <w:ilvl w:val="2"/>
-          <w:numId w:val="8"/>
+          <w:ilvl w:val="0"/>
+          <w:numId w:val="32"/>
         </w:numPr>
         <w:spacing w:before="100" w:after="8" w:line="249" w:lineRule="auto"/>
-        <w:ind w:right="940" w:hanging="360"/>
+        <w:ind w:right="940"/>
         <w:rPr>
           <w:rFonts w:cstheme="minorHAnsi"/>
         </w:rPr>
@@ -4235,25 +4503,75 @@
           <w:rFonts w:eastAsia="Calibri" w:cstheme="minorHAnsi"/>
           <w:color w:val="333333"/>
         </w:rPr>
-        <w:t xml:space="preserve">After Deployment Please copy below values, we have to pass </w:t>
+        <w:t xml:space="preserve">After </w:t>
       </w:r>
       <w:r>
         <w:rPr>
           <w:rFonts w:eastAsia="Calibri" w:cstheme="minorHAnsi"/>
           <w:color w:val="333333"/>
         </w:rPr>
-        <w:t>these values in</w:t>
+        <w:t>d</w:t>
       </w:r>
       <w:r>
         <w:rPr>
           <w:rFonts w:eastAsia="Calibri" w:cstheme="minorHAnsi"/>
           <w:color w:val="333333"/>
         </w:rPr>
+        <w:t>eployment</w:t>
+      </w:r>
+      <w:r>
+        <w:rPr>
+          <w:rFonts w:eastAsia="Calibri" w:cstheme="minorHAnsi"/>
+          <w:color w:val="333333"/>
+        </w:rPr>
+        <w:t>,</w:t>
+      </w:r>
+      <w:r>
+        <w:rPr>
+          <w:rFonts w:eastAsia="Calibri" w:cstheme="minorHAnsi"/>
+          <w:color w:val="333333"/>
+        </w:rPr>
+        <w:t xml:space="preserve"> copy </w:t>
+      </w:r>
+      <w:r>
+        <w:rPr>
+          <w:rFonts w:eastAsia="Calibri" w:cstheme="minorHAnsi"/>
+          <w:color w:val="333333"/>
+        </w:rPr>
+        <w:t xml:space="preserve">the following </w:t>
+      </w:r>
+      <w:r>
+        <w:rPr>
+          <w:rFonts w:eastAsia="Calibri" w:cstheme="minorHAnsi"/>
+          <w:color w:val="333333"/>
+        </w:rPr>
+        <w:t xml:space="preserve">valuesto pass </w:t>
+      </w:r>
+      <w:r>
+        <w:rPr>
+          <w:rFonts w:eastAsia="Calibri" w:cstheme="minorHAnsi"/>
+          <w:color w:val="333333"/>
+        </w:rPr>
+        <w:t>in</w:t>
+      </w:r>
+      <w:r>
+        <w:rPr>
+          <w:rFonts w:eastAsia="Calibri" w:cstheme="minorHAnsi"/>
+          <w:color w:val="333333"/>
+        </w:rPr>
         <w:t xml:space="preserve"> ARM Deployment</w:t>
+      </w:r>
+      <w:r>
+        <w:rPr>
+          <w:rFonts w:eastAsia="Calibri" w:cstheme="minorHAnsi"/>
+          <w:color w:val="333333"/>
+        </w:rPr>
+        <w:t>.</w:t>
       </w:r>
     </w:p>
     <w:p>
       <w:pPr>
+        <w:ind w:left="576"/>
         <w:rPr>
           <w:rFonts w:cstheme="minorHAnsi"/>
         </w:rPr>
@@ -4270,9 +4588,9 @@
           <w:noProof/>
         </w:rPr>
         <w:drawing>
-          <wp:inline distT="0" distB="0" distL="0" distR="0" wp14:anchorId="405339CE" wp14:editId="326EBC92">
+          <wp:inline distT="0" distB="0" distL="0" distR="0" wp14:anchorId="405339CE" wp14:editId="383B3069">
             <wp:extent cx="6858000" cy="3799205"/>
-            <wp:effectExtent l="0" t="0" r="0" b="0"/>
+            <wp:effectExtent l="19050" t="19050" r="19050" b="10795"/>
             <wp:docPr id="18" name="Picture 18"/>
             <wp:cNvGraphicFramePr>
               <a:graphicFrameLocks xmlns:a="http://schemas.openxmlformats.org/drawingml/2006/main" noChangeAspect="1"/>
@@ -4298,6 +4616,11 @@
                     <a:prstGeom prst="rect">
                       <a:avLst/>
                     </a:prstGeom>
+                    <a:ln w="6350">
+                      <a:solidFill>
+                        <a:schemeClr val="tx1"/>
+                      </a:solidFill>
+                    </a:ln>
                   </pic:spPr>
                 </pic:pic>
               </a:graphicData>
@@ -4310,16 +4633,13 @@
       <w:pPr>
         <w:pStyle w:val="Heading2"/>
       </w:pPr>
-      <w:bookmarkStart w:id="8" w:name="_Toc464711151"/>
-      <w:bookmarkStart w:id="9" w:name="_Toc475042515"/>
-      <w:r>
-        <w:t>Configure AD App:</w:t>
+      <w:bookmarkStart w:id="8" w:name="_Toc475080710"/>
+      <w:bookmarkStart w:id="9" w:name="_Toc464711151"/>
+      <w:r>
+        <w:t>Configure AD App</w:t>
       </w:r>
       <w:bookmarkEnd w:id="8"/>
       <w:bookmarkEnd w:id="9"/>
-      <w:r>
-        <w:t xml:space="preserve"> </w:t>
-      </w:r>
     </w:p>
     <w:p>
       <w:pPr>
@@ -4337,19 +4657,87 @@
         <w:rPr>
           <w:rFonts w:eastAsia="Calibri" w:cstheme="minorHAnsi"/>
         </w:rPr>
-        <w:t>In Azure Portal search for Azure Active directory. Open the “App</w:t>
+        <w:t xml:space="preserve">In </w:t>
       </w:r>
       <w:r>
         <w:rPr>
           <w:rFonts w:eastAsia="Calibri" w:cstheme="minorHAnsi"/>
         </w:rPr>
+        <w:t xml:space="preserve">the </w:t>
+      </w:r>
+      <w:r>
+        <w:rPr>
+          <w:rFonts w:eastAsia="Calibri" w:cstheme="minorHAnsi"/>
+        </w:rPr>
+        <w:t xml:space="preserve">Azure </w:t>
+      </w:r>
+      <w:r>
+        <w:rPr>
+          <w:rFonts w:eastAsia="Calibri" w:cstheme="minorHAnsi"/>
+        </w:rPr>
+        <w:t>p</w:t>
+      </w:r>
+      <w:r>
+        <w:rPr>
+          <w:rFonts w:eastAsia="Calibri" w:cstheme="minorHAnsi"/>
+        </w:rPr>
+        <w:t>ortal</w:t>
+      </w:r>
+      <w:r>
+        <w:rPr>
+          <w:rFonts w:eastAsia="Calibri" w:cstheme="minorHAnsi"/>
+        </w:rPr>
+        <w:t>,</w:t>
+      </w:r>
+      <w:r>
+        <w:rPr>
+          <w:rFonts w:eastAsia="Calibri" w:cstheme="minorHAnsi"/>
+        </w:rPr>
+        <w:t xml:space="preserve"> search for </w:t>
+      </w:r>
+      <w:r>
+        <w:rPr>
+          <w:rFonts w:eastAsia="Calibri" w:cstheme="minorHAnsi"/>
+        </w:rPr>
+        <w:t xml:space="preserve">the </w:t>
+      </w:r>
+      <w:r>
+        <w:rPr>
+          <w:rFonts w:eastAsia="Calibri" w:cstheme="minorHAnsi"/>
+        </w:rPr>
+        <w:t xml:space="preserve">Azure Active directory. Open the </w:t>
+      </w:r>
+      <w:r>
+        <w:rPr>
+          <w:rFonts w:eastAsia="Calibri" w:cstheme="minorHAnsi"/>
+          <w:b/>
+        </w:rPr>
+        <w:t>App</w:t>
+      </w:r>
+      <w:r>
+        <w:rPr>
+          <w:rFonts w:eastAsia="Calibri" w:cstheme="minorHAnsi"/>
+          <w:b/>
+        </w:rPr>
         <w:t>lications</w:t>
       </w:r>
       <w:r>
         <w:rPr>
           <w:rFonts w:eastAsia="Calibri" w:cstheme="minorHAnsi"/>
         </w:rPr>
-        <w:t xml:space="preserve">” tab </w:t>
+        <w:t xml:space="preserve"> tab</w:t>
+      </w:r>
+      <w:r>
+        <w:rPr>
+          <w:rFonts w:eastAsia="Calibri" w:cstheme="minorHAnsi"/>
+        </w:rPr>
+        <w:t>.</w:t>
+      </w:r>
+      <w:r>
+        <w:rPr>
+          <w:rFonts w:eastAsia="Calibri" w:cstheme="minorHAnsi"/>
+        </w:rPr>
+        <w:t xml:space="preserve"> </w:t>
       </w:r>
     </w:p>
     <w:p>
@@ -4463,7 +4851,7 @@
     <w:p>
       <w:pPr>
         <w:spacing w:before="100" w:after="6" w:line="268" w:lineRule="auto"/>
-        <w:ind w:left="360" w:right="678" w:firstLine="360"/>
+        <w:ind w:right="678" w:firstLine="360"/>
         <w:rPr>
           <w:rFonts w:eastAsia="Calibri" w:cstheme="minorHAnsi"/>
         </w:rPr>
@@ -4471,8 +4859,15 @@
       <w:r>
         <w:rPr>
           <w:rFonts w:eastAsia="Calibri" w:cstheme="minorHAnsi"/>
-        </w:rPr>
-        <w:t xml:space="preserve">Note: </w:t>
+          <w:b/>
+        </w:rPr>
+        <w:t>Note</w:t>
+      </w:r>
+      <w:r>
+        <w:rPr>
+          <w:rFonts w:eastAsia="Calibri" w:cstheme="minorHAnsi"/>
+        </w:rPr>
+        <w:t xml:space="preserve">: </w:t>
       </w:r>
       <w:r>
         <w:rPr>
@@ -4492,6 +4887,12 @@
           <w:rFonts w:eastAsia="Calibri" w:cstheme="minorHAnsi"/>
         </w:rPr>
         <w:t xml:space="preserve"> color in above screenshot</w:t>
+      </w:r>
+      <w:r>
+        <w:rPr>
+          <w:rFonts w:eastAsia="Calibri" w:cstheme="minorHAnsi"/>
+        </w:rPr>
+        <w:t>.</w:t>
       </w:r>
     </w:p>
     <w:p>
@@ -4515,6 +4916,7 @@
       <w:r>
         <w:rPr>
           <w:rFonts w:eastAsia="Calibri" w:cstheme="minorHAnsi"/>
+          <w:b/>
         </w:rPr>
         <w:t>Configure</w:t>
       </w:r>
@@ -4528,7 +4930,38 @@
         <w:rPr>
           <w:rFonts w:eastAsia="Calibri" w:cstheme="minorHAnsi"/>
         </w:rPr>
-        <w:t xml:space="preserve"> following permissions in the “Required Permissions” tab </w:t>
+        <w:t xml:space="preserve"> the</w:t>
+      </w:r>
+      <w:r>
+        <w:rPr>
+          <w:rFonts w:eastAsia="Calibri" w:cstheme="minorHAnsi"/>
+        </w:rPr>
+        <w:t xml:space="preserve"> following permissions in the </w:t>
+      </w:r>
+      <w:r>
+        <w:rPr>
+          <w:rFonts w:eastAsia="Calibri" w:cstheme="minorHAnsi"/>
+          <w:b/>
+        </w:rPr>
+        <w:t>Required Permissions</w:t>
+      </w:r>
+      <w:r>
+        <w:rPr>
+          <w:rFonts w:eastAsia="Calibri" w:cstheme="minorHAnsi"/>
+        </w:rPr>
+        <w:t xml:space="preserve"> tab</w:t>
+      </w:r>
+      <w:r>
+        <w:rPr>
+          <w:rFonts w:eastAsia="Calibri" w:cstheme="minorHAnsi"/>
+        </w:rPr>
+        <w:t>.</w:t>
+      </w:r>
+      <w:r>
+        <w:rPr>
+          <w:rFonts w:eastAsia="Calibri" w:cstheme="minorHAnsi"/>
+        </w:rPr>
+        <w:t xml:space="preserve"> </w:t>
       </w:r>
     </w:p>
     <w:p>
@@ -4547,7 +4980,62 @@
         <w:rPr>
           <w:rFonts w:eastAsia="Calibri" w:cstheme="minorHAnsi"/>
         </w:rPr>
-        <w:t>Click Add Application in bottom of page and add below applications and give permission</w:t>
+        <w:t xml:space="preserve">Click </w:t>
+      </w:r>
+      <w:r>
+        <w:rPr>
+          <w:rFonts w:eastAsia="Calibri" w:cstheme="minorHAnsi"/>
+          <w:b/>
+        </w:rPr>
+        <w:t>Add Application</w:t>
+      </w:r>
+      <w:r>
+        <w:rPr>
+          <w:rFonts w:eastAsia="Calibri" w:cstheme="minorHAnsi"/>
+        </w:rPr>
+        <w:t xml:space="preserve"> </w:t>
+      </w:r>
+      <w:r>
+        <w:rPr>
+          <w:rFonts w:eastAsia="Calibri" w:cstheme="minorHAnsi"/>
+        </w:rPr>
+        <w:t>at</w:t>
+      </w:r>
+      <w:r>
+        <w:rPr>
+          <w:rFonts w:eastAsia="Calibri" w:cstheme="minorHAnsi"/>
+        </w:rPr>
+        <w:t xml:space="preserve"> bottom of </w:t>
+      </w:r>
+      <w:r>
+        <w:rPr>
+          <w:rFonts w:eastAsia="Calibri" w:cstheme="minorHAnsi"/>
+        </w:rPr>
+        <w:t xml:space="preserve">the </w:t>
+      </w:r>
+      <w:r>
+        <w:rPr>
+          <w:rFonts w:eastAsia="Calibri" w:cstheme="minorHAnsi"/>
+        </w:rPr>
+        <w:t xml:space="preserve">page and add </w:t>
+      </w:r>
+      <w:r>
+        <w:rPr>
+          <w:rFonts w:eastAsia="Calibri" w:cstheme="minorHAnsi"/>
+        </w:rPr>
+        <w:t xml:space="preserve">the following </w:t>
+      </w:r>
+      <w:r>
+        <w:rPr>
+          <w:rFonts w:eastAsia="Calibri" w:cstheme="minorHAnsi"/>
+        </w:rPr>
+        <w:t>applications and give permission</w:t>
+      </w:r>
+      <w:r>
+        <w:rPr>
+          <w:rFonts w:eastAsia="Calibri" w:cstheme="minorHAnsi"/>
+        </w:rPr>
+        <w:t>.</w:t>
       </w:r>
     </w:p>
     <w:p>
@@ -4564,9 +5052,9 @@
         </w:rPr>
         <w:lastRenderedPageBreak/>
         <w:drawing>
-          <wp:inline distT="0" distB="0" distL="0" distR="0" wp14:anchorId="04333E7F" wp14:editId="62AFD28F">
+          <wp:inline distT="0" distB="0" distL="0" distR="0" wp14:anchorId="04333E7F" wp14:editId="1E020FA9">
             <wp:extent cx="6858000" cy="3823335"/>
-            <wp:effectExtent l="0" t="0" r="0" b="5715"/>
+            <wp:effectExtent l="19050" t="19050" r="19050" b="24765"/>
             <wp:docPr id="19" name="Picture 19"/>
             <wp:cNvGraphicFramePr>
               <a:graphicFrameLocks xmlns:a="http://schemas.openxmlformats.org/drawingml/2006/main" noChangeAspect="1"/>
@@ -4592,6 +5080,11 @@
                     <a:prstGeom prst="rect">
                       <a:avLst/>
                     </a:prstGeom>
+                    <a:ln w="6350">
+                      <a:solidFill>
+                        <a:schemeClr val="tx1"/>
+                      </a:solidFill>
+                    </a:ln>
                   </pic:spPr>
                 </pic:pic>
               </a:graphicData>
@@ -4602,12 +5095,8 @@
     </w:p>
     <w:p>
       <w:pPr>
-        <w:numPr>
-          <w:ilvl w:val="1"/>
-          <w:numId w:val="10"/>
-        </w:numPr>
         <w:spacing w:before="100" w:after="0" w:line="268" w:lineRule="auto"/>
-        <w:ind w:left="360" w:right="678" w:hanging="360"/>
+        <w:ind w:left="360" w:right="678"/>
         <w:rPr>
           <w:rFonts w:cstheme="minorHAnsi"/>
         </w:rPr>
@@ -4616,7 +5105,37 @@
         <w:rPr>
           <w:rFonts w:eastAsia="Calibri" w:cstheme="minorHAnsi"/>
         </w:rPr>
-        <w:t xml:space="preserve">List of Permissions </w:t>
+        <w:t>Following are the l</w:t>
+      </w:r>
+      <w:r>
+        <w:rPr>
+          <w:rFonts w:eastAsia="Calibri" w:cstheme="minorHAnsi"/>
+        </w:rPr>
+        <w:t>ist of</w:t>
+      </w:r>
+      <w:r>
+        <w:rPr>
+          <w:rFonts w:eastAsia="Calibri" w:cstheme="minorHAnsi"/>
+        </w:rPr>
+        <w:t>p</w:t>
+      </w:r>
+      <w:r>
+        <w:rPr>
+          <w:rFonts w:eastAsia="Calibri" w:cstheme="minorHAnsi"/>
+        </w:rPr>
+        <w:t>Permissions</w:t>
+      </w:r>
+      <w:r>
+        <w:rPr>
+          <w:rFonts w:eastAsia="Calibri" w:cstheme="minorHAnsi"/>
+        </w:rPr>
+        <w:t>.</w:t>
+      </w:r>
+      <w:r>
+        <w:rPr>
+          <w:rFonts w:eastAsia="Calibri" w:cstheme="minorHAnsi"/>
+        </w:rPr>
+        <w:t xml:space="preserve"> </w:t>
       </w:r>
     </w:p>
     <w:p>
@@ -4632,7 +5151,7 @@
       <w:tblPr>
         <w:tblStyle w:val="TableGrid"/>
         <w:tblW w:w="8632" w:type="dxa"/>
-        <w:tblInd w:w="-108" w:type="dxa"/>
+        <w:tblInd w:w="607" w:type="dxa"/>
         <w:tblCellMar>
           <w:left w:w="108" w:type="dxa"/>
           <w:bottom w:w="16" w:type="dxa"/>
@@ -4714,8 +5233,8 @@
     <w:tbl>
       <w:tblPr>
         <w:tblStyle w:val="TableGrid"/>
-        <w:tblW w:w="8632" w:type="dxa"/>
-        <w:tblInd w:w="-108" w:type="dxa"/>
+        <w:tblW w:w="9286" w:type="dxa"/>
+        <w:tblInd w:w="608" w:type="dxa"/>
         <w:tblCellMar>
           <w:top w:w="105" w:type="dxa"/>
           <w:left w:w="107" w:type="dxa"/>
@@ -4724,8 +5243,8 @@
         <w:tblLook w:val="04A0" w:firstRow="1" w:lastRow="0" w:firstColumn="1" w:lastColumn="0" w:noHBand="0" w:noVBand="1"/>
       </w:tblPr>
       <w:tblGrid>
-        <w:gridCol w:w="1615"/>
-        <w:gridCol w:w="7017"/>
+        <w:gridCol w:w="1599"/>
+        <w:gridCol w:w="7687"/>
       </w:tblGrid>
       <w:tr>
         <w:trPr>
@@ -4733,7 +5252,7 @@
         </w:trPr>
         <w:tc>
           <w:tcPr>
-            <w:tcW w:w="1615" w:type="dxa"/>
+            <w:tcW w:w="1599" w:type="dxa"/>
             <w:tcBorders>
               <w:top w:val="single" w:sz="4" w:space="0" w:color="999999"/>
               <w:left w:val="single" w:sz="4" w:space="0" w:color="999999"/>
@@ -4804,7 +5323,7 @@
         </w:tc>
         <w:tc>
           <w:tcPr>
-            <w:tcW w:w="7017" w:type="dxa"/>
+            <w:tcW w:w="7687" w:type="dxa"/>
             <w:tcBorders>
               <w:top w:val="single" w:sz="4" w:space="0" w:color="999999"/>
               <w:left w:val="single" w:sz="4" w:space="0" w:color="999999"/>
@@ -4875,7 +5394,7 @@
         </w:trPr>
         <w:tc>
           <w:tcPr>
-            <w:tcW w:w="1615" w:type="dxa"/>
+            <w:tcW w:w="1599" w:type="dxa"/>
             <w:tcBorders>
               <w:top w:val="single" w:sz="4" w:space="0" w:color="999999"/>
               <w:left w:val="single" w:sz="4" w:space="0" w:color="999999"/>
@@ -4902,7 +5421,7 @@
         </w:tc>
         <w:tc>
           <w:tcPr>
-            <w:tcW w:w="7017" w:type="dxa"/>
+            <w:tcW w:w="7687" w:type="dxa"/>
             <w:tcBorders>
               <w:top w:val="single" w:sz="4" w:space="0" w:color="999999"/>
               <w:left w:val="single" w:sz="4" w:space="0" w:color="999999"/>
@@ -4913,7 +5432,7 @@
           </w:tcPr>
           <w:p>
             <w:pPr>
-              <w:ind w:right="1905"/>
+              <w:ind w:left="720" w:right="1905"/>
               <w:jc w:val="center"/>
               <w:rPr>
                 <w:rFonts w:cstheme="minorHAnsi"/>
@@ -4973,7 +5492,7 @@
         </w:trPr>
         <w:tc>
           <w:tcPr>
-            <w:tcW w:w="1615" w:type="dxa"/>
+            <w:tcW w:w="1599" w:type="dxa"/>
             <w:tcBorders>
               <w:top w:val="single" w:sz="4" w:space="0" w:color="999999"/>
               <w:left w:val="single" w:sz="4" w:space="0" w:color="999999"/>
@@ -5015,7 +5534,7 @@
         </w:tc>
         <w:tc>
           <w:tcPr>
-            <w:tcW w:w="7017" w:type="dxa"/>
+            <w:tcW w:w="7687" w:type="dxa"/>
             <w:tcBorders>
               <w:top w:val="single" w:sz="4" w:space="0" w:color="999999"/>
               <w:left w:val="single" w:sz="4" w:space="0" w:color="999999"/>
@@ -5081,7 +5600,7 @@
         </w:trPr>
         <w:tc>
           <w:tcPr>
-            <w:tcW w:w="1615" w:type="dxa"/>
+            <w:tcW w:w="1599" w:type="dxa"/>
             <w:tcBorders>
               <w:top w:val="single" w:sz="4" w:space="0" w:color="999999"/>
               <w:left w:val="single" w:sz="4" w:space="0" w:color="999999"/>
@@ -5108,7 +5627,7 @@
         </w:tc>
         <w:tc>
           <w:tcPr>
-            <w:tcW w:w="7017" w:type="dxa"/>
+            <w:tcW w:w="7687" w:type="dxa"/>
             <w:tcBorders>
               <w:top w:val="single" w:sz="4" w:space="0" w:color="999999"/>
               <w:left w:val="single" w:sz="4" w:space="0" w:color="999999"/>
@@ -6355,7 +6874,7 @@
       <w:pPr>
         <w:pStyle w:val="Heading1"/>
       </w:pPr>
-      <w:bookmarkStart w:id="10" w:name="_Toc475042516"/>
+      <w:bookmarkStart w:id="10" w:name="_Toc475080711"/>
       <w:r>
         <w:t>Deployment steps</w:t>
       </w:r>
@@ -6372,9 +6891,9 @@
       <w:pPr>
         <w:pStyle w:val="Heading2"/>
       </w:pPr>
-      <w:bookmarkStart w:id="11" w:name="_Toc475042517"/>
-      <w:r>
-        <w:t xml:space="preserve">Click on the Deploy to Azure on </w:t>
+      <w:bookmarkStart w:id="11" w:name="_Toc475080712"/>
+      <w:r>
+        <w:t xml:space="preserve">Click  Deploy to Azure on </w:t>
       </w:r>
       <w:r>
         <w:t>GitHub</w:t>
@@ -6406,9 +6925,9 @@
           <w:noProof/>
         </w:rPr>
         <w:drawing>
-          <wp:inline distT="0" distB="0" distL="0" distR="0" wp14:anchorId="7D8D9C1B" wp14:editId="6B59606F">
+          <wp:inline distT="0" distB="0" distL="0" distR="0" wp14:anchorId="7D8D9C1B" wp14:editId="15E99027">
             <wp:extent cx="6858000" cy="1616710"/>
-            <wp:effectExtent l="152400" t="152400" r="361950" b="364490"/>
+            <wp:effectExtent l="171450" t="171450" r="381000" b="383540"/>
             <wp:docPr id="15" name="Picture 15"/>
             <wp:cNvGraphicFramePr>
               <a:graphicFrameLocks xmlns:a="http://schemas.openxmlformats.org/drawingml/2006/main" noChangeAspect="1"/>
@@ -6434,8 +6953,10 @@
                     <a:prstGeom prst="rect">
                       <a:avLst/>
                     </a:prstGeom>
-                    <a:ln>
-                      <a:noFill/>
+                    <a:ln w="6350">
+                      <a:solidFill>
+                        <a:schemeClr val="tx1"/>
+                      </a:solidFill>
                     </a:ln>
                     <a:effectLst>
                       <a:outerShdw blurRad="292100" dist="139700" dir="2700000" algn="tl" rotWithShape="0">
@@ -6476,7 +6997,49 @@
         <w:rPr>
           <w:rFonts w:cstheme="minorHAnsi"/>
         </w:rPr>
-        <w:t>Provide all mandatory values and click on purchase button</w:t>
+        <w:t xml:space="preserve">Provide all </w:t>
+      </w:r>
+      <w:r>
+        <w:rPr>
+          <w:rFonts w:cstheme="minorHAnsi"/>
+        </w:rPr>
+        <w:t xml:space="preserve">the </w:t>
+      </w:r>
+      <w:r>
+        <w:rPr>
+          <w:rFonts w:cstheme="minorHAnsi"/>
+        </w:rPr>
+        <w:t xml:space="preserve">mandatory values </w:t>
+      </w:r>
+      <w:r>
+        <w:rPr>
+          <w:rFonts w:cstheme="minorHAnsi"/>
+        </w:rPr>
+        <w:t xml:space="preserve">as mentioned on the following screenshot </w:t>
+      </w:r>
+      <w:r>
+        <w:rPr>
+          <w:rFonts w:cstheme="minorHAnsi"/>
+        </w:rPr>
+        <w:t xml:space="preserve">and click  </w:t>
+      </w:r>
+      <w:r>
+        <w:rPr>
+          <w:rFonts w:cstheme="minorHAnsi"/>
+        </w:rPr>
+        <w:t>P</w:t>
+      </w:r>
+      <w:r>
+        <w:rPr>
+          <w:rFonts w:cstheme="minorHAnsi"/>
+        </w:rPr>
+        <w:t>urchase</w:t>
+      </w:r>
+      <w:r>
+        <w:rPr>
+          <w:rFonts w:cstheme="minorHAnsi"/>
+        </w:rPr>
+        <w:t>.</w:t>
       </w:r>
     </w:p>
     <w:p>
@@ -6488,6 +7051,7 @@
     </w:p>
     <w:p>
       <w:pPr>
+        <w:ind w:left="720"/>
         <w:rPr>
           <w:rFonts w:cstheme="minorHAnsi"/>
         </w:rPr>
@@ -6497,9 +7061,9 @@
           <w:noProof/>
         </w:rPr>
         <w:drawing>
-          <wp:inline distT="0" distB="0" distL="0" distR="0" wp14:anchorId="5717B968" wp14:editId="284B1F6D">
+          <wp:inline distT="0" distB="0" distL="0" distR="0" wp14:anchorId="5717B968" wp14:editId="1530FB30">
             <wp:extent cx="6858000" cy="4088130"/>
-            <wp:effectExtent l="0" t="0" r="0" b="7620"/>
+            <wp:effectExtent l="19050" t="19050" r="19050" b="26670"/>
             <wp:docPr id="17" name="Picture 17"/>
             <wp:cNvGraphicFramePr>
               <a:graphicFrameLocks xmlns:a="http://schemas.openxmlformats.org/drawingml/2006/main" noChangeAspect="1"/>
@@ -6525,6 +7089,11 @@
                     <a:prstGeom prst="rect">
                       <a:avLst/>
                     </a:prstGeom>
+                    <a:ln w="6350">
+                      <a:solidFill>
+                        <a:schemeClr val="tx1"/>
+                      </a:solidFill>
+                    </a:ln>
                   </pic:spPr>
                 </pic:pic>
               </a:graphicData>
@@ -6542,6 +7111,7 @@
     </w:p>
     <w:p>
       <w:pPr>
+        <w:ind w:left="576"/>
         <w:rPr>
           <w:rFonts w:cstheme="minorHAnsi"/>
         </w:rPr>
@@ -6550,10 +7120,11 @@
         <w:rPr>
           <w:noProof/>
         </w:rPr>
+        <w:lastRenderedPageBreak/>
         <w:drawing>
-          <wp:inline distT="0" distB="0" distL="0" distR="0" wp14:anchorId="418AA43B" wp14:editId="34FBB907">
+          <wp:inline distT="0" distB="0" distL="0" distR="0" wp14:anchorId="418AA43B" wp14:editId="4F723E71">
             <wp:extent cx="6858000" cy="3676015"/>
-            <wp:effectExtent l="0" t="0" r="0" b="635"/>
+            <wp:effectExtent l="19050" t="19050" r="19050" b="19685"/>
             <wp:docPr id="11" name="Picture 11"/>
             <wp:cNvGraphicFramePr>
               <a:graphicFrameLocks xmlns:a="http://schemas.openxmlformats.org/drawingml/2006/main" noChangeAspect="1"/>
@@ -6579,6 +7150,11 @@
                     <a:prstGeom prst="rect">
                       <a:avLst/>
                     </a:prstGeom>
+                    <a:ln w="6350">
+                      <a:solidFill>
+                        <a:schemeClr val="tx1"/>
+                      </a:solidFill>
+                    </a:ln>
                   </pic:spPr>
                 </pic:pic>
               </a:graphicData>
@@ -6591,9 +7167,8 @@
       <w:pPr>
         <w:pStyle w:val="Heading2"/>
       </w:pPr>
-      <w:bookmarkStart w:id="12" w:name="_Toc475042518"/>
-      <w:r>
-        <w:lastRenderedPageBreak/>
+      <w:bookmarkStart w:id="12" w:name="_Toc475080713"/>
+      <w:r>
         <w:t xml:space="preserve">Deployment </w:t>
       </w:r>
       <w:r>
@@ -6603,6 +7178,7 @@
     </w:p>
     <w:p>
       <w:pPr>
+        <w:ind w:left="576"/>
         <w:rPr>
           <w:rFonts w:cstheme="minorHAnsi"/>
         </w:rPr>
@@ -6613,9 +7189,9 @@
           <w:noProof/>
         </w:rPr>
         <w:drawing>
-          <wp:inline distT="0" distB="0" distL="0" distR="0" wp14:anchorId="4F012462" wp14:editId="79DD9AAA">
+          <wp:inline distT="0" distB="0" distL="0" distR="0" wp14:anchorId="4F012462" wp14:editId="303F9A55">
             <wp:extent cx="6858000" cy="1752600"/>
-            <wp:effectExtent l="0" t="0" r="0" b="0"/>
+            <wp:effectExtent l="19050" t="19050" r="19050" b="19050"/>
             <wp:docPr id="9" name="Picture 9"/>
             <wp:cNvGraphicFramePr>
               <a:graphicFrameLocks xmlns:a="http://schemas.openxmlformats.org/drawingml/2006/main" noChangeAspect="1"/>
@@ -6651,8 +7227,10 @@
                       <a:avLst/>
                     </a:prstGeom>
                     <a:noFill/>
-                    <a:ln>
-                      <a:noFill/>
+                    <a:ln w="6350">
+                      <a:solidFill>
+                        <a:schemeClr val="tx1"/>
+                      </a:solidFill>
                     </a:ln>
                   </pic:spPr>
                 </pic:pic>
@@ -6673,7 +7251,7 @@
       <w:pPr>
         <w:pStyle w:val="Heading1"/>
       </w:pPr>
-      <w:bookmarkStart w:id="13" w:name="_Toc475042519"/>
+      <w:bookmarkStart w:id="13" w:name="_Toc475080714"/>
       <w:r>
         <w:t>Post Deployment Steps</w:t>
       </w:r>
@@ -6690,7 +7268,7 @@
       <w:pPr>
         <w:pStyle w:val="Heading2"/>
       </w:pPr>
-      <w:bookmarkStart w:id="14" w:name="_Toc475042520"/>
+      <w:bookmarkStart w:id="14" w:name="_Toc475080715"/>
       <w:r>
         <w:t>Update 1&amp;1 DNS setting with Application Gateway IP</w:t>
       </w:r>
@@ -6718,15 +7296,39 @@
     </w:p>
     <w:p>
       <w:pPr>
-        <w:rPr>
-          <w:rFonts w:cstheme="minorHAnsi"/>
-        </w:rPr>
-      </w:pPr>
-      <w:r>
-        <w:rPr>
-          <w:rFonts w:cstheme="minorHAnsi"/>
-        </w:rPr>
-        <w:t>Modify the DNS settings under the Target settings</w:t>
+        <w:pStyle w:val="ListParagraph"/>
+        <w:numPr>
+          <w:ilvl w:val="0"/>
+          <w:numId w:val="33"/>
+        </w:numPr>
+        <w:rPr>
+          <w:rFonts w:cstheme="minorHAnsi"/>
+        </w:rPr>
+      </w:pPr>
+      <w:r>
+        <w:rPr>
+          <w:rFonts w:cstheme="minorHAnsi"/>
+        </w:rPr>
+        <w:t xml:space="preserve">Modify the DNS settings under the </w:t>
+      </w:r>
+      <w:r>
+        <w:rPr>
+          <w:rFonts w:cstheme="minorHAnsi"/>
+          <w:b/>
+        </w:rPr>
+        <w:t>Target</w:t>
+      </w:r>
+      <w:r>
+        <w:rPr>
+          <w:rFonts w:cstheme="minorHAnsi"/>
+        </w:rPr>
+        <w:t xml:space="preserve"> settings</w:t>
+      </w:r>
+      <w:r>
+        <w:rPr>
+          <w:rFonts w:cstheme="minorHAnsi"/>
+        </w:rPr>
+        <w:t>.</w:t>
       </w:r>
     </w:p>
     <w:p>
@@ -6738,6 +7340,7 @@
     </w:p>
     <w:p>
       <w:pPr>
+        <w:ind w:left="720"/>
         <w:rPr>
           <w:rFonts w:cstheme="minorHAnsi"/>
         </w:rPr>
@@ -6747,10 +7350,11 @@
           <w:rFonts w:cstheme="minorHAnsi"/>
           <w:noProof/>
         </w:rPr>
+        <w:lastRenderedPageBreak/>
         <w:drawing>
-          <wp:inline distT="0" distB="0" distL="0" distR="0" wp14:anchorId="45836E82" wp14:editId="5E3349B7">
+          <wp:inline distT="0" distB="0" distL="0" distR="0" wp14:anchorId="45836E82" wp14:editId="26475077">
             <wp:extent cx="3817620" cy="3076719"/>
-            <wp:effectExtent l="0" t="0" r="0" b="9525"/>
+            <wp:effectExtent l="19050" t="19050" r="11430" b="28575"/>
             <wp:docPr id="6" name="Picture 6"/>
             <wp:cNvGraphicFramePr>
               <a:graphicFrameLocks xmlns:a="http://schemas.openxmlformats.org/drawingml/2006/main" noChangeAspect="1"/>
@@ -6776,6 +7380,11 @@
                     <a:prstGeom prst="rect">
                       <a:avLst/>
                     </a:prstGeom>
+                    <a:ln w="6350">
+                      <a:solidFill>
+                        <a:schemeClr val="tx1"/>
+                      </a:solidFill>
+                    </a:ln>
                   </pic:spPr>
                 </pic:pic>
               </a:graphicData>
@@ -6793,6 +7402,11 @@
     </w:p>
     <w:p>
       <w:pPr>
+        <w:pStyle w:val="ListParagraph"/>
+        <w:numPr>
+          <w:ilvl w:val="0"/>
+          <w:numId w:val="33"/>
+        </w:numPr>
         <w:rPr>
           <w:rFonts w:cstheme="minorHAnsi"/>
         </w:rPr>
@@ -6802,41 +7416,47 @@
           <w:rFonts w:cstheme="minorHAnsi"/>
         </w:rPr>
         <w:t>Note the public IP address of App gateway</w:t>
+      </w:r>
+      <w:r>
+        <w:rPr>
+          <w:rFonts w:cstheme="minorHAnsi"/>
+        </w:rPr>
+        <w:t xml:space="preserve">. </w:t>
+      </w:r>
+      <w:r>
+        <w:rPr>
+          <w:rFonts w:cstheme="minorHAnsi"/>
+        </w:rPr>
+        <w:t>Go</w:t>
+      </w:r>
+      <w:r>
+        <w:rPr>
+          <w:rFonts w:cstheme="minorHAnsi"/>
+        </w:rPr>
+        <w:t xml:space="preserve"> to the Application gateway object (appGateway-WAF) and checkout the IP</w:t>
+      </w:r>
+      <w:r>
+        <w:rPr>
+          <w:rFonts w:cstheme="minorHAnsi"/>
+        </w:rPr>
+        <w:t xml:space="preserve"> A</w:t>
+      </w:r>
+      <w:r>
+        <w:rPr>
+          <w:rFonts w:cstheme="minorHAnsi"/>
+        </w:rPr>
+        <w:t>ddress</w:t>
+      </w:r>
+      <w:r>
+        <w:rPr>
+          <w:rFonts w:cstheme="minorHAnsi"/>
+        </w:rPr>
+        <w:t>.</w:t>
       </w:r>
     </w:p>
     <w:p>
       <w:pPr>
-        <w:rPr>
-          <w:rFonts w:cstheme="minorHAnsi"/>
-        </w:rPr>
-      </w:pPr>
-      <w:r>
-        <w:rPr>
-          <w:rFonts w:cstheme="minorHAnsi"/>
-        </w:rPr>
-        <w:t>Go</w:t>
-      </w:r>
-      <w:r>
-        <w:rPr>
-          <w:rFonts w:cstheme="minorHAnsi"/>
-        </w:rPr>
-        <w:t xml:space="preserve"> to the Application gateway object (appGateway-WAF) and checkout the IP</w:t>
-      </w:r>
-      <w:r>
-        <w:rPr>
-          <w:rFonts w:cstheme="minorHAnsi"/>
-        </w:rPr>
-        <w:t xml:space="preserve"> A</w:t>
-      </w:r>
-      <w:r>
-        <w:rPr>
-          <w:rFonts w:cstheme="minorHAnsi"/>
-        </w:rPr>
-        <w:t>ddress</w:t>
-      </w:r>
-    </w:p>
-    <w:p>
-      <w:pPr>
+        <w:ind w:left="360"/>
         <w:rPr>
           <w:rFonts w:cstheme="minorHAnsi"/>
         </w:rPr>
@@ -6846,11 +7466,10 @@
           <w:rFonts w:cstheme="minorHAnsi"/>
           <w:noProof/>
         </w:rPr>
-        <w:lastRenderedPageBreak/>
         <w:drawing>
-          <wp:inline distT="0" distB="0" distL="0" distR="0" wp14:anchorId="2F78575C" wp14:editId="36BC29CE">
+          <wp:inline distT="0" distB="0" distL="0" distR="0" wp14:anchorId="2F78575C" wp14:editId="56C83129">
             <wp:extent cx="6858000" cy="1534795"/>
-            <wp:effectExtent l="152400" t="152400" r="361950" b="370205"/>
+            <wp:effectExtent l="171450" t="171450" r="381000" b="389255"/>
             <wp:docPr id="7" name="Picture 7"/>
             <wp:cNvGraphicFramePr>
               <a:graphicFrameLocks xmlns:a="http://schemas.openxmlformats.org/drawingml/2006/main" noChangeAspect="1"/>
@@ -6876,8 +7495,10 @@
                     <a:prstGeom prst="rect">
                       <a:avLst/>
                     </a:prstGeom>
-                    <a:ln>
-                      <a:noFill/>
+                    <a:ln w="6350">
+                      <a:solidFill>
+                        <a:schemeClr val="tx1"/>
+                      </a:solidFill>
                     </a:ln>
                     <a:effectLst>
                       <a:outerShdw blurRad="292100" dist="139700" dir="2700000" algn="tl" rotWithShape="0">
@@ -6896,6 +7517,11 @@
     </w:p>
     <w:p>
       <w:pPr>
+        <w:pStyle w:val="ListParagraph"/>
+        <w:numPr>
+          <w:ilvl w:val="0"/>
+          <w:numId w:val="33"/>
+        </w:numPr>
         <w:rPr>
           <w:rFonts w:cstheme="minorHAnsi"/>
         </w:rPr>
@@ -6905,10 +7531,17 @@
           <w:rFonts w:cstheme="minorHAnsi"/>
         </w:rPr>
         <w:t>Update the A record IP address to be the App Gateway address</w:t>
+      </w:r>
+      <w:r>
+        <w:rPr>
+          <w:rFonts w:cstheme="minorHAnsi"/>
+        </w:rPr>
+        <w:t>.</w:t>
       </w:r>
     </w:p>
     <w:p>
       <w:pPr>
+        <w:ind w:left="360"/>
         <w:rPr>
           <w:rFonts w:cstheme="minorHAnsi"/>
         </w:rPr>
@@ -6919,9 +7552,9 @@
           <w:noProof/>
         </w:rPr>
         <w:drawing>
-          <wp:inline distT="0" distB="0" distL="0" distR="0" wp14:anchorId="6B9CA551" wp14:editId="737EFA53">
+          <wp:inline distT="0" distB="0" distL="0" distR="0" wp14:anchorId="6B9CA551" wp14:editId="44B4445A">
             <wp:extent cx="6858000" cy="1863725"/>
-            <wp:effectExtent l="152400" t="152400" r="361950" b="365125"/>
+            <wp:effectExtent l="171450" t="171450" r="381000" b="384175"/>
             <wp:docPr id="4" name="Picture 4"/>
             <wp:cNvGraphicFramePr>
               <a:graphicFrameLocks xmlns:a="http://schemas.openxmlformats.org/drawingml/2006/main" noChangeAspect="1"/>
@@ -6947,8 +7580,10 @@
                     <a:prstGeom prst="rect">
                       <a:avLst/>
                     </a:prstGeom>
-                    <a:ln>
-                      <a:noFill/>
+                    <a:ln w="6350">
+                      <a:solidFill>
+                        <a:schemeClr val="tx1"/>
+                      </a:solidFill>
                     </a:ln>
                     <a:effectLst>
                       <a:outerShdw blurRad="292100" dist="139700" dir="2700000" algn="tl" rotWithShape="0">
@@ -6969,12 +7604,21 @@
       <w:pPr>
         <w:rPr>
           <w:rFonts w:cstheme="minorHAnsi"/>
-        </w:rPr>
-      </w:pPr>
-      <w:r>
-        <w:rPr>
-          <w:rFonts w:cstheme="minorHAnsi"/>
-        </w:rPr>
+          <w:b/>
+          <w:i/>
+          <w:sz w:val="24"/>
+          <w:szCs w:val="24"/>
+        </w:rPr>
+      </w:pPr>
+      <w:r>
+        <w:rPr>
+          <w:rFonts w:cstheme="minorHAnsi"/>
+          <w:b/>
+          <w:i/>
+          <w:sz w:val="24"/>
+          <w:szCs w:val="24"/>
+        </w:rPr>
+        <w:lastRenderedPageBreak/>
         <w:t>Verification</w:t>
       </w:r>
     </w:p>
@@ -7018,9 +7662,9 @@
           <w:noProof/>
         </w:rPr>
         <w:drawing>
-          <wp:inline distT="0" distB="0" distL="0" distR="0" wp14:anchorId="6956438D" wp14:editId="2D6A6CBD">
+          <wp:inline distT="0" distB="0" distL="0" distR="0" wp14:anchorId="6956438D" wp14:editId="635B0ED9">
             <wp:extent cx="6858000" cy="2787015"/>
-            <wp:effectExtent l="152400" t="152400" r="361950" b="356235"/>
+            <wp:effectExtent l="171450" t="171450" r="381000" b="375285"/>
             <wp:docPr id="2" name="Picture 2"/>
             <wp:cNvGraphicFramePr>
               <a:graphicFrameLocks xmlns:a="http://schemas.openxmlformats.org/drawingml/2006/main" noChangeAspect="1"/>
@@ -7046,8 +7690,10 @@
                     <a:prstGeom prst="rect">
                       <a:avLst/>
                     </a:prstGeom>
-                    <a:ln>
-                      <a:noFill/>
+                    <a:ln w="6350">
+                      <a:solidFill>
+                        <a:schemeClr val="tx1"/>
+                      </a:solidFill>
                     </a:ln>
                     <a:effectLst>
                       <a:outerShdw blurRad="292100" dist="139700" dir="2700000" algn="tl" rotWithShape="0">
@@ -7068,7 +7714,7 @@
       <w:pPr>
         <w:pStyle w:val="Heading2"/>
       </w:pPr>
-      <w:bookmarkStart w:id="15" w:name="_Toc475042521"/>
+      <w:bookmarkStart w:id="15" w:name="_Toc475080716"/>
       <w:r>
         <w:t xml:space="preserve">Run Post Deployment </w:t>
       </w:r>
@@ -7115,7 +7761,19 @@
         <w:rPr>
           <w:rFonts w:cstheme="minorHAnsi"/>
         </w:rPr>
-        <w:t xml:space="preserve"> script used for following configuration</w:t>
+        <w:t xml:space="preserve"> script used for </w:t>
+      </w:r>
+      <w:r>
+        <w:rPr>
+          <w:rFonts w:cstheme="minorHAnsi"/>
+        </w:rPr>
+        <w:t xml:space="preserve">the </w:t>
+      </w:r>
+      <w:r>
+        <w:rPr>
+          <w:rFonts w:cstheme="minorHAnsi"/>
+        </w:rPr>
+        <w:t>following configuration</w:t>
       </w:r>
     </w:p>
     <w:p>
@@ -7267,12 +7925,13 @@
     </w:p>
     <w:p>
       <w:pPr>
+        <w:pStyle w:val="ListParagraph"/>
         <w:numPr>
-          <w:ilvl w:val="2"/>
-          <w:numId w:val="8"/>
+          <w:ilvl w:val="0"/>
+          <w:numId w:val="32"/>
         </w:numPr>
         <w:spacing w:before="100" w:after="8" w:line="249" w:lineRule="auto"/>
-        <w:ind w:right="940" w:hanging="360"/>
+        <w:ind w:right="940"/>
         <w:rPr>
           <w:rFonts w:cstheme="minorHAnsi"/>
         </w:rPr>
@@ -7336,14 +7995,44 @@
           <w:rFonts w:eastAsia="Calibri" w:cstheme="minorHAnsi"/>
           <w:color w:val="333333"/>
         </w:rPr>
-        <w:t>Right click and select Run with</w:t>
+        <w:t>Right</w:t>
       </w:r>
       <w:r>
         <w:rPr>
           <w:rFonts w:eastAsia="Calibri" w:cstheme="minorHAnsi"/>
           <w:color w:val="333333"/>
         </w:rPr>
+        <w:t>-</w:t>
+      </w:r>
+      <w:r>
+        <w:rPr>
+          <w:rFonts w:eastAsia="Calibri" w:cstheme="minorHAnsi"/>
+          <w:color w:val="333333"/>
+        </w:rPr>
+        <w:t xml:space="preserve">click and select </w:t>
+      </w:r>
+      <w:r>
+        <w:rPr>
+          <w:rFonts w:eastAsia="Calibri" w:cstheme="minorHAnsi"/>
+          <w:b/>
+          <w:color w:val="333333"/>
+        </w:rPr>
+        <w:t>Run with</w:t>
+      </w:r>
+      <w:r>
+        <w:rPr>
+          <w:rFonts w:eastAsia="Calibri" w:cstheme="minorHAnsi"/>
+          <w:b/>
+          <w:color w:val="333333"/>
+        </w:rPr>
         <w:t xml:space="preserve"> PowerShell</w:t>
+      </w:r>
+      <w:r>
+        <w:rPr>
+          <w:rFonts w:eastAsia="Calibri" w:cstheme="minorHAnsi"/>
+          <w:color w:val="333333"/>
+        </w:rPr>
+        <w:t>.</w:t>
       </w:r>
     </w:p>
     <w:p>
@@ -7358,6 +8047,7 @@
         <w:rPr>
           <w:noProof/>
         </w:rPr>
+        <w:lastRenderedPageBreak/>
         <w:drawing>
           <wp:inline distT="0" distB="0" distL="0" distR="0" wp14:anchorId="68281246" wp14:editId="1AFAC046">
             <wp:extent cx="6858000" cy="3855720"/>
@@ -7397,12 +8087,13 @@
     </w:p>
     <w:p>
       <w:pPr>
+        <w:pStyle w:val="ListParagraph"/>
         <w:numPr>
-          <w:ilvl w:val="2"/>
-          <w:numId w:val="8"/>
+          <w:ilvl w:val="0"/>
+          <w:numId w:val="32"/>
         </w:numPr>
         <w:spacing w:before="100" w:after="8" w:line="249" w:lineRule="auto"/>
-        <w:ind w:right="940" w:hanging="360"/>
+        <w:ind w:right="940"/>
         <w:rPr>
           <w:rFonts w:cstheme="minorHAnsi"/>
         </w:rPr>
@@ -7469,16 +8160,19 @@
         <w:tc>
           <w:tcPr>
             <w:tcW w:w="2260" w:type="dxa"/>
+            <w:shd w:val="clear" w:color="auto" w:fill="D9D9D9" w:themeFill="background1" w:themeFillShade="D9"/>
           </w:tcPr>
           <w:p>
             <w:pPr>
               <w:rPr>
                 <w:rFonts w:cstheme="minorHAnsi"/>
+                <w:b/>
               </w:rPr>
             </w:pPr>
             <w:r>
               <w:rPr>
                 <w:rFonts w:cstheme="minorHAnsi"/>
+                <w:b/>
               </w:rPr>
               <w:t>Parameter Name</w:t>
             </w:r>
@@ -7487,17 +8181,20 @@
         <w:tc>
           <w:tcPr>
             <w:tcW w:w="4770" w:type="dxa"/>
+            <w:shd w:val="clear" w:color="auto" w:fill="D9D9D9" w:themeFill="background1" w:themeFillShade="D9"/>
           </w:tcPr>
           <w:p>
             <w:pPr>
               <w:pStyle w:val="NoSpacing"/>
               <w:rPr>
                 <w:rFonts w:cstheme="minorHAnsi"/>
+                <w:b/>
               </w:rPr>
             </w:pPr>
             <w:r>
               <w:rPr>
                 <w:rFonts w:cstheme="minorHAnsi"/>
+                <w:b/>
               </w:rPr>
               <w:t>How to get Value?</w:t>
             </w:r>
@@ -7506,17 +8203,20 @@
         <w:tc>
           <w:tcPr>
             <w:tcW w:w="3458" w:type="dxa"/>
+            <w:shd w:val="clear" w:color="auto" w:fill="D9D9D9" w:themeFill="background1" w:themeFillShade="D9"/>
           </w:tcPr>
           <w:p>
             <w:pPr>
               <w:pStyle w:val="NoSpacing"/>
               <w:rPr>
                 <w:rFonts w:cstheme="minorHAnsi"/>
+                <w:b/>
               </w:rPr>
             </w:pPr>
             <w:r>
               <w:rPr>
                 <w:rFonts w:cstheme="minorHAnsi"/>
+                <w:b/>
               </w:rPr>
               <w:t>Comments</w:t>
             </w:r>
@@ -7791,7 +8491,6 @@
                 <w:sz w:val="20"/>
                 <w:szCs w:val="20"/>
               </w:rPr>
-              <w:lastRenderedPageBreak/>
               <w:t>$sqlPassword</w:t>
             </w:r>
           </w:p>
@@ -8173,6 +8872,7 @@
                 <w:sz w:val="20"/>
                 <w:szCs w:val="20"/>
               </w:rPr>
+              <w:lastRenderedPageBreak/>
               <w:t>$subscriptionName</w:t>
             </w:r>
           </w:p>
@@ -8397,7 +9097,7 @@
         <w:rPr>
           <w:rFonts w:cstheme="minorHAnsi"/>
         </w:rPr>
-        <w:t>(Screenshot for to Get Resource Name)</w:t>
+        <w:t>(for to)</w:t>
       </w:r>
     </w:p>
     <w:p>
@@ -8414,9 +9114,9 @@
           <w:noProof/>
         </w:rPr>
         <w:drawing>
-          <wp:inline distT="0" distB="0" distL="0" distR="0" wp14:anchorId="66DA5371" wp14:editId="60C00C83">
+          <wp:inline distT="0" distB="0" distL="0" distR="0" wp14:anchorId="66DA5371" wp14:editId="3A4867DE">
             <wp:extent cx="6858000" cy="1905000"/>
-            <wp:effectExtent l="0" t="0" r="0" b="0"/>
+            <wp:effectExtent l="19050" t="19050" r="19050" b="19050"/>
             <wp:docPr id="12" name="Picture 12"/>
             <wp:cNvGraphicFramePr>
               <a:graphicFrameLocks xmlns:a="http://schemas.openxmlformats.org/drawingml/2006/main" noChangeAspect="1"/>
@@ -8442,6 +9142,11 @@
                     <a:prstGeom prst="rect">
                       <a:avLst/>
                     </a:prstGeom>
+                    <a:ln w="6350">
+                      <a:solidFill>
+                        <a:schemeClr val="tx1"/>
+                      </a:solidFill>
+                    </a:ln>
                   </pic:spPr>
                 </pic:pic>
               </a:graphicData>
@@ -8454,15 +9159,28 @@
       <w:pPr>
         <w:spacing w:before="100" w:after="8" w:line="249" w:lineRule="auto"/>
         <w:ind w:left="705" w:right="940"/>
-        <w:rPr>
-          <w:rFonts w:cstheme="minorHAnsi"/>
-        </w:rPr>
-      </w:pPr>
-      <w:r>
-        <w:rPr>
-          <w:rFonts w:cstheme="minorHAnsi"/>
-        </w:rPr>
-        <w:t>(Screenshot for to Get Subscription Name)</w:t>
+        <w:jc w:val="center"/>
+        <w:rPr>
+          <w:rFonts w:cstheme="minorHAnsi"/>
+        </w:rPr>
+      </w:pPr>
+      <w:r>
+        <w:rPr>
+          <w:rFonts w:cstheme="minorHAnsi"/>
+        </w:rPr>
+        <w:t>Screenshot:</w:t>
+      </w:r>
+      <w:r>
+        <w:rPr>
+          <w:rFonts w:cstheme="minorHAnsi"/>
+        </w:rPr>
+        <w:t xml:space="preserve"> </w:t>
+      </w:r>
+      <w:r>
+        <w:rPr>
+          <w:rFonts w:cstheme="minorHAnsi"/>
+        </w:rPr>
+        <w:t>Get Resource Name</w:t>
       </w:r>
     </w:p>
     <w:p>
@@ -8479,9 +9197,9 @@
           <w:noProof/>
         </w:rPr>
         <w:drawing>
-          <wp:inline distT="0" distB="0" distL="0" distR="0" wp14:anchorId="42ACDE19" wp14:editId="7CD13D1F">
+          <wp:inline distT="0" distB="0" distL="0" distR="0" wp14:anchorId="42ACDE19" wp14:editId="34A97D02">
             <wp:extent cx="6858000" cy="2015490"/>
-            <wp:effectExtent l="0" t="0" r="0" b="3810"/>
+            <wp:effectExtent l="19050" t="19050" r="19050" b="22860"/>
             <wp:docPr id="13" name="Picture 13"/>
             <wp:cNvGraphicFramePr>
               <a:graphicFrameLocks xmlns:a="http://schemas.openxmlformats.org/drawingml/2006/main" noChangeAspect="1"/>
@@ -8507,6 +9225,11 @@
                     <a:prstGeom prst="rect">
                       <a:avLst/>
                     </a:prstGeom>
+                    <a:ln w="6350">
+                      <a:solidFill>
+                        <a:schemeClr val="tx1"/>
+                      </a:solidFill>
+                    </a:ln>
                   </pic:spPr>
                 </pic:pic>
               </a:graphicData>
@@ -8517,42 +9240,62 @@
     </w:p>
     <w:p>
       <w:pPr>
-        <w:pStyle w:val="Heading2"/>
-        <w:numPr>
-          <w:ilvl w:val="0"/>
-          <w:numId w:val="0"/>
-        </w:numPr>
-        <w:ind w:left="576"/>
-        <w:rPr>
-          <w:rFonts w:eastAsia="Calibri"/>
-          <w:b w:val="0"/>
-          <w:color w:val="333333"/>
-          <w:sz w:val="22"/>
-          <w:szCs w:val="22"/>
-        </w:rPr>
-      </w:pPr>
-      <w:bookmarkStart w:id="16" w:name="_Toc475042522"/>
-      <w:r>
-        <w:rPr>
-          <w:rFonts w:eastAsia="Calibri"/>
-          <w:b w:val="0"/>
-          <w:color w:val="333333"/>
-          <w:sz w:val="22"/>
-          <w:szCs w:val="22"/>
-        </w:rPr>
-        <w:t>Sample Values</w:t>
-      </w:r>
-      <w:bookmarkEnd w:id="16"/>
+        <w:spacing w:before="100" w:after="8" w:line="249" w:lineRule="auto"/>
+        <w:ind w:left="705" w:right="940"/>
+        <w:jc w:val="center"/>
+        <w:rPr>
+          <w:rFonts w:cstheme="minorHAnsi"/>
+        </w:rPr>
+      </w:pPr>
+      <w:r>
+        <w:rPr>
+          <w:rFonts w:cstheme="minorHAnsi"/>
+        </w:rPr>
+        <w:t>Screenshot</w:t>
+      </w:r>
+      <w:r>
+        <w:rPr>
+          <w:rFonts w:cstheme="minorHAnsi"/>
+        </w:rPr>
+        <w:t xml:space="preserve">: </w:t>
+      </w:r>
+      <w:r>
+        <w:rPr>
+          <w:rFonts w:cstheme="minorHAnsi"/>
+        </w:rPr>
+        <w:t>Get Subscription Name</w:t>
+      </w:r>
     </w:p>
     <w:p>
       <w:pPr>
+        <w:rPr>
+          <w:b/>
+        </w:rPr>
+      </w:pPr>
+      <w:r>
+        <w:t>Here are some s</w:t>
+      </w:r>
+      <w:r>
+        <w:t xml:space="preserve">ample </w:t>
+      </w:r>
+      <w:r>
+        <w:t>v</w:t>
+      </w:r>
+      <w:r>
+        <w:t>alues</w:t>
+      </w:r>
+      <w:r>
+        <w:t xml:space="preserve"> we got from one of our deployment runs</w:t>
+      </w:r>
+    </w:p>
+    <w:p>
+      <w:pPr>
         <w:ind w:firstLine="576"/>
       </w:pPr>
       <w:r>
         <w:rPr>
           <w:noProof/>
         </w:rPr>
-        <w:lastRenderedPageBreak/>
         <w:drawing>
           <wp:inline distT="0" distB="0" distL="0" distR="0" wp14:anchorId="5A71DBCF" wp14:editId="354A7C7D">
             <wp:extent cx="6858000" cy="2134870"/>
@@ -8594,20 +9337,17 @@
       <w:pPr>
         <w:pStyle w:val="Heading2"/>
       </w:pPr>
-      <w:bookmarkStart w:id="17" w:name="_Toc475042523"/>
-      <w:r>
+      <w:bookmarkStart w:id="16" w:name="_Toc475080717"/>
+      <w:r>
+        <w:lastRenderedPageBreak/>
         <w:t>Schedule Runbooks</w:t>
       </w:r>
-      <w:bookmarkEnd w:id="17"/>
+      <w:bookmarkEnd w:id="16"/>
     </w:p>
     <w:p>
       <w:pPr>
-        <w:numPr>
-          <w:ilvl w:val="2"/>
-          <w:numId w:val="8"/>
-        </w:numPr>
         <w:spacing w:before="100" w:after="8" w:line="249" w:lineRule="auto"/>
-        <w:ind w:right="940" w:hanging="360"/>
+        <w:ind w:right="940"/>
         <w:rPr>
           <w:rFonts w:cstheme="minorHAnsi"/>
         </w:rPr>
@@ -8617,11 +9357,35 @@
           <w:rFonts w:eastAsia="Calibri" w:cstheme="minorHAnsi"/>
           <w:color w:val="333333"/>
         </w:rPr>
-        <w:t xml:space="preserve">Click open the schedule Ingestion runbook and click start to run the runbook. This step will kick start the data ingestion to the OMS workspace specified.  </w:t>
+        <w:t xml:space="preserve">Click open the </w:t>
+      </w:r>
+      <w:r>
+        <w:rPr>
+          <w:rFonts w:eastAsia="Calibri" w:cstheme="minorHAnsi"/>
+          <w:b/>
+          <w:color w:val="333333"/>
+        </w:rPr>
+        <w:t>S</w:t>
+      </w:r>
+      <w:r>
+        <w:rPr>
+          <w:rFonts w:eastAsia="Calibri" w:cstheme="minorHAnsi"/>
+          <w:b/>
+          <w:color w:val="333333"/>
+        </w:rPr>
+        <w:t>chedule Ingestion</w:t>
+      </w:r>
+      <w:r>
+        <w:rPr>
+          <w:rFonts w:eastAsia="Calibri" w:cstheme="minorHAnsi"/>
+          <w:color w:val="333333"/>
+        </w:rPr>
+        <w:t xml:space="preserve"> runbook and click start to run the runbook. This step will kick start the data ingestion to the OMS workspace specified.  </w:t>
       </w:r>
     </w:p>
     <w:p>
       <w:pPr>
+        <w:ind w:left="576"/>
         <w:rPr>
           <w:rFonts w:cstheme="minorHAnsi"/>
         </w:rPr>
@@ -8778,22 +9542,16 @@
       <w:pPr>
         <w:pStyle w:val="Heading2"/>
       </w:pPr>
+      <w:bookmarkStart w:id="17" w:name="_Toc475080718"/>
       <w:bookmarkStart w:id="18" w:name="_Toc464711153"/>
-      <w:bookmarkStart w:id="19" w:name="_Toc475042524"/>
       <w:r>
         <w:t xml:space="preserve">Install OMS Dashboards </w:t>
       </w:r>
       <w:r>
         <w:t>Views</w:t>
       </w:r>
-      <w:r>
-        <w:t>.</w:t>
-      </w:r>
+      <w:bookmarkEnd w:id="17"/>
       <w:bookmarkEnd w:id="18"/>
-      <w:bookmarkEnd w:id="19"/>
-      <w:r>
-        <w:t xml:space="preserve"> </w:t>
-      </w:r>
     </w:p>
     <w:p>
       <w:pPr>
@@ -8812,13 +9570,25 @@
         <w:rPr>
           <w:rFonts w:eastAsia="Calibri" w:cstheme="minorHAnsi"/>
         </w:rPr>
-        <w:t>rently a manual process as ARM J</w:t>
+        <w:t xml:space="preserve">rently a manual process as ARM </w:t>
       </w:r>
       <w:r>
         <w:rPr>
           <w:rFonts w:eastAsia="Calibri" w:cstheme="minorHAnsi"/>
         </w:rPr>
-        <w:t>son deploys do not yet support creation of OMS views.</w:t>
+        <w:t>JSON</w:t>
+      </w:r>
+      <w:r>
+        <w:rPr>
+          <w:rFonts w:eastAsia="Calibri" w:cstheme="minorHAnsi"/>
+        </w:rPr>
+        <w:t xml:space="preserve"> </w:t>
+      </w:r>
+      <w:r>
+        <w:rPr>
+          <w:rFonts w:eastAsia="Calibri" w:cstheme="minorHAnsi"/>
+        </w:rPr>
+        <w:t>deploys do not yet support creation of OMS views.</w:t>
       </w:r>
     </w:p>
     <w:p>
@@ -8862,11 +9632,31 @@
         <w:rPr>
           <w:rFonts w:eastAsia="Calibri" w:cstheme="minorHAnsi"/>
         </w:rPr>
-        <w:t>Open the resource group and click on the OMS Portal link. This will open the OMS portal in a different window</w:t>
+        <w:t xml:space="preserve">Open the resource group and click  the </w:t>
+      </w:r>
+      <w:r>
+        <w:rPr>
+          <w:rFonts w:eastAsia="Calibri" w:cstheme="minorHAnsi"/>
+          <w:b/>
+        </w:rPr>
+        <w:t>OMS Portal</w:t>
+      </w:r>
+      <w:r>
+        <w:rPr>
+          <w:rFonts w:eastAsia="Calibri" w:cstheme="minorHAnsi"/>
+        </w:rPr>
+        <w:t xml:space="preserve"> link. This will open the OMS portal in a different window</w:t>
+      </w:r>
+      <w:r>
+        <w:rPr>
+          <w:rFonts w:eastAsia="Calibri" w:cstheme="minorHAnsi"/>
+        </w:rPr>
+        <w:t>.</w:t>
       </w:r>
     </w:p>
     <w:p>
       <w:pPr>
+        <w:ind w:left="720"/>
         <w:rPr>
           <w:rFonts w:cstheme="minorHAnsi"/>
         </w:rPr>
@@ -8876,11 +9666,10 @@
           <w:rFonts w:cstheme="minorHAnsi"/>
           <w:noProof/>
         </w:rPr>
-        <w:lastRenderedPageBreak/>
         <w:drawing>
-          <wp:inline distT="0" distB="0" distL="0" distR="0" wp14:anchorId="0624FC6E" wp14:editId="53F4B391">
+          <wp:inline distT="0" distB="0" distL="0" distR="0" wp14:anchorId="0624FC6E" wp14:editId="040C1FDC">
             <wp:extent cx="5937250" cy="3105150"/>
-            <wp:effectExtent l="0" t="0" r="6350" b="0"/>
+            <wp:effectExtent l="19050" t="19050" r="25400" b="19050"/>
             <wp:docPr id="21" name="Picture 21"/>
             <wp:cNvGraphicFramePr>
               <a:graphicFrameLocks xmlns:a="http://schemas.openxmlformats.org/drawingml/2006/main" noChangeAspect="1"/>
@@ -8916,8 +9705,10 @@
                       <a:avLst/>
                     </a:prstGeom>
                     <a:noFill/>
-                    <a:ln>
-                      <a:noFill/>
+                    <a:ln w="6350">
+                      <a:solidFill>
+                        <a:schemeClr val="tx1"/>
+                      </a:solidFill>
                     </a:ln>
                   </pic:spPr>
                 </pic:pic>
@@ -8943,13 +9734,26 @@
         <w:rPr>
           <w:rFonts w:cstheme="minorHAnsi"/>
         </w:rPr>
-        <w:t>Click on the View Designer</w:t>
+        <w:t xml:space="preserve">Click the </w:t>
+      </w:r>
+      <w:r>
+        <w:rPr>
+          <w:rFonts w:cstheme="minorHAnsi"/>
+          <w:b/>
+        </w:rPr>
+        <w:t>View Designer</w:t>
       </w:r>
       <w:r>
         <w:rPr>
           <w:rFonts w:cstheme="minorHAnsi"/>
         </w:rPr>
         <w:t>. You may have to scroll down</w:t>
+      </w:r>
+      <w:r>
+        <w:rPr>
+          <w:rFonts w:cstheme="minorHAnsi"/>
+        </w:rPr>
+        <w:t>.</w:t>
       </w:r>
     </w:p>
     <w:p>
@@ -8973,10 +9777,11 @@
         <w:rPr>
           <w:noProof/>
         </w:rPr>
+        <w:lastRenderedPageBreak/>
         <w:drawing>
-          <wp:inline distT="0" distB="0" distL="0" distR="0" wp14:anchorId="65F0556E" wp14:editId="624D1C8E">
+          <wp:inline distT="0" distB="0" distL="0" distR="0" wp14:anchorId="65F0556E" wp14:editId="56829D19">
             <wp:extent cx="5829300" cy="3723196"/>
-            <wp:effectExtent l="0" t="0" r="0" b="0"/>
+            <wp:effectExtent l="19050" t="19050" r="19050" b="10795"/>
             <wp:docPr id="28" name="Picture 28"/>
             <wp:cNvGraphicFramePr>
               <a:graphicFrameLocks xmlns:a="http://schemas.openxmlformats.org/drawingml/2006/main" noChangeAspect="1"/>
@@ -9002,6 +9807,11 @@
                     <a:prstGeom prst="rect">
                       <a:avLst/>
                     </a:prstGeom>
+                    <a:ln w="6350">
+                      <a:solidFill>
+                        <a:schemeClr val="tx1"/>
+                      </a:solidFill>
+                    </a:ln>
                   </pic:spPr>
                 </pic:pic>
               </a:graphicData>
@@ -9033,7 +9843,33 @@
         <w:rPr>
           <w:rFonts w:cstheme="minorHAnsi"/>
         </w:rPr>
-        <w:t>Import SQL DB view by clicking on the Import button and browsing to the file (</w:t>
+        <w:t xml:space="preserve">Import </w:t>
+      </w:r>
+      <w:r>
+        <w:rPr>
+          <w:rFonts w:cstheme="minorHAnsi"/>
+          <w:b/>
+        </w:rPr>
+        <w:t>SQL DB</w:t>
+      </w:r>
+      <w:r>
+        <w:rPr>
+          <w:rFonts w:cstheme="minorHAnsi"/>
+        </w:rPr>
+        <w:t xml:space="preserve"> view by clicking  the </w:t>
+      </w:r>
+      <w:r>
+        <w:rPr>
+          <w:rFonts w:cstheme="minorHAnsi"/>
+          <w:b/>
+        </w:rPr>
+        <w:t>Import</w:t>
+      </w:r>
+      <w:r>
+        <w:rPr>
+          <w:rFonts w:cstheme="minorHAnsi"/>
+        </w:rPr>
+        <w:t xml:space="preserve"> button and browsing to the file (</w:t>
       </w:r>
       <w:r>
         <w:rPr>
@@ -9046,10 +9882,17 @@
           <w:rFonts w:cstheme="minorHAnsi"/>
         </w:rPr>
         <w:t>\OMSSQLDBAzureMonitoringSolution.omsview)</w:t>
+      </w:r>
+      <w:r>
+        <w:rPr>
+          <w:rFonts w:cstheme="minorHAnsi"/>
+        </w:rPr>
+        <w:t>.</w:t>
       </w:r>
     </w:p>
     <w:p>
       <w:pPr>
+        <w:ind w:left="720"/>
         <w:rPr>
           <w:rFonts w:cstheme="minorHAnsi"/>
         </w:rPr>
@@ -9059,11 +9902,10 @@
           <w:rFonts w:cstheme="minorHAnsi"/>
           <w:noProof/>
         </w:rPr>
-        <w:lastRenderedPageBreak/>
         <w:drawing>
-          <wp:inline distT="0" distB="0" distL="0" distR="0" wp14:anchorId="0F677F80" wp14:editId="10930F65">
+          <wp:inline distT="0" distB="0" distL="0" distR="0" wp14:anchorId="0F677F80" wp14:editId="009627D1">
             <wp:extent cx="5943600" cy="2971800"/>
-            <wp:effectExtent l="0" t="0" r="0" b="0"/>
+            <wp:effectExtent l="19050" t="19050" r="19050" b="19050"/>
             <wp:docPr id="23" name="Picture 23"/>
             <wp:cNvGraphicFramePr>
               <a:graphicFrameLocks xmlns:a="http://schemas.openxmlformats.org/drawingml/2006/main" noChangeAspect="1"/>
@@ -9089,6 +9931,11 @@
                     <a:prstGeom prst="rect">
                       <a:avLst/>
                     </a:prstGeom>
+                    <a:ln w="6350">
+                      <a:solidFill>
+                        <a:schemeClr val="tx1"/>
+                      </a:solidFill>
+                    </a:ln>
                   </pic:spPr>
                 </pic:pic>
               </a:graphicData>
@@ -9106,6 +9953,7 @@
     </w:p>
     <w:p>
       <w:pPr>
+        <w:ind w:left="720"/>
         <w:rPr>
           <w:rFonts w:cstheme="minorHAnsi"/>
         </w:rPr>
@@ -9115,10 +9963,11 @@
           <w:rFonts w:cstheme="minorHAnsi"/>
           <w:noProof/>
         </w:rPr>
+        <w:lastRenderedPageBreak/>
         <w:drawing>
-          <wp:inline distT="0" distB="0" distL="0" distR="0" wp14:anchorId="74C24A83" wp14:editId="5CB185F7">
+          <wp:inline distT="0" distB="0" distL="0" distR="0" wp14:anchorId="74C24A83" wp14:editId="0037294C">
             <wp:extent cx="5943600" cy="2996565"/>
-            <wp:effectExtent l="0" t="0" r="0" b="0"/>
+            <wp:effectExtent l="19050" t="19050" r="19050" b="13335"/>
             <wp:docPr id="24" name="Picture 24"/>
             <wp:cNvGraphicFramePr>
               <a:graphicFrameLocks xmlns:a="http://schemas.openxmlformats.org/drawingml/2006/main" noChangeAspect="1"/>
@@ -9144,6 +9993,11 @@
                     <a:prstGeom prst="rect">
                       <a:avLst/>
                     </a:prstGeom>
+                    <a:ln w="6350">
+                      <a:solidFill>
+                        <a:schemeClr val="tx1"/>
+                      </a:solidFill>
+                    </a:ln>
                   </pic:spPr>
                 </pic:pic>
               </a:graphicData>
@@ -9174,7 +10028,20 @@
         <w:rPr>
           <w:rFonts w:cstheme="minorHAnsi"/>
         </w:rPr>
-        <w:t>p for the Web App Monitoring dash</w:t>
+        <w:t xml:space="preserve">p for the </w:t>
+      </w:r>
+      <w:r>
+        <w:rPr>
+          <w:rFonts w:cstheme="minorHAnsi"/>
+          <w:b/>
+        </w:rPr>
+        <w:t>Web App Monitoring</w:t>
+      </w:r>
+      <w:r>
+        <w:rPr>
+          <w:rFonts w:cstheme="minorHAnsi"/>
+        </w:rPr>
+        <w:t xml:space="preserve"> dash</w:t>
       </w:r>
       <w:r>
         <w:rPr>
@@ -9193,10 +10060,17 @@
           <w:rFonts w:cstheme="minorHAnsi"/>
         </w:rPr>
         <w:t>\ OMSWebAppAzureMonitoringSolution.omsview</w:t>
+      </w:r>
+      <w:r>
+        <w:rPr>
+          <w:rFonts w:cstheme="minorHAnsi"/>
+        </w:rPr>
+        <w:t>.</w:t>
       </w:r>
     </w:p>
     <w:p>
       <w:pPr>
+        <w:ind w:left="720"/>
         <w:rPr>
           <w:rFonts w:cstheme="minorHAnsi"/>
         </w:rPr>
@@ -9206,11 +10080,10 @@
           <w:rFonts w:cstheme="minorHAnsi"/>
           <w:noProof/>
         </w:rPr>
-        <w:lastRenderedPageBreak/>
         <w:drawing>
-          <wp:inline distT="0" distB="0" distL="0" distR="0" wp14:anchorId="216D30AB" wp14:editId="74F0E516">
+          <wp:inline distT="0" distB="0" distL="0" distR="0" wp14:anchorId="216D30AB" wp14:editId="1424D999">
             <wp:extent cx="5943600" cy="3034030"/>
-            <wp:effectExtent l="0" t="0" r="0" b="0"/>
+            <wp:effectExtent l="19050" t="19050" r="19050" b="13970"/>
             <wp:docPr id="25" name="Picture 25"/>
             <wp:cNvGraphicFramePr>
               <a:graphicFrameLocks xmlns:a="http://schemas.openxmlformats.org/drawingml/2006/main" noChangeAspect="1"/>
@@ -9236,6 +10109,11 @@
                     <a:prstGeom prst="rect">
                       <a:avLst/>
                     </a:prstGeom>
+                    <a:ln w="6350">
+                      <a:solidFill>
+                        <a:schemeClr val="tx1"/>
+                      </a:solidFill>
+                    </a:ln>
                   </pic:spPr>
                 </pic:pic>
               </a:graphicData>
@@ -9253,6 +10131,7 @@
     </w:p>
     <w:p>
       <w:pPr>
+        <w:ind w:left="576"/>
         <w:rPr>
           <w:rFonts w:cstheme="minorHAnsi"/>
         </w:rPr>
@@ -9262,10 +10141,11 @@
           <w:rFonts w:cstheme="minorHAnsi"/>
           <w:noProof/>
         </w:rPr>
+        <w:lastRenderedPageBreak/>
         <w:drawing>
-          <wp:inline distT="0" distB="0" distL="0" distR="0" wp14:anchorId="58917C72" wp14:editId="605FFA34">
+          <wp:inline distT="0" distB="0" distL="0" distR="0" wp14:anchorId="58917C72" wp14:editId="4D79A01B">
             <wp:extent cx="5943600" cy="3074035"/>
-            <wp:effectExtent l="0" t="0" r="0" b="0"/>
+            <wp:effectExtent l="19050" t="19050" r="19050" b="12065"/>
             <wp:docPr id="26" name="Picture 26"/>
             <wp:cNvGraphicFramePr>
               <a:graphicFrameLocks xmlns:a="http://schemas.openxmlformats.org/drawingml/2006/main" noChangeAspect="1"/>
@@ -9291,6 +10171,11 @@
                     <a:prstGeom prst="rect">
                       <a:avLst/>
                     </a:prstGeom>
+                    <a:ln w="6350">
+                      <a:solidFill>
+                        <a:schemeClr val="tx1"/>
+                      </a:solidFill>
+                    </a:ln>
                   </pic:spPr>
                 </pic:pic>
               </a:graphicData>
@@ -9308,10 +10193,13 @@
     </w:p>
     <w:p>
       <w:pPr>
-        <w:rPr>
-          <w:rFonts w:cstheme="minorHAnsi"/>
-        </w:rPr>
-      </w:pPr>
+        <w:pStyle w:val="Heading2"/>
+      </w:pPr>
+      <w:bookmarkStart w:id="19" w:name="_Toc475080719"/>
+      <w:r>
+        <w:t>Check and verify OMS solutions are collecting data</w:t>
+      </w:r>
+      <w:bookmarkEnd w:id="19"/>
     </w:p>
     <w:p>
       <w:pPr>
@@ -9319,44 +10207,57 @@
           <w:rFonts w:cstheme="minorHAnsi"/>
         </w:rPr>
       </w:pPr>
+      <w:r>
+        <w:rPr>
+          <w:rFonts w:cstheme="minorHAnsi"/>
+        </w:rPr>
+        <w:t xml:space="preserve"> </w:t>
+      </w:r>
+      <w:r>
+        <w:rPr>
+          <w:rFonts w:cstheme="minorHAnsi"/>
+        </w:rPr>
+        <w:t>L</w:t>
+      </w:r>
+      <w:r>
+        <w:rPr>
+          <w:rFonts w:cstheme="minorHAnsi"/>
+        </w:rPr>
+        <w:t xml:space="preserve">ogin to the OMS workspace installed in the </w:t>
+      </w:r>
+      <w:r>
+        <w:rPr>
+          <w:rFonts w:cstheme="minorHAnsi"/>
+        </w:rPr>
+        <w:t>resource group</w:t>
+      </w:r>
+      <w:r>
+        <w:rPr>
+          <w:rFonts w:cstheme="minorHAnsi"/>
+        </w:rPr>
+        <w:t>.</w:t>
+      </w:r>
+      <w:r>
+        <w:rPr>
+          <w:rFonts w:cstheme="minorHAnsi"/>
+        </w:rPr>
+        <w:t xml:space="preserve"> </w:t>
+      </w:r>
+      <w:r>
+        <w:rPr>
+          <w:rFonts w:cstheme="minorHAnsi"/>
+        </w:rPr>
+        <w:t>Then, n</w:t>
+      </w:r>
+      <w:r>
+        <w:rPr>
+          <w:rFonts w:cstheme="minorHAnsi"/>
+        </w:rPr>
+        <w:t>avigate to the portal and you’ll see something like this. Data is being collected and Solution is being monitored and operationally ready for you to test out.</w:t>
+      </w:r>
     </w:p>
     <w:p>
       <w:pPr>
-        <w:pStyle w:val="Heading2"/>
-      </w:pPr>
-      <w:bookmarkStart w:id="20" w:name="_Toc475042525"/>
-      <w:r>
-        <w:t>Check and verify OMS solutions are collecting data</w:t>
-      </w:r>
-      <w:bookmarkEnd w:id="20"/>
-    </w:p>
-    <w:p>
-      <w:pPr>
-        <w:rPr>
-          <w:rFonts w:cstheme="minorHAnsi"/>
-        </w:rPr>
-      </w:pPr>
-      <w:r>
-        <w:rPr>
-          <w:rFonts w:cstheme="minorHAnsi"/>
-        </w:rPr>
-        <w:t xml:space="preserve">When you login to the OMS workspace installed in the </w:t>
-      </w:r>
-      <w:r>
-        <w:rPr>
-          <w:rFonts w:cstheme="minorHAnsi"/>
-        </w:rPr>
-        <w:t>resource group</w:t>
-      </w:r>
-      <w:r>
-        <w:rPr>
-          <w:rFonts w:cstheme="minorHAnsi"/>
-        </w:rPr>
-        <w:t>, you should navigate to the portal and you’ll see something like this. Data is being collected and Solution is being monitored and operationally ready for you to test out.</w:t>
-      </w:r>
-    </w:p>
-    <w:p>
-      <w:pPr>
         <w:rPr>
           <w:rFonts w:cstheme="minorHAnsi"/>
         </w:rPr>
@@ -9366,11 +10267,10 @@
           <w:rFonts w:cstheme="minorHAnsi"/>
           <w:noProof/>
         </w:rPr>
-        <w:lastRenderedPageBreak/>
         <w:drawing>
-          <wp:inline distT="0" distB="0" distL="0" distR="0" wp14:anchorId="218BD2C8" wp14:editId="05357ACF">
+          <wp:inline distT="0" distB="0" distL="0" distR="0" wp14:anchorId="218BD2C8" wp14:editId="5949C180">
             <wp:extent cx="6858000" cy="2413080"/>
-            <wp:effectExtent l="0" t="0" r="0" b="6350"/>
+            <wp:effectExtent l="19050" t="19050" r="19050" b="25400"/>
             <wp:docPr id="14" name="Picture 14" descr="C:\Users\Pandurangi\AppData\Local\Microsoft\Windows\INetCacheContent.Word\OMS_Workspace_and_Solutions.png"/>
             <wp:cNvGraphicFramePr>
               <a:graphicFrameLocks xmlns:a="http://schemas.openxmlformats.org/drawingml/2006/main" noChangeAspect="1"/>
@@ -9406,8 +10306,10 @@
                       <a:avLst/>
                     </a:prstGeom>
                     <a:noFill/>
-                    <a:ln>
-                      <a:noFill/>
+                    <a:ln w="6350">
+                      <a:solidFill>
+                        <a:schemeClr val="tx1"/>
+                      </a:solidFill>
                     </a:ln>
                   </pic:spPr>
                 </pic:pic>
@@ -9428,11 +10330,11 @@
       <w:pPr>
         <w:pStyle w:val="Heading2"/>
       </w:pPr>
-      <w:bookmarkStart w:id="21" w:name="_Toc475042526"/>
+      <w:bookmarkStart w:id="20" w:name="_Toc475080720"/>
       <w:r>
         <w:t>Enable Azure Security Center</w:t>
       </w:r>
-      <w:bookmarkEnd w:id="21"/>
+      <w:bookmarkEnd w:id="20"/>
       <w:r>
         <w:t xml:space="preserve"> </w:t>
       </w:r>
@@ -9447,7 +10349,19 @@
         <w:rPr>
           <w:rFonts w:cstheme="minorHAnsi"/>
         </w:rPr>
-        <w:t xml:space="preserve">Follow instructions from here to enable data collections from Azure Security Center </w:t>
+        <w:t xml:space="preserve">Follow </w:t>
+      </w:r>
+      <w:r>
+        <w:rPr>
+          <w:rFonts w:cstheme="minorHAnsi"/>
+        </w:rPr>
+        <w:t xml:space="preserve">the </w:t>
+      </w:r>
+      <w:r>
+        <w:rPr>
+          <w:rFonts w:cstheme="minorHAnsi"/>
+        </w:rPr>
+        <w:t xml:space="preserve">instructions from here to enable data collections from Azure Security Center </w:t>
       </w:r>
       <w:hyperlink r:id="rId67" w:history="1">
         <w:r>
@@ -9483,7 +10397,7 @@
         <w:pStyle w:val="ListParagraph"/>
         <w:numPr>
           <w:ilvl w:val="0"/>
-          <w:numId w:val="28"/>
+          <w:numId w:val="35"/>
         </w:numPr>
         <w:rPr>
           <w:rFonts w:cstheme="minorHAnsi"/>
@@ -9492,15 +10406,8 @@
       <w:r>
         <w:rPr>
           <w:rFonts w:cstheme="minorHAnsi"/>
-          <w:b/>
-        </w:rPr>
-        <w:t>Step 1</w:t>
-      </w:r>
-      <w:r>
-        <w:rPr>
-          <w:rFonts w:cstheme="minorHAnsi"/>
-        </w:rPr>
-        <w:t>: Enable Data collection at the Subscription level.</w:t>
+        </w:rPr>
+        <w:t>Enable Data collection at the Subscription level.</w:t>
       </w:r>
     </w:p>
     <w:p>
@@ -9508,7 +10415,7 @@
         <w:pStyle w:val="ListParagraph"/>
         <w:numPr>
           <w:ilvl w:val="0"/>
-          <w:numId w:val="28"/>
+          <w:numId w:val="35"/>
         </w:numPr>
         <w:rPr>
           <w:rFonts w:cstheme="minorHAnsi"/>
@@ -9517,22 +10424,8 @@
       <w:r>
         <w:rPr>
           <w:rFonts w:cstheme="minorHAnsi"/>
-          <w:b/>
-        </w:rPr>
-        <w:t>Step</w:t>
-      </w:r>
-      <w:r>
-        <w:rPr>
-          <w:rFonts w:cstheme="minorHAnsi"/>
-          <w:b/>
-        </w:rPr>
-        <w:t xml:space="preserve"> 2</w:t>
-      </w:r>
-      <w:r>
-        <w:rPr>
-          <w:rFonts w:cstheme="minorHAnsi"/>
-        </w:rPr>
-        <w:t>: Ensure all rules/policies are enabled (they are enabled by default)</w:t>
+        </w:rPr>
+        <w:t>Ensure all rules/policies are enabled (they are enabled by default)</w:t>
       </w:r>
     </w:p>
     <w:p>
@@ -9540,7 +10433,7 @@
         <w:pStyle w:val="ListParagraph"/>
         <w:numPr>
           <w:ilvl w:val="0"/>
-          <w:numId w:val="28"/>
+          <w:numId w:val="35"/>
         </w:numPr>
         <w:rPr>
           <w:rFonts w:cstheme="minorHAnsi"/>
@@ -9549,15 +10442,8 @@
       <w:r>
         <w:rPr>
           <w:rFonts w:cstheme="minorHAnsi"/>
-          <w:b/>
-        </w:rPr>
-        <w:t>Step 3</w:t>
-      </w:r>
-      <w:r>
-        <w:rPr>
-          <w:rFonts w:cstheme="minorHAnsi"/>
-        </w:rPr>
-        <w:t>: Run recommendations</w:t>
+        </w:rPr>
+        <w:t>Run recommendations</w:t>
       </w:r>
     </w:p>
     <w:p>
@@ -9565,7 +10451,7 @@
         <w:pStyle w:val="ListParagraph"/>
         <w:numPr>
           <w:ilvl w:val="0"/>
-          <w:numId w:val="28"/>
+          <w:numId w:val="35"/>
         </w:numPr>
         <w:rPr>
           <w:rFonts w:cstheme="minorHAnsi"/>
@@ -9574,15 +10460,8 @@
       <w:r>
         <w:rPr>
           <w:rFonts w:cstheme="minorHAnsi"/>
-          <w:b/>
-        </w:rPr>
-        <w:t>Step 4</w:t>
-      </w:r>
-      <w:r>
-        <w:rPr>
-          <w:rFonts w:cstheme="minorHAnsi"/>
-        </w:rPr>
-        <w:t xml:space="preserve">: View the </w:t>
+        </w:rPr>
+        <w:t xml:space="preserve">View the </w:t>
       </w:r>
       <w:r>
         <w:rPr>
@@ -9594,7 +10473,43 @@
         <w:rPr>
           <w:rFonts w:cstheme="minorHAnsi"/>
         </w:rPr>
-        <w:t xml:space="preserve">results. You will see that the solutions passes most rules </w:t>
+        <w:t xml:space="preserve">results. You will see that the solutions </w:t>
+      </w:r>
+      <w:r>
+        <w:rPr>
+          <w:rFonts w:cstheme="minorHAnsi"/>
+        </w:rPr>
+        <w:t>pass</w:t>
+      </w:r>
+      <w:r>
+        <w:rPr>
+          <w:rFonts w:cstheme="minorHAnsi"/>
+        </w:rPr>
+        <w:t xml:space="preserve"> most</w:t>
+      </w:r>
+      <w:r>
+        <w:rPr>
+          <w:rFonts w:cstheme="minorHAnsi"/>
+        </w:rPr>
+        <w:t xml:space="preserve"> of the</w:t>
+      </w:r>
+      <w:r>
+        <w:rPr>
+          <w:rFonts w:cstheme="minorHAnsi"/>
+        </w:rPr>
+        <w:t xml:space="preserve"> rules</w:t>
+      </w:r>
+      <w:r>
+        <w:rPr>
+          <w:rFonts w:cstheme="minorHAnsi"/>
+        </w:rPr>
+        <w:t>:</w:t>
+      </w:r>
+      <w:r>
+        <w:rPr>
+          <w:rFonts w:cstheme="minorHAnsi"/>
+        </w:rPr>
+        <w:t xml:space="preserve"> </w:t>
       </w:r>
     </w:p>
     <w:p>
@@ -9648,6 +10563,7 @@
         <w:rPr>
           <w:rFonts w:cstheme="minorHAnsi"/>
         </w:rPr>
+        <w:lastRenderedPageBreak/>
         <w:t>All Azure Storages accounts are encrypted</w:t>
       </w:r>
     </w:p>
@@ -9725,11 +10641,6 @@
     </w:p>
     <w:p>
       <w:pPr>
-        <w:pStyle w:val="ListParagraph"/>
-        <w:numPr>
-          <w:ilvl w:val="0"/>
-          <w:numId w:val="27"/>
-        </w:numPr>
         <w:rPr>
           <w:rFonts w:cstheme="minorHAnsi"/>
         </w:rPr>
@@ -9750,7 +10661,13 @@
         <w:rPr>
           <w:rFonts w:cstheme="minorHAnsi"/>
         </w:rPr>
-        <w:t xml:space="preserve"> deployment. We have (on purpose) not installed the security center VM agent, as the ASC team is moving towards using OMS agent for their purposes. Once they completely move to OMS agent, this solution will automatically work well with ASC.</w:t>
+        <w:t xml:space="preserve"> deployment. We have (on purpose) not installed the security center VM agent, as the ASC team is moving towards using OMS agent for their purposes. Once they comp</w:t>
+      </w:r>
+      <w:r>
+        <w:rPr>
+          <w:rFonts w:cstheme="minorHAnsi"/>
+        </w:rPr>
+        <w:t>letely move to OMS agent, this solution will automatically work well with ASC.</w:t>
       </w:r>
     </w:p>
     <w:p>
@@ -9771,7 +10688,7 @@
       <w:pPr>
         <w:pStyle w:val="Heading2"/>
       </w:pPr>
-      <w:bookmarkStart w:id="22" w:name="_Toc475042527"/>
+      <w:bookmarkStart w:id="21" w:name="_Toc475080721"/>
       <w:r>
         <w:t xml:space="preserve">Enable </w:t>
       </w:r>
@@ -9784,17 +10701,56 @@
       <w:r>
         <w:t>Security for web app vulnerability assessment</w:t>
       </w:r>
-      <w:bookmarkEnd w:id="22"/>
+      <w:bookmarkEnd w:id="21"/>
     </w:p>
     <w:p/>
     <w:p>
       <w:r>
-        <w:t>Refer the following documents to understand what is Tinfoil security, it’s an optional component to take in to production</w:t>
+        <w:t xml:space="preserve">Refer the following </w:t>
+      </w:r>
+      <w:r>
+        <w:t xml:space="preserve">links </w:t>
+      </w:r>
+      <w:r>
+        <w:t xml:space="preserve">to understand </w:t>
+      </w:r>
+      <w:r>
+        <w:t>the</w:t>
+      </w:r>
+      <w:r>
+        <w:t xml:space="preserve"> Tinfoil security</w:t>
+      </w:r>
+      <w:r>
+        <w:t xml:space="preserve">. </w:t>
+      </w:r>
+      <w:r>
+        <w:t xml:space="preserve"> </w:t>
+      </w:r>
+      <w:r>
+        <w:t>I</w:t>
+      </w:r>
+      <w:r>
+        <w:t>t’s an optional component to take in to production</w:t>
+      </w:r>
+      <w:r>
+        <w:t>.</w:t>
       </w:r>
     </w:p>
     <w:p>
       <w:r>
-        <w:t>Note: This step involves credit card information, that’s the reason we have not automated it.</w:t>
+        <w:rPr>
+          <w:b/>
+        </w:rPr>
+        <w:t>Note</w:t>
+      </w:r>
+      <w:r>
+        <w:t xml:space="preserve">: This step involves credit card information, </w:t>
+      </w:r>
+      <w:r>
+        <w:t>hence,</w:t>
+      </w:r>
+      <w:r>
+        <w:t xml:space="preserve"> we have not automated it.</w:t>
       </w:r>
     </w:p>
     <w:p>
@@ -9838,7 +10794,6 @@
           <w:sz w:val="24"/>
           <w:szCs w:val="24"/>
         </w:rPr>
-        <w:lastRenderedPageBreak/>
         <w:br/>
       </w:r>
       <w:hyperlink r:id="rId69" w:history="1">
@@ -9872,6 +10827,7 @@
     <w:p/>
     <w:p>
       <w:pPr>
+        <w:ind w:left="720"/>
         <w:rPr>
           <w:rFonts w:cstheme="minorHAnsi"/>
         </w:rPr>
@@ -9881,9 +10837,9 @@
           <w:noProof/>
         </w:rPr>
         <w:drawing>
-          <wp:inline distT="0" distB="0" distL="0" distR="0" wp14:anchorId="554EFCE7" wp14:editId="52CC87C5">
+          <wp:inline distT="0" distB="0" distL="0" distR="0" wp14:anchorId="554EFCE7" wp14:editId="6E2031BF">
             <wp:extent cx="6858000" cy="3707765"/>
-            <wp:effectExtent l="0" t="0" r="0" b="6985"/>
+            <wp:effectExtent l="19050" t="19050" r="19050" b="26035"/>
             <wp:docPr id="29" name="Picture 29"/>
             <wp:cNvGraphicFramePr>
               <a:graphicFrameLocks xmlns:a="http://schemas.openxmlformats.org/drawingml/2006/main" noChangeAspect="1"/>
@@ -9909,6 +10865,11 @@
                     <a:prstGeom prst="rect">
                       <a:avLst/>
                     </a:prstGeom>
+                    <a:ln w="6350">
+                      <a:solidFill>
+                        <a:schemeClr val="tx1"/>
+                      </a:solidFill>
+                    </a:ln>
                   </pic:spPr>
                 </pic:pic>
               </a:graphicData>
@@ -10045,6 +11006,205 @@
     </w:lvl>
   </w:abstractNum>
   <w:abstractNum w:abstractNumId="1" w15:restartNumberingAfterBreak="0">
+    <w:nsid w:val="13107B25"/>
+    <w:multiLevelType w:val="hybridMultilevel"/>
+    <w:tmpl w:val="86304B42"/>
+    <w:lvl w:ilvl="0" w:tplc="0409000F">
+      <w:start w:val="1"/>
+      <w:numFmt w:val="decimal"/>
+      <w:lvlText w:val="%1."/>
+      <w:lvlJc w:val="left"/>
+      <w:pPr>
+        <w:ind w:left="720" w:hanging="360"/>
+      </w:pPr>
+    </w:lvl>
+    <w:lvl w:ilvl="1" w:tplc="04090019" w:tentative="1">
+      <w:start w:val="1"/>
+      <w:numFmt w:val="lowerLetter"/>
+      <w:lvlText w:val="%2."/>
+      <w:lvlJc w:val="left"/>
+      <w:pPr>
+        <w:ind w:left="1440" w:hanging="360"/>
+      </w:pPr>
+    </w:lvl>
+    <w:lvl w:ilvl="2" w:tplc="0409001B" w:tentative="1">
+      <w:start w:val="1"/>
+      <w:numFmt w:val="lowerRoman"/>
+      <w:lvlText w:val="%3."/>
+      <w:lvlJc w:val="right"/>
+      <w:pPr>
+        <w:ind w:left="2160" w:hanging="180"/>
+      </w:pPr>
+    </w:lvl>
+    <w:lvl w:ilvl="3" w:tplc="0409000F" w:tentative="1">
+      <w:start w:val="1"/>
+      <w:numFmt w:val="decimal"/>
+      <w:lvlText w:val="%4."/>
+      <w:lvlJc w:val="left"/>
+      <w:pPr>
+        <w:ind w:left="2880" w:hanging="360"/>
+      </w:pPr>
+    </w:lvl>
+    <w:lvl w:ilvl="4" w:tplc="04090019" w:tentative="1">
+      <w:start w:val="1"/>
+      <w:numFmt w:val="lowerLetter"/>
+      <w:lvlText w:val="%5."/>
+      <w:lvlJc w:val="left"/>
+      <w:pPr>
+        <w:ind w:left="3600" w:hanging="360"/>
+      </w:pPr>
+    </w:lvl>
+    <w:lvl w:ilvl="5" w:tplc="0409001B" w:tentative="1">
+      <w:start w:val="1"/>
+      <w:numFmt w:val="lowerRoman"/>
+      <w:lvlText w:val="%6."/>
+      <w:lvlJc w:val="right"/>
+      <w:pPr>
+        <w:ind w:left="4320" w:hanging="180"/>
+      </w:pPr>
+    </w:lvl>
+    <w:lvl w:ilvl="6" w:tplc="0409000F" w:tentative="1">
+      <w:start w:val="1"/>
+      <w:numFmt w:val="decimal"/>
+      <w:lvlText w:val="%7."/>
+      <w:lvlJc w:val="left"/>
+      <w:pPr>
+        <w:ind w:left="5040" w:hanging="360"/>
+      </w:pPr>
+    </w:lvl>
+    <w:lvl w:ilvl="7" w:tplc="04090019" w:tentative="1">
+      <w:start w:val="1"/>
+      <w:numFmt w:val="lowerLetter"/>
+      <w:lvlText w:val="%8."/>
+      <w:lvlJc w:val="left"/>
+      <w:pPr>
+        <w:ind w:left="5760" w:hanging="360"/>
+      </w:pPr>
+    </w:lvl>
+    <w:lvl w:ilvl="8" w:tplc="0409001B" w:tentative="1">
+      <w:start w:val="1"/>
+      <w:numFmt w:val="lowerRoman"/>
+      <w:lvlText w:val="%9."/>
+      <w:lvlJc w:val="right"/>
+      <w:pPr>
+        <w:ind w:left="6480" w:hanging="180"/>
+      </w:pPr>
+    </w:lvl>
+  </w:abstractNum>
+  <w:abstractNum w:abstractNumId="2" w15:restartNumberingAfterBreak="0">
+    <w:nsid w:val="14CE5C86"/>
+    <w:multiLevelType w:val="hybridMultilevel"/>
+    <w:tmpl w:val="86CE2F0A"/>
+    <w:lvl w:ilvl="0" w:tplc="04090001">
+      <w:start w:val="1"/>
+      <w:numFmt w:val="bullet"/>
+      <w:lvlText w:val=""/>
+      <w:lvlJc w:val="left"/>
+      <w:pPr>
+        <w:ind w:left="1425" w:hanging="360"/>
+      </w:pPr>
+      <w:rPr>
+        <w:rFonts w:ascii="Symbol" w:hAnsi="Symbol" w:hint="default"/>
+      </w:rPr>
+    </w:lvl>
+    <w:lvl w:ilvl="1" w:tplc="04090003" w:tentative="1">
+      <w:start w:val="1"/>
+      <w:numFmt w:val="bullet"/>
+      <w:lvlText w:val="o"/>
+      <w:lvlJc w:val="left"/>
+      <w:pPr>
+        <w:ind w:left="2145" w:hanging="360"/>
+      </w:pPr>
+      <w:rPr>
+        <w:rFonts w:ascii="Courier New" w:hAnsi="Courier New" w:cs="Courier New" w:hint="default"/>
+      </w:rPr>
+    </w:lvl>
+    <w:lvl w:ilvl="2" w:tplc="04090005" w:tentative="1">
+      <w:start w:val="1"/>
+      <w:numFmt w:val="bullet"/>
+      <w:lvlText w:val=""/>
+      <w:lvlJc w:val="left"/>
+      <w:pPr>
+        <w:ind w:left="2865" w:hanging="360"/>
+      </w:pPr>
+      <w:rPr>
+        <w:rFonts w:ascii="Wingdings" w:hAnsi="Wingdings" w:hint="default"/>
+      </w:rPr>
+    </w:lvl>
+    <w:lvl w:ilvl="3" w:tplc="04090001" w:tentative="1">
+      <w:start w:val="1"/>
+      <w:numFmt w:val="bullet"/>
+      <w:lvlText w:val=""/>
+      <w:lvlJc w:val="left"/>
+      <w:pPr>
+        <w:ind w:left="3585" w:hanging="360"/>
+      </w:pPr>
+      <w:rPr>
+        <w:rFonts w:ascii="Symbol" w:hAnsi="Symbol" w:hint="default"/>
+      </w:rPr>
+    </w:lvl>
+    <w:lvl w:ilvl="4" w:tplc="04090003" w:tentative="1">
+      <w:start w:val="1"/>
+      <w:numFmt w:val="bullet"/>
+      <w:lvlText w:val="o"/>
+      <w:lvlJc w:val="left"/>
+      <w:pPr>
+        <w:ind w:left="4305" w:hanging="360"/>
+      </w:pPr>
+      <w:rPr>
+        <w:rFonts w:ascii="Courier New" w:hAnsi="Courier New" w:cs="Courier New" w:hint="default"/>
+      </w:rPr>
+    </w:lvl>
+    <w:lvl w:ilvl="5" w:tplc="04090005" w:tentative="1">
+      <w:start w:val="1"/>
+      <w:numFmt w:val="bullet"/>
+      <w:lvlText w:val=""/>
+      <w:lvlJc w:val="left"/>
+      <w:pPr>
+        <w:ind w:left="5025" w:hanging="360"/>
+      </w:pPr>
+      <w:rPr>
+        <w:rFonts w:ascii="Wingdings" w:hAnsi="Wingdings" w:hint="default"/>
+      </w:rPr>
+    </w:lvl>
+    <w:lvl w:ilvl="6" w:tplc="04090001" w:tentative="1">
+      <w:start w:val="1"/>
+      <w:numFmt w:val="bullet"/>
+      <w:lvlText w:val=""/>
+      <w:lvlJc w:val="left"/>
+      <w:pPr>
+        <w:ind w:left="5745" w:hanging="360"/>
+      </w:pPr>
+      <w:rPr>
+        <w:rFonts w:ascii="Symbol" w:hAnsi="Symbol" w:hint="default"/>
+      </w:rPr>
+    </w:lvl>
+    <w:lvl w:ilvl="7" w:tplc="04090003" w:tentative="1">
+      <w:start w:val="1"/>
+      <w:numFmt w:val="bullet"/>
+      <w:lvlText w:val="o"/>
+      <w:lvlJc w:val="left"/>
+      <w:pPr>
+        <w:ind w:left="6465" w:hanging="360"/>
+      </w:pPr>
+      <w:rPr>
+        <w:rFonts w:ascii="Courier New" w:hAnsi="Courier New" w:cs="Courier New" w:hint="default"/>
+      </w:rPr>
+    </w:lvl>
+    <w:lvl w:ilvl="8" w:tplc="04090005" w:tentative="1">
+      <w:start w:val="1"/>
+      <w:numFmt w:val="bullet"/>
+      <w:lvlText w:val=""/>
+      <w:lvlJc w:val="left"/>
+      <w:pPr>
+        <w:ind w:left="7185" w:hanging="360"/>
+      </w:pPr>
+      <w:rPr>
+        <w:rFonts w:ascii="Wingdings" w:hAnsi="Wingdings" w:hint="default"/>
+      </w:rPr>
+    </w:lvl>
+  </w:abstractNum>
+  <w:abstractNum w:abstractNumId="3" w15:restartNumberingAfterBreak="0">
     <w:nsid w:val="18E84401"/>
     <w:multiLevelType w:val="hybridMultilevel"/>
     <w:tmpl w:val="20CA4E9E"/>
@@ -10130,7 +11290,7 @@
       </w:pPr>
     </w:lvl>
   </w:abstractNum>
-  <w:abstractNum w:abstractNumId="2" w15:restartNumberingAfterBreak="0">
+  <w:abstractNum w:abstractNumId="4" w15:restartNumberingAfterBreak="0">
     <w:nsid w:val="268C046D"/>
     <w:multiLevelType w:val="multilevel"/>
     <w:tmpl w:val="3DF67B2E"/>
@@ -10225,7 +11385,7 @@
       </w:pPr>
     </w:lvl>
   </w:abstractNum>
-  <w:abstractNum w:abstractNumId="3" w15:restartNumberingAfterBreak="0">
+  <w:abstractNum w:abstractNumId="5" w15:restartNumberingAfterBreak="0">
     <w:nsid w:val="2D8D3C0A"/>
     <w:multiLevelType w:val="hybridMultilevel"/>
     <w:tmpl w:val="F72AC424"/>
@@ -10314,7 +11474,7 @@
       </w:pPr>
     </w:lvl>
   </w:abstractNum>
-  <w:abstractNum w:abstractNumId="4" w15:restartNumberingAfterBreak="0">
+  <w:abstractNum w:abstractNumId="6" w15:restartNumberingAfterBreak="0">
     <w:nsid w:val="2F4F1C89"/>
     <w:multiLevelType w:val="hybridMultilevel"/>
     <w:tmpl w:val="EEAE2EE2"/>
@@ -10427,7 +11587,7 @@
       </w:rPr>
     </w:lvl>
   </w:abstractNum>
-  <w:abstractNum w:abstractNumId="5" w15:restartNumberingAfterBreak="0">
+  <w:abstractNum w:abstractNumId="7" w15:restartNumberingAfterBreak="0">
     <w:nsid w:val="32620DD1"/>
     <w:multiLevelType w:val="hybridMultilevel"/>
     <w:tmpl w:val="5E240B5A"/>
@@ -10540,7 +11700,93 @@
       </w:rPr>
     </w:lvl>
   </w:abstractNum>
-  <w:abstractNum w:abstractNumId="6" w15:restartNumberingAfterBreak="0">
+  <w:abstractNum w:abstractNumId="8" w15:restartNumberingAfterBreak="0">
+    <w:nsid w:val="40485655"/>
+    <w:multiLevelType w:val="hybridMultilevel"/>
+    <w:tmpl w:val="86304B42"/>
+    <w:lvl w:ilvl="0" w:tplc="0409000F">
+      <w:start w:val="1"/>
+      <w:numFmt w:val="decimal"/>
+      <w:lvlText w:val="%1."/>
+      <w:lvlJc w:val="left"/>
+      <w:pPr>
+        <w:ind w:left="720" w:hanging="360"/>
+      </w:pPr>
+    </w:lvl>
+    <w:lvl w:ilvl="1" w:tplc="04090019" w:tentative="1">
+      <w:start w:val="1"/>
+      <w:numFmt w:val="lowerLetter"/>
+      <w:lvlText w:val="%2."/>
+      <w:lvlJc w:val="left"/>
+      <w:pPr>
+        <w:ind w:left="1440" w:hanging="360"/>
+      </w:pPr>
+    </w:lvl>
+    <w:lvl w:ilvl="2" w:tplc="0409001B" w:tentative="1">
+      <w:start w:val="1"/>
+      <w:numFmt w:val="lowerRoman"/>
+      <w:lvlText w:val="%3."/>
+      <w:lvlJc w:val="right"/>
+      <w:pPr>
+        <w:ind w:left="2160" w:hanging="180"/>
+      </w:pPr>
+    </w:lvl>
+    <w:lvl w:ilvl="3" w:tplc="0409000F" w:tentative="1">
+      <w:start w:val="1"/>
+      <w:numFmt w:val="decimal"/>
+      <w:lvlText w:val="%4."/>
+      <w:lvlJc w:val="left"/>
+      <w:pPr>
+        <w:ind w:left="2880" w:hanging="360"/>
+      </w:pPr>
+    </w:lvl>
+    <w:lvl w:ilvl="4" w:tplc="04090019" w:tentative="1">
+      <w:start w:val="1"/>
+      <w:numFmt w:val="lowerLetter"/>
+      <w:lvlText w:val="%5."/>
+      <w:lvlJc w:val="left"/>
+      <w:pPr>
+        <w:ind w:left="3600" w:hanging="360"/>
+      </w:pPr>
+    </w:lvl>
+    <w:lvl w:ilvl="5" w:tplc="0409001B" w:tentative="1">
+      <w:start w:val="1"/>
+      <w:numFmt w:val="lowerRoman"/>
+      <w:lvlText w:val="%6."/>
+      <w:lvlJc w:val="right"/>
+      <w:pPr>
+        <w:ind w:left="4320" w:hanging="180"/>
+      </w:pPr>
+    </w:lvl>
+    <w:lvl w:ilvl="6" w:tplc="0409000F" w:tentative="1">
+      <w:start w:val="1"/>
+      <w:numFmt w:val="decimal"/>
+      <w:lvlText w:val="%7."/>
+      <w:lvlJc w:val="left"/>
+      <w:pPr>
+        <w:ind w:left="5040" w:hanging="360"/>
+      </w:pPr>
+    </w:lvl>
+    <w:lvl w:ilvl="7" w:tplc="04090019" w:tentative="1">
+      <w:start w:val="1"/>
+      <w:numFmt w:val="lowerLetter"/>
+      <w:lvlText w:val="%8."/>
+      <w:lvlJc w:val="left"/>
+      <w:pPr>
+        <w:ind w:left="5760" w:hanging="360"/>
+      </w:pPr>
+    </w:lvl>
+    <w:lvl w:ilvl="8" w:tplc="0409001B" w:tentative="1">
+      <w:start w:val="1"/>
+      <w:numFmt w:val="lowerRoman"/>
+      <w:lvlText w:val="%9."/>
+      <w:lvlJc w:val="right"/>
+      <w:pPr>
+        <w:ind w:left="6480" w:hanging="180"/>
+      </w:pPr>
+    </w:lvl>
+  </w:abstractNum>
+  <w:abstractNum w:abstractNumId="9" w15:restartNumberingAfterBreak="0">
     <w:nsid w:val="44146400"/>
     <w:multiLevelType w:val="hybridMultilevel"/>
     <w:tmpl w:val="EFC88204"/>
@@ -10653,7 +11899,7 @@
       </w:rPr>
     </w:lvl>
   </w:abstractNum>
-  <w:abstractNum w:abstractNumId="7" w15:restartNumberingAfterBreak="0">
+  <w:abstractNum w:abstractNumId="10" w15:restartNumberingAfterBreak="0">
     <w:nsid w:val="44965E85"/>
     <w:multiLevelType w:val="hybridMultilevel"/>
     <w:tmpl w:val="D6B67FF2"/>
@@ -10751,7 +11997,93 @@
       </w:pPr>
     </w:lvl>
   </w:abstractNum>
-  <w:abstractNum w:abstractNumId="8" w15:restartNumberingAfterBreak="0">
+  <w:abstractNum w:abstractNumId="11" w15:restartNumberingAfterBreak="0">
+    <w:nsid w:val="462F30A3"/>
+    <w:multiLevelType w:val="hybridMultilevel"/>
+    <w:tmpl w:val="59A45508"/>
+    <w:lvl w:ilvl="0" w:tplc="0409000F">
+      <w:start w:val="1"/>
+      <w:numFmt w:val="decimal"/>
+      <w:lvlText w:val="%1."/>
+      <w:lvlJc w:val="left"/>
+      <w:pPr>
+        <w:ind w:left="720" w:hanging="360"/>
+      </w:pPr>
+    </w:lvl>
+    <w:lvl w:ilvl="1" w:tplc="04090019" w:tentative="1">
+      <w:start w:val="1"/>
+      <w:numFmt w:val="lowerLetter"/>
+      <w:lvlText w:val="%2."/>
+      <w:lvlJc w:val="left"/>
+      <w:pPr>
+        <w:ind w:left="1440" w:hanging="360"/>
+      </w:pPr>
+    </w:lvl>
+    <w:lvl w:ilvl="2" w:tplc="0409001B" w:tentative="1">
+      <w:start w:val="1"/>
+      <w:numFmt w:val="lowerRoman"/>
+      <w:lvlText w:val="%3."/>
+      <w:lvlJc w:val="right"/>
+      <w:pPr>
+        <w:ind w:left="2160" w:hanging="180"/>
+      </w:pPr>
+    </w:lvl>
+    <w:lvl w:ilvl="3" w:tplc="0409000F" w:tentative="1">
+      <w:start w:val="1"/>
+      <w:numFmt w:val="decimal"/>
+      <w:lvlText w:val="%4."/>
+      <w:lvlJc w:val="left"/>
+      <w:pPr>
+        <w:ind w:left="2880" w:hanging="360"/>
+      </w:pPr>
+    </w:lvl>
+    <w:lvl w:ilvl="4" w:tplc="04090019" w:tentative="1">
+      <w:start w:val="1"/>
+      <w:numFmt w:val="lowerLetter"/>
+      <w:lvlText w:val="%5."/>
+      <w:lvlJc w:val="left"/>
+      <w:pPr>
+        <w:ind w:left="3600" w:hanging="360"/>
+      </w:pPr>
+    </w:lvl>
+    <w:lvl w:ilvl="5" w:tplc="0409001B" w:tentative="1">
+      <w:start w:val="1"/>
+      <w:numFmt w:val="lowerRoman"/>
+      <w:lvlText w:val="%6."/>
+      <w:lvlJc w:val="right"/>
+      <w:pPr>
+        <w:ind w:left="4320" w:hanging="180"/>
+      </w:pPr>
+    </w:lvl>
+    <w:lvl w:ilvl="6" w:tplc="0409000F" w:tentative="1">
+      <w:start w:val="1"/>
+      <w:numFmt w:val="decimal"/>
+      <w:lvlText w:val="%7."/>
+      <w:lvlJc w:val="left"/>
+      <w:pPr>
+        <w:ind w:left="5040" w:hanging="360"/>
+      </w:pPr>
+    </w:lvl>
+    <w:lvl w:ilvl="7" w:tplc="04090019" w:tentative="1">
+      <w:start w:val="1"/>
+      <w:numFmt w:val="lowerLetter"/>
+      <w:lvlText w:val="%8."/>
+      <w:lvlJc w:val="left"/>
+      <w:pPr>
+        <w:ind w:left="5760" w:hanging="360"/>
+      </w:pPr>
+    </w:lvl>
+    <w:lvl w:ilvl="8" w:tplc="0409001B" w:tentative="1">
+      <w:start w:val="1"/>
+      <w:numFmt w:val="lowerRoman"/>
+      <w:lvlText w:val="%9."/>
+      <w:lvlJc w:val="right"/>
+      <w:pPr>
+        <w:ind w:left="6480" w:hanging="180"/>
+      </w:pPr>
+    </w:lvl>
+  </w:abstractNum>
+  <w:abstractNum w:abstractNumId="12" w15:restartNumberingAfterBreak="0">
     <w:nsid w:val="4913163E"/>
     <w:multiLevelType w:val="hybridMultilevel"/>
     <w:tmpl w:val="20140CF2"/>
@@ -10864,7 +12196,7 @@
       </w:rPr>
     </w:lvl>
   </w:abstractNum>
-  <w:abstractNum w:abstractNumId="9" w15:restartNumberingAfterBreak="0">
+  <w:abstractNum w:abstractNumId="13" w15:restartNumberingAfterBreak="0">
     <w:nsid w:val="4B7211B9"/>
     <w:multiLevelType w:val="hybridMultilevel"/>
     <w:tmpl w:val="43D48EB2"/>
@@ -10977,7 +12309,7 @@
       </w:rPr>
     </w:lvl>
   </w:abstractNum>
-  <w:abstractNum w:abstractNumId="10" w15:restartNumberingAfterBreak="0">
+  <w:abstractNum w:abstractNumId="14" w15:restartNumberingAfterBreak="0">
     <w:nsid w:val="51CC462A"/>
     <w:multiLevelType w:val="hybridMultilevel"/>
     <w:tmpl w:val="DC16F780"/>
@@ -11090,7 +12422,7 @@
       </w:rPr>
     </w:lvl>
   </w:abstractNum>
-  <w:abstractNum w:abstractNumId="11" w15:restartNumberingAfterBreak="0">
+  <w:abstractNum w:abstractNumId="15" w15:restartNumberingAfterBreak="0">
     <w:nsid w:val="57A408D2"/>
     <w:multiLevelType w:val="hybridMultilevel"/>
     <w:tmpl w:val="38C2FCA4"/>
@@ -11303,7 +12635,120 @@
       </w:rPr>
     </w:lvl>
   </w:abstractNum>
-  <w:abstractNum w:abstractNumId="12" w15:restartNumberingAfterBreak="0">
+  <w:abstractNum w:abstractNumId="16" w15:restartNumberingAfterBreak="0">
+    <w:nsid w:val="5D8D265E"/>
+    <w:multiLevelType w:val="hybridMultilevel"/>
+    <w:tmpl w:val="706EB8AA"/>
+    <w:lvl w:ilvl="0" w:tplc="04090001">
+      <w:start w:val="1"/>
+      <w:numFmt w:val="bullet"/>
+      <w:lvlText w:val=""/>
+      <w:lvlJc w:val="left"/>
+      <w:pPr>
+        <w:ind w:left="720" w:hanging="360"/>
+      </w:pPr>
+      <w:rPr>
+        <w:rFonts w:ascii="Symbol" w:hAnsi="Symbol" w:hint="default"/>
+      </w:rPr>
+    </w:lvl>
+    <w:lvl w:ilvl="1" w:tplc="04090003" w:tentative="1">
+      <w:start w:val="1"/>
+      <w:numFmt w:val="bullet"/>
+      <w:lvlText w:val="o"/>
+      <w:lvlJc w:val="left"/>
+      <w:pPr>
+        <w:ind w:left="1440" w:hanging="360"/>
+      </w:pPr>
+      <w:rPr>
+        <w:rFonts w:ascii="Courier New" w:hAnsi="Courier New" w:cs="Courier New" w:hint="default"/>
+      </w:rPr>
+    </w:lvl>
+    <w:lvl w:ilvl="2" w:tplc="04090005" w:tentative="1">
+      <w:start w:val="1"/>
+      <w:numFmt w:val="bullet"/>
+      <w:lvlText w:val=""/>
+      <w:lvlJc w:val="left"/>
+      <w:pPr>
+        <w:ind w:left="2160" w:hanging="360"/>
+      </w:pPr>
+      <w:rPr>
+        <w:rFonts w:ascii="Wingdings" w:hAnsi="Wingdings" w:hint="default"/>
+      </w:rPr>
+    </w:lvl>
+    <w:lvl w:ilvl="3" w:tplc="04090001" w:tentative="1">
+      <w:start w:val="1"/>
+      <w:numFmt w:val="bullet"/>
+      <w:lvlText w:val=""/>
+      <w:lvlJc w:val="left"/>
+      <w:pPr>
+        <w:ind w:left="2880" w:hanging="360"/>
+      </w:pPr>
+      <w:rPr>
+        <w:rFonts w:ascii="Symbol" w:hAnsi="Symbol" w:hint="default"/>
+      </w:rPr>
+    </w:lvl>
+    <w:lvl w:ilvl="4" w:tplc="04090003" w:tentative="1">
+      <w:start w:val="1"/>
+      <w:numFmt w:val="bullet"/>
+      <w:lvlText w:val="o"/>
+      <w:lvlJc w:val="left"/>
+      <w:pPr>
+        <w:ind w:left="3600" w:hanging="360"/>
+      </w:pPr>
+      <w:rPr>
+        <w:rFonts w:ascii="Courier New" w:hAnsi="Courier New" w:cs="Courier New" w:hint="default"/>
+      </w:rPr>
+    </w:lvl>
+    <w:lvl w:ilvl="5" w:tplc="04090005" w:tentative="1">
+      <w:start w:val="1"/>
+      <w:numFmt w:val="bullet"/>
+      <w:lvlText w:val=""/>
+      <w:lvlJc w:val="left"/>
+      <w:pPr>
+        <w:ind w:left="4320" w:hanging="360"/>
+      </w:pPr>
+      <w:rPr>
+        <w:rFonts w:ascii="Wingdings" w:hAnsi="Wingdings" w:hint="default"/>
+      </w:rPr>
+    </w:lvl>
+    <w:lvl w:ilvl="6" w:tplc="04090001" w:tentative="1">
+      <w:start w:val="1"/>
+      <w:numFmt w:val="bullet"/>
+      <w:lvlText w:val=""/>
+      <w:lvlJc w:val="left"/>
+      <w:pPr>
+        <w:ind w:left="5040" w:hanging="360"/>
+      </w:pPr>
+      <w:rPr>
+        <w:rFonts w:ascii="Symbol" w:hAnsi="Symbol" w:hint="default"/>
+      </w:rPr>
+    </w:lvl>
+    <w:lvl w:ilvl="7" w:tplc="04090003" w:tentative="1">
+      <w:start w:val="1"/>
+      <w:numFmt w:val="bullet"/>
+      <w:lvlText w:val="o"/>
+      <w:lvlJc w:val="left"/>
+      <w:pPr>
+        <w:ind w:left="5760" w:hanging="360"/>
+      </w:pPr>
+      <w:rPr>
+        <w:rFonts w:ascii="Courier New" w:hAnsi="Courier New" w:cs="Courier New" w:hint="default"/>
+      </w:rPr>
+    </w:lvl>
+    <w:lvl w:ilvl="8" w:tplc="04090005" w:tentative="1">
+      <w:start w:val="1"/>
+      <w:numFmt w:val="bullet"/>
+      <w:lvlText w:val=""/>
+      <w:lvlJc w:val="left"/>
+      <w:pPr>
+        <w:ind w:left="6480" w:hanging="360"/>
+      </w:pPr>
+      <w:rPr>
+        <w:rFonts w:ascii="Wingdings" w:hAnsi="Wingdings" w:hint="default"/>
+      </w:rPr>
+    </w:lvl>
+  </w:abstractNum>
+  <w:abstractNum w:abstractNumId="17" w15:restartNumberingAfterBreak="0">
     <w:nsid w:val="692C7F57"/>
     <w:multiLevelType w:val="hybridMultilevel"/>
     <w:tmpl w:val="2AB2480C"/>
@@ -11392,7 +12837,7 @@
       </w:pPr>
     </w:lvl>
   </w:abstractNum>
-  <w:abstractNum w:abstractNumId="13" w15:restartNumberingAfterBreak="0">
+  <w:abstractNum w:abstractNumId="18" w15:restartNumberingAfterBreak="0">
     <w:nsid w:val="71686442"/>
     <w:multiLevelType w:val="hybridMultilevel"/>
     <w:tmpl w:val="EA14C2A0"/>
@@ -11478,7 +12923,7 @@
       </w:pPr>
     </w:lvl>
   </w:abstractNum>
-  <w:abstractNum w:abstractNumId="14" w15:restartNumberingAfterBreak="0">
+  <w:abstractNum w:abstractNumId="19" w15:restartNumberingAfterBreak="0">
     <w:nsid w:val="71DD0143"/>
     <w:multiLevelType w:val="hybridMultilevel"/>
     <w:tmpl w:val="F83471B8"/>
@@ -11590,7 +13035,7 @@
       </w:rPr>
     </w:lvl>
   </w:abstractNum>
-  <w:abstractNum w:abstractNumId="15" w15:restartNumberingAfterBreak="0">
+  <w:abstractNum w:abstractNumId="20" w15:restartNumberingAfterBreak="0">
     <w:nsid w:val="7821628D"/>
     <w:multiLevelType w:val="hybridMultilevel"/>
     <w:tmpl w:val="5F188F4E"/>
@@ -11688,7 +13133,7 @@
       </w:pPr>
     </w:lvl>
   </w:abstractNum>
-  <w:abstractNum w:abstractNumId="16" w15:restartNumberingAfterBreak="0">
+  <w:abstractNum w:abstractNumId="21" w15:restartNumberingAfterBreak="0">
     <w:nsid w:val="7B1062EA"/>
     <w:multiLevelType w:val="hybridMultilevel"/>
     <w:tmpl w:val="EF68FC94"/>
@@ -11801,7 +13246,7 @@
       </w:rPr>
     </w:lvl>
   </w:abstractNum>
-  <w:abstractNum w:abstractNumId="17" w15:restartNumberingAfterBreak="0">
+  <w:abstractNum w:abstractNumId="22" w15:restartNumberingAfterBreak="0">
     <w:nsid w:val="7F6B75F0"/>
     <w:multiLevelType w:val="hybridMultilevel"/>
     <w:tmpl w:val="752ED658"/>
@@ -12015,94 +13460,112 @@
     </w:lvl>
   </w:abstractNum>
   <w:num w:numId="1">
-    <w:abstractNumId w:val="13"/>
+    <w:abstractNumId w:val="18"/>
   </w:num>
   <w:num w:numId="2">
-    <w:abstractNumId w:val="2"/>
+    <w:abstractNumId w:val="4"/>
   </w:num>
   <w:num w:numId="3">
     <w:abstractNumId w:val="0"/>
   </w:num>
   <w:num w:numId="4">
+    <w:abstractNumId w:val="19"/>
+  </w:num>
+  <w:num w:numId="5">
+    <w:abstractNumId w:val="4"/>
+  </w:num>
+  <w:num w:numId="6">
+    <w:abstractNumId w:val="4"/>
+  </w:num>
+  <w:num w:numId="7">
+    <w:abstractNumId w:val="4"/>
+  </w:num>
+  <w:num w:numId="8">
+    <w:abstractNumId w:val="15"/>
+  </w:num>
+  <w:num w:numId="9">
+    <w:abstractNumId w:val="9"/>
+  </w:num>
+  <w:num w:numId="10">
+    <w:abstractNumId w:val="22"/>
+  </w:num>
+  <w:num w:numId="11">
+    <w:abstractNumId w:val="10"/>
+  </w:num>
+  <w:num w:numId="12">
+    <w:abstractNumId w:val="20"/>
+  </w:num>
+  <w:num w:numId="13">
+    <w:abstractNumId w:val="4"/>
+  </w:num>
+  <w:num w:numId="14">
+    <w:abstractNumId w:val="7"/>
+  </w:num>
+  <w:num w:numId="15">
+    <w:abstractNumId w:val="12"/>
+  </w:num>
+  <w:num w:numId="16">
+    <w:abstractNumId w:val="13"/>
+  </w:num>
+  <w:num w:numId="17">
+    <w:abstractNumId w:val="6"/>
+  </w:num>
+  <w:num w:numId="18">
+    <w:abstractNumId w:val="17"/>
+  </w:num>
+  <w:num w:numId="19">
+    <w:abstractNumId w:val="5"/>
+  </w:num>
+  <w:num w:numId="20">
     <w:abstractNumId w:val="14"/>
   </w:num>
-  <w:num w:numId="5">
+  <w:num w:numId="21">
+    <w:abstractNumId w:val="4"/>
+  </w:num>
+  <w:num w:numId="22">
+    <w:abstractNumId w:val="4"/>
+  </w:num>
+  <w:num w:numId="23">
+    <w:abstractNumId w:val="4"/>
+  </w:num>
+  <w:num w:numId="24">
+    <w:abstractNumId w:val="4"/>
+  </w:num>
+  <w:num w:numId="25">
+    <w:abstractNumId w:val="4"/>
+  </w:num>
+  <w:num w:numId="26">
+    <w:abstractNumId w:val="4"/>
+  </w:num>
+  <w:num w:numId="27">
+    <w:abstractNumId w:val="3"/>
+  </w:num>
+  <w:num w:numId="28">
+    <w:abstractNumId w:val="21"/>
+  </w:num>
+  <w:num w:numId="29">
+    <w:abstractNumId w:val="4"/>
+  </w:num>
+  <w:num w:numId="30">
+    <w:abstractNumId w:val="4"/>
+  </w:num>
+  <w:num w:numId="31">
     <w:abstractNumId w:val="2"/>
   </w:num>
-  <w:num w:numId="6">
-    <w:abstractNumId w:val="2"/>
+  <w:num w:numId="32">
+    <w:abstractNumId w:val="16"/>
   </w:num>
-  <w:num w:numId="7">
-    <w:abstractNumId w:val="2"/>
+  <w:num w:numId="33">
+    <w:abstractNumId w:val="1"/>
   </w:num>
-  <w:num w:numId="8">
+  <w:num w:numId="34">
     <w:abstractNumId w:val="11"/>
   </w:num>
-  <w:num w:numId="9">
-    <w:abstractNumId w:val="6"/>
-  </w:num>
-  <w:num w:numId="10">
-    <w:abstractNumId w:val="17"/>
-  </w:num>
-  <w:num w:numId="11">
-    <w:abstractNumId w:val="7"/>
-  </w:num>
-  <w:num w:numId="12">
-    <w:abstractNumId w:val="15"/>
-  </w:num>
-  <w:num w:numId="13">
-    <w:abstractNumId w:val="2"/>
-  </w:num>
-  <w:num w:numId="14">
-    <w:abstractNumId w:val="5"/>
-  </w:num>
-  <w:num w:numId="15">
+  <w:num w:numId="35">
     <w:abstractNumId w:val="8"/>
   </w:num>
-  <w:num w:numId="16">
-    <w:abstractNumId w:val="9"/>
-  </w:num>
-  <w:num w:numId="17">
+  <w:num w:numId="36">
     <w:abstractNumId w:val="4"/>
-  </w:num>
-  <w:num w:numId="18">
-    <w:abstractNumId w:val="12"/>
-  </w:num>
-  <w:num w:numId="19">
-    <w:abstractNumId w:val="3"/>
-  </w:num>
-  <w:num w:numId="20">
-    <w:abstractNumId w:val="10"/>
-  </w:num>
-  <w:num w:numId="21">
-    <w:abstractNumId w:val="2"/>
-  </w:num>
-  <w:num w:numId="22">
-    <w:abstractNumId w:val="2"/>
-  </w:num>
-  <w:num w:numId="23">
-    <w:abstractNumId w:val="2"/>
-  </w:num>
-  <w:num w:numId="24">
-    <w:abstractNumId w:val="2"/>
-  </w:num>
-  <w:num w:numId="25">
-    <w:abstractNumId w:val="2"/>
-  </w:num>
-  <w:num w:numId="26">
-    <w:abstractNumId w:val="2"/>
-  </w:num>
-  <w:num w:numId="27">
-    <w:abstractNumId w:val="1"/>
-  </w:num>
-  <w:num w:numId="28">
-    <w:abstractNumId w:val="16"/>
-  </w:num>
-  <w:num w:numId="29">
-    <w:abstractNumId w:val="2"/>
-  </w:num>
-  <w:num w:numId="30">
-    <w:abstractNumId w:val="2"/>
   </w:num>
 </w:numbering>
 </file>
@@ -14372,7 +15835,7 @@
         <a:p>
           <a:r>
             <a:rPr lang="en-US" sz="1600"/>
-            <a:t>Restore Database and security policies</a:t>
+            <a:t>Run Post-Deployment powershell script</a:t>
           </a:r>
         </a:p>
       </dgm:t>
@@ -14389,42 +15852,6 @@
       </dgm:t>
     </dgm:pt>
     <dgm:pt modelId="{AFE148B8-E0E5-49F9-9259-589CA02B50B9}" type="sibTrans" cxnId="{16FD1D14-E747-4EB0-A09F-89241611DED9}">
-      <dgm:prSet/>
-      <dgm:spPr/>
-      <dgm:t>
-        <a:bodyPr/>
-        <a:lstStyle/>
-        <a:p>
-          <a:endParaRPr lang="en-US"/>
-        </a:p>
-      </dgm:t>
-    </dgm:pt>
-    <dgm:pt modelId="{561CC1DB-73B2-49EB-88EF-BD803675DC34}">
-      <dgm:prSet phldrT="[Text]"/>
-      <dgm:spPr/>
-      <dgm:t>
-        <a:bodyPr/>
-        <a:lstStyle/>
-        <a:p>
-          <a:r>
-            <a:rPr lang="en-US" sz="1600"/>
-            <a:t>Enable OMS Diagnastics</a:t>
-          </a:r>
-        </a:p>
-      </dgm:t>
-    </dgm:pt>
-    <dgm:pt modelId="{DAC051C0-AC6C-452D-B010-1A2E638BEC1E}" type="parTrans" cxnId="{CCBD95C0-23D2-4DDC-BC35-381F75D87A0B}">
-      <dgm:prSet/>
-      <dgm:spPr/>
-      <dgm:t>
-        <a:bodyPr/>
-        <a:lstStyle/>
-        <a:p>
-          <a:endParaRPr lang="en-US"/>
-        </a:p>
-      </dgm:t>
-    </dgm:pt>
-    <dgm:pt modelId="{D6AC4DD2-1D2D-4A1F-880B-A8D138969827}" type="sibTrans" cxnId="{CCBD95C0-23D2-4DDC-BC35-381F75D87A0B}">
       <dgm:prSet/>
       <dgm:spPr/>
       <dgm:t>
@@ -14490,7 +15917,6 @@
     <dgm:cxn modelId="{38979709-91ED-45E9-9E3C-E3429417B0A6}" srcId="{317B94BC-E1DA-4525-A9D8-782C45723115}" destId="{948E20D8-366C-44E1-9326-3D5912B8EDD7}" srcOrd="2" destOrd="0" parTransId="{28852557-625A-4E38-9C80-8FE4B95B70E2}" sibTransId="{9DFE2638-68AA-401E-BAE8-DB2D6DCC9671}"/>
     <dgm:cxn modelId="{C898DC6E-5896-4A7E-929B-0A8F2F5D3B0A}" srcId="{317B94BC-E1DA-4525-A9D8-782C45723115}" destId="{45499152-7E36-493D-9664-BF5B7F533A0D}" srcOrd="0" destOrd="0" parTransId="{760EA09F-651E-4D7A-AE2A-50D071EBB862}" sibTransId="{BE5F86CB-E6A8-4E7C-B95B-7AF2F64E3903}"/>
     <dgm:cxn modelId="{0DB3CD73-C529-4560-972B-FC5F82D6B603}" srcId="{76708518-552A-4054-9C72-23BD0DCA8E4D}" destId="{9C697CAE-EFD8-4AB6-9428-2333F4A8B1C3}" srcOrd="2" destOrd="0" parTransId="{7958A059-190E-41CC-BA3F-F83461858050}" sibTransId="{AC948290-0E95-4787-8D48-7B7A1D49FF6C}"/>
-    <dgm:cxn modelId="{CCBD95C0-23D2-4DDC-BC35-381F75D87A0B}" srcId="{948E20D8-366C-44E1-9326-3D5912B8EDD7}" destId="{561CC1DB-73B2-49EB-88EF-BD803675DC34}" srcOrd="2" destOrd="0" parTransId="{DAC051C0-AC6C-452D-B010-1A2E638BEC1E}" sibTransId="{D6AC4DD2-1D2D-4A1F-880B-A8D138969827}"/>
     <dgm:cxn modelId="{094843E6-42B6-4F2C-8CA5-270435FD055E}" srcId="{76708518-552A-4054-9C72-23BD0DCA8E4D}" destId="{55436A0E-4FFD-4B9F-95F7-FC7947C6C9B0}" srcOrd="1" destOrd="0" parTransId="{1B7ADE05-99A9-4ECA-9433-63C5BFC4E701}" sibTransId="{202FE8E2-3184-4D4E-A26A-5C67C0AE3E6F}"/>
     <dgm:cxn modelId="{FF2B65A6-C900-43FB-B915-953133412872}" type="presOf" srcId="{1CB57C0F-25E8-43A7-B58C-94F5120C79BF}" destId="{6244B73C-29FB-4ECC-9AF0-65481A3573FC}" srcOrd="0" destOrd="1" presId="urn:microsoft.com/office/officeart/2005/8/layout/process1"/>
     <dgm:cxn modelId="{51CB6471-C4B6-42A8-880A-EF7233D8934B}" type="presOf" srcId="{A8223884-52D1-44EE-B51E-97CAB9442F3B}" destId="{FF43FB6C-5A12-4615-9C47-D5A7E110F902}" srcOrd="0" destOrd="1" presId="urn:microsoft.com/office/officeart/2005/8/layout/process1"/>
@@ -14500,7 +15926,6 @@
     <dgm:cxn modelId="{2D6A301C-868E-44C4-BD55-D80BB173F655}" type="presOf" srcId="{9C697CAE-EFD8-4AB6-9428-2333F4A8B1C3}" destId="{FF43FB6C-5A12-4615-9C47-D5A7E110F902}" srcOrd="0" destOrd="3" presId="urn:microsoft.com/office/officeart/2005/8/layout/process1"/>
     <dgm:cxn modelId="{50E29699-2203-43AA-90E3-1DDDA308F952}" srcId="{45499152-7E36-493D-9664-BF5B7F533A0D}" destId="{0C5E23F2-91FC-4F71-BAD1-874F712EFFE0}" srcOrd="0" destOrd="0" parTransId="{BCC85A44-9593-4DA2-A34A-BA25719C7CE6}" sibTransId="{CF9FB1F0-C55A-4990-8E44-32F7AE06B337}"/>
     <dgm:cxn modelId="{1176964D-2DE9-4124-9B04-F642F471A2CD}" srcId="{948E20D8-366C-44E1-9326-3D5912B8EDD7}" destId="{1CB57C0F-25E8-43A7-B58C-94F5120C79BF}" srcOrd="0" destOrd="0" parTransId="{F1568EE9-7EFB-478D-ABA8-9D720AE80F15}" sibTransId="{57A73335-6882-4C2B-9056-CCFCEC63808A}"/>
-    <dgm:cxn modelId="{7E20F1BF-6641-42AB-8DF7-F0249B0B2EFF}" type="presOf" srcId="{561CC1DB-73B2-49EB-88EF-BD803675DC34}" destId="{6244B73C-29FB-4ECC-9AF0-65481A3573FC}" srcOrd="0" destOrd="3" presId="urn:microsoft.com/office/officeart/2005/8/layout/process1"/>
     <dgm:cxn modelId="{16FD1D14-E747-4EB0-A09F-89241611DED9}" srcId="{948E20D8-366C-44E1-9326-3D5912B8EDD7}" destId="{18DDF5A4-4894-46FB-8813-99E54A37F64B}" srcOrd="1" destOrd="0" parTransId="{6C305177-7AE7-4CE8-A253-172C5C5415E4}" sibTransId="{AFE148B8-E0E5-49F9-9259-589CA02B50B9}"/>
     <dgm:cxn modelId="{F5E8C683-6664-447C-83A5-833E48276563}" type="presOf" srcId="{0C5E23F2-91FC-4F71-BAD1-874F712EFFE0}" destId="{FEBECEC2-261F-411D-AC75-11B30D757196}" srcOrd="0" destOrd="1" presId="urn:microsoft.com/office/officeart/2005/8/layout/process1"/>
     <dgm:cxn modelId="{9E359AD1-EDC5-48FD-ACF0-AED52629F84F}" type="presOf" srcId="{76708518-552A-4054-9C72-23BD0DCA8E4D}" destId="{FF43FB6C-5A12-4615-9C47-D5A7E110F902}" srcOrd="0" destOrd="0" presId="urn:microsoft.com/office/officeart/2005/8/layout/process1"/>
@@ -14546,8 +15971,8 @@
       </dsp:nvSpPr>
       <dsp:spPr>
         <a:xfrm>
-          <a:off x="5967" y="288991"/>
-          <a:ext cx="1783548" cy="2622417"/>
+          <a:off x="5967" y="415964"/>
+          <a:ext cx="1783548" cy="2368470"/>
         </a:xfrm>
         <a:prstGeom prst="roundRect">
           <a:avLst>
@@ -14656,8 +16081,8 @@
         </a:p>
       </dsp:txBody>
       <dsp:txXfrm>
-        <a:off x="58205" y="341229"/>
-        <a:ext cx="1679072" cy="2517941"/>
+        <a:off x="58205" y="468202"/>
+        <a:ext cx="1679072" cy="2263994"/>
       </dsp:txXfrm>
     </dsp:sp>
     <dsp:sp modelId="{4815412B-DA59-475F-91A9-A47199BB2627}">
@@ -14737,8 +16162,8 @@
       </dsp:nvSpPr>
       <dsp:spPr>
         <a:xfrm>
-          <a:off x="2502935" y="288991"/>
-          <a:ext cx="1783548" cy="2622417"/>
+          <a:off x="2502935" y="415964"/>
+          <a:ext cx="1783548" cy="2368470"/>
         </a:xfrm>
         <a:prstGeom prst="roundRect">
           <a:avLst>
@@ -14870,8 +16295,8 @@
         </a:p>
       </dsp:txBody>
       <dsp:txXfrm>
-        <a:off x="2555173" y="341229"/>
-        <a:ext cx="1679072" cy="2517941"/>
+        <a:off x="2555173" y="468202"/>
+        <a:ext cx="1679072" cy="2263994"/>
       </dsp:txXfrm>
     </dsp:sp>
     <dsp:sp modelId="{6B960709-9FF5-4F17-B09A-7289C6535380}">
@@ -14951,8 +16376,8 @@
       </dsp:nvSpPr>
       <dsp:spPr>
         <a:xfrm>
-          <a:off x="4999903" y="288991"/>
-          <a:ext cx="1783548" cy="2622417"/>
+          <a:off x="4999903" y="415964"/>
+          <a:ext cx="1783548" cy="2368470"/>
         </a:xfrm>
         <a:prstGeom prst="roundRect">
           <a:avLst>
@@ -15056,31 +16481,13 @@
           </a:pPr>
           <a:r>
             <a:rPr lang="en-US" sz="1600" kern="1200"/>
-            <a:t>Restore Database and security policies</a:t>
-          </a:r>
-        </a:p>
-        <a:p>
-          <a:pPr marL="171450" lvl="1" indent="-171450" algn="l" defTabSz="711200">
-            <a:lnSpc>
-              <a:spcPct val="90000"/>
-            </a:lnSpc>
-            <a:spcBef>
-              <a:spcPct val="0"/>
-            </a:spcBef>
-            <a:spcAft>
-              <a:spcPct val="15000"/>
-            </a:spcAft>
-            <a:buChar char="•"/>
-          </a:pPr>
-          <a:r>
-            <a:rPr lang="en-US" sz="1600" kern="1200"/>
-            <a:t>Enable OMS Diagnastics</a:t>
+            <a:t>Run Post-Deployment powershell script</a:t>
           </a:r>
         </a:p>
       </dsp:txBody>
       <dsp:txXfrm>
-        <a:off x="5052141" y="341229"/>
-        <a:ext cx="1679072" cy="2517941"/>
+        <a:off x="5052141" y="468202"/>
+        <a:ext cx="1679072" cy="2263994"/>
       </dsp:txXfrm>
     </dsp:sp>
   </dsp:spTree>
@@ -16586,7 +17993,7 @@
 </file>
 
 <file path=customXml/itemProps2.xml><?xml version="1.0" encoding="utf-8"?>
-<ds:datastoreItem xmlns:ds="http://schemas.openxmlformats.org/officeDocument/2006/customXml" ds:itemID="{51281C5E-3141-4AB1-87DB-7AA0169F922B}">
+<ds:datastoreItem xmlns:ds="http://schemas.openxmlformats.org/officeDocument/2006/customXml" ds:itemID="{C751370F-94DC-45A1-99F9-6C78B1C097F3}">
   <ds:schemaRefs>
     <ds:schemaRef ds:uri="http://schemas.openxmlformats.org/officeDocument/2006/bibliography"/>
   </ds:schemaRefs>

</xml_diff>